<commit_message>
Add authentification part in the doc
</commit_message>
<xml_diff>
--- a/Documentation/ANP_BUM_TRN_Django.docx
+++ b/Documentation/ANP_BUM_TRN_Django.docx
@@ -95,6 +95,9 @@
         <w:p/>
         <w:p>
           <w:r>
+            <w:rPr>
+              <w:noProof/>
+            </w:rPr>
             <w:drawing>
               <wp:anchor distT="0" distB="0" distL="114300" distR="114300" simplePos="0" relativeHeight="251660288" behindDoc="0" locked="0" layoutInCell="1" allowOverlap="1" wp14:anchorId="0BE1E02D" wp14:editId="5287C7BD">
                 <wp:simplePos x="0" y="0"/>
@@ -204,6 +207,7 @@
                   <w:dataBinding w:prefixMappings="xmlns:ns0='http://schemas.openxmlformats.org/package/2006/metadata/core-properties' xmlns:ns1='http://purl.org/dc/elements/1.1/'" w:xpath="/ns0:coreProperties[1]/ns1:title[1]" w:storeItemID="{6C3C8BC8-F283-45AE-878A-BAB7291924A1}"/>
                   <w:text/>
                 </w:sdtPr>
+                <w:sdtEndPr/>
                 <w:sdtContent>
                   <w:p>
                     <w:pPr>
@@ -252,6 +256,7 @@
                 <w:dataBinding w:prefixMappings="xmlns:ns0='http://schemas.openxmlformats.org/package/2006/metadata/core-properties' xmlns:ns1='http://purl.org/dc/elements/1.1/'" w:xpath="/ns0:coreProperties[1]/ns1:subject[1]" w:storeItemID="{6C3C8BC8-F283-45AE-878A-BAB7291924A1}"/>
                 <w:text/>
               </w:sdtPr>
+              <w:sdtEndPr/>
               <w:sdtContent>
                 <w:tc>
                   <w:tcPr>
@@ -419,7 +424,7 @@
           <w:color w:val="auto"/>
           <w:sz w:val="22"/>
           <w:szCs w:val="22"/>
-          <w:lang w:eastAsia="en-US"/>
+          <w:lang w:val="en-US" w:eastAsia="en-US"/>
         </w:rPr>
         <w:id w:val="1643462010"/>
         <w:docPartObj>
@@ -431,6 +436,7 @@
         <w:rPr>
           <w:b/>
           <w:bCs/>
+          <w:smallCaps w:val="0"/>
           <w:lang w:val="fr-FR"/>
         </w:rPr>
       </w:sdtEndPr>
@@ -1408,10 +1414,7 @@
       </w:sdtContent>
     </w:sdt>
     <w:p/>
-    <w:p>
-      <w:bookmarkStart w:id="0" w:name="_GoBack"/>
-      <w:bookmarkEnd w:id="0"/>
-    </w:p>
+    <w:p/>
     <w:p>
       <w:r>
         <w:br w:type="page"/>
@@ -1421,22 +1424,22 @@
       <w:pPr>
         <w:pStyle w:val="Titre1"/>
       </w:pPr>
-      <w:bookmarkStart w:id="1" w:name="_Toc41061708"/>
+      <w:bookmarkStart w:id="0" w:name="_Toc41061708"/>
       <w:r>
         <w:lastRenderedPageBreak/>
         <w:t>How to setup your project locally</w:t>
       </w:r>
+      <w:bookmarkEnd w:id="0"/>
+    </w:p>
+    <w:p>
+      <w:pPr>
+        <w:pStyle w:val="Titre2"/>
+      </w:pPr>
+      <w:bookmarkStart w:id="1" w:name="_Toc41061709"/>
+      <w:r>
+        <w:t>Pre-requirements</w:t>
+      </w:r>
       <w:bookmarkEnd w:id="1"/>
-    </w:p>
-    <w:p>
-      <w:pPr>
-        <w:pStyle w:val="Titre2"/>
-      </w:pPr>
-      <w:bookmarkStart w:id="2" w:name="_Toc41061709"/>
-      <w:r>
-        <w:t>Pre-requirements</w:t>
-      </w:r>
-      <w:bookmarkEnd w:id="2"/>
     </w:p>
     <w:p>
       <w:pPr>
@@ -1445,6 +1448,7 @@
           <w:ilvl w:val="0"/>
           <w:numId w:val="1"/>
         </w:numPr>
+        <w:jc w:val="both"/>
       </w:pPr>
       <w:hyperlink r:id="rId13" w:history="1">
         <w:r>
@@ -1481,6 +1485,7 @@
           <w:ilvl w:val="0"/>
           <w:numId w:val="1"/>
         </w:numPr>
+        <w:jc w:val="both"/>
       </w:pPr>
       <w:r>
         <w:t xml:space="preserve">Clone </w:t>
@@ -1510,7 +1515,7 @@
       <w:pPr>
         <w:pStyle w:val="Titre2"/>
       </w:pPr>
-      <w:bookmarkStart w:id="3" w:name="_Toc41061710"/>
+      <w:bookmarkStart w:id="2" w:name="_Toc41061710"/>
       <w:r>
         <w:t xml:space="preserve">Setup local DB in </w:t>
       </w:r>
@@ -1518,7 +1523,7 @@
       <w:r>
         <w:t>pgAdmin</w:t>
       </w:r>
-      <w:bookmarkEnd w:id="3"/>
+      <w:bookmarkEnd w:id="2"/>
       <w:proofErr w:type="spellEnd"/>
     </w:p>
     <w:p>
@@ -1981,12 +1986,12 @@
       <w:pPr>
         <w:pStyle w:val="Titre2"/>
       </w:pPr>
-      <w:bookmarkStart w:id="4" w:name="_Toc41061711"/>
+      <w:bookmarkStart w:id="3" w:name="_Toc41061711"/>
       <w:r>
         <w:lastRenderedPageBreak/>
         <w:t>Import camping shapes</w:t>
       </w:r>
-      <w:bookmarkEnd w:id="4"/>
+      <w:bookmarkEnd w:id="3"/>
     </w:p>
     <w:p>
       <w:r>
@@ -2243,11 +2248,11 @@
       <w:pPr>
         <w:pStyle w:val="Titre2"/>
       </w:pPr>
-      <w:bookmarkStart w:id="5" w:name="_Toc41061712"/>
+      <w:bookmarkStart w:id="4" w:name="_Toc41061712"/>
       <w:r>
         <w:t>Import environment</w:t>
       </w:r>
-      <w:bookmarkEnd w:id="5"/>
+      <w:bookmarkEnd w:id="4"/>
     </w:p>
     <w:p>
       <w:pPr>
@@ -2333,11 +2338,11 @@
       <w:pPr>
         <w:pStyle w:val="Titre2"/>
       </w:pPr>
-      <w:bookmarkStart w:id="6" w:name="_Toc41061713"/>
+      <w:bookmarkStart w:id="5" w:name="_Toc41061713"/>
       <w:r>
         <w:t>Setup PyCharm</w:t>
       </w:r>
-      <w:bookmarkEnd w:id="6"/>
+      <w:bookmarkEnd w:id="5"/>
     </w:p>
     <w:p>
       <w:r>
@@ -2345,6 +2350,9 @@
       </w:r>
     </w:p>
     <w:p>
+      <w:pPr>
+        <w:jc w:val="both"/>
+      </w:pPr>
       <w:r>
         <w:lastRenderedPageBreak/>
         <w:t>First, o</w:t>
@@ -2370,6 +2378,9 @@
       </w:r>
     </w:p>
     <w:p>
+      <w:pPr>
+        <w:jc w:val="both"/>
+      </w:pPr>
       <w:r>
         <w:t>Then, under Settings &gt; Project &gt; Project Interpreters &gt; add a new interpreter (</w:t>
       </w:r>
@@ -2378,6 +2389,9 @@
       </w:r>
     </w:p>
     <w:p>
+      <w:pPr>
+        <w:jc w:val="both"/>
+      </w:pPr>
       <w:r>
         <w:rPr>
           <w:noProof/>
@@ -2449,6 +2463,9 @@
     </w:p>
     <w:p/>
     <w:p>
+      <w:pPr>
+        <w:jc w:val="both"/>
+      </w:pPr>
       <w:r>
         <w:rPr>
           <w:noProof/>
@@ -2652,12 +2669,12 @@
       <w:pPr>
         <w:pStyle w:val="Titre2"/>
       </w:pPr>
-      <w:bookmarkStart w:id="7" w:name="_Toc41061714"/>
+      <w:bookmarkStart w:id="6" w:name="_Toc41061714"/>
       <w:r>
         <w:lastRenderedPageBreak/>
         <w:t>WARNING: Windows users</w:t>
       </w:r>
-      <w:bookmarkEnd w:id="7"/>
+      <w:bookmarkEnd w:id="6"/>
     </w:p>
     <w:p>
       <w:r>
@@ -2669,7 +2686,7 @@
       <w:r>
         <w:t xml:space="preserve">provided by Django: </w:t>
       </w:r>
-      <w:hyperlink r:id="rId24" w:history="1">
+      <w:hyperlink r:id="rId24" w:anchor="windows" w:history="1">
         <w:r>
           <w:rPr>
             <w:rStyle w:val="Lienhypertexte"/>
@@ -2701,6 +2718,9 @@
     </w:p>
     <w:p/>
     <w:p>
+      <w:pPr>
+        <w:jc w:val="both"/>
+      </w:pPr>
       <w:r>
         <w:t xml:space="preserve">Then, verify to have the repositories mentioned at the top of </w:t>
       </w:r>
@@ -3446,28 +3466,31 @@
       <w:pPr>
         <w:pStyle w:val="Titre1"/>
       </w:pPr>
-      <w:bookmarkStart w:id="8" w:name="_Toc41061715"/>
+      <w:bookmarkStart w:id="7" w:name="_Toc41061715"/>
       <w:r>
         <w:lastRenderedPageBreak/>
         <w:t>Design of our project</w:t>
       </w:r>
+      <w:bookmarkEnd w:id="7"/>
+    </w:p>
+    <w:p>
+      <w:pPr>
+        <w:jc w:val="both"/>
+      </w:pPr>
+      <w:r>
+        <w:t>We dedicated our first Teams meetings at designing our project, by creating some mockups and defining a product backlog (user stories).</w:t>
+      </w:r>
+    </w:p>
+    <w:p/>
+    <w:p>
+      <w:pPr>
+        <w:pStyle w:val="Titre2"/>
+      </w:pPr>
+      <w:bookmarkStart w:id="8" w:name="_Toc41061716"/>
+      <w:r>
+        <w:t>Mockups</w:t>
+      </w:r>
       <w:bookmarkEnd w:id="8"/>
-    </w:p>
-    <w:p>
-      <w:r>
-        <w:t>We dedicated our first Teams meetings at designing our project, by creating some mockups and defining a product backlog (user stories).</w:t>
-      </w:r>
-    </w:p>
-    <w:p/>
-    <w:p>
-      <w:pPr>
-        <w:pStyle w:val="Titre2"/>
-      </w:pPr>
-      <w:bookmarkStart w:id="9" w:name="_Toc41061716"/>
-      <w:r>
-        <w:t>Mockups</w:t>
-      </w:r>
-      <w:bookmarkEnd w:id="9"/>
     </w:p>
     <w:p>
       <w:pPr>
@@ -3549,21 +3572,7 @@
           <w:i/>
           <w:iCs/>
         </w:rPr>
-        <w:t>HEVS_S8_GIS_Camping\Documentation</w:t>
-      </w:r>
-      <w:r>
-        <w:rPr>
-          <w:i/>
-          <w:iCs/>
-        </w:rPr>
-        <w:t>\</w:t>
-      </w:r>
-      <w:r>
-        <w:rPr>
-          <w:i/>
-          <w:iCs/>
-        </w:rPr>
-        <w:t>camp-map-mockups.pptx</w:t>
+        <w:t>HEVS_S8_GIS_Camping\Documentation\camp-map-mockups.pptx</w:t>
       </w:r>
     </w:p>
     <w:p/>
@@ -3571,14 +3580,15 @@
       <w:pPr>
         <w:pStyle w:val="Titre2"/>
       </w:pPr>
-      <w:bookmarkStart w:id="10" w:name="_Toc41061717"/>
+      <w:bookmarkStart w:id="9" w:name="_Toc41061717"/>
       <w:r>
         <w:t>Product Backlog</w:t>
       </w:r>
-      <w:bookmarkEnd w:id="10"/>
-    </w:p>
-    <w:p>
-      <w:pPr>
+      <w:bookmarkEnd w:id="9"/>
+    </w:p>
+    <w:p>
+      <w:pPr>
+        <w:jc w:val="both"/>
         <w:rPr>
           <w:i/>
           <w:iCs/>
@@ -3666,14 +3676,17 @@
       <w:pPr>
         <w:pStyle w:val="Titre1"/>
       </w:pPr>
-      <w:bookmarkStart w:id="11" w:name="_Toc41061718"/>
+      <w:bookmarkStart w:id="10" w:name="_Toc41061718"/>
       <w:r>
         <w:lastRenderedPageBreak/>
         <w:t>User authentication part</w:t>
       </w:r>
-      <w:bookmarkEnd w:id="11"/>
-    </w:p>
-    <w:p>
+      <w:bookmarkEnd w:id="10"/>
+    </w:p>
+    <w:p>
+      <w:pPr>
+        <w:jc w:val="both"/>
+      </w:pPr>
       <w:r>
         <w:t>Our wish was to manage users (especially camper and manager roles).</w:t>
       </w:r>
@@ -3732,6 +3745,9 @@
       </w:r>
     </w:p>
     <w:p>
+      <w:pPr>
+        <w:jc w:val="both"/>
+      </w:pPr>
       <w:r>
         <w:t xml:space="preserve">For the camper accounts, we wanted something </w:t>
       </w:r>
@@ -3753,13 +3769,16 @@
       <w:pPr>
         <w:pStyle w:val="Titre2"/>
       </w:pPr>
-      <w:bookmarkStart w:id="12" w:name="_Toc41061719"/>
+      <w:bookmarkStart w:id="11" w:name="_Toc41061719"/>
       <w:r>
         <w:t>Integrated module inside Django</w:t>
       </w:r>
-      <w:bookmarkEnd w:id="12"/>
-    </w:p>
-    <w:p>
+      <w:bookmarkEnd w:id="11"/>
+    </w:p>
+    <w:p>
+      <w:pPr>
+        <w:jc w:val="both"/>
+      </w:pPr>
       <w:r>
         <w:t>We used the module proposed by Django for the u</w:t>
       </w:r>
@@ -3783,6 +3802,9 @@
       </w:r>
     </w:p>
     <w:p>
+      <w:pPr>
+        <w:jc w:val="both"/>
+      </w:pPr>
       <w:r>
         <w:rPr>
           <w:noProof/>
@@ -3874,6 +3896,9 @@
     </w:p>
     <w:p/>
     <w:p>
+      <w:pPr>
+        <w:jc w:val="both"/>
+      </w:pPr>
       <w:r>
         <w:rPr>
           <w:noProof/>
@@ -4018,6 +4043,9 @@
     </w:p>
     <w:p/>
     <w:p>
+      <w:pPr>
+        <w:jc w:val="both"/>
+      </w:pPr>
       <w:r>
         <w:rPr>
           <w:b/>
@@ -4091,10 +4119,7 @@
         <w:t xml:space="preserve"> </w:t>
       </w:r>
       <w:r>
-        <w:t>(</w:t>
-      </w:r>
-      <w:r>
-        <w:t>otherwise it can cause some bugs</w:t>
+        <w:t>(otherwise it can cause some bugs</w:t>
       </w:r>
       <w:r>
         <w:t>)</w:t>
@@ -4106,13 +4131,403 @@
     <w:p>
       <w:pPr>
         <w:pStyle w:val="Titre2"/>
-      </w:pPr>
-      <w:bookmarkStart w:id="13" w:name="_Toc41061720"/>
-      <w:r>
+        <w:rPr>
+          <w:lang w:val="fr-CH"/>
+        </w:rPr>
+      </w:pPr>
+      <w:r>
+        <w:rPr>
+          <w:lang w:val="fr-CH"/>
+        </w:rPr>
         <w:lastRenderedPageBreak/>
+        <w:t xml:space="preserve">Custom </w:t>
+      </w:r>
+      <w:r>
+        <w:rPr>
+          <w:lang w:val="fr-CH"/>
+        </w:rPr>
+        <w:t xml:space="preserve">user </w:t>
+      </w:r>
+      <w:r>
+        <w:rPr>
+          <w:lang w:val="fr-CH"/>
+        </w:rPr>
+        <w:t>model</w:t>
+      </w:r>
+    </w:p>
+    <w:p>
+      <w:pPr>
+        <w:jc w:val="both"/>
+      </w:pPr>
+      <w:r>
+        <w:t xml:space="preserve">As shown in our database diagram, the </w:t>
+      </w:r>
+      <w:r>
+        <w:rPr>
+          <w:i/>
+          <w:iCs/>
+        </w:rPr>
+        <w:t>Camper</w:t>
+      </w:r>
+      <w:r>
+        <w:t xml:space="preserve"> inherits from the </w:t>
+      </w:r>
+      <w:r>
+        <w:t>base Django</w:t>
+      </w:r>
+      <w:r>
+        <w:t xml:space="preserve"> </w:t>
+      </w:r>
+      <w:r>
+        <w:rPr>
+          <w:i/>
+          <w:iCs/>
+        </w:rPr>
+        <w:t>User</w:t>
+      </w:r>
+      <w:r>
+        <w:t>.</w:t>
+      </w:r>
+      <w:r>
+        <w:t xml:space="preserve"> </w:t>
+      </w:r>
+      <w:r>
+        <w:t xml:space="preserve">This allows us to use all the basic authentication features through the </w:t>
+      </w:r>
+      <w:r>
+        <w:rPr>
+          <w:i/>
+          <w:iCs/>
+        </w:rPr>
+        <w:t>User</w:t>
+      </w:r>
+      <w:r>
+        <w:t xml:space="preserve">, but also to add the fields that we want to save for our </w:t>
+      </w:r>
+      <w:r>
+        <w:rPr>
+          <w:i/>
+          <w:iCs/>
+        </w:rPr>
+        <w:t>Camper</w:t>
+      </w:r>
+      <w:r>
+        <w:t>.</w:t>
+      </w:r>
+    </w:p>
+    <w:p>
+      <w:pPr>
+        <w:jc w:val="both"/>
+      </w:pPr>
+      <w:r>
+        <w:rPr>
+          <w:noProof/>
+        </w:rPr>
+        <w:drawing>
+          <wp:anchor distT="0" distB="0" distL="114300" distR="114300" simplePos="0" relativeHeight="251674624" behindDoc="0" locked="0" layoutInCell="1" allowOverlap="1" wp14:anchorId="24002FEF" wp14:editId="6BD3AD01">
+            <wp:simplePos x="0" y="0"/>
+            <wp:positionH relativeFrom="margin">
+              <wp:align>center</wp:align>
+            </wp:positionH>
+            <wp:positionV relativeFrom="paragraph">
+              <wp:posOffset>254635</wp:posOffset>
+            </wp:positionV>
+            <wp:extent cx="5395428" cy="1226926"/>
+            <wp:effectExtent l="19050" t="19050" r="15240" b="11430"/>
+            <wp:wrapTopAndBottom/>
+            <wp:docPr id="2" name="Image 2"/>
+            <wp:cNvGraphicFramePr>
+              <a:graphicFrameLocks xmlns:a="http://schemas.openxmlformats.org/drawingml/2006/main" noChangeAspect="1"/>
+            </wp:cNvGraphicFramePr>
+            <a:graphic xmlns:a="http://schemas.openxmlformats.org/drawingml/2006/main">
+              <a:graphicData uri="http://schemas.openxmlformats.org/drawingml/2006/picture">
+                <pic:pic xmlns:pic="http://schemas.openxmlformats.org/drawingml/2006/picture">
+                  <pic:nvPicPr>
+                    <pic:cNvPr id="1" name=""/>
+                    <pic:cNvPicPr/>
+                  </pic:nvPicPr>
+                  <pic:blipFill>
+                    <a:blip r:embed="rId29">
+                      <a:extLst>
+                        <a:ext uri="{28A0092B-C50C-407E-A947-70E740481C1C}">
+                          <a14:useLocalDpi xmlns:a14="http://schemas.microsoft.com/office/drawing/2010/main" val="0"/>
+                        </a:ext>
+                      </a:extLst>
+                    </a:blip>
+                    <a:stretch>
+                      <a:fillRect/>
+                    </a:stretch>
+                  </pic:blipFill>
+                  <pic:spPr>
+                    <a:xfrm>
+                      <a:off x="0" y="0"/>
+                      <a:ext cx="5395428" cy="1226926"/>
+                    </a:xfrm>
+                    <a:prstGeom prst="rect">
+                      <a:avLst/>
+                    </a:prstGeom>
+                    <a:ln>
+                      <a:solidFill>
+                        <a:srgbClr val="0076B4"/>
+                      </a:solidFill>
+                    </a:ln>
+                  </pic:spPr>
+                </pic:pic>
+              </a:graphicData>
+            </a:graphic>
+            <wp14:sizeRelH relativeFrom="page">
+              <wp14:pctWidth>0</wp14:pctWidth>
+            </wp14:sizeRelH>
+            <wp14:sizeRelV relativeFrom="page">
+              <wp14:pctHeight>0</wp14:pctHeight>
+            </wp14:sizeRelV>
+          </wp:anchor>
+        </w:drawing>
+      </w:r>
+      <w:r>
+        <w:t xml:space="preserve">To make this configuration work, </w:t>
+      </w:r>
+      <w:r>
+        <w:t xml:space="preserve">we </w:t>
+      </w:r>
+      <w:r>
+        <w:t xml:space="preserve">just </w:t>
+      </w:r>
+      <w:r>
+        <w:t xml:space="preserve">had to </w:t>
+      </w:r>
+      <w:r>
+        <w:t>add a one to one relationship</w:t>
+      </w:r>
+      <w:r>
+        <w:t>:</w:t>
+      </w:r>
+    </w:p>
+    <w:p/>
+    <w:p>
+      <w:pPr>
+        <w:jc w:val="both"/>
+      </w:pPr>
+      <w:r>
+        <w:t xml:space="preserve">To </w:t>
+      </w:r>
+      <w:r>
+        <w:t xml:space="preserve">retrieve this model in the database, simply migrate it with the usual commands. </w:t>
+      </w:r>
+      <w:r>
+        <w:t xml:space="preserve">However, it is important to remove the </w:t>
+      </w:r>
+      <w:r>
+        <w:rPr>
+          <w:i/>
+          <w:iCs/>
+        </w:rPr>
+        <w:t>NOT NULL</w:t>
+      </w:r>
+      <w:r>
+        <w:t xml:space="preserve"> constraint on the </w:t>
+      </w:r>
+      <w:r>
+        <w:rPr>
+          <w:i/>
+          <w:iCs/>
+        </w:rPr>
+        <w:t>name</w:t>
+      </w:r>
+      <w:r>
+        <w:t xml:space="preserve"> column of the </w:t>
+      </w:r>
+      <w:proofErr w:type="spellStart"/>
+      <w:r>
+        <w:rPr>
+          <w:i/>
+          <w:iCs/>
+        </w:rPr>
+        <w:t>django_content_type</w:t>
+      </w:r>
+      <w:proofErr w:type="spellEnd"/>
+      <w:r>
+        <w:t xml:space="preserve"> table before running them</w:t>
+      </w:r>
+      <w:r>
+        <w:t xml:space="preserve"> (otherwise it will cause a bug).</w:t>
+      </w:r>
+    </w:p>
+    <w:p/>
+    <w:p>
+      <w:pPr>
+        <w:pStyle w:val="Titre2"/>
+      </w:pPr>
+      <w:bookmarkStart w:id="12" w:name="_Toc41061720"/>
+      <w:r>
         <w:t>Custom registration form</w:t>
       </w:r>
-      <w:bookmarkEnd w:id="13"/>
+      <w:bookmarkEnd w:id="12"/>
+    </w:p>
+    <w:p>
+      <w:pPr>
+        <w:jc w:val="both"/>
+      </w:pPr>
+      <w:r>
+        <w:rPr>
+          <w:noProof/>
+        </w:rPr>
+        <w:drawing>
+          <wp:anchor distT="0" distB="0" distL="114300" distR="114300" simplePos="0" relativeHeight="251675648" behindDoc="0" locked="0" layoutInCell="1" allowOverlap="1" wp14:anchorId="40CA1547" wp14:editId="1FFC3143">
+            <wp:simplePos x="0" y="0"/>
+            <wp:positionH relativeFrom="margin">
+              <wp:align>center</wp:align>
+            </wp:positionH>
+            <wp:positionV relativeFrom="paragraph">
+              <wp:posOffset>619760</wp:posOffset>
+            </wp:positionV>
+            <wp:extent cx="5760720" cy="1355090"/>
+            <wp:effectExtent l="19050" t="19050" r="11430" b="16510"/>
+            <wp:wrapTopAndBottom/>
+            <wp:docPr id="8" name="Image 8"/>
+            <wp:cNvGraphicFramePr>
+              <a:graphicFrameLocks xmlns:a="http://schemas.openxmlformats.org/drawingml/2006/main" noChangeAspect="1"/>
+            </wp:cNvGraphicFramePr>
+            <a:graphic xmlns:a="http://schemas.openxmlformats.org/drawingml/2006/main">
+              <a:graphicData uri="http://schemas.openxmlformats.org/drawingml/2006/picture">
+                <pic:pic xmlns:pic="http://schemas.openxmlformats.org/drawingml/2006/picture">
+                  <pic:nvPicPr>
+                    <pic:cNvPr id="1" name=""/>
+                    <pic:cNvPicPr/>
+                  </pic:nvPicPr>
+                  <pic:blipFill>
+                    <a:blip r:embed="rId30">
+                      <a:extLst>
+                        <a:ext uri="{28A0092B-C50C-407E-A947-70E740481C1C}">
+                          <a14:useLocalDpi xmlns:a14="http://schemas.microsoft.com/office/drawing/2010/main" val="0"/>
+                        </a:ext>
+                      </a:extLst>
+                    </a:blip>
+                    <a:stretch>
+                      <a:fillRect/>
+                    </a:stretch>
+                  </pic:blipFill>
+                  <pic:spPr>
+                    <a:xfrm>
+                      <a:off x="0" y="0"/>
+                      <a:ext cx="5760720" cy="1355090"/>
+                    </a:xfrm>
+                    <a:prstGeom prst="rect">
+                      <a:avLst/>
+                    </a:prstGeom>
+                    <a:ln>
+                      <a:solidFill>
+                        <a:srgbClr val="0076B4"/>
+                      </a:solidFill>
+                    </a:ln>
+                  </pic:spPr>
+                </pic:pic>
+              </a:graphicData>
+            </a:graphic>
+            <wp14:sizeRelH relativeFrom="page">
+              <wp14:pctWidth>0</wp14:pctWidth>
+            </wp14:sizeRelH>
+            <wp14:sizeRelV relativeFrom="page">
+              <wp14:pctHeight>0</wp14:pctHeight>
+            </wp14:sizeRelV>
+          </wp:anchor>
+        </w:drawing>
+      </w:r>
+      <w:r>
+        <w:t xml:space="preserve">In order to be able to </w:t>
+      </w:r>
+      <w:r>
+        <w:t>save</w:t>
+      </w:r>
+      <w:r>
+        <w:t xml:space="preserve"> these new added fields, it was also necessary to rewrite the basic registration form</w:t>
+      </w:r>
+      <w:r>
+        <w:t xml:space="preserve">. </w:t>
+      </w:r>
+      <w:r>
+        <w:t xml:space="preserve">The goal </w:t>
+      </w:r>
+      <w:r>
+        <w:t>was</w:t>
+      </w:r>
+      <w:r>
+        <w:t xml:space="preserve"> to use the basic form, with its functionalities, but with the addition of our custom fields.</w:t>
+      </w:r>
+    </w:p>
+    <w:p/>
+    <w:p>
+      <w:pPr>
+        <w:jc w:val="both"/>
+      </w:pPr>
+      <w:r>
+        <w:rPr>
+          <w:noProof/>
+        </w:rPr>
+        <w:drawing>
+          <wp:anchor distT="0" distB="0" distL="114300" distR="114300" simplePos="0" relativeHeight="251676672" behindDoc="0" locked="0" layoutInCell="1" allowOverlap="1" wp14:anchorId="7BD734E9" wp14:editId="040C620F">
+            <wp:simplePos x="0" y="0"/>
+            <wp:positionH relativeFrom="margin">
+              <wp:align>center</wp:align>
+            </wp:positionH>
+            <wp:positionV relativeFrom="paragraph">
+              <wp:posOffset>408305</wp:posOffset>
+            </wp:positionV>
+            <wp:extent cx="3486901" cy="2244090"/>
+            <wp:effectExtent l="19050" t="19050" r="18415" b="22860"/>
+            <wp:wrapNone/>
+            <wp:docPr id="15" name="Image 15"/>
+            <wp:cNvGraphicFramePr>
+              <a:graphicFrameLocks xmlns:a="http://schemas.openxmlformats.org/drawingml/2006/main" noChangeAspect="1"/>
+            </wp:cNvGraphicFramePr>
+            <a:graphic xmlns:a="http://schemas.openxmlformats.org/drawingml/2006/main">
+              <a:graphicData uri="http://schemas.openxmlformats.org/drawingml/2006/picture">
+                <pic:pic xmlns:pic="http://schemas.openxmlformats.org/drawingml/2006/picture">
+                  <pic:nvPicPr>
+                    <pic:cNvPr id="1" name=""/>
+                    <pic:cNvPicPr/>
+                  </pic:nvPicPr>
+                  <pic:blipFill>
+                    <a:blip r:embed="rId31">
+                      <a:extLst>
+                        <a:ext uri="{28A0092B-C50C-407E-A947-70E740481C1C}">
+                          <a14:useLocalDpi xmlns:a14="http://schemas.microsoft.com/office/drawing/2010/main" val="0"/>
+                        </a:ext>
+                      </a:extLst>
+                    </a:blip>
+                    <a:stretch>
+                      <a:fillRect/>
+                    </a:stretch>
+                  </pic:blipFill>
+                  <pic:spPr>
+                    <a:xfrm>
+                      <a:off x="0" y="0"/>
+                      <a:ext cx="3486901" cy="2244090"/>
+                    </a:xfrm>
+                    <a:prstGeom prst="rect">
+                      <a:avLst/>
+                    </a:prstGeom>
+                    <a:ln>
+                      <a:solidFill>
+                        <a:srgbClr val="0076B4"/>
+                      </a:solidFill>
+                    </a:ln>
+                  </pic:spPr>
+                </pic:pic>
+              </a:graphicData>
+            </a:graphic>
+            <wp14:sizeRelH relativeFrom="page">
+              <wp14:pctWidth>0</wp14:pctWidth>
+            </wp14:sizeRelH>
+            <wp14:sizeRelV relativeFrom="page">
+              <wp14:pctHeight>0</wp14:pctHeight>
+            </wp14:sizeRelV>
+          </wp:anchor>
+        </w:drawing>
+      </w:r>
+      <w:r>
+        <w:t>Then we were able to create the registration form on the front end and save the new registrations by creating linked user and camper.</w:t>
+      </w:r>
     </w:p>
     <w:p/>
     <w:p/>
@@ -4121,6 +4536,551 @@
     <w:p/>
     <w:p/>
     <w:p/>
+    <w:p>
+      <w:r>
+        <w:rPr>
+          <w:noProof/>
+        </w:rPr>
+        <w:lastRenderedPageBreak/>
+        <w:drawing>
+          <wp:anchor distT="0" distB="0" distL="114300" distR="114300" simplePos="0" relativeHeight="251677696" behindDoc="0" locked="0" layoutInCell="1" allowOverlap="1" wp14:anchorId="64DA5C4F" wp14:editId="05357373">
+            <wp:simplePos x="0" y="0"/>
+            <wp:positionH relativeFrom="margin">
+              <wp:align>center</wp:align>
+            </wp:positionH>
+            <wp:positionV relativeFrom="paragraph">
+              <wp:posOffset>19050</wp:posOffset>
+            </wp:positionV>
+            <wp:extent cx="5760720" cy="2945765"/>
+            <wp:effectExtent l="19050" t="19050" r="11430" b="26035"/>
+            <wp:wrapTopAndBottom/>
+            <wp:docPr id="16" name="Image 16"/>
+            <wp:cNvGraphicFramePr>
+              <a:graphicFrameLocks xmlns:a="http://schemas.openxmlformats.org/drawingml/2006/main" noChangeAspect="1"/>
+            </wp:cNvGraphicFramePr>
+            <a:graphic xmlns:a="http://schemas.openxmlformats.org/drawingml/2006/main">
+              <a:graphicData uri="http://schemas.openxmlformats.org/drawingml/2006/picture">
+                <pic:pic xmlns:pic="http://schemas.openxmlformats.org/drawingml/2006/picture">
+                  <pic:nvPicPr>
+                    <pic:cNvPr id="1" name=""/>
+                    <pic:cNvPicPr/>
+                  </pic:nvPicPr>
+                  <pic:blipFill>
+                    <a:blip r:embed="rId32">
+                      <a:extLst>
+                        <a:ext uri="{28A0092B-C50C-407E-A947-70E740481C1C}">
+                          <a14:useLocalDpi xmlns:a14="http://schemas.microsoft.com/office/drawing/2010/main" val="0"/>
+                        </a:ext>
+                      </a:extLst>
+                    </a:blip>
+                    <a:stretch>
+                      <a:fillRect/>
+                    </a:stretch>
+                  </pic:blipFill>
+                  <pic:spPr>
+                    <a:xfrm>
+                      <a:off x="0" y="0"/>
+                      <a:ext cx="5760720" cy="2945765"/>
+                    </a:xfrm>
+                    <a:prstGeom prst="rect">
+                      <a:avLst/>
+                    </a:prstGeom>
+                    <a:ln>
+                      <a:solidFill>
+                        <a:srgbClr val="0076B4"/>
+                      </a:solidFill>
+                    </a:ln>
+                  </pic:spPr>
+                </pic:pic>
+              </a:graphicData>
+            </a:graphic>
+            <wp14:sizeRelH relativeFrom="page">
+              <wp14:pctWidth>0</wp14:pctWidth>
+            </wp14:sizeRelH>
+            <wp14:sizeRelV relativeFrom="page">
+              <wp14:pctHeight>0</wp14:pctHeight>
+            </wp14:sizeRelV>
+          </wp:anchor>
+        </w:drawing>
+      </w:r>
+    </w:p>
+    <w:p>
+      <w:r>
+        <w:rPr>
+          <w:noProof/>
+        </w:rPr>
+        <w:drawing>
+          <wp:anchor distT="0" distB="0" distL="114300" distR="114300" simplePos="0" relativeHeight="251678720" behindDoc="0" locked="0" layoutInCell="1" allowOverlap="1" wp14:anchorId="3A3ED6C0" wp14:editId="0C278BE5">
+            <wp:simplePos x="0" y="0"/>
+            <wp:positionH relativeFrom="margin">
+              <wp:align>center</wp:align>
+            </wp:positionH>
+            <wp:positionV relativeFrom="paragraph">
+              <wp:posOffset>248920</wp:posOffset>
+            </wp:positionV>
+            <wp:extent cx="4480948" cy="739204"/>
+            <wp:effectExtent l="19050" t="19050" r="15240" b="22860"/>
+            <wp:wrapTopAndBottom/>
+            <wp:docPr id="17" name="Image 17"/>
+            <wp:cNvGraphicFramePr>
+              <a:graphicFrameLocks xmlns:a="http://schemas.openxmlformats.org/drawingml/2006/main" noChangeAspect="1"/>
+            </wp:cNvGraphicFramePr>
+            <a:graphic xmlns:a="http://schemas.openxmlformats.org/drawingml/2006/main">
+              <a:graphicData uri="http://schemas.openxmlformats.org/drawingml/2006/picture">
+                <pic:pic xmlns:pic="http://schemas.openxmlformats.org/drawingml/2006/picture">
+                  <pic:nvPicPr>
+                    <pic:cNvPr id="1" name=""/>
+                    <pic:cNvPicPr/>
+                  </pic:nvPicPr>
+                  <pic:blipFill>
+                    <a:blip r:embed="rId33">
+                      <a:extLst>
+                        <a:ext uri="{28A0092B-C50C-407E-A947-70E740481C1C}">
+                          <a14:useLocalDpi xmlns:a14="http://schemas.microsoft.com/office/drawing/2010/main" val="0"/>
+                        </a:ext>
+                      </a:extLst>
+                    </a:blip>
+                    <a:stretch>
+                      <a:fillRect/>
+                    </a:stretch>
+                  </pic:blipFill>
+                  <pic:spPr>
+                    <a:xfrm>
+                      <a:off x="0" y="0"/>
+                      <a:ext cx="4480948" cy="739204"/>
+                    </a:xfrm>
+                    <a:prstGeom prst="rect">
+                      <a:avLst/>
+                    </a:prstGeom>
+                    <a:ln>
+                      <a:solidFill>
+                        <a:srgbClr val="0076B4"/>
+                      </a:solidFill>
+                    </a:ln>
+                  </pic:spPr>
+                </pic:pic>
+              </a:graphicData>
+            </a:graphic>
+            <wp14:sizeRelH relativeFrom="page">
+              <wp14:pctWidth>0</wp14:pctWidth>
+            </wp14:sizeRelH>
+            <wp14:sizeRelV relativeFrom="page">
+              <wp14:pctHeight>0</wp14:pctHeight>
+            </wp14:sizeRelV>
+          </wp:anchor>
+        </w:drawing>
+      </w:r>
+      <w:r>
+        <w:t>Finally, we can find the campers registered on the application in our database.</w:t>
+      </w:r>
+    </w:p>
+    <w:p/>
+    <w:p>
+      <w:pPr>
+        <w:pStyle w:val="Titre2"/>
+      </w:pPr>
+      <w:r>
+        <w:t>Login on the application</w:t>
+      </w:r>
+    </w:p>
+    <w:p>
+      <w:pPr>
+        <w:jc w:val="both"/>
+      </w:pPr>
+      <w:r>
+        <w:rPr>
+          <w:noProof/>
+        </w:rPr>
+        <w:drawing>
+          <wp:anchor distT="0" distB="0" distL="114300" distR="114300" simplePos="0" relativeHeight="251679744" behindDoc="0" locked="0" layoutInCell="1" allowOverlap="1" wp14:anchorId="15A775CB" wp14:editId="66C39832">
+            <wp:simplePos x="0" y="0"/>
+            <wp:positionH relativeFrom="margin">
+              <wp:align>center</wp:align>
+            </wp:positionH>
+            <wp:positionV relativeFrom="paragraph">
+              <wp:posOffset>442595</wp:posOffset>
+            </wp:positionV>
+            <wp:extent cx="5760720" cy="1713865"/>
+            <wp:effectExtent l="19050" t="19050" r="11430" b="19685"/>
+            <wp:wrapTopAndBottom/>
+            <wp:docPr id="18" name="Image 18"/>
+            <wp:cNvGraphicFramePr>
+              <a:graphicFrameLocks xmlns:a="http://schemas.openxmlformats.org/drawingml/2006/main" noChangeAspect="1"/>
+            </wp:cNvGraphicFramePr>
+            <a:graphic xmlns:a="http://schemas.openxmlformats.org/drawingml/2006/main">
+              <a:graphicData uri="http://schemas.openxmlformats.org/drawingml/2006/picture">
+                <pic:pic xmlns:pic="http://schemas.openxmlformats.org/drawingml/2006/picture">
+                  <pic:nvPicPr>
+                    <pic:cNvPr id="1" name=""/>
+                    <pic:cNvPicPr/>
+                  </pic:nvPicPr>
+                  <pic:blipFill>
+                    <a:blip r:embed="rId34" cstate="print">
+                      <a:extLst>
+                        <a:ext uri="{28A0092B-C50C-407E-A947-70E740481C1C}">
+                          <a14:useLocalDpi xmlns:a14="http://schemas.microsoft.com/office/drawing/2010/main" val="0"/>
+                        </a:ext>
+                      </a:extLst>
+                    </a:blip>
+                    <a:stretch>
+                      <a:fillRect/>
+                    </a:stretch>
+                  </pic:blipFill>
+                  <pic:spPr>
+                    <a:xfrm>
+                      <a:off x="0" y="0"/>
+                      <a:ext cx="5760720" cy="1713865"/>
+                    </a:xfrm>
+                    <a:prstGeom prst="rect">
+                      <a:avLst/>
+                    </a:prstGeom>
+                    <a:ln>
+                      <a:solidFill>
+                        <a:srgbClr val="0076B4"/>
+                      </a:solidFill>
+                    </a:ln>
+                  </pic:spPr>
+                </pic:pic>
+              </a:graphicData>
+            </a:graphic>
+            <wp14:sizeRelH relativeFrom="page">
+              <wp14:pctWidth>0</wp14:pctWidth>
+            </wp14:sizeRelH>
+            <wp14:sizeRelV relativeFrom="page">
+              <wp14:pctHeight>0</wp14:pctHeight>
+            </wp14:sizeRelV>
+          </wp:anchor>
+        </w:drawing>
+      </w:r>
+      <w:r>
+        <w:t xml:space="preserve">Obviously, our </w:t>
+      </w:r>
+      <w:r>
+        <w:t>custom</w:t>
+      </w:r>
+      <w:r>
+        <w:t xml:space="preserve"> users, i.e. the campers, can identify themselves on the application by logging in from the </w:t>
+      </w:r>
+      <w:r>
+        <w:t>principal</w:t>
+      </w:r>
+      <w:r>
+        <w:t xml:space="preserve"> page.</w:t>
+      </w:r>
+    </w:p>
+    <w:p>
+      <w:r>
+        <w:rPr>
+          <w:noProof/>
+        </w:rPr>
+        <w:drawing>
+          <wp:anchor distT="0" distB="0" distL="114300" distR="114300" simplePos="0" relativeHeight="251680768" behindDoc="0" locked="0" layoutInCell="1" allowOverlap="1" wp14:anchorId="080DF33F" wp14:editId="3D4A1454">
+            <wp:simplePos x="0" y="0"/>
+            <wp:positionH relativeFrom="margin">
+              <wp:posOffset>603885</wp:posOffset>
+            </wp:positionH>
+            <wp:positionV relativeFrom="paragraph">
+              <wp:posOffset>1764030</wp:posOffset>
+            </wp:positionV>
+            <wp:extent cx="4556760" cy="1840865"/>
+            <wp:effectExtent l="19050" t="19050" r="15240" b="26035"/>
+            <wp:wrapNone/>
+            <wp:docPr id="19" name="Image 19"/>
+            <wp:cNvGraphicFramePr>
+              <a:graphicFrameLocks xmlns:a="http://schemas.openxmlformats.org/drawingml/2006/main" noChangeAspect="1"/>
+            </wp:cNvGraphicFramePr>
+            <a:graphic xmlns:a="http://schemas.openxmlformats.org/drawingml/2006/main">
+              <a:graphicData uri="http://schemas.openxmlformats.org/drawingml/2006/picture">
+                <pic:pic xmlns:pic="http://schemas.openxmlformats.org/drawingml/2006/picture">
+                  <pic:nvPicPr>
+                    <pic:cNvPr id="1" name=""/>
+                    <pic:cNvPicPr/>
+                  </pic:nvPicPr>
+                  <pic:blipFill>
+                    <a:blip r:embed="rId35">
+                      <a:extLst>
+                        <a:ext uri="{28A0092B-C50C-407E-A947-70E740481C1C}">
+                          <a14:useLocalDpi xmlns:a14="http://schemas.microsoft.com/office/drawing/2010/main" val="0"/>
+                        </a:ext>
+                      </a:extLst>
+                    </a:blip>
+                    <a:stretch>
+                      <a:fillRect/>
+                    </a:stretch>
+                  </pic:blipFill>
+                  <pic:spPr>
+                    <a:xfrm>
+                      <a:off x="0" y="0"/>
+                      <a:ext cx="4556760" cy="1840865"/>
+                    </a:xfrm>
+                    <a:prstGeom prst="rect">
+                      <a:avLst/>
+                    </a:prstGeom>
+                    <a:ln>
+                      <a:solidFill>
+                        <a:srgbClr val="0076B4"/>
+                      </a:solidFill>
+                    </a:ln>
+                  </pic:spPr>
+                </pic:pic>
+              </a:graphicData>
+            </a:graphic>
+            <wp14:sizeRelH relativeFrom="page">
+              <wp14:pctWidth>0</wp14:pctWidth>
+            </wp14:sizeRelH>
+            <wp14:sizeRelV relativeFrom="page">
+              <wp14:pctHeight>0</wp14:pctHeight>
+            </wp14:sizeRelV>
+          </wp:anchor>
+        </w:drawing>
+      </w:r>
+    </w:p>
+    <w:p/>
+    <w:p/>
+    <w:p/>
+    <w:p/>
+    <w:p/>
+    <w:p>
+      <w:pPr>
+        <w:pStyle w:val="Titre2"/>
+      </w:pPr>
+      <w:r>
+        <w:lastRenderedPageBreak/>
+        <w:t xml:space="preserve">Custom homepage and logout </w:t>
+      </w:r>
+      <w:r>
+        <w:t>from</w:t>
+      </w:r>
+      <w:r>
+        <w:t xml:space="preserve"> the application</w:t>
+      </w:r>
+    </w:p>
+    <w:p>
+      <w:pPr>
+        <w:jc w:val="both"/>
+      </w:pPr>
+      <w:r>
+        <w:rPr>
+          <w:noProof/>
+        </w:rPr>
+        <w:drawing>
+          <wp:anchor distT="0" distB="0" distL="114300" distR="114300" simplePos="0" relativeHeight="251682816" behindDoc="0" locked="0" layoutInCell="1" allowOverlap="1" wp14:anchorId="1BC0D82E" wp14:editId="2A908FD0">
+            <wp:simplePos x="0" y="0"/>
+            <wp:positionH relativeFrom="margin">
+              <wp:align>center</wp:align>
+            </wp:positionH>
+            <wp:positionV relativeFrom="paragraph">
+              <wp:posOffset>626745</wp:posOffset>
+            </wp:positionV>
+            <wp:extent cx="4678680" cy="1036320"/>
+            <wp:effectExtent l="19050" t="19050" r="26670" b="11430"/>
+            <wp:wrapTopAndBottom/>
+            <wp:docPr id="21" name="Image 21"/>
+            <wp:cNvGraphicFramePr>
+              <a:graphicFrameLocks xmlns:a="http://schemas.openxmlformats.org/drawingml/2006/main" noChangeAspect="1"/>
+            </wp:cNvGraphicFramePr>
+            <a:graphic xmlns:a="http://schemas.openxmlformats.org/drawingml/2006/main">
+              <a:graphicData uri="http://schemas.openxmlformats.org/drawingml/2006/picture">
+                <pic:pic xmlns:pic="http://schemas.openxmlformats.org/drawingml/2006/picture">
+                  <pic:nvPicPr>
+                    <pic:cNvPr id="1" name=""/>
+                    <pic:cNvPicPr/>
+                  </pic:nvPicPr>
+                  <pic:blipFill>
+                    <a:blip r:embed="rId36">
+                      <a:extLst>
+                        <a:ext uri="{28A0092B-C50C-407E-A947-70E740481C1C}">
+                          <a14:useLocalDpi xmlns:a14="http://schemas.microsoft.com/office/drawing/2010/main" val="0"/>
+                        </a:ext>
+                      </a:extLst>
+                    </a:blip>
+                    <a:stretch>
+                      <a:fillRect/>
+                    </a:stretch>
+                  </pic:blipFill>
+                  <pic:spPr>
+                    <a:xfrm>
+                      <a:off x="0" y="0"/>
+                      <a:ext cx="4678680" cy="1036320"/>
+                    </a:xfrm>
+                    <a:prstGeom prst="rect">
+                      <a:avLst/>
+                    </a:prstGeom>
+                    <a:ln>
+                      <a:solidFill>
+                        <a:srgbClr val="0076B4"/>
+                      </a:solidFill>
+                    </a:ln>
+                  </pic:spPr>
+                </pic:pic>
+              </a:graphicData>
+            </a:graphic>
+            <wp14:sizeRelH relativeFrom="page">
+              <wp14:pctWidth>0</wp14:pctWidth>
+            </wp14:sizeRelH>
+            <wp14:sizeRelV relativeFrom="page">
+              <wp14:pctHeight>0</wp14:pctHeight>
+            </wp14:sizeRelV>
+          </wp:anchor>
+        </w:drawing>
+      </w:r>
+      <w:r>
+        <w:t xml:space="preserve">They then land on the </w:t>
+      </w:r>
+      <w:r>
+        <w:t>camping</w:t>
+      </w:r>
+      <w:r>
+        <w:t xml:space="preserve"> homepage. This page is modified according to the rights assigned to the use</w:t>
+      </w:r>
+      <w:bookmarkStart w:id="13" w:name="_GoBack"/>
+      <w:bookmarkEnd w:id="13"/>
+      <w:r>
+        <w:t>r (</w:t>
+      </w:r>
+      <w:r>
+        <w:rPr>
+          <w:i/>
+          <w:iCs/>
+        </w:rPr>
+        <w:t>manager</w:t>
+      </w:r>
+      <w:r>
+        <w:t xml:space="preserve"> or </w:t>
+      </w:r>
+      <w:r>
+        <w:rPr>
+          <w:i/>
+          <w:iCs/>
+        </w:rPr>
+        <w:t>camper</w:t>
+      </w:r>
+      <w:r>
+        <w:t>?). From these pages, they will be able to perform several actions described below.</w:t>
+      </w:r>
+    </w:p>
+    <w:p>
+      <w:pPr>
+        <w:jc w:val="both"/>
+      </w:pPr>
+    </w:p>
+    <w:p>
+      <w:pPr>
+        <w:rPr>
+          <w:b/>
+          <w:bCs/>
+          <w:color w:val="FF0000"/>
+        </w:rPr>
+      </w:pPr>
+      <w:r>
+        <w:rPr>
+          <w:b/>
+          <w:bCs/>
+          <w:color w:val="FF0000"/>
+        </w:rPr>
+        <w:t>TODO: screenshots of the camper/manager pages</w:t>
+      </w:r>
+      <w:r>
+        <w:rPr>
+          <w:b/>
+          <w:bCs/>
+          <w:color w:val="FF0000"/>
+        </w:rPr>
+        <w:t xml:space="preserve"> (when finished)</w:t>
+      </w:r>
+    </w:p>
+    <w:p/>
+    <w:p/>
+    <w:p>
+      <w:pPr>
+        <w:jc w:val="both"/>
+      </w:pPr>
+      <w:r>
+        <w:rPr>
+          <w:noProof/>
+        </w:rPr>
+        <w:drawing>
+          <wp:anchor distT="0" distB="0" distL="114300" distR="114300" simplePos="0" relativeHeight="251681792" behindDoc="0" locked="0" layoutInCell="1" allowOverlap="1" wp14:anchorId="4B15F76B" wp14:editId="72DFDE93">
+            <wp:simplePos x="0" y="0"/>
+            <wp:positionH relativeFrom="margin">
+              <wp:align>center</wp:align>
+            </wp:positionH>
+            <wp:positionV relativeFrom="paragraph">
+              <wp:posOffset>430530</wp:posOffset>
+            </wp:positionV>
+            <wp:extent cx="3177815" cy="823031"/>
+            <wp:effectExtent l="19050" t="19050" r="22860" b="15240"/>
+            <wp:wrapTopAndBottom/>
+            <wp:docPr id="20" name="Image 20"/>
+            <wp:cNvGraphicFramePr>
+              <a:graphicFrameLocks xmlns:a="http://schemas.openxmlformats.org/drawingml/2006/main" noChangeAspect="1"/>
+            </wp:cNvGraphicFramePr>
+            <a:graphic xmlns:a="http://schemas.openxmlformats.org/drawingml/2006/main">
+              <a:graphicData uri="http://schemas.openxmlformats.org/drawingml/2006/picture">
+                <pic:pic xmlns:pic="http://schemas.openxmlformats.org/drawingml/2006/picture">
+                  <pic:nvPicPr>
+                    <pic:cNvPr id="1" name=""/>
+                    <pic:cNvPicPr/>
+                  </pic:nvPicPr>
+                  <pic:blipFill>
+                    <a:blip r:embed="rId37">
+                      <a:extLst>
+                        <a:ext uri="{28A0092B-C50C-407E-A947-70E740481C1C}">
+                          <a14:useLocalDpi xmlns:a14="http://schemas.microsoft.com/office/drawing/2010/main" val="0"/>
+                        </a:ext>
+                      </a:extLst>
+                    </a:blip>
+                    <a:stretch>
+                      <a:fillRect/>
+                    </a:stretch>
+                  </pic:blipFill>
+                  <pic:spPr>
+                    <a:xfrm>
+                      <a:off x="0" y="0"/>
+                      <a:ext cx="3177815" cy="823031"/>
+                    </a:xfrm>
+                    <a:prstGeom prst="rect">
+                      <a:avLst/>
+                    </a:prstGeom>
+                    <a:ln>
+                      <a:solidFill>
+                        <a:srgbClr val="0076B4"/>
+                      </a:solidFill>
+                    </a:ln>
+                  </pic:spPr>
+                </pic:pic>
+              </a:graphicData>
+            </a:graphic>
+            <wp14:sizeRelH relativeFrom="page">
+              <wp14:pctWidth>0</wp14:pctWidth>
+            </wp14:sizeRelH>
+            <wp14:sizeRelV relativeFrom="page">
+              <wp14:pctHeight>0</wp14:pctHeight>
+            </wp14:sizeRelV>
+          </wp:anchor>
+        </w:drawing>
+      </w:r>
+      <w:r>
+        <w:t>As can be seen</w:t>
+      </w:r>
+      <w:r>
+        <w:t xml:space="preserve"> in theses screenshots</w:t>
+      </w:r>
+      <w:r>
+        <w:t xml:space="preserve">, the logged-in user can also log out </w:t>
+      </w:r>
+      <w:r>
+        <w:t>from</w:t>
+      </w:r>
+      <w:r>
+        <w:t xml:space="preserve"> the application and be redirected to the main login page.</w:t>
+      </w:r>
+    </w:p>
+    <w:p/>
+    <w:p/>
+    <w:p/>
+    <w:p/>
+    <w:p/>
     <w:p/>
     <w:p>
       <w:r>
@@ -4144,8 +5104,8 @@
     <w:p/>
     <w:p/>
     <w:sectPr>
-      <w:headerReference w:type="default" r:id="rId29"/>
-      <w:footerReference w:type="default" r:id="rId30"/>
+      <w:headerReference w:type="default" r:id="rId38"/>
+      <w:footerReference w:type="default" r:id="rId39"/>
       <w:pgSz w:w="11906" w:h="16838"/>
       <w:pgMar w:top="1417" w:right="1417" w:bottom="1417" w:left="1417" w:header="708" w:footer="708" w:gutter="0"/>
       <w:pgNumType w:start="1"/>
@@ -5137,7 +6097,7 @@
     <w:link w:val="Titre1Car"/>
     <w:uiPriority w:val="9"/>
     <w:qFormat/>
-    <w:rsid w:val="008F4B2E"/>
+    <w:rsid w:val="0086772D"/>
     <w:pPr>
       <w:spacing w:after="480"/>
       <w:jc w:val="center"/>
@@ -5146,8 +6106,9 @@
     <w:rPr>
       <w:b/>
       <w:bCs/>
-      <w:sz w:val="40"/>
-      <w:szCs w:val="40"/>
+      <w:smallCaps/>
+      <w:sz w:val="44"/>
+      <w:szCs w:val="44"/>
     </w:rPr>
   </w:style>
   <w:style w:type="paragraph" w:styleId="Titre2">
@@ -5260,12 +6221,13 @@
     <w:basedOn w:val="Policepardfaut"/>
     <w:link w:val="Titre1"/>
     <w:uiPriority w:val="9"/>
-    <w:rsid w:val="008F4B2E"/>
+    <w:rsid w:val="0086772D"/>
     <w:rPr>
       <w:b/>
       <w:bCs/>
-      <w:sz w:val="40"/>
-      <w:szCs w:val="40"/>
+      <w:smallCaps/>
+      <w:sz w:val="44"/>
+      <w:szCs w:val="44"/>
       <w:lang w:val="en-US"/>
     </w:rPr>
   </w:style>
@@ -5580,7 +6542,7 @@
     <w:charset w:val="00"/>
     <w:family w:val="roman"/>
     <w:pitch w:val="variable"/>
-    <w:sig w:usb0="E0002AFF" w:usb1="C0007843" w:usb2="00000009" w:usb3="00000000" w:csb0="000001FF" w:csb1="00000000"/>
+    <w:sig w:usb0="E0002AFF" w:usb1="C0007841" w:usb2="00000009" w:usb3="00000000" w:csb0="000001FF" w:csb1="00000000"/>
   </w:font>
   <w:font w:name="Courier New">
     <w:panose1 w:val="02070309020205020404"/>
@@ -5608,7 +6570,7 @@
     <w:charset w:val="00"/>
     <w:family w:val="swiss"/>
     <w:pitch w:val="variable"/>
-    <w:sig w:usb0="A00002EF" w:usb1="4000207B" w:usb2="00000000" w:usb3="00000000" w:csb0="0000009F" w:csb1="00000000"/>
+    <w:sig w:usb0="A00002EF" w:usb1="4000207B" w:usb2="00000000" w:usb3="00000000" w:csb0="0000019F" w:csb1="00000000"/>
   </w:font>
   <w:font w:name="Arial">
     <w:panose1 w:val="020B0604020202020204"/>
@@ -5637,6 +6599,9 @@
   </w:compat>
   <w:rsids>
     <w:rsidRoot w:val="00E3767A"/>
+    <w:rsid w:val="000758B5"/>
+    <w:rsid w:val="00673EBC"/>
+    <w:rsid w:val="009F53E9"/>
     <w:rsid w:val="00D35D76"/>
     <w:rsid w:val="00E3767A"/>
   </w:rsids>
@@ -6413,12 +7378,6 @@
 </file>
 
 <file path=customXml/item1.xml><?xml version="1.0" encoding="utf-8"?>
-<p:properties xmlns:p="http://schemas.microsoft.com/office/2006/metadata/properties" xmlns:xsi="http://www.w3.org/2001/XMLSchema-instance" xmlns:pc="http://schemas.microsoft.com/office/infopath/2007/PartnerControls">
-  <documentManagement/>
-</p:properties>
-</file>
-
-<file path=customXml/item2.xml><?xml version="1.0" encoding="utf-8"?>
 <?mso-contentType ?>
 <FormTemplates xmlns="http://schemas.microsoft.com/sharepoint/v3/contenttype/forms">
   <Display>DocumentLibraryForm</Display>
@@ -6427,7 +7386,7 @@
 </FormTemplates>
 </file>
 
-<file path=customXml/item3.xml><?xml version="1.0" encoding="utf-8"?>
+<file path=customXml/item2.xml><?xml version="1.0" encoding="utf-8"?>
 <ct:contentTypeSchema xmlns:ct="http://schemas.microsoft.com/office/2006/metadata/contentType" xmlns:ma="http://schemas.microsoft.com/office/2006/metadata/properties/metaAttributes" ct:_="" ma:_="" ma:contentTypeName="Document" ma:contentTypeID="0x01010081BE93E7ADFCA44ABC37A8196A20EF6C" ma:contentTypeVersion="6" ma:contentTypeDescription="Crée un document." ma:contentTypeScope="" ma:versionID="a88d7810283389e387c8f42efea5eed1">
   <xsd:schema xmlns:xsd="http://www.w3.org/2001/XMLSchema" xmlns:xs="http://www.w3.org/2001/XMLSchema" xmlns:p="http://schemas.microsoft.com/office/2006/metadata/properties" xmlns:ns2="7adb4e8b-d300-4cd5-9a58-d1eb454a1459" targetNamespace="http://schemas.microsoft.com/office/2006/metadata/properties" ma:root="true" ma:fieldsID="463fee123a721f521717f4a1814532ae" ns2:_="">
     <xsd:import namespace="7adb4e8b-d300-4cd5-9a58-d1eb454a1459"/>
@@ -6585,20 +7544,17 @@
 </ct:contentTypeSchema>
 </file>
 
+<file path=customXml/item3.xml><?xml version="1.0" encoding="utf-8"?>
+<p:properties xmlns:p="http://schemas.microsoft.com/office/2006/metadata/properties" xmlns:xsi="http://www.w3.org/2001/XMLSchema-instance" xmlns:pc="http://schemas.microsoft.com/office/infopath/2007/PartnerControls">
+  <documentManagement/>
+</p:properties>
+</file>
+
 <file path=customXml/item4.xml><?xml version="1.0" encoding="utf-8"?>
 <b:Sources xmlns:b="http://schemas.openxmlformats.org/officeDocument/2006/bibliography" xmlns="http://schemas.openxmlformats.org/officeDocument/2006/bibliography" SelectedStyle="\APASixthEditionOfficeOnline.xsl" StyleName="APA" Version="6"/>
 </file>
 
 <file path=customXml/itemProps1.xml><?xml version="1.0" encoding="utf-8"?>
-<ds:datastoreItem xmlns:ds="http://schemas.openxmlformats.org/officeDocument/2006/customXml" ds:itemID="{AB1A8394-D24C-4274-8A6B-1B6078F3F970}">
-  <ds:schemaRefs>
-    <ds:schemaRef ds:uri="http://schemas.microsoft.com/office/2006/metadata/properties"/>
-    <ds:schemaRef ds:uri="http://schemas.microsoft.com/office/infopath/2007/PartnerControls"/>
-  </ds:schemaRefs>
-</ds:datastoreItem>
-</file>
-
-<file path=customXml/itemProps2.xml><?xml version="1.0" encoding="utf-8"?>
 <ds:datastoreItem xmlns:ds="http://schemas.openxmlformats.org/officeDocument/2006/customXml" ds:itemID="{9937AB6D-53FC-43B1-A91E-B4B47B0389DF}">
   <ds:schemaRefs>
     <ds:schemaRef ds:uri="http://schemas.microsoft.com/sharepoint/v3/contenttype/forms"/>
@@ -6606,7 +7562,7 @@
 </ds:datastoreItem>
 </file>
 
-<file path=customXml/itemProps3.xml><?xml version="1.0" encoding="utf-8"?>
+<file path=customXml/itemProps2.xml><?xml version="1.0" encoding="utf-8"?>
 <ds:datastoreItem xmlns:ds="http://schemas.openxmlformats.org/officeDocument/2006/customXml" ds:itemID="{D2D585E4-3A10-4BC1-BA4E-5E72F9D7B796}">
   <ds:schemaRefs>
     <ds:schemaRef ds:uri="http://schemas.microsoft.com/office/2006/metadata/contentType"/>
@@ -6624,8 +7580,17 @@
 </ds:datastoreItem>
 </file>
 
+<file path=customXml/itemProps3.xml><?xml version="1.0" encoding="utf-8"?>
+<ds:datastoreItem xmlns:ds="http://schemas.openxmlformats.org/officeDocument/2006/customXml" ds:itemID="{AB1A8394-D24C-4274-8A6B-1B6078F3F970}">
+  <ds:schemaRefs>
+    <ds:schemaRef ds:uri="http://schemas.microsoft.com/office/2006/metadata/properties"/>
+    <ds:schemaRef ds:uri="http://schemas.microsoft.com/office/infopath/2007/PartnerControls"/>
+  </ds:schemaRefs>
+</ds:datastoreItem>
+</file>
+
 <file path=customXml/itemProps4.xml><?xml version="1.0" encoding="utf-8"?>
-<ds:datastoreItem xmlns:ds="http://schemas.openxmlformats.org/officeDocument/2006/customXml" ds:itemID="{A55C4666-0736-49F4-BCE2-9B52E9A760B7}">
+<ds:datastoreItem xmlns:ds="http://schemas.openxmlformats.org/officeDocument/2006/customXml" ds:itemID="{F3580D23-B8CF-4821-A855-AC1CD1A53275}">
   <ds:schemaRefs>
     <ds:schemaRef ds:uri="http://schemas.openxmlformats.org/officeDocument/2006/bibliography"/>
   </ds:schemaRefs>

</xml_diff>

<commit_message>
add manual SQL fix to doc
</commit_message>
<xml_diff>
--- a/Documentation/ANP_BUM_TRN_Django.docx
+++ b/Documentation/ANP_BUM_TRN_Django.docx
@@ -1,6 +1,6 @@
 
 <file path=word/document.xml><?xml version="1.0" encoding="utf-8"?>
-<w:document xmlns:wpc="http://schemas.microsoft.com/office/word/2010/wordprocessingCanvas" xmlns:cx="http://schemas.microsoft.com/office/drawing/2014/chartex" xmlns:cx1="http://schemas.microsoft.com/office/drawing/2015/9/8/chartex" xmlns:cx2="http://schemas.microsoft.com/office/drawing/2015/10/21/chartex" xmlns:cx3="http://schemas.microsoft.com/office/drawing/2016/5/9/chartex" xmlns:cx4="http://schemas.microsoft.com/office/drawing/2016/5/10/chartex" xmlns:cx5="http://schemas.microsoft.com/office/drawing/2016/5/11/chartex" xmlns:cx6="http://schemas.microsoft.com/office/drawing/2016/5/12/chartex" xmlns:cx7="http://schemas.microsoft.com/office/drawing/2016/5/13/chartex" xmlns:cx8="http://schemas.microsoft.com/office/drawing/2016/5/14/chartex" xmlns:mc="http://schemas.openxmlformats.org/markup-compatibility/2006" xmlns:aink="http://schemas.microsoft.com/office/drawing/2016/ink" xmlns:am3d="http://schemas.microsoft.com/office/drawing/2017/model3d" xmlns:o="urn:schemas-microsoft-com:office:office" xmlns:r="http://schemas.openxmlformats.org/officeDocument/2006/relationships" xmlns:m="http://schemas.openxmlformats.org/officeDocument/2006/math" xmlns:v="urn:schemas-microsoft-com:vml" xmlns:wp14="http://schemas.microsoft.com/office/word/2010/wordprocessingDrawing" xmlns:wp="http://schemas.openxmlformats.org/drawingml/2006/wordprocessingDrawing" xmlns:w10="urn:schemas-microsoft-com:office:word" xmlns:w="http://schemas.openxmlformats.org/wordprocessingml/2006/main" xmlns:w14="http://schemas.microsoft.com/office/word/2010/wordml" xmlns:w15="http://schemas.microsoft.com/office/word/2012/wordml" xmlns:w16cid="http://schemas.microsoft.com/office/word/2016/wordml/cid" xmlns:w16se="http://schemas.microsoft.com/office/word/2015/wordml/symex" xmlns:wpg="http://schemas.microsoft.com/office/word/2010/wordprocessingGroup" xmlns:wpi="http://schemas.microsoft.com/office/word/2010/wordprocessingInk" xmlns:wne="http://schemas.microsoft.com/office/word/2006/wordml" xmlns:wps="http://schemas.microsoft.com/office/word/2010/wordprocessingShape" mc:Ignorable="w14 w15 w16se w16cid wp14">
+<w:document xmlns:wpc="http://schemas.microsoft.com/office/word/2010/wordprocessingCanvas" xmlns:cx="http://schemas.microsoft.com/office/drawing/2014/chartex" xmlns:cx1="http://schemas.microsoft.com/office/drawing/2015/9/8/chartex" xmlns:cx2="http://schemas.microsoft.com/office/drawing/2015/10/21/chartex" xmlns:cx3="http://schemas.microsoft.com/office/drawing/2016/5/9/chartex" xmlns:cx4="http://schemas.microsoft.com/office/drawing/2016/5/10/chartex" xmlns:cx5="http://schemas.microsoft.com/office/drawing/2016/5/11/chartex" xmlns:cx6="http://schemas.microsoft.com/office/drawing/2016/5/12/chartex" xmlns:cx7="http://schemas.microsoft.com/office/drawing/2016/5/13/chartex" xmlns:cx8="http://schemas.microsoft.com/office/drawing/2016/5/14/chartex" xmlns:mc="http://schemas.openxmlformats.org/markup-compatibility/2006" xmlns:aink="http://schemas.microsoft.com/office/drawing/2016/ink" xmlns:am3d="http://schemas.microsoft.com/office/drawing/2017/model3d" xmlns:o="urn:schemas-microsoft-com:office:office" xmlns:r="http://schemas.openxmlformats.org/officeDocument/2006/relationships" xmlns:m="http://schemas.openxmlformats.org/officeDocument/2006/math" xmlns:v="urn:schemas-microsoft-com:vml" xmlns:wp14="http://schemas.microsoft.com/office/word/2010/wordprocessingDrawing" xmlns:wp="http://schemas.openxmlformats.org/drawingml/2006/wordprocessingDrawing" xmlns:w10="urn:schemas-microsoft-com:office:word" xmlns:w="http://schemas.openxmlformats.org/wordprocessingml/2006/main" xmlns:w14="http://schemas.microsoft.com/office/word/2010/wordml" xmlns:w15="http://schemas.microsoft.com/office/word/2012/wordml" xmlns:w16cex="http://schemas.microsoft.com/office/word/2018/wordml/cex" xmlns:w16cid="http://schemas.microsoft.com/office/word/2016/wordml/cid" xmlns:w16="http://schemas.microsoft.com/office/word/2018/wordml" xmlns:w16se="http://schemas.microsoft.com/office/word/2015/wordml/symex" xmlns:wpg="http://schemas.microsoft.com/office/word/2010/wordprocessingGroup" xmlns:wpi="http://schemas.microsoft.com/office/word/2010/wordprocessingInk" xmlns:wne="http://schemas.microsoft.com/office/word/2006/wordml" xmlns:wps="http://schemas.microsoft.com/office/word/2010/wordprocessingShape" mc:Ignorable="w14 w15 w16se w16cid w16 w16cex wp14">
   <w:body>
     <w:sdt>
       <w:sdtPr>
@@ -211,7 +211,7 @@
                 <w:sdtContent>
                   <w:p>
                     <w:pPr>
-                      <w:pStyle w:val="Sansinterligne"/>
+                      <w:pStyle w:val="NoSpacing"/>
                       <w:spacing w:line="216" w:lineRule="auto"/>
                       <w:rPr>
                         <w:rFonts w:asciiTheme="majorHAnsi" w:eastAsiaTheme="majorEastAsia" w:hAnsiTheme="majorHAnsi" w:cstheme="majorBidi"/>
@@ -273,7 +273,7 @@
                   </w:tcPr>
                   <w:p>
                     <w:pPr>
-                      <w:pStyle w:val="Sansinterligne"/>
+                      <w:pStyle w:val="NoSpacing"/>
                       <w:rPr>
                         <w:color w:val="2F5496" w:themeColor="accent1" w:themeShade="BF"/>
                         <w:sz w:val="24"/>
@@ -315,7 +315,7 @@
               </w:tcPr>
               <w:p>
                 <w:pPr>
-                  <w:pStyle w:val="Sansinterligne"/>
+                  <w:pStyle w:val="NoSpacing"/>
                   <w:rPr>
                     <w:color w:val="4472C4" w:themeColor="accent1"/>
                     <w:sz w:val="28"/>
@@ -330,32 +330,12 @@
                     <w:szCs w:val="28"/>
                     <w:lang w:val="en-US"/>
                   </w:rPr>
-                  <w:t xml:space="preserve">Pierre ANKEN – Montaine BURGER – </w:t>
-                </w:r>
-                <w:proofErr w:type="spellStart"/>
-                <w:r>
-                  <w:rPr>
-                    <w:color w:val="4472C4" w:themeColor="accent1"/>
-                    <w:sz w:val="28"/>
-                    <w:szCs w:val="28"/>
-                    <w:lang w:val="en-US"/>
-                  </w:rPr>
-                  <w:t>Nghi</w:t>
-                </w:r>
-                <w:proofErr w:type="spellEnd"/>
-                <w:r>
-                  <w:rPr>
-                    <w:color w:val="4472C4" w:themeColor="accent1"/>
-                    <w:sz w:val="28"/>
-                    <w:szCs w:val="28"/>
-                    <w:lang w:val="en-US"/>
-                  </w:rPr>
-                  <w:t xml:space="preserve"> TRAN</w:t>
+                  <w:t>Pierre ANKEN – Montaine BURGER – Nghi TRAN</w:t>
                 </w:r>
               </w:p>
               <w:p>
                 <w:pPr>
-                  <w:pStyle w:val="Sansinterligne"/>
+                  <w:pStyle w:val="NoSpacing"/>
                   <w:rPr>
                     <w:color w:val="4472C4" w:themeColor="accent1"/>
                     <w:sz w:val="28"/>
@@ -384,7 +364,7 @@
               </w:p>
               <w:p>
                 <w:pPr>
-                  <w:pStyle w:val="Sansinterligne"/>
+                  <w:pStyle w:val="NoSpacing"/>
                   <w:rPr>
                     <w:color w:val="4472C4" w:themeColor="accent1"/>
                     <w:lang w:val="en-US"/>
@@ -421,6 +401,7 @@
       <w:sdtPr>
         <w:rPr>
           <w:rFonts w:asciiTheme="minorHAnsi" w:eastAsiaTheme="minorHAnsi" w:hAnsiTheme="minorHAnsi" w:cstheme="minorBidi"/>
+          <w:smallCaps w:val="0"/>
           <w:color w:val="auto"/>
           <w:sz w:val="22"/>
           <w:szCs w:val="22"/>
@@ -436,14 +417,13 @@
         <w:rPr>
           <w:b/>
           <w:bCs/>
-          <w:smallCaps w:val="0"/>
           <w:lang w:val="fr-FR"/>
         </w:rPr>
       </w:sdtEndPr>
       <w:sdtContent>
         <w:p>
           <w:pPr>
-            <w:pStyle w:val="En-ttedetabledesmatires"/>
+            <w:pStyle w:val="TOCHeading"/>
           </w:pPr>
           <w:r>
             <w:t xml:space="preserve">Table </w:t>
@@ -454,7 +434,7 @@
         </w:p>
         <w:p>
           <w:pPr>
-            <w:pStyle w:val="TM1"/>
+            <w:pStyle w:val="TOC1"/>
             <w:rPr>
               <w:rFonts w:eastAsiaTheme="minorEastAsia"/>
               <w:b w:val="0"/>
@@ -474,7 +454,7 @@
           <w:hyperlink w:anchor="_Toc41061708" w:history="1">
             <w:r>
               <w:rPr>
-                <w:rStyle w:val="Lienhypertexte"/>
+                <w:rStyle w:val="Hyperlink"/>
               </w:rPr>
               <w:t>How to setup your project locally</w:t>
             </w:r>
@@ -523,7 +503,7 @@
         </w:p>
         <w:p>
           <w:pPr>
-            <w:pStyle w:val="TM2"/>
+            <w:pStyle w:val="TOC2"/>
             <w:tabs>
               <w:tab w:val="right" w:leader="dot" w:pos="9062"/>
             </w:tabs>
@@ -536,7 +516,7 @@
           <w:hyperlink w:anchor="_Toc41061709" w:history="1">
             <w:r>
               <w:rPr>
-                <w:rStyle w:val="Lienhypertexte"/>
+                <w:rStyle w:val="Hyperlink"/>
                 <w:noProof/>
               </w:rPr>
               <w:t>Pre-requirements</w:t>
@@ -593,7 +573,7 @@
         </w:p>
         <w:p>
           <w:pPr>
-            <w:pStyle w:val="TM2"/>
+            <w:pStyle w:val="TOC2"/>
             <w:tabs>
               <w:tab w:val="right" w:leader="dot" w:pos="9062"/>
             </w:tabs>
@@ -606,7 +586,7 @@
           <w:hyperlink w:anchor="_Toc41061710" w:history="1">
             <w:r>
               <w:rPr>
-                <w:rStyle w:val="Lienhypertexte"/>
+                <w:rStyle w:val="Hyperlink"/>
                 <w:noProof/>
               </w:rPr>
               <w:t>Setup local DB in pgAdmin</w:t>
@@ -663,7 +643,7 @@
         </w:p>
         <w:p>
           <w:pPr>
-            <w:pStyle w:val="TM2"/>
+            <w:pStyle w:val="TOC2"/>
             <w:tabs>
               <w:tab w:val="right" w:leader="dot" w:pos="9062"/>
             </w:tabs>
@@ -676,7 +656,7 @@
           <w:hyperlink w:anchor="_Toc41061711" w:history="1">
             <w:r>
               <w:rPr>
-                <w:rStyle w:val="Lienhypertexte"/>
+                <w:rStyle w:val="Hyperlink"/>
                 <w:noProof/>
               </w:rPr>
               <w:t>Import camping shapes</w:t>
@@ -733,7 +713,7 @@
         </w:p>
         <w:p>
           <w:pPr>
-            <w:pStyle w:val="TM2"/>
+            <w:pStyle w:val="TOC2"/>
             <w:tabs>
               <w:tab w:val="right" w:leader="dot" w:pos="9062"/>
             </w:tabs>
@@ -746,7 +726,7 @@
           <w:hyperlink w:anchor="_Toc41061712" w:history="1">
             <w:r>
               <w:rPr>
-                <w:rStyle w:val="Lienhypertexte"/>
+                <w:rStyle w:val="Hyperlink"/>
                 <w:noProof/>
               </w:rPr>
               <w:t>Import environment</w:t>
@@ -803,7 +783,7 @@
         </w:p>
         <w:p>
           <w:pPr>
-            <w:pStyle w:val="TM2"/>
+            <w:pStyle w:val="TOC2"/>
             <w:tabs>
               <w:tab w:val="right" w:leader="dot" w:pos="9062"/>
             </w:tabs>
@@ -816,7 +796,7 @@
           <w:hyperlink w:anchor="_Toc41061713" w:history="1">
             <w:r>
               <w:rPr>
-                <w:rStyle w:val="Lienhypertexte"/>
+                <w:rStyle w:val="Hyperlink"/>
                 <w:noProof/>
               </w:rPr>
               <w:t>Setup PyCharm</w:t>
@@ -873,7 +853,7 @@
         </w:p>
         <w:p>
           <w:pPr>
-            <w:pStyle w:val="TM2"/>
+            <w:pStyle w:val="TOC2"/>
             <w:tabs>
               <w:tab w:val="right" w:leader="dot" w:pos="9062"/>
             </w:tabs>
@@ -886,7 +866,7 @@
           <w:hyperlink w:anchor="_Toc41061714" w:history="1">
             <w:r>
               <w:rPr>
-                <w:rStyle w:val="Lienhypertexte"/>
+                <w:rStyle w:val="Hyperlink"/>
                 <w:noProof/>
               </w:rPr>
               <w:t>WARNING: Windows users</w:t>
@@ -943,7 +923,7 @@
         </w:p>
         <w:p>
           <w:pPr>
-            <w:pStyle w:val="TM1"/>
+            <w:pStyle w:val="TOC1"/>
             <w:rPr>
               <w:rFonts w:eastAsiaTheme="minorEastAsia"/>
               <w:b w:val="0"/>
@@ -954,7 +934,7 @@
           <w:hyperlink w:anchor="_Toc41061715" w:history="1">
             <w:r>
               <w:rPr>
-                <w:rStyle w:val="Lienhypertexte"/>
+                <w:rStyle w:val="Hyperlink"/>
               </w:rPr>
               <w:t>Design of our project</w:t>
             </w:r>
@@ -1003,7 +983,7 @@
         </w:p>
         <w:p>
           <w:pPr>
-            <w:pStyle w:val="TM2"/>
+            <w:pStyle w:val="TOC2"/>
             <w:tabs>
               <w:tab w:val="right" w:leader="dot" w:pos="9062"/>
             </w:tabs>
@@ -1016,7 +996,7 @@
           <w:hyperlink w:anchor="_Toc41061716" w:history="1">
             <w:r>
               <w:rPr>
-                <w:rStyle w:val="Lienhypertexte"/>
+                <w:rStyle w:val="Hyperlink"/>
                 <w:noProof/>
               </w:rPr>
               <w:t>Mockups</w:t>
@@ -1073,7 +1053,7 @@
         </w:p>
         <w:p>
           <w:pPr>
-            <w:pStyle w:val="TM2"/>
+            <w:pStyle w:val="TOC2"/>
             <w:tabs>
               <w:tab w:val="right" w:leader="dot" w:pos="9062"/>
             </w:tabs>
@@ -1086,7 +1066,7 @@
           <w:hyperlink w:anchor="_Toc41061717" w:history="1">
             <w:r>
               <w:rPr>
-                <w:rStyle w:val="Lienhypertexte"/>
+                <w:rStyle w:val="Hyperlink"/>
                 <w:noProof/>
               </w:rPr>
               <w:t>Product Backlog</w:t>
@@ -1143,7 +1123,7 @@
         </w:p>
         <w:p>
           <w:pPr>
-            <w:pStyle w:val="TM1"/>
+            <w:pStyle w:val="TOC1"/>
             <w:rPr>
               <w:rFonts w:eastAsiaTheme="minorEastAsia"/>
               <w:b w:val="0"/>
@@ -1154,7 +1134,7 @@
           <w:hyperlink w:anchor="_Toc41061718" w:history="1">
             <w:r>
               <w:rPr>
-                <w:rStyle w:val="Lienhypertexte"/>
+                <w:rStyle w:val="Hyperlink"/>
               </w:rPr>
               <w:t>User authentication part</w:t>
             </w:r>
@@ -1203,7 +1183,7 @@
         </w:p>
         <w:p>
           <w:pPr>
-            <w:pStyle w:val="TM2"/>
+            <w:pStyle w:val="TOC2"/>
             <w:tabs>
               <w:tab w:val="right" w:leader="dot" w:pos="9062"/>
             </w:tabs>
@@ -1216,7 +1196,7 @@
           <w:hyperlink w:anchor="_Toc41061719" w:history="1">
             <w:r>
               <w:rPr>
-                <w:rStyle w:val="Lienhypertexte"/>
+                <w:rStyle w:val="Hyperlink"/>
                 <w:noProof/>
               </w:rPr>
               <w:t>Integrated module inside Django</w:t>
@@ -1273,7 +1253,7 @@
         </w:p>
         <w:p>
           <w:pPr>
-            <w:pStyle w:val="TM2"/>
+            <w:pStyle w:val="TOC2"/>
             <w:tabs>
               <w:tab w:val="right" w:leader="dot" w:pos="9062"/>
             </w:tabs>
@@ -1286,7 +1266,7 @@
           <w:hyperlink w:anchor="_Toc41061720" w:history="1">
             <w:r>
               <w:rPr>
-                <w:rStyle w:val="Lienhypertexte"/>
+                <w:rStyle w:val="Hyperlink"/>
                 <w:noProof/>
               </w:rPr>
               <w:t>Custom registration form</w:t>
@@ -1343,7 +1323,7 @@
         </w:p>
         <w:p>
           <w:pPr>
-            <w:pStyle w:val="TM1"/>
+            <w:pStyle w:val="TOC1"/>
             <w:rPr>
               <w:rFonts w:eastAsiaTheme="minorEastAsia"/>
               <w:b w:val="0"/>
@@ -1354,7 +1334,7 @@
           <w:hyperlink w:anchor="_Toc41061721" w:history="1">
             <w:r>
               <w:rPr>
-                <w:rStyle w:val="Lienhypertexte"/>
+                <w:rStyle w:val="Hyperlink"/>
               </w:rPr>
               <w:t>Other parts…?</w:t>
             </w:r>
@@ -1422,7 +1402,7 @@
     </w:p>
     <w:p>
       <w:pPr>
-        <w:pStyle w:val="Titre1"/>
+        <w:pStyle w:val="Heading1"/>
       </w:pPr>
       <w:bookmarkStart w:id="0" w:name="_Toc41061708"/>
       <w:r>
@@ -1433,7 +1413,7 @@
     </w:p>
     <w:p>
       <w:pPr>
-        <w:pStyle w:val="Titre2"/>
+        <w:pStyle w:val="Heading2"/>
       </w:pPr>
       <w:bookmarkStart w:id="1" w:name="_Toc41061709"/>
       <w:r>
@@ -1443,7 +1423,7 @@
     </w:p>
     <w:p>
       <w:pPr>
-        <w:pStyle w:val="Paragraphedeliste"/>
+        <w:pStyle w:val="ListParagraph"/>
         <w:numPr>
           <w:ilvl w:val="0"/>
           <w:numId w:val="1"/>
@@ -1453,34 +1433,18 @@
       <w:hyperlink r:id="rId13" w:history="1">
         <w:r>
           <w:rPr>
-            <w:rStyle w:val="Lienhypertexte"/>
+            <w:rStyle w:val="Hyperlink"/>
           </w:rPr>
           <w:t>PostgreSQL V12</w:t>
         </w:r>
       </w:hyperlink>
       <w:r>
-        <w:t xml:space="preserve"> installed with </w:t>
-      </w:r>
-      <w:proofErr w:type="spellStart"/>
-      <w:r>
-        <w:t>PostGIS</w:t>
-      </w:r>
-      <w:proofErr w:type="spellEnd"/>
-      <w:r>
-        <w:t xml:space="preserve"> and </w:t>
-      </w:r>
-      <w:proofErr w:type="spellStart"/>
-      <w:r>
-        <w:t>pgAdmin</w:t>
-      </w:r>
-      <w:proofErr w:type="spellEnd"/>
-      <w:r>
-        <w:t xml:space="preserve"> modules</w:t>
-      </w:r>
-    </w:p>
-    <w:p>
-      <w:pPr>
-        <w:pStyle w:val="Paragraphedeliste"/>
+        <w:t xml:space="preserve"> installed with PostGIS and pgAdmin modules</w:t>
+      </w:r>
+    </w:p>
+    <w:p>
+      <w:pPr>
+        <w:pStyle w:val="ListParagraph"/>
         <w:numPr>
           <w:ilvl w:val="0"/>
           <w:numId w:val="1"/>
@@ -1488,20 +1452,12 @@
         <w:jc w:val="both"/>
       </w:pPr>
       <w:r>
-        <w:t xml:space="preserve">Clone </w:t>
-      </w:r>
-      <w:proofErr w:type="spellStart"/>
-      <w:r>
-        <w:t>Github</w:t>
-      </w:r>
-      <w:proofErr w:type="spellEnd"/>
-      <w:r>
-        <w:t xml:space="preserve"> Project: </w:t>
+        <w:t xml:space="preserve">Clone Github Project: </w:t>
       </w:r>
       <w:hyperlink r:id="rId14" w:history="1">
         <w:r>
           <w:rPr>
-            <w:rStyle w:val="Lienhypertexte"/>
+            <w:rStyle w:val="Hyperlink"/>
           </w:rPr>
           <w:t>https://github.com/PierreAnken/HEVS_S8_GIS_Camping.git</w:t>
         </w:r>
@@ -1513,18 +1469,13 @@
     <w:p/>
     <w:p>
       <w:pPr>
-        <w:pStyle w:val="Titre2"/>
+        <w:pStyle w:val="Heading2"/>
       </w:pPr>
       <w:bookmarkStart w:id="2" w:name="_Toc41061710"/>
       <w:r>
-        <w:t xml:space="preserve">Setup local DB in </w:t>
-      </w:r>
-      <w:proofErr w:type="spellStart"/>
-      <w:r>
-        <w:t>pgAdmin</w:t>
+        <w:t>Setup local DB in pgAdmin</w:t>
       </w:r>
       <w:bookmarkEnd w:id="2"/>
-      <w:proofErr w:type="spellEnd"/>
     </w:p>
     <w:p>
       <w:pPr>
@@ -1536,7 +1487,7 @@
     </w:p>
     <w:p>
       <w:pPr>
-        <w:pStyle w:val="Paragraphedeliste"/>
+        <w:pStyle w:val="ListParagraph"/>
         <w:numPr>
           <w:ilvl w:val="0"/>
           <w:numId w:val="1"/>
@@ -1548,24 +1499,19 @@
     </w:p>
     <w:p>
       <w:pPr>
-        <w:pStyle w:val="Paragraphedeliste"/>
+        <w:pStyle w:val="ListParagraph"/>
         <w:numPr>
           <w:ilvl w:val="0"/>
           <w:numId w:val="1"/>
         </w:numPr>
       </w:pPr>
       <w:r>
-        <w:t xml:space="preserve">Password: </w:t>
-      </w:r>
-      <w:proofErr w:type="spellStart"/>
-      <w:r>
-        <w:t>adminPWD</w:t>
-      </w:r>
-      <w:proofErr w:type="spellEnd"/>
-    </w:p>
-    <w:p>
-      <w:pPr>
-        <w:pStyle w:val="Paragraphedeliste"/>
+        <w:t>Password: adminPWD</w:t>
+      </w:r>
+    </w:p>
+    <w:p>
+      <w:pPr>
+        <w:pStyle w:val="ListParagraph"/>
         <w:numPr>
           <w:ilvl w:val="0"/>
           <w:numId w:val="1"/>
@@ -1655,7 +1601,7 @@
     </w:p>
     <w:p>
       <w:pPr>
-        <w:pStyle w:val="Paragraphedeliste"/>
+        <w:pStyle w:val="ListParagraph"/>
         <w:numPr>
           <w:ilvl w:val="0"/>
           <w:numId w:val="2"/>
@@ -1679,7 +1625,7 @@
     </w:p>
     <w:p>
       <w:pPr>
-        <w:pStyle w:val="Paragraphedeliste"/>
+        <w:pStyle w:val="ListParagraph"/>
         <w:numPr>
           <w:ilvl w:val="0"/>
           <w:numId w:val="2"/>
@@ -1900,27 +1846,14 @@
         </w:drawing>
       </w:r>
       <w:r>
-        <w:t xml:space="preserve">You </w:t>
-      </w:r>
-      <w:proofErr w:type="gramStart"/>
-      <w:r>
-        <w:t>have to</w:t>
-      </w:r>
-      <w:proofErr w:type="gramEnd"/>
-      <w:r>
-        <w:t xml:space="preserve"> e</w:t>
-      </w:r>
-      <w:r>
-        <w:t xml:space="preserve">nable </w:t>
-      </w:r>
-      <w:proofErr w:type="spellStart"/>
-      <w:r>
-        <w:t>PostG</w:t>
+        <w:t>You have to e</w:t>
+      </w:r>
+      <w:r>
+        <w:t>nable PostG</w:t>
       </w:r>
       <w:r>
         <w:t>IS</w:t>
       </w:r>
-      <w:proofErr w:type="spellEnd"/>
       <w:r>
         <w:t xml:space="preserve"> in your new </w:t>
       </w:r>
@@ -1944,15 +1877,7 @@
         <w:t>CREATE EXTENSION</w:t>
       </w:r>
       <w:r>
-        <w:t xml:space="preserve"> </w:t>
-      </w:r>
-      <w:proofErr w:type="spellStart"/>
-      <w:r>
-        <w:t>postgis</w:t>
-      </w:r>
-      <w:proofErr w:type="spellEnd"/>
-      <w:r>
-        <w:t>;</w:t>
+        <w:t xml:space="preserve"> postgis;</w:t>
       </w:r>
       <w:r>
         <w:br/>
@@ -1966,15 +1891,7 @@
         <w:t>CREATE EXTENSION</w:t>
       </w:r>
       <w:r>
-        <w:t xml:space="preserve"> </w:t>
-      </w:r>
-      <w:proofErr w:type="spellStart"/>
-      <w:r>
-        <w:t>postgis_topology</w:t>
-      </w:r>
-      <w:proofErr w:type="spellEnd"/>
-      <w:r>
-        <w:t>;</w:t>
+        <w:t xml:space="preserve"> postgis_topology;</w:t>
       </w:r>
     </w:p>
     <w:p>
@@ -1984,7 +1901,7 @@
     </w:p>
     <w:p>
       <w:pPr>
-        <w:pStyle w:val="Titre2"/>
+        <w:pStyle w:val="Heading2"/>
       </w:pPr>
       <w:bookmarkStart w:id="3" w:name="_Toc41061711"/>
       <w:r>
@@ -2246,7 +2163,7 @@
     <w:p/>
     <w:p>
       <w:pPr>
-        <w:pStyle w:val="Titre2"/>
+        <w:pStyle w:val="Heading2"/>
       </w:pPr>
       <w:bookmarkStart w:id="4" w:name="_Toc41061712"/>
       <w:r>
@@ -2336,7 +2253,7 @@
     <w:p/>
     <w:p>
       <w:pPr>
-        <w:pStyle w:val="Titre2"/>
+        <w:pStyle w:val="Heading2"/>
       </w:pPr>
       <w:bookmarkStart w:id="5" w:name="_Toc41061713"/>
       <w:r>
@@ -2667,7 +2584,7 @@
     <w:p/>
     <w:p>
       <w:pPr>
-        <w:pStyle w:val="Titre2"/>
+        <w:pStyle w:val="Heading2"/>
       </w:pPr>
       <w:bookmarkStart w:id="6" w:name="_Toc41061714"/>
       <w:r>
@@ -2689,7 +2606,7 @@
       <w:hyperlink r:id="rId24" w:anchor="windows" w:history="1">
         <w:r>
           <w:rPr>
-            <w:rStyle w:val="Lienhypertexte"/>
+            <w:rStyle w:val="Hyperlink"/>
           </w:rPr>
           <w:t>https://docs.djangoproject.com/en/3.0/ref/contrib/gis/install/#windows</w:t>
         </w:r>
@@ -2869,7 +2786,6 @@
         </w:rPr>
         <w:t>=</w:t>
       </w:r>
-      <w:proofErr w:type="gramStart"/>
       <w:r>
         <w:rPr>
           <w:rFonts w:ascii="Courier New" w:eastAsia="Times New Roman" w:hAnsi="Courier New" w:cs="Courier New"/>
@@ -2878,18 +2794,7 @@
           <w:szCs w:val="20"/>
           <w:lang w:eastAsia="fr-CH"/>
         </w:rPr>
-        <w:t>C:\Users\[</w:t>
-      </w:r>
-      <w:proofErr w:type="gramEnd"/>
-      <w:r>
-        <w:rPr>
-          <w:rFonts w:ascii="Courier New" w:eastAsia="Times New Roman" w:hAnsi="Courier New" w:cs="Courier New"/>
-          <w:color w:val="000000"/>
-          <w:sz w:val="20"/>
-          <w:szCs w:val="20"/>
-          <w:lang w:eastAsia="fr-CH"/>
-        </w:rPr>
-        <w:t>USER]\AppData\Local\Programs\Python\Python38-32</w:t>
+        <w:t>C:\Users\[USER]\AppData\Local\Programs\Python\Python38-32</w:t>
       </w:r>
     </w:p>
     <w:p>
@@ -2959,20 +2864,8 @@
           <w:szCs w:val="20"/>
           <w:lang w:eastAsia="fr-CH"/>
         </w:rPr>
-        <w:t>\share\</w:t>
-      </w:r>
-      <w:proofErr w:type="spellStart"/>
-      <w:r>
-        <w:rPr>
-          <w:rFonts w:ascii="Courier New" w:eastAsia="Times New Roman" w:hAnsi="Courier New" w:cs="Courier New"/>
-          <w:color w:val="000000"/>
-          <w:sz w:val="20"/>
-          <w:szCs w:val="20"/>
-          <w:lang w:eastAsia="fr-CH"/>
-        </w:rPr>
-        <w:t>gdal</w:t>
-      </w:r>
-      <w:proofErr w:type="spellEnd"/>
+        <w:t>\share\gdal</w:t>
+      </w:r>
     </w:p>
     <w:p>
       <w:pPr>
@@ -3041,20 +2934,8 @@
           <w:szCs w:val="20"/>
           <w:lang w:eastAsia="fr-CH"/>
         </w:rPr>
-        <w:t>\share\</w:t>
-      </w:r>
-      <w:proofErr w:type="spellStart"/>
-      <w:r>
-        <w:rPr>
-          <w:rFonts w:ascii="Courier New" w:eastAsia="Times New Roman" w:hAnsi="Courier New" w:cs="Courier New"/>
-          <w:color w:val="000000"/>
-          <w:sz w:val="20"/>
-          <w:szCs w:val="20"/>
-          <w:lang w:eastAsia="fr-CH"/>
-        </w:rPr>
-        <w:t>proj</w:t>
-      </w:r>
-      <w:proofErr w:type="spellEnd"/>
+        <w:t>\share\proj</w:t>
+      </w:r>
     </w:p>
     <w:p>
       <w:pPr>
@@ -3113,9 +2994,18 @@
           <w:shd w:val="clear" w:color="auto" w:fill="FCFFF0"/>
           <w:lang w:eastAsia="fr-CH"/>
         </w:rPr>
-        <w:t>%PATH</w:t>
-      </w:r>
-      <w:proofErr w:type="gramStart"/>
+        <w:t>%PATH%</w:t>
+      </w:r>
+      <w:r>
+        <w:rPr>
+          <w:rFonts w:ascii="Courier New" w:eastAsia="Times New Roman" w:hAnsi="Courier New" w:cs="Courier New"/>
+          <w:color w:val="000000"/>
+          <w:sz w:val="20"/>
+          <w:szCs w:val="20"/>
+          <w:lang w:eastAsia="fr-CH"/>
+        </w:rPr>
+        <w:t>;</w:t>
+      </w:r>
       <w:r>
         <w:rPr>
           <w:rFonts w:ascii="Courier New" w:eastAsia="Times New Roman" w:hAnsi="Courier New" w:cs="Courier New"/>
@@ -3127,7 +3017,7 @@
           <w:shd w:val="clear" w:color="auto" w:fill="FCFFF0"/>
           <w:lang w:eastAsia="fr-CH"/>
         </w:rPr>
-        <w:t>%</w:t>
+        <w:t>%PYTHON_ROOT%</w:t>
       </w:r>
       <w:r>
         <w:rPr>
@@ -3150,9 +3040,73 @@
           <w:shd w:val="clear" w:color="auto" w:fill="FCFFF0"/>
           <w:lang w:eastAsia="fr-CH"/>
         </w:rPr>
-        <w:t>%</w:t>
-      </w:r>
-      <w:proofErr w:type="gramEnd"/>
+        <w:t>%OSGEO4W_ROOT%</w:t>
+      </w:r>
+      <w:r>
+        <w:rPr>
+          <w:rFonts w:ascii="Courier New" w:eastAsia="Times New Roman" w:hAnsi="Courier New" w:cs="Courier New"/>
+          <w:color w:val="000000"/>
+          <w:sz w:val="20"/>
+          <w:szCs w:val="20"/>
+          <w:lang w:eastAsia="fr-CH"/>
+        </w:rPr>
+        <w:t>\bin</w:t>
+      </w:r>
+    </w:p>
+    <w:p>
+      <w:pPr>
+        <w:shd w:val="clear" w:color="auto" w:fill="FFFFFF"/>
+        <w:spacing w:after="0" w:line="240" w:lineRule="auto"/>
+        <w:rPr>
+          <w:rFonts w:ascii="Courier New" w:eastAsia="Times New Roman" w:hAnsi="Courier New" w:cs="Courier New"/>
+          <w:color w:val="000000"/>
+          <w:sz w:val="20"/>
+          <w:szCs w:val="20"/>
+          <w:lang w:eastAsia="fr-CH"/>
+        </w:rPr>
+      </w:pPr>
+      <w:r>
+        <w:rPr>
+          <w:rFonts w:ascii="Courier New" w:eastAsia="Times New Roman" w:hAnsi="Courier New" w:cs="Courier New"/>
+          <w:color w:val="0080FF"/>
+          <w:sz w:val="20"/>
+          <w:szCs w:val="20"/>
+          <w:lang w:eastAsia="fr-CH"/>
+        </w:rPr>
+        <w:t>reg</w:t>
+      </w:r>
+      <w:r>
+        <w:rPr>
+          <w:rFonts w:ascii="Courier New" w:eastAsia="Times New Roman" w:hAnsi="Courier New" w:cs="Courier New"/>
+          <w:color w:val="000000"/>
+          <w:sz w:val="20"/>
+          <w:szCs w:val="20"/>
+          <w:lang w:eastAsia="fr-CH"/>
+        </w:rPr>
+        <w:t xml:space="preserve"> ADD "HKLM\SYSTEM\CurrentControlSet\Control\Session Manager\Environment" /v</w:t>
+      </w:r>
+      <w:r>
+        <w:rPr>
+          <w:rFonts w:ascii="Courier New" w:eastAsia="Times New Roman" w:hAnsi="Courier New" w:cs="Courier New"/>
+          <w:b/>
+          <w:bCs/>
+          <w:color w:val="0000FF"/>
+          <w:sz w:val="20"/>
+          <w:szCs w:val="20"/>
+          <w:lang w:eastAsia="fr-CH"/>
+        </w:rPr>
+        <w:t xml:space="preserve"> Path</w:t>
+      </w:r>
+      <w:r>
+        <w:rPr>
+          <w:rFonts w:ascii="Courier New" w:eastAsia="Times New Roman" w:hAnsi="Courier New" w:cs="Courier New"/>
+          <w:color w:val="000000"/>
+          <w:sz w:val="20"/>
+          <w:szCs w:val="20"/>
+          <w:lang w:eastAsia="fr-CH"/>
+        </w:rPr>
+        <w:t xml:space="preserve"> /t REG_EXPAND_SZ /f /d "</w:t>
+      </w:r>
       <w:r>
         <w:rPr>
           <w:rFonts w:ascii="Courier New" w:eastAsia="Times New Roman" w:hAnsi="Courier New" w:cs="Courier New"/>
@@ -3164,7 +3118,7 @@
           <w:shd w:val="clear" w:color="auto" w:fill="FCFFF0"/>
           <w:lang w:eastAsia="fr-CH"/>
         </w:rPr>
-        <w:t>PYTHON_ROOT%</w:t>
+        <w:t>%PATH%</w:t>
       </w:r>
       <w:r>
         <w:rPr>
@@ -3174,7 +3128,40 @@
           <w:szCs w:val="20"/>
           <w:lang w:eastAsia="fr-CH"/>
         </w:rPr>
-        <w:t>;</w:t>
+        <w:t>"</w:t>
+      </w:r>
+    </w:p>
+    <w:p>
+      <w:pPr>
+        <w:shd w:val="clear" w:color="auto" w:fill="FFFFFF"/>
+        <w:spacing w:after="0" w:line="240" w:lineRule="auto"/>
+        <w:rPr>
+          <w:rFonts w:ascii="Courier New" w:eastAsia="Times New Roman" w:hAnsi="Courier New" w:cs="Courier New"/>
+          <w:color w:val="000000"/>
+          <w:sz w:val="20"/>
+          <w:szCs w:val="20"/>
+          <w:lang w:eastAsia="fr-CH"/>
+        </w:rPr>
+      </w:pPr>
+      <w:r>
+        <w:rPr>
+          <w:rFonts w:ascii="Courier New" w:eastAsia="Times New Roman" w:hAnsi="Courier New" w:cs="Courier New"/>
+          <w:color w:val="0080FF"/>
+          <w:sz w:val="20"/>
+          <w:szCs w:val="20"/>
+          <w:lang w:eastAsia="fr-CH"/>
+        </w:rPr>
+        <w:t>reg</w:t>
+      </w:r>
+      <w:r>
+        <w:rPr>
+          <w:rFonts w:ascii="Courier New" w:eastAsia="Times New Roman" w:hAnsi="Courier New" w:cs="Courier New"/>
+          <w:color w:val="000000"/>
+          <w:sz w:val="20"/>
+          <w:szCs w:val="20"/>
+          <w:lang w:eastAsia="fr-CH"/>
+        </w:rPr>
+        <w:t xml:space="preserve"> ADD "HKLM\SYSTEM\CurrentControlSet\Control\Session Manager\Environment" /v GDAL_DATA /t REG_EXPAND_SZ /f /d "</w:t>
       </w:r>
       <w:r>
         <w:rPr>
@@ -3187,7 +3174,7 @@
           <w:shd w:val="clear" w:color="auto" w:fill="FCFFF0"/>
           <w:lang w:eastAsia="fr-CH"/>
         </w:rPr>
-        <w:t>%OSGEO4W_ROOT%</w:t>
+        <w:t>%GDAL_DATA%</w:t>
       </w:r>
       <w:r>
         <w:rPr>
@@ -3197,13 +3184,31 @@
           <w:szCs w:val="20"/>
           <w:lang w:eastAsia="fr-CH"/>
         </w:rPr>
-        <w:t>\bin</w:t>
+        <w:t>"</w:t>
       </w:r>
     </w:p>
     <w:p>
       <w:pPr>
         <w:shd w:val="clear" w:color="auto" w:fill="FFFFFF"/>
         <w:spacing w:after="0" w:line="240" w:lineRule="auto"/>
+        <w:rPr>
+          <w:rFonts w:ascii="Times New Roman" w:eastAsia="Times New Roman" w:hAnsi="Times New Roman" w:cs="Times New Roman"/>
+          <w:sz w:val="24"/>
+          <w:szCs w:val="24"/>
+          <w:lang w:eastAsia="fr-CH"/>
+        </w:rPr>
+      </w:pPr>
+      <w:r>
+        <w:rPr>
+          <w:rFonts w:ascii="Courier New" w:eastAsia="Times New Roman" w:hAnsi="Courier New" w:cs="Courier New"/>
+          <w:color w:val="0080FF"/>
+          <w:sz w:val="20"/>
+          <w:szCs w:val="20"/>
+          <w:lang w:eastAsia="fr-CH"/>
+        </w:rPr>
+        <w:t>reg</w:t>
+      </w:r>
+      <w:r>
         <w:rPr>
           <w:rFonts w:ascii="Courier New" w:eastAsia="Times New Roman" w:hAnsi="Courier New" w:cs="Courier New"/>
           <w:color w:val="000000"/>
@@ -3211,70 +3216,7 @@
           <w:szCs w:val="20"/>
           <w:lang w:eastAsia="fr-CH"/>
         </w:rPr>
-      </w:pPr>
-      <w:r>
-        <w:rPr>
-          <w:rFonts w:ascii="Courier New" w:eastAsia="Times New Roman" w:hAnsi="Courier New" w:cs="Courier New"/>
-          <w:color w:val="0080FF"/>
-          <w:sz w:val="20"/>
-          <w:szCs w:val="20"/>
-          <w:lang w:eastAsia="fr-CH"/>
-        </w:rPr>
-        <w:t>reg</w:t>
-      </w:r>
-      <w:r>
-        <w:rPr>
-          <w:rFonts w:ascii="Courier New" w:eastAsia="Times New Roman" w:hAnsi="Courier New" w:cs="Courier New"/>
-          <w:color w:val="000000"/>
-          <w:sz w:val="20"/>
-          <w:szCs w:val="20"/>
-          <w:lang w:eastAsia="fr-CH"/>
-        </w:rPr>
-        <w:t xml:space="preserve"> ADD "HKLM\SYSTEM\</w:t>
-      </w:r>
-      <w:proofErr w:type="spellStart"/>
-      <w:r>
-        <w:rPr>
-          <w:rFonts w:ascii="Courier New" w:eastAsia="Times New Roman" w:hAnsi="Courier New" w:cs="Courier New"/>
-          <w:color w:val="000000"/>
-          <w:sz w:val="20"/>
-          <w:szCs w:val="20"/>
-          <w:lang w:eastAsia="fr-CH"/>
-        </w:rPr>
-        <w:t>CurrentControlSet</w:t>
-      </w:r>
-      <w:proofErr w:type="spellEnd"/>
-      <w:r>
-        <w:rPr>
-          <w:rFonts w:ascii="Courier New" w:eastAsia="Times New Roman" w:hAnsi="Courier New" w:cs="Courier New"/>
-          <w:color w:val="000000"/>
-          <w:sz w:val="20"/>
-          <w:szCs w:val="20"/>
-          <w:lang w:eastAsia="fr-CH"/>
-        </w:rPr>
-        <w:t>\Control\Session Manager\Environment" /v</w:t>
-      </w:r>
-      <w:r>
-        <w:rPr>
-          <w:rFonts w:ascii="Courier New" w:eastAsia="Times New Roman" w:hAnsi="Courier New" w:cs="Courier New"/>
-          <w:b/>
-          <w:bCs/>
-          <w:color w:val="0000FF"/>
-          <w:sz w:val="20"/>
-          <w:szCs w:val="20"/>
-          <w:lang w:eastAsia="fr-CH"/>
-        </w:rPr>
-        <w:t xml:space="preserve"> Path</w:t>
-      </w:r>
-      <w:r>
-        <w:rPr>
-          <w:rFonts w:ascii="Courier New" w:eastAsia="Times New Roman" w:hAnsi="Courier New" w:cs="Courier New"/>
-          <w:color w:val="000000"/>
-          <w:sz w:val="20"/>
-          <w:szCs w:val="20"/>
-          <w:lang w:eastAsia="fr-CH"/>
-        </w:rPr>
-        <w:t xml:space="preserve"> /t REG_EXPAND_SZ /f /d "</w:t>
+        <w:t xml:space="preserve"> ADD "HKLM\SYSTEM\CurrentControlSet\Control\Session Manager\Environment" /v PROJ_LIB /t REG_EXPAND_SZ /f /d "</w:t>
       </w:r>
       <w:r>
         <w:rPr>
@@ -3287,7 +3229,7 @@
           <w:shd w:val="clear" w:color="auto" w:fill="FCFFF0"/>
           <w:lang w:eastAsia="fr-CH"/>
         </w:rPr>
-        <w:t>%PATH%</w:t>
+        <w:t>%PROJ_LIB%</w:t>
       </w:r>
       <w:r>
         <w:rPr>
@@ -3300,161 +3242,6 @@
         <w:t>"</w:t>
       </w:r>
     </w:p>
-    <w:p>
-      <w:pPr>
-        <w:shd w:val="clear" w:color="auto" w:fill="FFFFFF"/>
-        <w:spacing w:after="0" w:line="240" w:lineRule="auto"/>
-        <w:rPr>
-          <w:rFonts w:ascii="Courier New" w:eastAsia="Times New Roman" w:hAnsi="Courier New" w:cs="Courier New"/>
-          <w:color w:val="000000"/>
-          <w:sz w:val="20"/>
-          <w:szCs w:val="20"/>
-          <w:lang w:eastAsia="fr-CH"/>
-        </w:rPr>
-      </w:pPr>
-      <w:r>
-        <w:rPr>
-          <w:rFonts w:ascii="Courier New" w:eastAsia="Times New Roman" w:hAnsi="Courier New" w:cs="Courier New"/>
-          <w:color w:val="0080FF"/>
-          <w:sz w:val="20"/>
-          <w:szCs w:val="20"/>
-          <w:lang w:eastAsia="fr-CH"/>
-        </w:rPr>
-        <w:t>reg</w:t>
-      </w:r>
-      <w:r>
-        <w:rPr>
-          <w:rFonts w:ascii="Courier New" w:eastAsia="Times New Roman" w:hAnsi="Courier New" w:cs="Courier New"/>
-          <w:color w:val="000000"/>
-          <w:sz w:val="20"/>
-          <w:szCs w:val="20"/>
-          <w:lang w:eastAsia="fr-CH"/>
-        </w:rPr>
-        <w:t xml:space="preserve"> ADD "HKLM\SYSTEM\</w:t>
-      </w:r>
-      <w:proofErr w:type="spellStart"/>
-      <w:r>
-        <w:rPr>
-          <w:rFonts w:ascii="Courier New" w:eastAsia="Times New Roman" w:hAnsi="Courier New" w:cs="Courier New"/>
-          <w:color w:val="000000"/>
-          <w:sz w:val="20"/>
-          <w:szCs w:val="20"/>
-          <w:lang w:eastAsia="fr-CH"/>
-        </w:rPr>
-        <w:t>CurrentControlSet</w:t>
-      </w:r>
-      <w:proofErr w:type="spellEnd"/>
-      <w:r>
-        <w:rPr>
-          <w:rFonts w:ascii="Courier New" w:eastAsia="Times New Roman" w:hAnsi="Courier New" w:cs="Courier New"/>
-          <w:color w:val="000000"/>
-          <w:sz w:val="20"/>
-          <w:szCs w:val="20"/>
-          <w:lang w:eastAsia="fr-CH"/>
-        </w:rPr>
-        <w:t>\Control\Session Manager\Environment" /v GDAL_DATA /t REG_EXPAND_SZ /f /d "</w:t>
-      </w:r>
-      <w:r>
-        <w:rPr>
-          <w:rFonts w:ascii="Courier New" w:eastAsia="Times New Roman" w:hAnsi="Courier New" w:cs="Courier New"/>
-          <w:b/>
-          <w:bCs/>
-          <w:color w:val="FF8000"/>
-          <w:sz w:val="20"/>
-          <w:szCs w:val="20"/>
-          <w:shd w:val="clear" w:color="auto" w:fill="FCFFF0"/>
-          <w:lang w:eastAsia="fr-CH"/>
-        </w:rPr>
-        <w:t>%GDAL_DATA%</w:t>
-      </w:r>
-      <w:r>
-        <w:rPr>
-          <w:rFonts w:ascii="Courier New" w:eastAsia="Times New Roman" w:hAnsi="Courier New" w:cs="Courier New"/>
-          <w:color w:val="000000"/>
-          <w:sz w:val="20"/>
-          <w:szCs w:val="20"/>
-          <w:lang w:eastAsia="fr-CH"/>
-        </w:rPr>
-        <w:t>"</w:t>
-      </w:r>
-    </w:p>
-    <w:p>
-      <w:pPr>
-        <w:shd w:val="clear" w:color="auto" w:fill="FFFFFF"/>
-        <w:spacing w:after="0" w:line="240" w:lineRule="auto"/>
-        <w:rPr>
-          <w:rFonts w:ascii="Times New Roman" w:eastAsia="Times New Roman" w:hAnsi="Times New Roman" w:cs="Times New Roman"/>
-          <w:sz w:val="24"/>
-          <w:szCs w:val="24"/>
-          <w:lang w:eastAsia="fr-CH"/>
-        </w:rPr>
-      </w:pPr>
-      <w:r>
-        <w:rPr>
-          <w:rFonts w:ascii="Courier New" w:eastAsia="Times New Roman" w:hAnsi="Courier New" w:cs="Courier New"/>
-          <w:color w:val="0080FF"/>
-          <w:sz w:val="20"/>
-          <w:szCs w:val="20"/>
-          <w:lang w:eastAsia="fr-CH"/>
-        </w:rPr>
-        <w:t>reg</w:t>
-      </w:r>
-      <w:r>
-        <w:rPr>
-          <w:rFonts w:ascii="Courier New" w:eastAsia="Times New Roman" w:hAnsi="Courier New" w:cs="Courier New"/>
-          <w:color w:val="000000"/>
-          <w:sz w:val="20"/>
-          <w:szCs w:val="20"/>
-          <w:lang w:eastAsia="fr-CH"/>
-        </w:rPr>
-        <w:t xml:space="preserve"> ADD "HKLM\SYSTEM\</w:t>
-      </w:r>
-      <w:proofErr w:type="spellStart"/>
-      <w:r>
-        <w:rPr>
-          <w:rFonts w:ascii="Courier New" w:eastAsia="Times New Roman" w:hAnsi="Courier New" w:cs="Courier New"/>
-          <w:color w:val="000000"/>
-          <w:sz w:val="20"/>
-          <w:szCs w:val="20"/>
-          <w:lang w:eastAsia="fr-CH"/>
-        </w:rPr>
-        <w:t>CurrentControlSet</w:t>
-      </w:r>
-      <w:proofErr w:type="spellEnd"/>
-      <w:r>
-        <w:rPr>
-          <w:rFonts w:ascii="Courier New" w:eastAsia="Times New Roman" w:hAnsi="Courier New" w:cs="Courier New"/>
-          <w:color w:val="000000"/>
-          <w:sz w:val="20"/>
-          <w:szCs w:val="20"/>
-          <w:lang w:eastAsia="fr-CH"/>
-        </w:rPr>
-        <w:t>\Control\Session Manager\Environment" /v PROJ_LIB /t REG_EXPAND_SZ /f /d "</w:t>
-      </w:r>
-      <w:r>
-        <w:rPr>
-          <w:rFonts w:ascii="Courier New" w:eastAsia="Times New Roman" w:hAnsi="Courier New" w:cs="Courier New"/>
-          <w:b/>
-          <w:bCs/>
-          <w:color w:val="FF8000"/>
-          <w:sz w:val="20"/>
-          <w:szCs w:val="20"/>
-          <w:shd w:val="clear" w:color="auto" w:fill="FCFFF0"/>
-          <w:lang w:eastAsia="fr-CH"/>
-        </w:rPr>
-        <w:t>%PROJ_LIB%</w:t>
-      </w:r>
-      <w:r>
-        <w:rPr>
-          <w:rFonts w:ascii="Courier New" w:eastAsia="Times New Roman" w:hAnsi="Courier New" w:cs="Courier New"/>
-          <w:color w:val="000000"/>
-          <w:sz w:val="20"/>
-          <w:szCs w:val="20"/>
-          <w:lang w:eastAsia="fr-CH"/>
-        </w:rPr>
-        <w:t>"</w:t>
-      </w:r>
-    </w:p>
     <w:p/>
     <w:p/>
     <w:p>
@@ -3464,7 +3251,7 @@
     </w:p>
     <w:p>
       <w:pPr>
-        <w:pStyle w:val="Titre1"/>
+        <w:pStyle w:val="Heading1"/>
       </w:pPr>
       <w:bookmarkStart w:id="7" w:name="_Toc41061715"/>
       <w:r>
@@ -3484,7 +3271,7 @@
     <w:p/>
     <w:p>
       <w:pPr>
-        <w:pStyle w:val="Titre2"/>
+        <w:pStyle w:val="Heading2"/>
       </w:pPr>
       <w:bookmarkStart w:id="8" w:name="_Toc41061716"/>
       <w:r>
@@ -3578,7 +3365,7 @@
     <w:p/>
     <w:p>
       <w:pPr>
-        <w:pStyle w:val="Titre2"/>
+        <w:pStyle w:val="Heading2"/>
       </w:pPr>
       <w:bookmarkStart w:id="9" w:name="_Toc41061717"/>
       <w:r>
@@ -3674,7 +3461,7 @@
     <w:p/>
     <w:p>
       <w:pPr>
-        <w:pStyle w:val="Titre1"/>
+        <w:pStyle w:val="Heading1"/>
       </w:pPr>
       <w:bookmarkStart w:id="10" w:name="_Toc41061718"/>
       <w:r>
@@ -3733,15 +3520,7 @@
         <w:t>password &gt;</w:t>
       </w:r>
       <w:r>
-        <w:t xml:space="preserve"> </w:t>
-      </w:r>
-      <w:proofErr w:type="spellStart"/>
-      <w:r>
-        <w:t>adminPWD</w:t>
-      </w:r>
-      <w:proofErr w:type="spellEnd"/>
-      <w:r>
-        <w:t>.</w:t>
+        <w:t xml:space="preserve"> adminPWD.</w:t>
       </w:r>
     </w:p>
     <w:p>
@@ -3767,7 +3546,7 @@
     <w:p/>
     <w:p>
       <w:pPr>
-        <w:pStyle w:val="Titre2"/>
+        <w:pStyle w:val="Heading2"/>
       </w:pPr>
       <w:bookmarkStart w:id="11" w:name="_Toc41061719"/>
       <w:r>
@@ -3788,7 +3567,6 @@
       <w:r>
         <w:t xml:space="preserve">, which is </w:t>
       </w:r>
-      <w:proofErr w:type="spellStart"/>
       <w:r>
         <w:rPr>
           <w:i/>
@@ -3796,7 +3574,6 @@
         </w:rPr>
         <w:t>django.contrib.auth</w:t>
       </w:r>
-      <w:proofErr w:type="spellEnd"/>
       <w:r>
         <w:t>.</w:t>
       </w:r>
@@ -3968,15 +3745,7 @@
         <w:t>First, t</w:t>
       </w:r>
       <w:r>
-        <w:t xml:space="preserve">o make this part work in synchronization with the database, you </w:t>
-      </w:r>
-      <w:proofErr w:type="gramStart"/>
-      <w:r>
-        <w:t>have to</w:t>
-      </w:r>
-      <w:proofErr w:type="gramEnd"/>
-      <w:r>
-        <w:t xml:space="preserve"> </w:t>
+        <w:t xml:space="preserve">o make this part work in synchronization with the database, you have to </w:t>
       </w:r>
       <w:r>
         <w:t>make migrations</w:t>
@@ -3994,9 +3763,8 @@
           <w:i/>
           <w:iCs/>
         </w:rPr>
-        <w:t xml:space="preserve">python manage.py </w:t>
-      </w:r>
-      <w:proofErr w:type="spellStart"/>
+        <w:t>python manage.py makemigrations [app name]</w:t>
+      </w:r>
       <w:r>
         <w:rPr>
           <w:b/>
@@ -4004,9 +3772,11 @@
           <w:i/>
           <w:iCs/>
         </w:rPr>
-        <w:t>makemigrations</w:t>
-      </w:r>
-      <w:proofErr w:type="spellEnd"/>
+        <w:t xml:space="preserve"> </w:t>
+      </w:r>
+      <w:r>
+        <w:t xml:space="preserve">and then, migrate the project: </w:t>
+      </w:r>
       <w:r>
         <w:rPr>
           <w:b/>
@@ -4014,7 +3784,66 @@
           <w:i/>
           <w:iCs/>
         </w:rPr>
-        <w:t xml:space="preserve"> [app name]</w:t>
+        <w:t>python manage.py migrate</w:t>
+      </w:r>
+      <w:r>
+        <w:t>. This action will add all required tables inside the database.</w:t>
+      </w:r>
+    </w:p>
+    <w:p/>
+    <w:p>
+      <w:pPr>
+        <w:jc w:val="both"/>
+      </w:pPr>
+      <w:r>
+        <w:rPr>
+          <w:b/>
+          <w:bCs/>
+          <w:color w:val="FF0000"/>
+        </w:rPr>
+        <w:t>Note:</w:t>
+      </w:r>
+      <w:r>
+        <w:rPr>
+          <w:color w:val="FF0000"/>
+        </w:rPr>
+        <w:t xml:space="preserve"> </w:t>
+      </w:r>
+      <w:r>
+        <w:t xml:space="preserve">when it’s done, it’s important to change one property inside the </w:t>
+      </w:r>
+      <w:r>
+        <w:rPr>
+          <w:i/>
+          <w:iCs/>
+        </w:rPr>
+        <w:t>auth_user</w:t>
+      </w:r>
+      <w:r>
+        <w:t xml:space="preserve"> table.</w:t>
+      </w:r>
+      <w:r>
+        <w:t xml:space="preserve"> To perform this, you can right click on the table &gt; Properties. Then, under </w:t>
+      </w:r>
+      <w:r>
+        <w:rPr>
+          <w:i/>
+          <w:iCs/>
+        </w:rPr>
+        <w:t xml:space="preserve">Columns </w:t>
+      </w:r>
+      <w:r>
+        <w:t xml:space="preserve">tab, just change </w:t>
+      </w:r>
+      <w:r>
+        <w:rPr>
+          <w:i/>
+          <w:iCs/>
+        </w:rPr>
+        <w:t>last_login</w:t>
+      </w:r>
+      <w:r>
+        <w:t xml:space="preserve"> field to </w:t>
       </w:r>
       <w:r>
         <w:rPr>
@@ -4023,10 +3852,7 @@
           <w:i/>
           <w:iCs/>
         </w:rPr>
-        <w:t xml:space="preserve"> </w:t>
-      </w:r>
-      <w:r>
-        <w:t xml:space="preserve">and then, migrate the project: </w:t>
+        <w:t>Not NULL = No</w:t>
       </w:r>
       <w:r>
         <w:rPr>
@@ -4035,102 +3861,470 @@
           <w:i/>
           <w:iCs/>
         </w:rPr>
-        <w:t>python manage.py migrate</w:t>
-      </w:r>
-      <w:r>
-        <w:t>. This action will add all required tables inside the database.</w:t>
-      </w:r>
-    </w:p>
-    <w:p/>
+        <w:t xml:space="preserve"> </w:t>
+      </w:r>
+      <w:r>
+        <w:t>(otherwise it can cause some bugs</w:t>
+      </w:r>
+      <w:r>
+        <w:t>)</w:t>
+      </w:r>
+      <w:r>
+        <w:t>.</w:t>
+      </w:r>
+    </w:p>
     <w:p>
       <w:pPr>
         <w:jc w:val="both"/>
       </w:pPr>
       <w:r>
-        <w:rPr>
-          <w:b/>
-          <w:bCs/>
-          <w:color w:val="FF0000"/>
-        </w:rPr>
+        <w:lastRenderedPageBreak/>
         <w:t>Note:</w:t>
       </w:r>
-      <w:r>
-        <w:rPr>
-          <w:color w:val="FF0000"/>
-        </w:rPr>
-        <w:t xml:space="preserve"> </w:t>
-      </w:r>
-      <w:r>
-        <w:t xml:space="preserve">when it’s done, it’s important to change one property inside the </w:t>
-      </w:r>
-      <w:proofErr w:type="spellStart"/>
-      <w:r>
-        <w:rPr>
-          <w:i/>
-          <w:iCs/>
-        </w:rPr>
-        <w:t>auth_user</w:t>
-      </w:r>
-      <w:proofErr w:type="spellEnd"/>
-      <w:r>
-        <w:t xml:space="preserve"> table.</w:t>
-      </w:r>
-      <w:r>
-        <w:t xml:space="preserve"> To perform this, you can right click on the table &gt; Properties. Then, under </w:t>
-      </w:r>
-      <w:r>
-        <w:rPr>
-          <w:i/>
-          <w:iCs/>
-        </w:rPr>
-        <w:t xml:space="preserve">Columns </w:t>
-      </w:r>
-      <w:r>
-        <w:t xml:space="preserve">tab, just change </w:t>
-      </w:r>
-      <w:proofErr w:type="spellStart"/>
-      <w:r>
-        <w:rPr>
-          <w:i/>
-          <w:iCs/>
-        </w:rPr>
-        <w:t>last_login</w:t>
-      </w:r>
-      <w:proofErr w:type="spellEnd"/>
-      <w:r>
-        <w:t xml:space="preserve"> field to </w:t>
-      </w:r>
-      <w:r>
-        <w:rPr>
-          <w:b/>
-          <w:bCs/>
-          <w:i/>
-          <w:iCs/>
-        </w:rPr>
-        <w:t>Not NULL = No</w:t>
-      </w:r>
-      <w:r>
-        <w:rPr>
-          <w:b/>
-          <w:bCs/>
-          <w:i/>
-          <w:iCs/>
-        </w:rPr>
-        <w:t xml:space="preserve"> </w:t>
-      </w:r>
-      <w:r>
-        <w:t>(otherwise it can cause some bugs</w:t>
-      </w:r>
+    </w:p>
+    <w:p>
+      <w:pPr>
+        <w:jc w:val="both"/>
+      </w:pPr>
+      <w:r>
+        <w:t>If manage.py migrate does not add the appropriate models to the database, it’s also possible to manually create the tables using pgAdmin. The scripts for the tables are:</w:t>
+      </w:r>
+    </w:p>
+    <w:p>
+      <w:pPr>
+        <w:jc w:val="both"/>
+      </w:pPr>
+      <w:r>
+        <w:t>For Camper model:</w:t>
+      </w:r>
+    </w:p>
+    <w:p>
+      <w:pPr>
+        <w:spacing w:after="0"/>
+        <w:jc w:val="both"/>
+      </w:pPr>
+      <w:r>
+        <w:rPr>
+          <w:color w:val="7030A0"/>
+        </w:rPr>
+        <w:t xml:space="preserve">CREATE TABLE </w:t>
+      </w:r>
+      <w:r>
+        <w:t>public."CampMAP_camper"</w:t>
+      </w:r>
+    </w:p>
+    <w:p>
+      <w:pPr>
+        <w:spacing w:after="0"/>
+        <w:jc w:val="both"/>
+      </w:pPr>
+      <w:r>
+        <w:t>(</w:t>
+      </w:r>
+    </w:p>
+    <w:p>
+      <w:pPr>
+        <w:spacing w:after="0"/>
+        <w:jc w:val="both"/>
+      </w:pPr>
+      <w:r>
+        <w:t xml:space="preserve">    id SERIAL,</w:t>
+      </w:r>
+    </w:p>
+    <w:p>
+      <w:pPr>
+        <w:spacing w:after="0"/>
+        <w:jc w:val="both"/>
+      </w:pPr>
+      <w:r>
+        <w:t xml:space="preserve">    adults integer NOT NULL,</w:t>
+      </w:r>
+    </w:p>
+    <w:p>
+      <w:pPr>
+        <w:spacing w:after="0"/>
+        <w:jc w:val="both"/>
+      </w:pPr>
+      <w:r>
+        <w:t xml:space="preserve">    kids integer NOT NULL,</w:t>
+      </w:r>
+    </w:p>
+    <w:p>
+      <w:pPr>
+        <w:spacing w:after="0"/>
+        <w:jc w:val="both"/>
+      </w:pPr>
+      <w:r>
+        <w:t xml:space="preserve">    pets boolean NOT NULL,</w:t>
+      </w:r>
+    </w:p>
+    <w:p>
+      <w:pPr>
+        <w:spacing w:after="0"/>
+        <w:jc w:val="both"/>
+      </w:pPr>
+      <w:r>
+        <w:t xml:space="preserve">    user_id integer NOT NULL,</w:t>
+      </w:r>
+    </w:p>
+    <w:p>
+      <w:pPr>
+        <w:spacing w:after="0"/>
+        <w:jc w:val="both"/>
+      </w:pPr>
+      <w:r>
+        <w:t xml:space="preserve">    CONSTRAINT "CampMAP_camper_pkey" PRIMARY KEY (id),</w:t>
+      </w:r>
+    </w:p>
+    <w:p>
+      <w:pPr>
+        <w:spacing w:after="0"/>
+        <w:jc w:val="both"/>
+      </w:pPr>
+      <w:r>
+        <w:t xml:space="preserve">    CONSTRAINT "CampMAP_camper_user_id_key" UNIQUE (user_id),</w:t>
+      </w:r>
+    </w:p>
+    <w:p>
+      <w:pPr>
+        <w:spacing w:after="0"/>
+        <w:jc w:val="both"/>
+      </w:pPr>
+      <w:r>
+        <w:t xml:space="preserve">    CONSTRAINT "CampMAP_camper_user_id_d3c4413b_fk_auth_user_id" FOREIGN KEY (user_id)</w:t>
+      </w:r>
+    </w:p>
+    <w:p>
+      <w:pPr>
+        <w:spacing w:after="0"/>
+        <w:jc w:val="both"/>
+      </w:pPr>
+      <w:r>
+        <w:t xml:space="preserve">        REFERENCES public.auth_user (id) MATCH SIMPLE</w:t>
+      </w:r>
+    </w:p>
+    <w:p>
+      <w:pPr>
+        <w:spacing w:after="0"/>
+        <w:jc w:val="both"/>
+      </w:pPr>
+      <w:r>
+        <w:t xml:space="preserve">        ON UPDATE NO ACTION</w:t>
+      </w:r>
+    </w:p>
+    <w:p>
+      <w:pPr>
+        <w:spacing w:after="0"/>
+        <w:jc w:val="both"/>
+      </w:pPr>
+      <w:r>
+        <w:t xml:space="preserve">        ON DELETE NO ACTION</w:t>
+      </w:r>
+    </w:p>
+    <w:p>
+      <w:pPr>
+        <w:spacing w:after="0"/>
+        <w:jc w:val="both"/>
+      </w:pPr>
+      <w:r>
+        <w:t xml:space="preserve">        DEFERRABLE INITIALLY DEFERRED,</w:t>
+      </w:r>
+    </w:p>
+    <w:p>
+      <w:pPr>
+        <w:spacing w:after="0"/>
+        <w:jc w:val="both"/>
+      </w:pPr>
+      <w:r>
+        <w:t xml:space="preserve">    CONSTRAINT "CampMAP_camper_adults_check" CHECK (adults &gt;= 0),</w:t>
+      </w:r>
+    </w:p>
+    <w:p>
+      <w:pPr>
+        <w:spacing w:after="0"/>
+        <w:jc w:val="both"/>
+      </w:pPr>
+      <w:r>
+        <w:t xml:space="preserve">    CONSTRAINT "CampMAP_camper_kids_check" CHECK (kids &gt;= 0)</w:t>
+      </w:r>
+    </w:p>
+    <w:p>
+      <w:pPr>
+        <w:spacing w:after="0"/>
+        <w:jc w:val="both"/>
+      </w:pPr>
       <w:r>
         <w:t>)</w:t>
       </w:r>
-      <w:r>
-        <w:t>.</w:t>
-      </w:r>
-    </w:p>
-    <w:p>
-      <w:pPr>
-        <w:pStyle w:val="Titre2"/>
+    </w:p>
+    <w:p>
+      <w:pPr>
+        <w:spacing w:after="0"/>
+        <w:jc w:val="both"/>
+      </w:pPr>
+      <w:r>
+        <w:t>TABLESPACE pg_default;</w:t>
+      </w:r>
+    </w:p>
+    <w:p>
+      <w:pPr>
+        <w:spacing w:after="0"/>
+        <w:jc w:val="both"/>
+      </w:pPr>
+      <w:r>
+        <w:t>ALTER TABLE public."CampMAP_camper"</w:t>
+      </w:r>
+    </w:p>
+    <w:p>
+      <w:pPr>
+        <w:spacing w:after="0"/>
+        <w:jc w:val="both"/>
+      </w:pPr>
+      <w:r>
+        <w:t xml:space="preserve">    OWNER to admin;</w:t>
+      </w:r>
+    </w:p>
+    <w:p>
+      <w:pPr>
+        <w:spacing w:after="0"/>
+        <w:jc w:val="both"/>
+      </w:pPr>
+    </w:p>
+    <w:p>
+      <w:pPr>
+        <w:spacing w:after="0"/>
+        <w:jc w:val="both"/>
+      </w:pPr>
+      <w:r>
+        <w:t xml:space="preserve">For Reservation model: </w:t>
+      </w:r>
+    </w:p>
+    <w:p>
+      <w:pPr>
+        <w:spacing w:after="0"/>
+        <w:jc w:val="both"/>
+      </w:pPr>
+      <w:r>
+        <w:rPr>
+          <w:color w:val="7030A0"/>
+        </w:rPr>
+        <w:t xml:space="preserve">CREATE TABLE </w:t>
+      </w:r>
+      <w:r>
+        <w:t>public."CampMAP_reservation"</w:t>
+      </w:r>
+    </w:p>
+    <w:p>
+      <w:pPr>
+        <w:spacing w:after="0"/>
+        <w:jc w:val="both"/>
+      </w:pPr>
+      <w:r>
+        <w:t>(</w:t>
+      </w:r>
+    </w:p>
+    <w:p>
+      <w:pPr>
+        <w:spacing w:after="0"/>
+        <w:jc w:val="both"/>
+      </w:pPr>
+      <w:r>
+        <w:t xml:space="preserve">    id SERIAL,</w:t>
+      </w:r>
+    </w:p>
+    <w:p>
+      <w:pPr>
+        <w:spacing w:after="0"/>
+        <w:jc w:val="both"/>
+      </w:pPr>
+      <w:r>
+        <w:t xml:space="preserve">    status integer NOT NULL,</w:t>
+      </w:r>
+    </w:p>
+    <w:p>
+      <w:pPr>
+        <w:spacing w:after="0"/>
+        <w:jc w:val="both"/>
+      </w:pPr>
+      <w:r>
+        <w:t xml:space="preserve">    camper_id integer NOT NULL,</w:t>
+      </w:r>
+    </w:p>
+    <w:p>
+      <w:pPr>
+        <w:spacing w:after="0"/>
+        <w:jc w:val="both"/>
+      </w:pPr>
+      <w:r>
+        <w:t xml:space="preserve">    place_id integer NOT NULL,</w:t>
+      </w:r>
+    </w:p>
+    <w:p>
+      <w:pPr>
+        <w:spacing w:after="0"/>
+        <w:jc w:val="both"/>
+      </w:pPr>
+      <w:r>
+        <w:t xml:space="preserve">    CONSTRAINT "CampMAP_reservation_pkey" PRIMARY KEY (id),</w:t>
+      </w:r>
+    </w:p>
+    <w:p>
+      <w:pPr>
+        <w:spacing w:after="0"/>
+        <w:jc w:val="both"/>
+      </w:pPr>
+      <w:r>
+        <w:t xml:space="preserve">    CONSTRAINT "CampMAP_reservation_camper_id_key" UNIQUE (camper_id),</w:t>
+      </w:r>
+    </w:p>
+    <w:p>
+      <w:pPr>
+        <w:spacing w:after="0"/>
+        <w:jc w:val="both"/>
+      </w:pPr>
+      <w:r>
+        <w:t xml:space="preserve">    CONSTRAINT "CampMAP_reservation_place_id_key" UNIQUE (place_id),</w:t>
+      </w:r>
+    </w:p>
+    <w:p>
+      <w:pPr>
+        <w:spacing w:after="0"/>
+        <w:jc w:val="both"/>
+      </w:pPr>
+      <w:r>
+        <w:t xml:space="preserve">    CONSTRAINT "CampMAP_reservation_camper_id_88e6ba23_fk_auth_user_id" FOREIGN KEY (camper_id)</w:t>
+      </w:r>
+    </w:p>
+    <w:p>
+      <w:pPr>
+        <w:spacing w:after="0"/>
+        <w:jc w:val="both"/>
+      </w:pPr>
+      <w:r>
+        <w:t xml:space="preserve">        REFERENCES public.auth_user (id) MATCH SIMPLE</w:t>
+      </w:r>
+    </w:p>
+    <w:p>
+      <w:pPr>
+        <w:spacing w:after="0"/>
+        <w:jc w:val="both"/>
+      </w:pPr>
+      <w:r>
+        <w:t xml:space="preserve">        ON UPDATE NO ACTION</w:t>
+      </w:r>
+    </w:p>
+    <w:p>
+      <w:pPr>
+        <w:spacing w:after="0"/>
+        <w:jc w:val="both"/>
+      </w:pPr>
+      <w:r>
+        <w:t xml:space="preserve">        ON DELETE NO ACTION</w:t>
+      </w:r>
+    </w:p>
+    <w:p>
+      <w:pPr>
+        <w:spacing w:after="0"/>
+        <w:jc w:val="both"/>
+      </w:pPr>
+      <w:r>
+        <w:t xml:space="preserve">        DEFERRABLE INITIALLY DEFERRED,</w:t>
+      </w:r>
+    </w:p>
+    <w:p>
+      <w:pPr>
+        <w:spacing w:after="0"/>
+        <w:jc w:val="both"/>
+      </w:pPr>
+      <w:r>
+        <w:t xml:space="preserve">    CONSTRAINT "CampMAP_reservation_place_id_02e8f4f1_fk_places_gid" FOREIGN KEY (place_id)</w:t>
+      </w:r>
+    </w:p>
+    <w:p>
+      <w:pPr>
+        <w:spacing w:after="0"/>
+        <w:jc w:val="both"/>
+      </w:pPr>
+      <w:r>
+        <w:t xml:space="preserve">        REFERENCES public.places (gid) MATCH SIMPLE</w:t>
+      </w:r>
+    </w:p>
+    <w:p>
+      <w:pPr>
+        <w:spacing w:after="0"/>
+        <w:jc w:val="both"/>
+      </w:pPr>
+      <w:r>
+        <w:t xml:space="preserve">        ON UPDATE NO ACTION</w:t>
+      </w:r>
+    </w:p>
+    <w:p>
+      <w:pPr>
+        <w:spacing w:after="0"/>
+        <w:jc w:val="both"/>
+      </w:pPr>
+      <w:r>
+        <w:t xml:space="preserve">        ON DELETE NO ACTION</w:t>
+      </w:r>
+    </w:p>
+    <w:p>
+      <w:pPr>
+        <w:spacing w:after="0"/>
+        <w:jc w:val="both"/>
+      </w:pPr>
+      <w:r>
+        <w:t xml:space="preserve">        DEFERRABLE INITIALLY DEFERRED,</w:t>
+      </w:r>
+    </w:p>
+    <w:p>
+      <w:pPr>
+        <w:spacing w:after="0"/>
+        <w:jc w:val="both"/>
+      </w:pPr>
+      <w:r>
+        <w:lastRenderedPageBreak/>
+        <w:t xml:space="preserve">    CONSTRAINT "CampMAP_reservation_status_check" CHECK (status &gt;= 0)</w:t>
+      </w:r>
+    </w:p>
+    <w:p>
+      <w:pPr>
+        <w:spacing w:after="0"/>
+        <w:jc w:val="both"/>
+      </w:pPr>
+      <w:r>
+        <w:t>)</w:t>
+      </w:r>
+    </w:p>
+    <w:p>
+      <w:pPr>
+        <w:spacing w:after="0"/>
+        <w:jc w:val="both"/>
+      </w:pPr>
+      <w:r>
+        <w:t>TABLESPACE pg_default;</w:t>
+      </w:r>
+    </w:p>
+    <w:p>
+      <w:pPr>
+        <w:spacing w:after="0"/>
+        <w:jc w:val="both"/>
+      </w:pPr>
+      <w:r>
+        <w:t>ALTER TABLE public."CampMAP_reservation"</w:t>
+      </w:r>
+    </w:p>
+    <w:p>
+      <w:pPr>
+        <w:spacing w:after="0"/>
+        <w:jc w:val="both"/>
+      </w:pPr>
+      <w:r>
+        <w:t xml:space="preserve">    OWNER to admin;</w:t>
+      </w:r>
+    </w:p>
+    <w:p>
+      <w:pPr>
+        <w:pStyle w:val="Heading2"/>
         <w:rPr>
           <w:lang w:val="fr-CH"/>
         </w:rPr>
@@ -4139,7 +4333,6 @@
         <w:rPr>
           <w:lang w:val="fr-CH"/>
         </w:rPr>
-        <w:lastRenderedPageBreak/>
         <w:t xml:space="preserve">Custom </w:t>
       </w:r>
       <w:r>
@@ -4337,7 +4530,6 @@
       <w:r>
         <w:t xml:space="preserve"> column of the </w:t>
       </w:r>
-      <w:proofErr w:type="spellStart"/>
       <w:r>
         <w:rPr>
           <w:i/>
@@ -4345,7 +4537,6 @@
         </w:rPr>
         <w:t>django_content_type</w:t>
       </w:r>
-      <w:proofErr w:type="spellEnd"/>
       <w:r>
         <w:t xml:space="preserve"> table before running them</w:t>
       </w:r>
@@ -4356,7 +4547,7 @@
     <w:p/>
     <w:p>
       <w:pPr>
-        <w:pStyle w:val="Titre2"/>
+        <w:pStyle w:val="Heading2"/>
       </w:pPr>
       <w:bookmarkStart w:id="12" w:name="_Toc41061720"/>
       <w:r>
@@ -4541,7 +4732,6 @@
         <w:rPr>
           <w:noProof/>
         </w:rPr>
-        <w:lastRenderedPageBreak/>
         <w:drawing>
           <wp:anchor distT="0" distB="0" distL="114300" distR="114300" simplePos="0" relativeHeight="251677696" behindDoc="0" locked="0" layoutInCell="1" allowOverlap="1" wp14:anchorId="64DA5C4F" wp14:editId="05357373">
             <wp:simplePos x="0" y="0"/>
@@ -4677,7 +4867,7 @@
     <w:p/>
     <w:p>
       <w:pPr>
-        <w:pStyle w:val="Titre2"/>
+        <w:pStyle w:val="Heading2"/>
       </w:pPr>
       <w:r>
         <w:t>Login on the application</w:t>
@@ -4842,10 +5032,9 @@
     <w:p/>
     <w:p>
       <w:pPr>
-        <w:pStyle w:val="Titre2"/>
-      </w:pPr>
-      <w:r>
-        <w:lastRenderedPageBreak/>
+        <w:pStyle w:val="Heading2"/>
+      </w:pPr>
+      <w:r>
         <w:t xml:space="preserve">Custom homepage and logout </w:t>
       </w:r>
       <w:r>
@@ -4931,12 +5120,7 @@
         <w:t>camping</w:t>
       </w:r>
       <w:r>
-        <w:t xml:space="preserve"> homepage. This page is modified according to the rights assigned to the use</w:t>
-      </w:r>
-      <w:bookmarkStart w:id="13" w:name="_GoBack"/>
-      <w:bookmarkEnd w:id="13"/>
-      <w:r>
-        <w:t>r (</w:t>
+        <w:t xml:space="preserve"> homepage. This page is modified according to the rights assigned to the user (</w:t>
       </w:r>
       <w:r>
         <w:rPr>
@@ -5089,14 +5273,14 @@
     </w:p>
     <w:p>
       <w:pPr>
-        <w:pStyle w:val="Titre1"/>
-      </w:pPr>
-      <w:bookmarkStart w:id="14" w:name="_Toc41061721"/>
+        <w:pStyle w:val="Heading1"/>
+      </w:pPr>
+      <w:bookmarkStart w:id="13" w:name="_Toc41061721"/>
       <w:r>
         <w:lastRenderedPageBreak/>
         <w:t>Other parts…?</w:t>
       </w:r>
-      <w:bookmarkEnd w:id="14"/>
+      <w:bookmarkEnd w:id="13"/>
     </w:p>
     <w:p/>
     <w:p/>
@@ -5118,7 +5302,7 @@
 </file>
 
 <file path=word/endnotes.xml><?xml version="1.0" encoding="utf-8"?>
-<w:endnotes xmlns:wpc="http://schemas.microsoft.com/office/word/2010/wordprocessingCanvas" xmlns:cx="http://schemas.microsoft.com/office/drawing/2014/chartex" xmlns:cx1="http://schemas.microsoft.com/office/drawing/2015/9/8/chartex" xmlns:cx2="http://schemas.microsoft.com/office/drawing/2015/10/21/chartex" xmlns:cx3="http://schemas.microsoft.com/office/drawing/2016/5/9/chartex" xmlns:cx4="http://schemas.microsoft.com/office/drawing/2016/5/10/chartex" xmlns:cx5="http://schemas.microsoft.com/office/drawing/2016/5/11/chartex" xmlns:cx6="http://schemas.microsoft.com/office/drawing/2016/5/12/chartex" xmlns:cx7="http://schemas.microsoft.com/office/drawing/2016/5/13/chartex" xmlns:cx8="http://schemas.microsoft.com/office/drawing/2016/5/14/chartex" xmlns:mc="http://schemas.openxmlformats.org/markup-compatibility/2006" xmlns:aink="http://schemas.microsoft.com/office/drawing/2016/ink" xmlns:am3d="http://schemas.microsoft.com/office/drawing/2017/model3d" xmlns:o="urn:schemas-microsoft-com:office:office" xmlns:r="http://schemas.openxmlformats.org/officeDocument/2006/relationships" xmlns:m="http://schemas.openxmlformats.org/officeDocument/2006/math" xmlns:v="urn:schemas-microsoft-com:vml" xmlns:wp14="http://schemas.microsoft.com/office/word/2010/wordprocessingDrawing" xmlns:wp="http://schemas.openxmlformats.org/drawingml/2006/wordprocessingDrawing" xmlns:w10="urn:schemas-microsoft-com:office:word" xmlns:w="http://schemas.openxmlformats.org/wordprocessingml/2006/main" xmlns:w14="http://schemas.microsoft.com/office/word/2010/wordml" xmlns:w15="http://schemas.microsoft.com/office/word/2012/wordml" xmlns:w16cid="http://schemas.microsoft.com/office/word/2016/wordml/cid" xmlns:w16se="http://schemas.microsoft.com/office/word/2015/wordml/symex" xmlns:wpg="http://schemas.microsoft.com/office/word/2010/wordprocessingGroup" xmlns:wpi="http://schemas.microsoft.com/office/word/2010/wordprocessingInk" xmlns:wne="http://schemas.microsoft.com/office/word/2006/wordml" xmlns:wps="http://schemas.microsoft.com/office/word/2010/wordprocessingShape" mc:Ignorable="w14 w15 w16se w16cid wp14">
+<w:endnotes xmlns:wpc="http://schemas.microsoft.com/office/word/2010/wordprocessingCanvas" xmlns:cx="http://schemas.microsoft.com/office/drawing/2014/chartex" xmlns:cx1="http://schemas.microsoft.com/office/drawing/2015/9/8/chartex" xmlns:cx2="http://schemas.microsoft.com/office/drawing/2015/10/21/chartex" xmlns:cx3="http://schemas.microsoft.com/office/drawing/2016/5/9/chartex" xmlns:cx4="http://schemas.microsoft.com/office/drawing/2016/5/10/chartex" xmlns:cx5="http://schemas.microsoft.com/office/drawing/2016/5/11/chartex" xmlns:cx6="http://schemas.microsoft.com/office/drawing/2016/5/12/chartex" xmlns:cx7="http://schemas.microsoft.com/office/drawing/2016/5/13/chartex" xmlns:cx8="http://schemas.microsoft.com/office/drawing/2016/5/14/chartex" xmlns:mc="http://schemas.openxmlformats.org/markup-compatibility/2006" xmlns:aink="http://schemas.microsoft.com/office/drawing/2016/ink" xmlns:am3d="http://schemas.microsoft.com/office/drawing/2017/model3d" xmlns:o="urn:schemas-microsoft-com:office:office" xmlns:r="http://schemas.openxmlformats.org/officeDocument/2006/relationships" xmlns:m="http://schemas.openxmlformats.org/officeDocument/2006/math" xmlns:v="urn:schemas-microsoft-com:vml" xmlns:wp14="http://schemas.microsoft.com/office/word/2010/wordprocessingDrawing" xmlns:wp="http://schemas.openxmlformats.org/drawingml/2006/wordprocessingDrawing" xmlns:w10="urn:schemas-microsoft-com:office:word" xmlns:w="http://schemas.openxmlformats.org/wordprocessingml/2006/main" xmlns:w14="http://schemas.microsoft.com/office/word/2010/wordml" xmlns:w15="http://schemas.microsoft.com/office/word/2012/wordml" xmlns:w16cex="http://schemas.microsoft.com/office/word/2018/wordml/cex" xmlns:w16cid="http://schemas.microsoft.com/office/word/2016/wordml/cid" xmlns:w16="http://schemas.microsoft.com/office/word/2018/wordml" xmlns:w16se="http://schemas.microsoft.com/office/word/2015/wordml/symex" xmlns:wpg="http://schemas.microsoft.com/office/word/2010/wordprocessingGroup" xmlns:wpi="http://schemas.microsoft.com/office/word/2010/wordprocessingInk" xmlns:wne="http://schemas.microsoft.com/office/word/2006/wordml" xmlns:wps="http://schemas.microsoft.com/office/word/2010/wordprocessingShape" mc:Ignorable="w14 w15 w16se w16cid w16 w16cex wp14">
   <w:endnote w:type="separator" w:id="-1">
     <w:p>
       <w:pPr>
@@ -5145,10 +5329,10 @@
 </file>
 
 <file path=word/footer1.xml><?xml version="1.0" encoding="utf-8"?>
-<w:ftr xmlns:wpc="http://schemas.microsoft.com/office/word/2010/wordprocessingCanvas" xmlns:cx="http://schemas.microsoft.com/office/drawing/2014/chartex" xmlns:cx1="http://schemas.microsoft.com/office/drawing/2015/9/8/chartex" xmlns:cx2="http://schemas.microsoft.com/office/drawing/2015/10/21/chartex" xmlns:cx3="http://schemas.microsoft.com/office/drawing/2016/5/9/chartex" xmlns:cx4="http://schemas.microsoft.com/office/drawing/2016/5/10/chartex" xmlns:cx5="http://schemas.microsoft.com/office/drawing/2016/5/11/chartex" xmlns:cx6="http://schemas.microsoft.com/office/drawing/2016/5/12/chartex" xmlns:cx7="http://schemas.microsoft.com/office/drawing/2016/5/13/chartex" xmlns:cx8="http://schemas.microsoft.com/office/drawing/2016/5/14/chartex" xmlns:mc="http://schemas.openxmlformats.org/markup-compatibility/2006" xmlns:aink="http://schemas.microsoft.com/office/drawing/2016/ink" xmlns:am3d="http://schemas.microsoft.com/office/drawing/2017/model3d" xmlns:o="urn:schemas-microsoft-com:office:office" xmlns:r="http://schemas.openxmlformats.org/officeDocument/2006/relationships" xmlns:m="http://schemas.openxmlformats.org/officeDocument/2006/math" xmlns:v="urn:schemas-microsoft-com:vml" xmlns:wp14="http://schemas.microsoft.com/office/word/2010/wordprocessingDrawing" xmlns:wp="http://schemas.openxmlformats.org/drawingml/2006/wordprocessingDrawing" xmlns:w10="urn:schemas-microsoft-com:office:word" xmlns:w="http://schemas.openxmlformats.org/wordprocessingml/2006/main" xmlns:w14="http://schemas.microsoft.com/office/word/2010/wordml" xmlns:w15="http://schemas.microsoft.com/office/word/2012/wordml" xmlns:w16cid="http://schemas.microsoft.com/office/word/2016/wordml/cid" xmlns:w16se="http://schemas.microsoft.com/office/word/2015/wordml/symex" xmlns:wpg="http://schemas.microsoft.com/office/word/2010/wordprocessingGroup" xmlns:wpi="http://schemas.microsoft.com/office/word/2010/wordprocessingInk" xmlns:wne="http://schemas.microsoft.com/office/word/2006/wordml" xmlns:wps="http://schemas.microsoft.com/office/word/2010/wordprocessingShape" mc:Ignorable="w14 w15 w16se w16cid wp14">
+<w:ftr xmlns:wpc="http://schemas.microsoft.com/office/word/2010/wordprocessingCanvas" xmlns:cx="http://schemas.microsoft.com/office/drawing/2014/chartex" xmlns:cx1="http://schemas.microsoft.com/office/drawing/2015/9/8/chartex" xmlns:cx2="http://schemas.microsoft.com/office/drawing/2015/10/21/chartex" xmlns:cx3="http://schemas.microsoft.com/office/drawing/2016/5/9/chartex" xmlns:cx4="http://schemas.microsoft.com/office/drawing/2016/5/10/chartex" xmlns:cx5="http://schemas.microsoft.com/office/drawing/2016/5/11/chartex" xmlns:cx6="http://schemas.microsoft.com/office/drawing/2016/5/12/chartex" xmlns:cx7="http://schemas.microsoft.com/office/drawing/2016/5/13/chartex" xmlns:cx8="http://schemas.microsoft.com/office/drawing/2016/5/14/chartex" xmlns:mc="http://schemas.openxmlformats.org/markup-compatibility/2006" xmlns:aink="http://schemas.microsoft.com/office/drawing/2016/ink" xmlns:am3d="http://schemas.microsoft.com/office/drawing/2017/model3d" xmlns:o="urn:schemas-microsoft-com:office:office" xmlns:r="http://schemas.openxmlformats.org/officeDocument/2006/relationships" xmlns:m="http://schemas.openxmlformats.org/officeDocument/2006/math" xmlns:v="urn:schemas-microsoft-com:vml" xmlns:wp14="http://schemas.microsoft.com/office/word/2010/wordprocessingDrawing" xmlns:wp="http://schemas.openxmlformats.org/drawingml/2006/wordprocessingDrawing" xmlns:w10="urn:schemas-microsoft-com:office:word" xmlns:w="http://schemas.openxmlformats.org/wordprocessingml/2006/main" xmlns:w14="http://schemas.microsoft.com/office/word/2010/wordml" xmlns:w15="http://schemas.microsoft.com/office/word/2012/wordml" xmlns:w16cex="http://schemas.microsoft.com/office/word/2018/wordml/cex" xmlns:w16cid="http://schemas.microsoft.com/office/word/2016/wordml/cid" xmlns:w16="http://schemas.microsoft.com/office/word/2018/wordml" xmlns:w16se="http://schemas.microsoft.com/office/word/2015/wordml/symex" xmlns:wpg="http://schemas.microsoft.com/office/word/2010/wordprocessingGroup" xmlns:wpi="http://schemas.microsoft.com/office/word/2010/wordprocessingInk" xmlns:wne="http://schemas.microsoft.com/office/word/2006/wordml" xmlns:wps="http://schemas.microsoft.com/office/word/2010/wordprocessingShape" mc:Ignorable="w14 w15 w16se w16cid w16 w16cex wp14">
   <w:p>
     <w:pPr>
-      <w:pStyle w:val="Pieddepage"/>
+      <w:pStyle w:val="Footer"/>
       <w:rPr>
         <w:color w:val="808080" w:themeColor="background1" w:themeShade="80"/>
       </w:rPr>
@@ -5271,7 +5455,7 @@
 </file>
 
 <file path=word/footnotes.xml><?xml version="1.0" encoding="utf-8"?>
-<w:footnotes xmlns:wpc="http://schemas.microsoft.com/office/word/2010/wordprocessingCanvas" xmlns:cx="http://schemas.microsoft.com/office/drawing/2014/chartex" xmlns:cx1="http://schemas.microsoft.com/office/drawing/2015/9/8/chartex" xmlns:cx2="http://schemas.microsoft.com/office/drawing/2015/10/21/chartex" xmlns:cx3="http://schemas.microsoft.com/office/drawing/2016/5/9/chartex" xmlns:cx4="http://schemas.microsoft.com/office/drawing/2016/5/10/chartex" xmlns:cx5="http://schemas.microsoft.com/office/drawing/2016/5/11/chartex" xmlns:cx6="http://schemas.microsoft.com/office/drawing/2016/5/12/chartex" xmlns:cx7="http://schemas.microsoft.com/office/drawing/2016/5/13/chartex" xmlns:cx8="http://schemas.microsoft.com/office/drawing/2016/5/14/chartex" xmlns:mc="http://schemas.openxmlformats.org/markup-compatibility/2006" xmlns:aink="http://schemas.microsoft.com/office/drawing/2016/ink" xmlns:am3d="http://schemas.microsoft.com/office/drawing/2017/model3d" xmlns:o="urn:schemas-microsoft-com:office:office" xmlns:r="http://schemas.openxmlformats.org/officeDocument/2006/relationships" xmlns:m="http://schemas.openxmlformats.org/officeDocument/2006/math" xmlns:v="urn:schemas-microsoft-com:vml" xmlns:wp14="http://schemas.microsoft.com/office/word/2010/wordprocessingDrawing" xmlns:wp="http://schemas.openxmlformats.org/drawingml/2006/wordprocessingDrawing" xmlns:w10="urn:schemas-microsoft-com:office:word" xmlns:w="http://schemas.openxmlformats.org/wordprocessingml/2006/main" xmlns:w14="http://schemas.microsoft.com/office/word/2010/wordml" xmlns:w15="http://schemas.microsoft.com/office/word/2012/wordml" xmlns:w16cid="http://schemas.microsoft.com/office/word/2016/wordml/cid" xmlns:w16se="http://schemas.microsoft.com/office/word/2015/wordml/symex" xmlns:wpg="http://schemas.microsoft.com/office/word/2010/wordprocessingGroup" xmlns:wpi="http://schemas.microsoft.com/office/word/2010/wordprocessingInk" xmlns:wne="http://schemas.microsoft.com/office/word/2006/wordml" xmlns:wps="http://schemas.microsoft.com/office/word/2010/wordprocessingShape" mc:Ignorable="w14 w15 w16se w16cid wp14">
+<w:footnotes xmlns:wpc="http://schemas.microsoft.com/office/word/2010/wordprocessingCanvas" xmlns:cx="http://schemas.microsoft.com/office/drawing/2014/chartex" xmlns:cx1="http://schemas.microsoft.com/office/drawing/2015/9/8/chartex" xmlns:cx2="http://schemas.microsoft.com/office/drawing/2015/10/21/chartex" xmlns:cx3="http://schemas.microsoft.com/office/drawing/2016/5/9/chartex" xmlns:cx4="http://schemas.microsoft.com/office/drawing/2016/5/10/chartex" xmlns:cx5="http://schemas.microsoft.com/office/drawing/2016/5/11/chartex" xmlns:cx6="http://schemas.microsoft.com/office/drawing/2016/5/12/chartex" xmlns:cx7="http://schemas.microsoft.com/office/drawing/2016/5/13/chartex" xmlns:cx8="http://schemas.microsoft.com/office/drawing/2016/5/14/chartex" xmlns:mc="http://schemas.openxmlformats.org/markup-compatibility/2006" xmlns:aink="http://schemas.microsoft.com/office/drawing/2016/ink" xmlns:am3d="http://schemas.microsoft.com/office/drawing/2017/model3d" xmlns:o="urn:schemas-microsoft-com:office:office" xmlns:r="http://schemas.openxmlformats.org/officeDocument/2006/relationships" xmlns:m="http://schemas.openxmlformats.org/officeDocument/2006/math" xmlns:v="urn:schemas-microsoft-com:vml" xmlns:wp14="http://schemas.microsoft.com/office/word/2010/wordprocessingDrawing" xmlns:wp="http://schemas.openxmlformats.org/drawingml/2006/wordprocessingDrawing" xmlns:w10="urn:schemas-microsoft-com:office:word" xmlns:w="http://schemas.openxmlformats.org/wordprocessingml/2006/main" xmlns:w14="http://schemas.microsoft.com/office/word/2010/wordml" xmlns:w15="http://schemas.microsoft.com/office/word/2012/wordml" xmlns:w16cex="http://schemas.microsoft.com/office/word/2018/wordml/cex" xmlns:w16cid="http://schemas.microsoft.com/office/word/2016/wordml/cid" xmlns:w16="http://schemas.microsoft.com/office/word/2018/wordml" xmlns:w16se="http://schemas.microsoft.com/office/word/2015/wordml/symex" xmlns:wpg="http://schemas.microsoft.com/office/word/2010/wordprocessingGroup" xmlns:wpi="http://schemas.microsoft.com/office/word/2010/wordprocessingInk" xmlns:wne="http://schemas.microsoft.com/office/word/2006/wordml" xmlns:wps="http://schemas.microsoft.com/office/word/2010/wordprocessingShape" mc:Ignorable="w14 w15 w16se w16cid w16 w16cex wp14">
   <w:footnote w:type="separator" w:id="-1">
     <w:p>
       <w:pPr>
@@ -5298,10 +5482,10 @@
 </file>
 
 <file path=word/header1.xml><?xml version="1.0" encoding="utf-8"?>
-<w:hdr xmlns:wpc="http://schemas.microsoft.com/office/word/2010/wordprocessingCanvas" xmlns:cx="http://schemas.microsoft.com/office/drawing/2014/chartex" xmlns:cx1="http://schemas.microsoft.com/office/drawing/2015/9/8/chartex" xmlns:cx2="http://schemas.microsoft.com/office/drawing/2015/10/21/chartex" xmlns:cx3="http://schemas.microsoft.com/office/drawing/2016/5/9/chartex" xmlns:cx4="http://schemas.microsoft.com/office/drawing/2016/5/10/chartex" xmlns:cx5="http://schemas.microsoft.com/office/drawing/2016/5/11/chartex" xmlns:cx6="http://schemas.microsoft.com/office/drawing/2016/5/12/chartex" xmlns:cx7="http://schemas.microsoft.com/office/drawing/2016/5/13/chartex" xmlns:cx8="http://schemas.microsoft.com/office/drawing/2016/5/14/chartex" xmlns:mc="http://schemas.openxmlformats.org/markup-compatibility/2006" xmlns:aink="http://schemas.microsoft.com/office/drawing/2016/ink" xmlns:am3d="http://schemas.microsoft.com/office/drawing/2017/model3d" xmlns:o="urn:schemas-microsoft-com:office:office" xmlns:r="http://schemas.openxmlformats.org/officeDocument/2006/relationships" xmlns:m="http://schemas.openxmlformats.org/officeDocument/2006/math" xmlns:v="urn:schemas-microsoft-com:vml" xmlns:wp14="http://schemas.microsoft.com/office/word/2010/wordprocessingDrawing" xmlns:wp="http://schemas.openxmlformats.org/drawingml/2006/wordprocessingDrawing" xmlns:w10="urn:schemas-microsoft-com:office:word" xmlns:w="http://schemas.openxmlformats.org/wordprocessingml/2006/main" xmlns:w14="http://schemas.microsoft.com/office/word/2010/wordml" xmlns:w15="http://schemas.microsoft.com/office/word/2012/wordml" xmlns:w16cid="http://schemas.microsoft.com/office/word/2016/wordml/cid" xmlns:w16se="http://schemas.microsoft.com/office/word/2015/wordml/symex" xmlns:wpg="http://schemas.microsoft.com/office/word/2010/wordprocessingGroup" xmlns:wpi="http://schemas.microsoft.com/office/word/2010/wordprocessingInk" xmlns:wne="http://schemas.microsoft.com/office/word/2006/wordml" xmlns:wps="http://schemas.microsoft.com/office/word/2010/wordprocessingShape" mc:Ignorable="w14 w15 w16se w16cid wp14">
+<w:hdr xmlns:wpc="http://schemas.microsoft.com/office/word/2010/wordprocessingCanvas" xmlns:cx="http://schemas.microsoft.com/office/drawing/2014/chartex" xmlns:cx1="http://schemas.microsoft.com/office/drawing/2015/9/8/chartex" xmlns:cx2="http://schemas.microsoft.com/office/drawing/2015/10/21/chartex" xmlns:cx3="http://schemas.microsoft.com/office/drawing/2016/5/9/chartex" xmlns:cx4="http://schemas.microsoft.com/office/drawing/2016/5/10/chartex" xmlns:cx5="http://schemas.microsoft.com/office/drawing/2016/5/11/chartex" xmlns:cx6="http://schemas.microsoft.com/office/drawing/2016/5/12/chartex" xmlns:cx7="http://schemas.microsoft.com/office/drawing/2016/5/13/chartex" xmlns:cx8="http://schemas.microsoft.com/office/drawing/2016/5/14/chartex" xmlns:mc="http://schemas.openxmlformats.org/markup-compatibility/2006" xmlns:aink="http://schemas.microsoft.com/office/drawing/2016/ink" xmlns:am3d="http://schemas.microsoft.com/office/drawing/2017/model3d" xmlns:o="urn:schemas-microsoft-com:office:office" xmlns:r="http://schemas.openxmlformats.org/officeDocument/2006/relationships" xmlns:m="http://schemas.openxmlformats.org/officeDocument/2006/math" xmlns:v="urn:schemas-microsoft-com:vml" xmlns:wp14="http://schemas.microsoft.com/office/word/2010/wordprocessingDrawing" xmlns:wp="http://schemas.openxmlformats.org/drawingml/2006/wordprocessingDrawing" xmlns:w10="urn:schemas-microsoft-com:office:word" xmlns:w="http://schemas.openxmlformats.org/wordprocessingml/2006/main" xmlns:w14="http://schemas.microsoft.com/office/word/2010/wordml" xmlns:w15="http://schemas.microsoft.com/office/word/2012/wordml" xmlns:w16cex="http://schemas.microsoft.com/office/word/2018/wordml/cex" xmlns:w16cid="http://schemas.microsoft.com/office/word/2016/wordml/cid" xmlns:w16="http://schemas.microsoft.com/office/word/2018/wordml" xmlns:w16se="http://schemas.microsoft.com/office/word/2015/wordml/symex" xmlns:wpg="http://schemas.microsoft.com/office/word/2010/wordprocessingGroup" xmlns:wpi="http://schemas.microsoft.com/office/word/2010/wordprocessingInk" xmlns:wne="http://schemas.microsoft.com/office/word/2006/wordml" xmlns:wps="http://schemas.microsoft.com/office/word/2010/wordprocessingShape" mc:Ignorable="w14 w15 w16se w16cid w16 w16cex wp14">
   <w:p>
     <w:pPr>
-      <w:pStyle w:val="En-tte"/>
+      <w:pStyle w:val="Header"/>
       <w:rPr>
         <w:color w:val="808080" w:themeColor="background1" w:themeShade="80"/>
         <w:lang w:val="fr-CH"/>
@@ -5312,23 +5496,7 @@
         <w:color w:val="808080" w:themeColor="background1" w:themeShade="80"/>
         <w:lang w:val="fr-CH"/>
       </w:rPr>
-      <w:t xml:space="preserve">Pierre ANKEN – Montaine BURGER – </w:t>
-    </w:r>
-    <w:proofErr w:type="spellStart"/>
-    <w:r>
-      <w:rPr>
-        <w:color w:val="808080" w:themeColor="background1" w:themeShade="80"/>
-        <w:lang w:val="fr-CH"/>
-      </w:rPr>
-      <w:t>Nghi</w:t>
-    </w:r>
-    <w:proofErr w:type="spellEnd"/>
-    <w:r>
-      <w:rPr>
-        <w:color w:val="808080" w:themeColor="background1" w:themeShade="80"/>
-        <w:lang w:val="fr-CH"/>
-      </w:rPr>
-      <w:t xml:space="preserve"> TRAN</w:t>
+      <w:t>Pierre ANKEN – Montaine BURGER – Nghi TRAN</w:t>
     </w:r>
   </w:p>
   <w:p/>
@@ -5336,7 +5504,7 @@
 </file>
 
 <file path=word/numbering.xml><?xml version="1.0" encoding="utf-8"?>
-<w:numbering xmlns:wpc="http://schemas.microsoft.com/office/word/2010/wordprocessingCanvas" xmlns:cx="http://schemas.microsoft.com/office/drawing/2014/chartex" xmlns:cx1="http://schemas.microsoft.com/office/drawing/2015/9/8/chartex" xmlns:cx2="http://schemas.microsoft.com/office/drawing/2015/10/21/chartex" xmlns:cx3="http://schemas.microsoft.com/office/drawing/2016/5/9/chartex" xmlns:cx4="http://schemas.microsoft.com/office/drawing/2016/5/10/chartex" xmlns:cx5="http://schemas.microsoft.com/office/drawing/2016/5/11/chartex" xmlns:cx6="http://schemas.microsoft.com/office/drawing/2016/5/12/chartex" xmlns:cx7="http://schemas.microsoft.com/office/drawing/2016/5/13/chartex" xmlns:cx8="http://schemas.microsoft.com/office/drawing/2016/5/14/chartex" xmlns:mc="http://schemas.openxmlformats.org/markup-compatibility/2006" xmlns:aink="http://schemas.microsoft.com/office/drawing/2016/ink" xmlns:am3d="http://schemas.microsoft.com/office/drawing/2017/model3d" xmlns:o="urn:schemas-microsoft-com:office:office" xmlns:r="http://schemas.openxmlformats.org/officeDocument/2006/relationships" xmlns:m="http://schemas.openxmlformats.org/officeDocument/2006/math" xmlns:v="urn:schemas-microsoft-com:vml" xmlns:wp14="http://schemas.microsoft.com/office/word/2010/wordprocessingDrawing" xmlns:wp="http://schemas.openxmlformats.org/drawingml/2006/wordprocessingDrawing" xmlns:w10="urn:schemas-microsoft-com:office:word" xmlns:w="http://schemas.openxmlformats.org/wordprocessingml/2006/main" xmlns:w14="http://schemas.microsoft.com/office/word/2010/wordml" xmlns:w15="http://schemas.microsoft.com/office/word/2012/wordml" xmlns:w16cid="http://schemas.microsoft.com/office/word/2016/wordml/cid" xmlns:w16se="http://schemas.microsoft.com/office/word/2015/wordml/symex" xmlns:wpg="http://schemas.microsoft.com/office/word/2010/wordprocessingGroup" xmlns:wpi="http://schemas.microsoft.com/office/word/2010/wordprocessingInk" xmlns:wne="http://schemas.microsoft.com/office/word/2006/wordml" xmlns:wps="http://schemas.microsoft.com/office/word/2010/wordprocessingShape" mc:Ignorable="w14 w15 w16se w16cid wp14">
+<w:numbering xmlns:wpc="http://schemas.microsoft.com/office/word/2010/wordprocessingCanvas" xmlns:cx="http://schemas.microsoft.com/office/drawing/2014/chartex" xmlns:cx1="http://schemas.microsoft.com/office/drawing/2015/9/8/chartex" xmlns:cx2="http://schemas.microsoft.com/office/drawing/2015/10/21/chartex" xmlns:cx3="http://schemas.microsoft.com/office/drawing/2016/5/9/chartex" xmlns:cx4="http://schemas.microsoft.com/office/drawing/2016/5/10/chartex" xmlns:cx5="http://schemas.microsoft.com/office/drawing/2016/5/11/chartex" xmlns:cx6="http://schemas.microsoft.com/office/drawing/2016/5/12/chartex" xmlns:cx7="http://schemas.microsoft.com/office/drawing/2016/5/13/chartex" xmlns:cx8="http://schemas.microsoft.com/office/drawing/2016/5/14/chartex" xmlns:mc="http://schemas.openxmlformats.org/markup-compatibility/2006" xmlns:aink="http://schemas.microsoft.com/office/drawing/2016/ink" xmlns:am3d="http://schemas.microsoft.com/office/drawing/2017/model3d" xmlns:o="urn:schemas-microsoft-com:office:office" xmlns:r="http://schemas.openxmlformats.org/officeDocument/2006/relationships" xmlns:m="http://schemas.openxmlformats.org/officeDocument/2006/math" xmlns:v="urn:schemas-microsoft-com:vml" xmlns:wp14="http://schemas.microsoft.com/office/word/2010/wordprocessingDrawing" xmlns:wp="http://schemas.openxmlformats.org/drawingml/2006/wordprocessingDrawing" xmlns:w10="urn:schemas-microsoft-com:office:word" xmlns:w="http://schemas.openxmlformats.org/wordprocessingml/2006/main" xmlns:w14="http://schemas.microsoft.com/office/word/2010/wordml" xmlns:w15="http://schemas.microsoft.com/office/word/2012/wordml" xmlns:w16cex="http://schemas.microsoft.com/office/word/2018/wordml/cex" xmlns:w16cid="http://schemas.microsoft.com/office/word/2016/wordml/cid" xmlns:w16="http://schemas.microsoft.com/office/word/2018/wordml" xmlns:w16se="http://schemas.microsoft.com/office/word/2015/wordml/symex" xmlns:wpg="http://schemas.microsoft.com/office/word/2010/wordprocessingGroup" xmlns:wpi="http://schemas.microsoft.com/office/word/2010/wordprocessingInk" xmlns:wne="http://schemas.microsoft.com/office/word/2006/wordml" xmlns:wps="http://schemas.microsoft.com/office/word/2010/wordprocessingShape" mc:Ignorable="w14 w15 w16se w16cid w16 w16cex wp14">
   <w:abstractNum w:abstractNumId="0" w15:restartNumberingAfterBreak="0">
     <w:nsid w:val="07144838"/>
     <w:multiLevelType w:val="hybridMultilevel"/>
@@ -5689,7 +5857,7 @@
 </file>
 
 <file path=word/styles.xml><?xml version="1.0" encoding="utf-8"?>
-<w:styles xmlns:mc="http://schemas.openxmlformats.org/markup-compatibility/2006" xmlns:r="http://schemas.openxmlformats.org/officeDocument/2006/relationships" xmlns:w="http://schemas.openxmlformats.org/wordprocessingml/2006/main" xmlns:w14="http://schemas.microsoft.com/office/word/2010/wordml" xmlns:w15="http://schemas.microsoft.com/office/word/2012/wordml" xmlns:w16cid="http://schemas.microsoft.com/office/word/2016/wordml/cid" xmlns:w16se="http://schemas.microsoft.com/office/word/2015/wordml/symex" mc:Ignorable="w14 w15 w16se w16cid">
+<w:styles xmlns:mc="http://schemas.openxmlformats.org/markup-compatibility/2006" xmlns:r="http://schemas.openxmlformats.org/officeDocument/2006/relationships" xmlns:w="http://schemas.openxmlformats.org/wordprocessingml/2006/main" xmlns:w14="http://schemas.microsoft.com/office/word/2010/wordml" xmlns:w15="http://schemas.microsoft.com/office/word/2012/wordml" xmlns:w16cex="http://schemas.microsoft.com/office/word/2018/wordml/cex" xmlns:w16cid="http://schemas.microsoft.com/office/word/2016/wordml/cid" xmlns:w16="http://schemas.microsoft.com/office/word/2018/wordml" xmlns:w16se="http://schemas.microsoft.com/office/word/2015/wordml/symex" mc:Ignorable="w14 w15 w16se w16cid w16 w16cex">
   <w:docDefaults>
     <w:rPrDefault>
       <w:rPr>
@@ -6090,11 +6258,11 @@
       <w:lang w:val="en-US"/>
     </w:rPr>
   </w:style>
-  <w:style w:type="paragraph" w:styleId="Titre1">
+  <w:style w:type="paragraph" w:styleId="Heading1">
     <w:name w:val="heading 1"/>
     <w:basedOn w:val="Normal"/>
     <w:next w:val="Normal"/>
-    <w:link w:val="Titre1Car"/>
+    <w:link w:val="Heading1Char"/>
     <w:uiPriority w:val="9"/>
     <w:qFormat/>
     <w:rsid w:val="0086772D"/>
@@ -6111,11 +6279,11 @@
       <w:szCs w:val="44"/>
     </w:rPr>
   </w:style>
-  <w:style w:type="paragraph" w:styleId="Titre2">
+  <w:style w:type="paragraph" w:styleId="Heading2">
     <w:name w:val="heading 2"/>
     <w:basedOn w:val="Normal"/>
     <w:next w:val="Normal"/>
-    <w:link w:val="Titre2Car"/>
+    <w:link w:val="Heading2Char"/>
     <w:uiPriority w:val="9"/>
     <w:unhideWhenUsed/>
     <w:qFormat/>
@@ -6133,11 +6301,11 @@
       <w:szCs w:val="28"/>
     </w:rPr>
   </w:style>
-  <w:style w:type="paragraph" w:styleId="Titre3">
+  <w:style w:type="paragraph" w:styleId="Heading3">
     <w:name w:val="heading 3"/>
     <w:basedOn w:val="Normal"/>
     <w:next w:val="Normal"/>
-    <w:link w:val="Titre3Car"/>
+    <w:link w:val="Heading3Char"/>
     <w:uiPriority w:val="9"/>
     <w:unhideWhenUsed/>
     <w:qFormat/>
@@ -6155,13 +6323,13 @@
       <w:szCs w:val="24"/>
     </w:rPr>
   </w:style>
-  <w:style w:type="character" w:default="1" w:styleId="Policepardfaut">
+  <w:style w:type="character" w:default="1" w:styleId="DefaultParagraphFont">
     <w:name w:val="Default Paragraph Font"/>
     <w:uiPriority w:val="1"/>
     <w:semiHidden/>
     <w:unhideWhenUsed/>
   </w:style>
-  <w:style w:type="table" w:default="1" w:styleId="TableauNormal">
+  <w:style w:type="table" w:default="1" w:styleId="TableNormal">
     <w:name w:val="Normal Table"/>
     <w:uiPriority w:val="99"/>
     <w:semiHidden/>
@@ -6176,13 +6344,13 @@
       </w:tblCellMar>
     </w:tblPr>
   </w:style>
-  <w:style w:type="numbering" w:default="1" w:styleId="Aucuneliste">
+  <w:style w:type="numbering" w:default="1" w:styleId="NoList">
     <w:name w:val="No List"/>
     <w:uiPriority w:val="99"/>
     <w:semiHidden/>
     <w:unhideWhenUsed/>
   </w:style>
-  <w:style w:type="paragraph" w:styleId="Paragraphedeliste">
+  <w:style w:type="paragraph" w:styleId="ListParagraph">
     <w:name w:val="List Paragraph"/>
     <w:basedOn w:val="Normal"/>
     <w:uiPriority w:val="34"/>
@@ -6193,9 +6361,9 @@
       <w:contextualSpacing/>
     </w:pPr>
   </w:style>
-  <w:style w:type="character" w:styleId="Lienhypertexte">
+  <w:style w:type="character" w:styleId="Hyperlink">
     <w:name w:val="Hyperlink"/>
-    <w:basedOn w:val="Policepardfaut"/>
+    <w:basedOn w:val="DefaultParagraphFont"/>
     <w:uiPriority w:val="99"/>
     <w:unhideWhenUsed/>
     <w:rsid w:val="009F5FA7"/>
@@ -6204,9 +6372,9 @@
       <w:u w:val="single"/>
     </w:rPr>
   </w:style>
-  <w:style w:type="character" w:styleId="Mentionnonrsolue">
+  <w:style w:type="character" w:styleId="UnresolvedMention">
     <w:name w:val="Unresolved Mention"/>
-    <w:basedOn w:val="Policepardfaut"/>
+    <w:basedOn w:val="DefaultParagraphFont"/>
     <w:uiPriority w:val="99"/>
     <w:semiHidden/>
     <w:unhideWhenUsed/>
@@ -6216,10 +6384,10 @@
       <w:shd w:val="clear" w:color="auto" w:fill="E1DFDD"/>
     </w:rPr>
   </w:style>
-  <w:style w:type="character" w:customStyle="1" w:styleId="Titre1Car">
-    <w:name w:val="Titre 1 Car"/>
-    <w:basedOn w:val="Policepardfaut"/>
-    <w:link w:val="Titre1"/>
+  <w:style w:type="character" w:customStyle="1" w:styleId="Heading1Char">
+    <w:name w:val="Heading 1 Char"/>
+    <w:basedOn w:val="DefaultParagraphFont"/>
+    <w:link w:val="Heading1"/>
     <w:uiPriority w:val="9"/>
     <w:rsid w:val="0086772D"/>
     <w:rPr>
@@ -6231,10 +6399,10 @@
       <w:lang w:val="en-US"/>
     </w:rPr>
   </w:style>
-  <w:style w:type="character" w:customStyle="1" w:styleId="Titre2Car">
-    <w:name w:val="Titre 2 Car"/>
-    <w:basedOn w:val="Policepardfaut"/>
-    <w:link w:val="Titre2"/>
+  <w:style w:type="character" w:customStyle="1" w:styleId="Heading2Char">
+    <w:name w:val="Heading 2 Char"/>
+    <w:basedOn w:val="DefaultParagraphFont"/>
+    <w:link w:val="Heading2"/>
     <w:uiPriority w:val="9"/>
     <w:rsid w:val="0061179F"/>
     <w:rPr>
@@ -6245,9 +6413,9 @@
       <w:lang w:val="en-US"/>
     </w:rPr>
   </w:style>
-  <w:style w:type="paragraph" w:styleId="En-ttedetabledesmatires">
+  <w:style w:type="paragraph" w:styleId="TOCHeading">
     <w:name w:val="TOC Heading"/>
-    <w:basedOn w:val="Titre1"/>
+    <w:basedOn w:val="Heading1"/>
     <w:next w:val="Normal"/>
     <w:uiPriority w:val="39"/>
     <w:unhideWhenUsed/>
@@ -6269,7 +6437,7 @@
       <w:lang w:val="fr-CH" w:eastAsia="fr-CH"/>
     </w:rPr>
   </w:style>
-  <w:style w:type="paragraph" w:styleId="TM2">
+  <w:style w:type="paragraph" w:styleId="TOC2">
     <w:name w:val="toc 2"/>
     <w:basedOn w:val="Normal"/>
     <w:next w:val="Normal"/>
@@ -6282,7 +6450,7 @@
       <w:ind w:left="220"/>
     </w:pPr>
   </w:style>
-  <w:style w:type="paragraph" w:styleId="TM1">
+  <w:style w:type="paragraph" w:styleId="TOC1">
     <w:name w:val="toc 1"/>
     <w:basedOn w:val="Normal"/>
     <w:next w:val="Normal"/>
@@ -6304,7 +6472,7 @@
   </w:style>
   <w:style w:type="character" w:customStyle="1" w:styleId="sc21">
     <w:name w:val="sc21"/>
-    <w:basedOn w:val="Policepardfaut"/>
+    <w:basedOn w:val="DefaultParagraphFont"/>
     <w:rsid w:val="00A35E0A"/>
     <w:rPr>
       <w:rFonts w:ascii="Courier New" w:hAnsi="Courier New" w:cs="Courier New" w:hint="default"/>
@@ -6317,7 +6485,7 @@
   </w:style>
   <w:style w:type="character" w:customStyle="1" w:styleId="sc0">
     <w:name w:val="sc0"/>
-    <w:basedOn w:val="Policepardfaut"/>
+    <w:basedOn w:val="DefaultParagraphFont"/>
     <w:rsid w:val="00A35E0A"/>
     <w:rPr>
       <w:rFonts w:ascii="Courier New" w:hAnsi="Courier New" w:cs="Courier New" w:hint="default"/>
@@ -6328,7 +6496,7 @@
   </w:style>
   <w:style w:type="character" w:customStyle="1" w:styleId="sc71">
     <w:name w:val="sc71"/>
-    <w:basedOn w:val="Policepardfaut"/>
+    <w:basedOn w:val="DefaultParagraphFont"/>
     <w:rsid w:val="00A35E0A"/>
     <w:rPr>
       <w:rFonts w:ascii="Courier New" w:hAnsi="Courier New" w:cs="Courier New" w:hint="default"/>
@@ -6341,7 +6509,7 @@
   </w:style>
   <w:style w:type="character" w:customStyle="1" w:styleId="sc61">
     <w:name w:val="sc61"/>
-    <w:basedOn w:val="Policepardfaut"/>
+    <w:basedOn w:val="DefaultParagraphFont"/>
     <w:rsid w:val="00A35E0A"/>
     <w:rPr>
       <w:rFonts w:ascii="Courier New" w:hAnsi="Courier New" w:cs="Courier New" w:hint="default"/>
@@ -6355,7 +6523,7 @@
   </w:style>
   <w:style w:type="character" w:customStyle="1" w:styleId="sc51">
     <w:name w:val="sc51"/>
-    <w:basedOn w:val="Policepardfaut"/>
+    <w:basedOn w:val="DefaultParagraphFont"/>
     <w:rsid w:val="00A35E0A"/>
     <w:rPr>
       <w:rFonts w:ascii="Courier New" w:hAnsi="Courier New" w:cs="Courier New" w:hint="default"/>
@@ -6364,9 +6532,9 @@
       <w:szCs w:val="20"/>
     </w:rPr>
   </w:style>
-  <w:style w:type="paragraph" w:styleId="Sansinterligne">
+  <w:style w:type="paragraph" w:styleId="NoSpacing">
     <w:name w:val="No Spacing"/>
-    <w:link w:val="SansinterligneCar"/>
+    <w:link w:val="NoSpacingChar"/>
     <w:uiPriority w:val="1"/>
     <w:qFormat/>
     <w:rsid w:val="0089515C"/>
@@ -6378,10 +6546,10 @@
       <w:lang w:eastAsia="fr-CH"/>
     </w:rPr>
   </w:style>
-  <w:style w:type="character" w:customStyle="1" w:styleId="SansinterligneCar">
-    <w:name w:val="Sans interligne Car"/>
-    <w:basedOn w:val="Policepardfaut"/>
-    <w:link w:val="Sansinterligne"/>
+  <w:style w:type="character" w:customStyle="1" w:styleId="NoSpacingChar">
+    <w:name w:val="No Spacing Char"/>
+    <w:basedOn w:val="DefaultParagraphFont"/>
+    <w:link w:val="NoSpacing"/>
     <w:uiPriority w:val="1"/>
     <w:rsid w:val="0089515C"/>
     <w:rPr>
@@ -6389,10 +6557,10 @@
       <w:lang w:eastAsia="fr-CH"/>
     </w:rPr>
   </w:style>
-  <w:style w:type="character" w:customStyle="1" w:styleId="Titre3Car">
-    <w:name w:val="Titre 3 Car"/>
-    <w:basedOn w:val="Policepardfaut"/>
-    <w:link w:val="Titre3"/>
+  <w:style w:type="character" w:customStyle="1" w:styleId="Heading3Char">
+    <w:name w:val="Heading 3 Char"/>
+    <w:basedOn w:val="DefaultParagraphFont"/>
+    <w:link w:val="Heading3"/>
     <w:uiPriority w:val="9"/>
     <w:rsid w:val="00B45A05"/>
     <w:rPr>
@@ -6403,10 +6571,10 @@
       <w:lang w:val="en-US"/>
     </w:rPr>
   </w:style>
-  <w:style w:type="paragraph" w:styleId="En-tte">
+  <w:style w:type="paragraph" w:styleId="Header">
     <w:name w:val="header"/>
     <w:basedOn w:val="Normal"/>
-    <w:link w:val="En-tteCar"/>
+    <w:link w:val="HeaderChar"/>
     <w:uiPriority w:val="99"/>
     <w:unhideWhenUsed/>
     <w:rsid w:val="00B45A05"/>
@@ -6418,20 +6586,20 @@
       <w:spacing w:after="0" w:line="240" w:lineRule="auto"/>
     </w:pPr>
   </w:style>
-  <w:style w:type="character" w:customStyle="1" w:styleId="En-tteCar">
-    <w:name w:val="En-tête Car"/>
-    <w:basedOn w:val="Policepardfaut"/>
-    <w:link w:val="En-tte"/>
+  <w:style w:type="character" w:customStyle="1" w:styleId="HeaderChar">
+    <w:name w:val="Header Char"/>
+    <w:basedOn w:val="DefaultParagraphFont"/>
+    <w:link w:val="Header"/>
     <w:uiPriority w:val="99"/>
     <w:rsid w:val="00B45A05"/>
     <w:rPr>
       <w:lang w:val="en-US"/>
     </w:rPr>
   </w:style>
-  <w:style w:type="paragraph" w:styleId="Pieddepage">
+  <w:style w:type="paragraph" w:styleId="Footer">
     <w:name w:val="footer"/>
     <w:basedOn w:val="Normal"/>
-    <w:link w:val="PieddepageCar"/>
+    <w:link w:val="FooterChar"/>
     <w:uiPriority w:val="99"/>
     <w:unhideWhenUsed/>
     <w:rsid w:val="00B45A05"/>
@@ -6443,10 +6611,10 @@
       <w:spacing w:after="0" w:line="240" w:lineRule="auto"/>
     </w:pPr>
   </w:style>
-  <w:style w:type="character" w:customStyle="1" w:styleId="PieddepageCar">
-    <w:name w:val="Pied de page Car"/>
-    <w:basedOn w:val="Policepardfaut"/>
-    <w:link w:val="Pieddepage"/>
+  <w:style w:type="character" w:customStyle="1" w:styleId="FooterChar">
+    <w:name w:val="Footer Char"/>
+    <w:basedOn w:val="DefaultParagraphFont"/>
+    <w:link w:val="Footer"/>
     <w:uiPriority w:val="99"/>
     <w:rsid w:val="00B45A05"/>
     <w:rPr>
@@ -6457,7 +6625,7 @@
 </file>
 
 <file path=word/glossary/document.xml><?xml version="1.0" encoding="utf-8"?>
-<w:glossaryDocument xmlns:wpc="http://schemas.microsoft.com/office/word/2010/wordprocessingCanvas" xmlns:cx="http://schemas.microsoft.com/office/drawing/2014/chartex" xmlns:cx1="http://schemas.microsoft.com/office/drawing/2015/9/8/chartex" xmlns:cx2="http://schemas.microsoft.com/office/drawing/2015/10/21/chartex" xmlns:cx3="http://schemas.microsoft.com/office/drawing/2016/5/9/chartex" xmlns:cx4="http://schemas.microsoft.com/office/drawing/2016/5/10/chartex" xmlns:cx5="http://schemas.microsoft.com/office/drawing/2016/5/11/chartex" xmlns:cx6="http://schemas.microsoft.com/office/drawing/2016/5/12/chartex" xmlns:cx7="http://schemas.microsoft.com/office/drawing/2016/5/13/chartex" xmlns:cx8="http://schemas.microsoft.com/office/drawing/2016/5/14/chartex" xmlns:mc="http://schemas.openxmlformats.org/markup-compatibility/2006" xmlns:aink="http://schemas.microsoft.com/office/drawing/2016/ink" xmlns:am3d="http://schemas.microsoft.com/office/drawing/2017/model3d" xmlns:o="urn:schemas-microsoft-com:office:office" xmlns:r="http://schemas.openxmlformats.org/officeDocument/2006/relationships" xmlns:m="http://schemas.openxmlformats.org/officeDocument/2006/math" xmlns:v="urn:schemas-microsoft-com:vml" xmlns:wp14="http://schemas.microsoft.com/office/word/2010/wordprocessingDrawing" xmlns:wp="http://schemas.openxmlformats.org/drawingml/2006/wordprocessingDrawing" xmlns:w10="urn:schemas-microsoft-com:office:word" xmlns:w="http://schemas.openxmlformats.org/wordprocessingml/2006/main" xmlns:w14="http://schemas.microsoft.com/office/word/2010/wordml" xmlns:w15="http://schemas.microsoft.com/office/word/2012/wordml" xmlns:w16cid="http://schemas.microsoft.com/office/word/2016/wordml/cid" xmlns:w16se="http://schemas.microsoft.com/office/word/2015/wordml/symex" xmlns:wpg="http://schemas.microsoft.com/office/word/2010/wordprocessingGroup" xmlns:wpi="http://schemas.microsoft.com/office/word/2010/wordprocessingInk" xmlns:wne="http://schemas.microsoft.com/office/word/2006/wordml" xmlns:wps="http://schemas.microsoft.com/office/word/2010/wordprocessingShape" mc:Ignorable="w14 w15 w16se w16cid wp14">
+<w:glossaryDocument xmlns:wpc="http://schemas.microsoft.com/office/word/2010/wordprocessingCanvas" xmlns:cx="http://schemas.microsoft.com/office/drawing/2014/chartex" xmlns:cx1="http://schemas.microsoft.com/office/drawing/2015/9/8/chartex" xmlns:cx2="http://schemas.microsoft.com/office/drawing/2015/10/21/chartex" xmlns:cx3="http://schemas.microsoft.com/office/drawing/2016/5/9/chartex" xmlns:cx4="http://schemas.microsoft.com/office/drawing/2016/5/10/chartex" xmlns:cx5="http://schemas.microsoft.com/office/drawing/2016/5/11/chartex" xmlns:cx6="http://schemas.microsoft.com/office/drawing/2016/5/12/chartex" xmlns:cx7="http://schemas.microsoft.com/office/drawing/2016/5/13/chartex" xmlns:cx8="http://schemas.microsoft.com/office/drawing/2016/5/14/chartex" xmlns:mc="http://schemas.openxmlformats.org/markup-compatibility/2006" xmlns:aink="http://schemas.microsoft.com/office/drawing/2016/ink" xmlns:am3d="http://schemas.microsoft.com/office/drawing/2017/model3d" xmlns:o="urn:schemas-microsoft-com:office:office" xmlns:r="http://schemas.openxmlformats.org/officeDocument/2006/relationships" xmlns:m="http://schemas.openxmlformats.org/officeDocument/2006/math" xmlns:v="urn:schemas-microsoft-com:vml" xmlns:wp14="http://schemas.microsoft.com/office/word/2010/wordprocessingDrawing" xmlns:wp="http://schemas.openxmlformats.org/drawingml/2006/wordprocessingDrawing" xmlns:w10="urn:schemas-microsoft-com:office:word" xmlns:w="http://schemas.openxmlformats.org/wordprocessingml/2006/main" xmlns:w14="http://schemas.microsoft.com/office/word/2010/wordml" xmlns:w15="http://schemas.microsoft.com/office/word/2012/wordml" xmlns:w16cex="http://schemas.microsoft.com/office/word/2018/wordml/cex" xmlns:w16cid="http://schemas.microsoft.com/office/word/2016/wordml/cid" xmlns:w16="http://schemas.microsoft.com/office/word/2018/wordml" xmlns:w16se="http://schemas.microsoft.com/office/word/2015/wordml/symex" xmlns:wpg="http://schemas.microsoft.com/office/word/2010/wordprocessingGroup" xmlns:wpi="http://schemas.microsoft.com/office/word/2010/wordprocessingInk" xmlns:wne="http://schemas.microsoft.com/office/word/2006/wordml" xmlns:wps="http://schemas.microsoft.com/office/word/2010/wordprocessingShape" mc:Ignorable="w14 w15 w16se w16cid w16 w16cex wp14">
   <w:docParts>
     <w:docPart>
       <w:docPartPr>
@@ -6529,7 +6697,7 @@
 </file>
 
 <file path=word/glossary/fontTable.xml><?xml version="1.0" encoding="utf-8"?>
-<w:fonts xmlns:mc="http://schemas.openxmlformats.org/markup-compatibility/2006" xmlns:r="http://schemas.openxmlformats.org/officeDocument/2006/relationships" xmlns:w="http://schemas.openxmlformats.org/wordprocessingml/2006/main" xmlns:w14="http://schemas.microsoft.com/office/word/2010/wordml" xmlns:w15="http://schemas.microsoft.com/office/word/2012/wordml" xmlns:w16cid="http://schemas.microsoft.com/office/word/2016/wordml/cid" xmlns:w16se="http://schemas.microsoft.com/office/word/2015/wordml/symex" mc:Ignorable="w14 w15 w16se w16cid">
+<w:fonts xmlns:mc="http://schemas.openxmlformats.org/markup-compatibility/2006" xmlns:r="http://schemas.openxmlformats.org/officeDocument/2006/relationships" xmlns:w="http://schemas.openxmlformats.org/wordprocessingml/2006/main" xmlns:w14="http://schemas.microsoft.com/office/word/2010/wordml" xmlns:w15="http://schemas.microsoft.com/office/word/2012/wordml" xmlns:w16cex="http://schemas.microsoft.com/office/word/2018/wordml/cex" xmlns:w16cid="http://schemas.microsoft.com/office/word/2016/wordml/cid" xmlns:w16="http://schemas.microsoft.com/office/word/2018/wordml" xmlns:w16se="http://schemas.microsoft.com/office/word/2015/wordml/symex" mc:Ignorable="w14 w15 w16se w16cid w16 w16cex">
   <w:font w:name="Symbol">
     <w:panose1 w:val="05050102010706020507"/>
     <w:charset w:val="02"/>
@@ -6542,14 +6710,14 @@
     <w:charset w:val="00"/>
     <w:family w:val="roman"/>
     <w:pitch w:val="variable"/>
-    <w:sig w:usb0="E0002AFF" w:usb1="C0007841" w:usb2="00000009" w:usb3="00000000" w:csb0="000001FF" w:csb1="00000000"/>
+    <w:sig w:usb0="E0002EFF" w:usb1="C000785B" w:usb2="00000009" w:usb3="00000000" w:csb0="000001FF" w:csb1="00000000"/>
   </w:font>
   <w:font w:name="Courier New">
     <w:panose1 w:val="02070309020205020404"/>
     <w:charset w:val="00"/>
     <w:family w:val="modern"/>
     <w:pitch w:val="fixed"/>
-    <w:sig w:usb0="E0002AFF" w:usb1="C0007843" w:usb2="00000009" w:usb3="00000000" w:csb0="000001FF" w:csb1="00000000"/>
+    <w:sig w:usb0="E0002EFF" w:usb1="C0007843" w:usb2="00000009" w:usb3="00000000" w:csb0="000001FF" w:csb1="00000000"/>
   </w:font>
   <w:font w:name="Wingdings">
     <w:panose1 w:val="05000000000000000000"/>
@@ -6563,27 +6731,43 @@
     <w:charset w:val="00"/>
     <w:family w:val="swiss"/>
     <w:pitch w:val="variable"/>
-    <w:sig w:usb0="E00002FF" w:usb1="4000ACFF" w:usb2="00000001" w:usb3="00000000" w:csb0="0000019F" w:csb1="00000000"/>
+    <w:sig w:usb0="E4002EFF" w:usb1="C000247B" w:usb2="00000009" w:usb3="00000000" w:csb0="000001FF" w:csb1="00000000"/>
   </w:font>
   <w:font w:name="Calibri Light">
     <w:panose1 w:val="020F0302020204030204"/>
     <w:charset w:val="00"/>
     <w:family w:val="swiss"/>
     <w:pitch w:val="variable"/>
-    <w:sig w:usb0="A00002EF" w:usb1="4000207B" w:usb2="00000000" w:usb3="00000000" w:csb0="0000019F" w:csb1="00000000"/>
+    <w:sig w:usb0="E4002EFF" w:usb1="C000247B" w:usb2="00000009" w:usb3="00000000" w:csb0="000001FF" w:csb1="00000000"/>
+  </w:font>
+  <w:font w:name="Yu Gothic Light">
+    <w:altName w:val="游ゴシック Light"/>
+    <w:panose1 w:val="020B0300000000000000"/>
+    <w:charset w:val="80"/>
+    <w:family w:val="swiss"/>
+    <w:pitch w:val="variable"/>
+    <w:sig w:usb0="E00002FF" w:usb1="2AC7FDFF" w:usb2="00000016" w:usb3="00000000" w:csb0="0002009F" w:csb1="00000000"/>
+  </w:font>
+  <w:font w:name="Yu Mincho">
+    <w:altName w:val="游明朝"/>
+    <w:panose1 w:val="02020400000000000000"/>
+    <w:charset w:val="80"/>
+    <w:family w:val="roman"/>
+    <w:pitch w:val="variable"/>
+    <w:sig w:usb0="800002E7" w:usb1="2AC7FCFF" w:usb2="00000012" w:usb3="00000000" w:csb0="0002009F" w:csb1="00000000"/>
   </w:font>
   <w:font w:name="Arial">
     <w:panose1 w:val="020B0604020202020204"/>
     <w:charset w:val="00"/>
     <w:family w:val="swiss"/>
     <w:pitch w:val="variable"/>
-    <w:sig w:usb0="E0002AFF" w:usb1="C0007843" w:usb2="00000009" w:usb3="00000000" w:csb0="000001FF" w:csb1="00000000"/>
+    <w:sig w:usb0="E0002EFF" w:usb1="C000785B" w:usb2="00000009" w:usb3="00000000" w:csb0="000001FF" w:csb1="00000000"/>
   </w:font>
 </w:fonts>
 </file>
 
 <file path=word/glossary/settings.xml><?xml version="1.0" encoding="utf-8"?>
-<w:settings xmlns:mc="http://schemas.openxmlformats.org/markup-compatibility/2006" xmlns:o="urn:schemas-microsoft-com:office:office" xmlns:r="http://schemas.openxmlformats.org/officeDocument/2006/relationships" xmlns:m="http://schemas.openxmlformats.org/officeDocument/2006/math" xmlns:v="urn:schemas-microsoft-com:vml" xmlns:w10="urn:schemas-microsoft-com:office:word" xmlns:w="http://schemas.openxmlformats.org/wordprocessingml/2006/main" xmlns:w14="http://schemas.microsoft.com/office/word/2010/wordml" xmlns:w15="http://schemas.microsoft.com/office/word/2012/wordml" xmlns:w16cid="http://schemas.microsoft.com/office/word/2016/wordml/cid" xmlns:w16se="http://schemas.microsoft.com/office/word/2015/wordml/symex" xmlns:sl="http://schemas.openxmlformats.org/schemaLibrary/2006/main" mc:Ignorable="w14 w15 w16se w16cid">
+<w:settings xmlns:mc="http://schemas.openxmlformats.org/markup-compatibility/2006" xmlns:o="urn:schemas-microsoft-com:office:office" xmlns:r="http://schemas.openxmlformats.org/officeDocument/2006/relationships" xmlns:m="http://schemas.openxmlformats.org/officeDocument/2006/math" xmlns:v="urn:schemas-microsoft-com:vml" xmlns:w10="urn:schemas-microsoft-com:office:word" xmlns:w="http://schemas.openxmlformats.org/wordprocessingml/2006/main" xmlns:w14="http://schemas.microsoft.com/office/word/2010/wordml" xmlns:w15="http://schemas.microsoft.com/office/word/2012/wordml" xmlns:w16cex="http://schemas.microsoft.com/office/word/2018/wordml/cex" xmlns:w16cid="http://schemas.microsoft.com/office/word/2016/wordml/cid" xmlns:w16="http://schemas.microsoft.com/office/word/2018/wordml" xmlns:w16se="http://schemas.microsoft.com/office/word/2015/wordml/symex" xmlns:sl="http://schemas.openxmlformats.org/schemaLibrary/2006/main" mc:Ignorable="w14 w15 w16se w16cid w16 w16cex">
   <w:view w:val="normal"/>
   <w:defaultTabStop w:val="708"/>
   <w:hyphenationZone w:val="425"/>
@@ -6601,6 +6785,7 @@
     <w:rsidRoot w:val="00E3767A"/>
     <w:rsid w:val="000758B5"/>
     <w:rsid w:val="00673EBC"/>
+    <w:rsid w:val="007E607B"/>
     <w:rsid w:val="009F53E9"/>
     <w:rsid w:val="00D35D76"/>
     <w:rsid w:val="00E3767A"/>
@@ -6618,16 +6803,16 @@
     <m:intLim m:val="subSup"/>
     <m:naryLim m:val="undOvr"/>
   </m:mathPr>
-  <w:themeFontLang w:val="fr-CH"/>
+  <w:themeFontLang w:val="fr-CH" w:eastAsia="ja-JP"/>
   <w:clrSchemeMapping w:bg1="light1" w:t1="dark1" w:bg2="light2" w:t2="dark2" w:accent1="accent1" w:accent2="accent2" w:accent3="accent3" w:accent4="accent4" w:accent5="accent5" w:accent6="accent6" w:hyperlink="hyperlink" w:followedHyperlink="followedHyperlink"/>
   <w:decimalSymbol w:val="."/>
-  <w:listSeparator w:val=";"/>
+  <w:listSeparator w:val=","/>
   <w15:chartTrackingRefBased/>
 </w:settings>
 </file>
 
 <file path=word/glossary/styles.xml><?xml version="1.0" encoding="utf-8"?>
-<w:styles xmlns:mc="http://schemas.openxmlformats.org/markup-compatibility/2006" xmlns:r="http://schemas.openxmlformats.org/officeDocument/2006/relationships" xmlns:w="http://schemas.openxmlformats.org/wordprocessingml/2006/main" xmlns:w14="http://schemas.microsoft.com/office/word/2010/wordml" xmlns:w15="http://schemas.microsoft.com/office/word/2012/wordml" xmlns:w16cid="http://schemas.microsoft.com/office/word/2016/wordml/cid" xmlns:w16se="http://schemas.microsoft.com/office/word/2015/wordml/symex" mc:Ignorable="w14 w15 w16se w16cid">
+<w:styles xmlns:mc="http://schemas.openxmlformats.org/markup-compatibility/2006" xmlns:r="http://schemas.openxmlformats.org/officeDocument/2006/relationships" xmlns:w="http://schemas.openxmlformats.org/wordprocessingml/2006/main" xmlns:w14="http://schemas.microsoft.com/office/word/2010/wordml" xmlns:w15="http://schemas.microsoft.com/office/word/2012/wordml" xmlns:w16cex="http://schemas.microsoft.com/office/word/2018/wordml/cex" xmlns:w16cid="http://schemas.microsoft.com/office/word/2016/wordml/cid" xmlns:w16="http://schemas.microsoft.com/office/word/2018/wordml" xmlns:w16se="http://schemas.microsoft.com/office/word/2015/wordml/symex" mc:Ignorable="w14 w15 w16se w16cid w16 w16cex">
   <w:docDefaults>
     <w:rPrDefault>
       <w:rPr>
@@ -7025,13 +7210,13 @@
     <w:name w:val="Normal"/>
     <w:qFormat/>
   </w:style>
-  <w:style w:type="character" w:default="1" w:styleId="Policepardfaut">
+  <w:style w:type="character" w:default="1" w:styleId="DefaultParagraphFont">
     <w:name w:val="Default Paragraph Font"/>
     <w:uiPriority w:val="1"/>
     <w:semiHidden/>
     <w:unhideWhenUsed/>
   </w:style>
-  <w:style w:type="table" w:default="1" w:styleId="TableauNormal">
+  <w:style w:type="table" w:default="1" w:styleId="TableNormal">
     <w:name w:val="Normal Table"/>
     <w:uiPriority w:val="99"/>
     <w:semiHidden/>
@@ -7046,7 +7231,7 @@
       </w:tblCellMar>
     </w:tblPr>
   </w:style>
-  <w:style w:type="numbering" w:default="1" w:styleId="Aucuneliste">
+  <w:style w:type="numbering" w:default="1" w:styleId="NoList">
     <w:name w:val="No List"/>
     <w:uiPriority w:val="99"/>
     <w:semiHidden/>
@@ -7076,7 +7261,7 @@
 </file>
 
 <file path=word/glossary/webSettings.xml><?xml version="1.0" encoding="utf-8"?>
-<w:webSettings xmlns:mc="http://schemas.openxmlformats.org/markup-compatibility/2006" xmlns:r="http://schemas.openxmlformats.org/officeDocument/2006/relationships" xmlns:w="http://schemas.openxmlformats.org/wordprocessingml/2006/main" xmlns:w14="http://schemas.microsoft.com/office/word/2010/wordml" xmlns:w15="http://schemas.microsoft.com/office/word/2012/wordml" xmlns:w16cid="http://schemas.microsoft.com/office/word/2016/wordml/cid" xmlns:w16se="http://schemas.microsoft.com/office/word/2015/wordml/symex" mc:Ignorable="w14 w15 w16se w16cid">
+<w:webSettings xmlns:mc="http://schemas.openxmlformats.org/markup-compatibility/2006" xmlns:r="http://schemas.openxmlformats.org/officeDocument/2006/relationships" xmlns:w="http://schemas.openxmlformats.org/wordprocessingml/2006/main" xmlns:w14="http://schemas.microsoft.com/office/word/2010/wordml" xmlns:w15="http://schemas.microsoft.com/office/word/2012/wordml" xmlns:w16cex="http://schemas.microsoft.com/office/word/2018/wordml/cex" xmlns:w16cid="http://schemas.microsoft.com/office/word/2016/wordml/cid" xmlns:w16="http://schemas.microsoft.com/office/word/2018/wordml" xmlns:w16se="http://schemas.microsoft.com/office/word/2015/wordml/symex" mc:Ignorable="w14 w15 w16se w16cid w16 w16cex">
   <w:optimizeForBrowser/>
   <w:allowPNG/>
 </w:webSettings>
@@ -7378,15 +7563,6 @@
 </file>
 
 <file path=customXml/item1.xml><?xml version="1.0" encoding="utf-8"?>
-<?mso-contentType ?>
-<FormTemplates xmlns="http://schemas.microsoft.com/sharepoint/v3/contenttype/forms">
-  <Display>DocumentLibraryForm</Display>
-  <Edit>DocumentLibraryForm</Edit>
-  <New>DocumentLibraryForm</New>
-</FormTemplates>
-</file>
-
-<file path=customXml/item2.xml><?xml version="1.0" encoding="utf-8"?>
 <ct:contentTypeSchema xmlns:ct="http://schemas.microsoft.com/office/2006/metadata/contentType" xmlns:ma="http://schemas.microsoft.com/office/2006/metadata/properties/metaAttributes" ct:_="" ma:_="" ma:contentTypeName="Document" ma:contentTypeID="0x01010081BE93E7ADFCA44ABC37A8196A20EF6C" ma:contentTypeVersion="6" ma:contentTypeDescription="Crée un document." ma:contentTypeScope="" ma:versionID="a88d7810283389e387c8f42efea5eed1">
   <xsd:schema xmlns:xsd="http://www.w3.org/2001/XMLSchema" xmlns:xs="http://www.w3.org/2001/XMLSchema" xmlns:p="http://schemas.microsoft.com/office/2006/metadata/properties" xmlns:ns2="7adb4e8b-d300-4cd5-9a58-d1eb454a1459" targetNamespace="http://schemas.microsoft.com/office/2006/metadata/properties" ma:root="true" ma:fieldsID="463fee123a721f521717f4a1814532ae" ns2:_="">
     <xsd:import namespace="7adb4e8b-d300-4cd5-9a58-d1eb454a1459"/>
@@ -7544,25 +7720,26 @@
 </ct:contentTypeSchema>
 </file>
 
+<file path=customXml/item2.xml><?xml version="1.0" encoding="utf-8"?>
+<?mso-contentType ?>
+<FormTemplates xmlns="http://schemas.microsoft.com/sharepoint/v3/contenttype/forms">
+  <Display>DocumentLibraryForm</Display>
+  <Edit>DocumentLibraryForm</Edit>
+  <New>DocumentLibraryForm</New>
+</FormTemplates>
+</file>
+
 <file path=customXml/item3.xml><?xml version="1.0" encoding="utf-8"?>
+<b:Sources xmlns:b="http://schemas.openxmlformats.org/officeDocument/2006/bibliography" xmlns="http://schemas.openxmlformats.org/officeDocument/2006/bibliography" SelectedStyle="\APASixthEditionOfficeOnline.xsl" StyleName="APA" Version="6"/>
+</file>
+
+<file path=customXml/item4.xml><?xml version="1.0" encoding="utf-8"?>
 <p:properties xmlns:p="http://schemas.microsoft.com/office/2006/metadata/properties" xmlns:xsi="http://www.w3.org/2001/XMLSchema-instance" xmlns:pc="http://schemas.microsoft.com/office/infopath/2007/PartnerControls">
   <documentManagement/>
 </p:properties>
 </file>
 
-<file path=customXml/item4.xml><?xml version="1.0" encoding="utf-8"?>
-<b:Sources xmlns:b="http://schemas.openxmlformats.org/officeDocument/2006/bibliography" xmlns="http://schemas.openxmlformats.org/officeDocument/2006/bibliography" SelectedStyle="\APASixthEditionOfficeOnline.xsl" StyleName="APA" Version="6"/>
-</file>
-
 <file path=customXml/itemProps1.xml><?xml version="1.0" encoding="utf-8"?>
-<ds:datastoreItem xmlns:ds="http://schemas.openxmlformats.org/officeDocument/2006/customXml" ds:itemID="{9937AB6D-53FC-43B1-A91E-B4B47B0389DF}">
-  <ds:schemaRefs>
-    <ds:schemaRef ds:uri="http://schemas.microsoft.com/sharepoint/v3/contenttype/forms"/>
-  </ds:schemaRefs>
-</ds:datastoreItem>
-</file>
-
-<file path=customXml/itemProps2.xml><?xml version="1.0" encoding="utf-8"?>
 <ds:datastoreItem xmlns:ds="http://schemas.openxmlformats.org/officeDocument/2006/customXml" ds:itemID="{D2D585E4-3A10-4BC1-BA4E-5E72F9D7B796}">
   <ds:schemaRefs>
     <ds:schemaRef ds:uri="http://schemas.microsoft.com/office/2006/metadata/contentType"/>
@@ -7580,19 +7757,27 @@
 </ds:datastoreItem>
 </file>
 
+<file path=customXml/itemProps2.xml><?xml version="1.0" encoding="utf-8"?>
+<ds:datastoreItem xmlns:ds="http://schemas.openxmlformats.org/officeDocument/2006/customXml" ds:itemID="{9937AB6D-53FC-43B1-A91E-B4B47B0389DF}">
+  <ds:schemaRefs>
+    <ds:schemaRef ds:uri="http://schemas.microsoft.com/sharepoint/v3/contenttype/forms"/>
+  </ds:schemaRefs>
+</ds:datastoreItem>
+</file>
+
 <file path=customXml/itemProps3.xml><?xml version="1.0" encoding="utf-8"?>
+<ds:datastoreItem xmlns:ds="http://schemas.openxmlformats.org/officeDocument/2006/customXml" ds:itemID="{F3580D23-B8CF-4821-A855-AC1CD1A53275}">
+  <ds:schemaRefs>
+    <ds:schemaRef ds:uri="http://schemas.openxmlformats.org/officeDocument/2006/bibliography"/>
+  </ds:schemaRefs>
+</ds:datastoreItem>
+</file>
+
+<file path=customXml/itemProps4.xml><?xml version="1.0" encoding="utf-8"?>
 <ds:datastoreItem xmlns:ds="http://schemas.openxmlformats.org/officeDocument/2006/customXml" ds:itemID="{AB1A8394-D24C-4274-8A6B-1B6078F3F970}">
   <ds:schemaRefs>
     <ds:schemaRef ds:uri="http://schemas.microsoft.com/office/2006/metadata/properties"/>
     <ds:schemaRef ds:uri="http://schemas.microsoft.com/office/infopath/2007/PartnerControls"/>
   </ds:schemaRefs>
 </ds:datastoreItem>
-</file>
-
-<file path=customXml/itemProps4.xml><?xml version="1.0" encoding="utf-8"?>
-<ds:datastoreItem xmlns:ds="http://schemas.openxmlformats.org/officeDocument/2006/customXml" ds:itemID="{F3580D23-B8CF-4821-A855-AC1CD1A53275}">
-  <ds:schemaRefs>
-    <ds:schemaRef ds:uri="http://schemas.openxmlformats.org/officeDocument/2006/bibliography"/>
-  </ds:schemaRefs>
-</ds:datastoreItem>
 </file>
</xml_diff>

<commit_message>
added filter explanation in document
</commit_message>
<xml_diff>
--- a/Documentation/ANP_BUM_TRN_Django.docx
+++ b/Documentation/ANP_BUM_TRN_Django.docx
@@ -1,6 +1,6 @@
 
 <file path=word/document.xml><?xml version="1.0" encoding="utf-8"?>
-<w:document xmlns:wpc="http://schemas.microsoft.com/office/word/2010/wordprocessingCanvas" xmlns:cx="http://schemas.microsoft.com/office/drawing/2014/chartex" xmlns:cx1="http://schemas.microsoft.com/office/drawing/2015/9/8/chartex" xmlns:cx2="http://schemas.microsoft.com/office/drawing/2015/10/21/chartex" xmlns:cx3="http://schemas.microsoft.com/office/drawing/2016/5/9/chartex" xmlns:cx4="http://schemas.microsoft.com/office/drawing/2016/5/10/chartex" xmlns:cx5="http://schemas.microsoft.com/office/drawing/2016/5/11/chartex" xmlns:cx6="http://schemas.microsoft.com/office/drawing/2016/5/12/chartex" xmlns:cx7="http://schemas.microsoft.com/office/drawing/2016/5/13/chartex" xmlns:cx8="http://schemas.microsoft.com/office/drawing/2016/5/14/chartex" xmlns:mc="http://schemas.openxmlformats.org/markup-compatibility/2006" xmlns:aink="http://schemas.microsoft.com/office/drawing/2016/ink" xmlns:am3d="http://schemas.microsoft.com/office/drawing/2017/model3d" xmlns:o="urn:schemas-microsoft-com:office:office" xmlns:r="http://schemas.openxmlformats.org/officeDocument/2006/relationships" xmlns:m="http://schemas.openxmlformats.org/officeDocument/2006/math" xmlns:v="urn:schemas-microsoft-com:vml" xmlns:wp14="http://schemas.microsoft.com/office/word/2010/wordprocessingDrawing" xmlns:wp="http://schemas.openxmlformats.org/drawingml/2006/wordprocessingDrawing" xmlns:w10="urn:schemas-microsoft-com:office:word" xmlns:w="http://schemas.openxmlformats.org/wordprocessingml/2006/main" xmlns:w14="http://schemas.microsoft.com/office/word/2010/wordml" xmlns:w15="http://schemas.microsoft.com/office/word/2012/wordml" xmlns:w16cid="http://schemas.microsoft.com/office/word/2016/wordml/cid" xmlns:w16se="http://schemas.microsoft.com/office/word/2015/wordml/symex" xmlns:wpg="http://schemas.microsoft.com/office/word/2010/wordprocessingGroup" xmlns:wpi="http://schemas.microsoft.com/office/word/2010/wordprocessingInk" xmlns:wne="http://schemas.microsoft.com/office/word/2006/wordml" xmlns:wps="http://schemas.microsoft.com/office/word/2010/wordprocessingShape" mc:Ignorable="w14 w15 w16se w16cid wp14">
+<w:document xmlns:wpc="http://schemas.microsoft.com/office/word/2010/wordprocessingCanvas" xmlns:cx="http://schemas.microsoft.com/office/drawing/2014/chartex" xmlns:cx1="http://schemas.microsoft.com/office/drawing/2015/9/8/chartex" xmlns:cx2="http://schemas.microsoft.com/office/drawing/2015/10/21/chartex" xmlns:cx3="http://schemas.microsoft.com/office/drawing/2016/5/9/chartex" xmlns:cx4="http://schemas.microsoft.com/office/drawing/2016/5/10/chartex" xmlns:cx5="http://schemas.microsoft.com/office/drawing/2016/5/11/chartex" xmlns:cx6="http://schemas.microsoft.com/office/drawing/2016/5/12/chartex" xmlns:cx7="http://schemas.microsoft.com/office/drawing/2016/5/13/chartex" xmlns:cx8="http://schemas.microsoft.com/office/drawing/2016/5/14/chartex" xmlns:mc="http://schemas.openxmlformats.org/markup-compatibility/2006" xmlns:aink="http://schemas.microsoft.com/office/drawing/2016/ink" xmlns:am3d="http://schemas.microsoft.com/office/drawing/2017/model3d" xmlns:o="urn:schemas-microsoft-com:office:office" xmlns:r="http://schemas.openxmlformats.org/officeDocument/2006/relationships" xmlns:m="http://schemas.openxmlformats.org/officeDocument/2006/math" xmlns:v="urn:schemas-microsoft-com:vml" xmlns:wp14="http://schemas.microsoft.com/office/word/2010/wordprocessingDrawing" xmlns:wp="http://schemas.openxmlformats.org/drawingml/2006/wordprocessingDrawing" xmlns:w10="urn:schemas-microsoft-com:office:word" xmlns:w="http://schemas.openxmlformats.org/wordprocessingml/2006/main" xmlns:w14="http://schemas.microsoft.com/office/word/2010/wordml" xmlns:w15="http://schemas.microsoft.com/office/word/2012/wordml" xmlns:w16cex="http://schemas.microsoft.com/office/word/2018/wordml/cex" xmlns:w16cid="http://schemas.microsoft.com/office/word/2016/wordml/cid" xmlns:w16="http://schemas.microsoft.com/office/word/2018/wordml" xmlns:w16se="http://schemas.microsoft.com/office/word/2015/wordml/symex" xmlns:wpg="http://schemas.microsoft.com/office/word/2010/wordprocessingGroup" xmlns:wpi="http://schemas.microsoft.com/office/word/2010/wordprocessingInk" xmlns:wne="http://schemas.microsoft.com/office/word/2006/wordml" xmlns:wps="http://schemas.microsoft.com/office/word/2010/wordprocessingShape" mc:Ignorable="w14 w15 w16se w16cid w16 w16cex wp14">
   <w:body>
     <w:sdt>
       <w:sdtPr>
@@ -94,23 +94,18 @@
         <w:p/>
         <w:p/>
         <w:p>
+          <w:pPr>
+            <w:jc w:val="center"/>
+          </w:pPr>
           <w:r>
             <w:rPr>
               <w:noProof/>
             </w:rPr>
             <w:drawing>
-              <wp:anchor distT="0" distB="0" distL="114300" distR="114300" simplePos="0" relativeHeight="251660288" behindDoc="0" locked="0" layoutInCell="1" allowOverlap="1" wp14:anchorId="0BE1E02D" wp14:editId="5287C7BD">
-                <wp:simplePos x="0" y="0"/>
-                <wp:positionH relativeFrom="margin">
-                  <wp:align>right</wp:align>
-                </wp:positionH>
-                <wp:positionV relativeFrom="paragraph">
-                  <wp:posOffset>4445</wp:posOffset>
-                </wp:positionV>
-                <wp:extent cx="5760720" cy="3243580"/>
-                <wp:effectExtent l="0" t="0" r="0" b="0"/>
-                <wp:wrapNone/>
-                <wp:docPr id="9" name="Image 9"/>
+              <wp:inline distT="0" distB="0" distL="0" distR="0" wp14:anchorId="4143D791" wp14:editId="53E653B7">
+                <wp:extent cx="5105216" cy="2777705"/>
+                <wp:effectExtent l="0" t="0" r="635" b="3810"/>
+                <wp:docPr id="33" name="Picture 33"/>
                 <wp:cNvGraphicFramePr>
                   <a:graphicFrameLocks xmlns:a="http://schemas.openxmlformats.org/drawingml/2006/main" noChangeAspect="1"/>
                 </wp:cNvGraphicFramePr>
@@ -122,13 +117,7 @@
                         <pic:cNvPicPr/>
                       </pic:nvPicPr>
                       <pic:blipFill>
-                        <a:blip r:embed="rId12">
-                          <a:extLst>
-                            <a:ext uri="{28A0092B-C50C-407E-A947-70E740481C1C}">
-                              <a14:useLocalDpi xmlns:a14="http://schemas.microsoft.com/office/drawing/2010/main" val="0"/>
-                            </a:ext>
-                          </a:extLst>
-                        </a:blip>
+                        <a:blip r:embed="rId12"/>
                         <a:stretch>
                           <a:fillRect/>
                         </a:stretch>
@@ -136,25 +125,16 @@
                       <pic:spPr>
                         <a:xfrm>
                           <a:off x="0" y="0"/>
-                          <a:ext cx="5760720" cy="3243580"/>
+                          <a:ext cx="5142923" cy="2798221"/>
                         </a:xfrm>
                         <a:prstGeom prst="rect">
                           <a:avLst/>
                         </a:prstGeom>
-                        <a:effectLst>
-                          <a:softEdge rad="12700"/>
-                        </a:effectLst>
                       </pic:spPr>
                     </pic:pic>
                   </a:graphicData>
                 </a:graphic>
-                <wp14:sizeRelH relativeFrom="page">
-                  <wp14:pctWidth>0</wp14:pctWidth>
-                </wp14:sizeRelH>
-                <wp14:sizeRelV relativeFrom="page">
-                  <wp14:pctHeight>0</wp14:pctHeight>
-                </wp14:sizeRelV>
-              </wp:anchor>
+              </wp:inline>
             </w:drawing>
           </w:r>
         </w:p>
@@ -211,7 +191,7 @@
                 <w:sdtContent>
                   <w:p>
                     <w:pPr>
-                      <w:pStyle w:val="Sansinterligne"/>
+                      <w:pStyle w:val="NoSpacing"/>
                       <w:spacing w:line="216" w:lineRule="auto"/>
                       <w:rPr>
                         <w:rFonts w:asciiTheme="majorHAnsi" w:eastAsiaTheme="majorEastAsia" w:hAnsiTheme="majorHAnsi" w:cstheme="majorBidi"/>
@@ -273,7 +253,7 @@
                   </w:tcPr>
                   <w:p>
                     <w:pPr>
-                      <w:pStyle w:val="Sansinterligne"/>
+                      <w:pStyle w:val="NoSpacing"/>
                       <w:rPr>
                         <w:color w:val="2F5496" w:themeColor="accent1" w:themeShade="BF"/>
                         <w:sz w:val="24"/>
@@ -315,7 +295,7 @@
               </w:tcPr>
               <w:p>
                 <w:pPr>
-                  <w:pStyle w:val="Sansinterligne"/>
+                  <w:pStyle w:val="NoSpacing"/>
                   <w:rPr>
                     <w:color w:val="4472C4" w:themeColor="accent1"/>
                     <w:sz w:val="28"/>
@@ -330,32 +310,12 @@
                     <w:szCs w:val="28"/>
                     <w:lang w:val="en-US"/>
                   </w:rPr>
-                  <w:t xml:space="preserve">Pierre ANKEN – Montaine BURGER – </w:t>
-                </w:r>
-                <w:proofErr w:type="spellStart"/>
-                <w:r>
-                  <w:rPr>
-                    <w:color w:val="4472C4" w:themeColor="accent1"/>
-                    <w:sz w:val="28"/>
-                    <w:szCs w:val="28"/>
-                    <w:lang w:val="en-US"/>
-                  </w:rPr>
-                  <w:t>Nghi</w:t>
-                </w:r>
-                <w:proofErr w:type="spellEnd"/>
-                <w:r>
-                  <w:rPr>
-                    <w:color w:val="4472C4" w:themeColor="accent1"/>
-                    <w:sz w:val="28"/>
-                    <w:szCs w:val="28"/>
-                    <w:lang w:val="en-US"/>
-                  </w:rPr>
-                  <w:t xml:space="preserve"> TRAN</w:t>
+                  <w:t>Pierre ANKEN – Montaine BURGER – Nghi TRAN</w:t>
                 </w:r>
               </w:p>
               <w:p>
                 <w:pPr>
-                  <w:pStyle w:val="Sansinterligne"/>
+                  <w:pStyle w:val="NoSpacing"/>
                   <w:rPr>
                     <w:color w:val="4472C4" w:themeColor="accent1"/>
                     <w:sz w:val="28"/>
@@ -384,7 +344,7 @@
               </w:p>
               <w:p>
                 <w:pPr>
-                  <w:pStyle w:val="Sansinterligne"/>
+                  <w:pStyle w:val="NoSpacing"/>
                   <w:rPr>
                     <w:color w:val="4472C4" w:themeColor="accent1"/>
                     <w:lang w:val="en-US"/>
@@ -403,15 +363,6 @@
               <w:szCs w:val="32"/>
             </w:rPr>
           </w:pPr>
-          <w:r>
-            <w:rPr>
-              <w:b/>
-              <w:bCs/>
-              <w:sz w:val="32"/>
-              <w:szCs w:val="32"/>
-            </w:rPr>
-            <w:br w:type="page"/>
-          </w:r>
         </w:p>
       </w:sdtContent>
     </w:sdt>
@@ -443,7 +394,7 @@
       <w:sdtContent>
         <w:p>
           <w:pPr>
-            <w:pStyle w:val="En-ttedetabledesmatires"/>
+            <w:pStyle w:val="TOCHeading"/>
           </w:pPr>
           <w:r>
             <w:t xml:space="preserve">Table </w:t>
@@ -454,7 +405,7 @@
         </w:p>
         <w:p>
           <w:pPr>
-            <w:pStyle w:val="TM1"/>
+            <w:pStyle w:val="TOC1"/>
             <w:rPr>
               <w:rFonts w:eastAsiaTheme="minorEastAsia"/>
               <w:b w:val="0"/>
@@ -474,7 +425,7 @@
           <w:hyperlink w:anchor="_Toc42544858" w:history="1">
             <w:r>
               <w:rPr>
-                <w:rStyle w:val="Lienhypertexte"/>
+                <w:rStyle w:val="Hyperlink"/>
               </w:rPr>
               <w:t>Structure of the project</w:t>
             </w:r>
@@ -523,7 +474,7 @@
         </w:p>
         <w:p>
           <w:pPr>
-            <w:pStyle w:val="TM1"/>
+            <w:pStyle w:val="TOC1"/>
             <w:rPr>
               <w:rFonts w:eastAsiaTheme="minorEastAsia"/>
               <w:b w:val="0"/>
@@ -534,7 +485,7 @@
           <w:hyperlink w:anchor="_Toc42544859" w:history="1">
             <w:r>
               <w:rPr>
-                <w:rStyle w:val="Lienhypertexte"/>
+                <w:rStyle w:val="Hyperlink"/>
               </w:rPr>
               <w:t>How to setup your project locally</w:t>
             </w:r>
@@ -583,7 +534,7 @@
         </w:p>
         <w:p>
           <w:pPr>
-            <w:pStyle w:val="TM2"/>
+            <w:pStyle w:val="TOC2"/>
             <w:tabs>
               <w:tab w:val="right" w:leader="dot" w:pos="9062"/>
             </w:tabs>
@@ -596,7 +547,7 @@
           <w:hyperlink w:anchor="_Toc42544860" w:history="1">
             <w:r>
               <w:rPr>
-                <w:rStyle w:val="Lienhypertexte"/>
+                <w:rStyle w:val="Hyperlink"/>
                 <w:noProof/>
               </w:rPr>
               <w:t>Pre-requirements</w:t>
@@ -653,7 +604,7 @@
         </w:p>
         <w:p>
           <w:pPr>
-            <w:pStyle w:val="TM2"/>
+            <w:pStyle w:val="TOC2"/>
             <w:tabs>
               <w:tab w:val="right" w:leader="dot" w:pos="9062"/>
             </w:tabs>
@@ -666,7 +617,7 @@
           <w:hyperlink w:anchor="_Toc42544861" w:history="1">
             <w:r>
               <w:rPr>
-                <w:rStyle w:val="Lienhypertexte"/>
+                <w:rStyle w:val="Hyperlink"/>
                 <w:noProof/>
               </w:rPr>
               <w:t>Setup local DB in pgAdmin</w:t>
@@ -723,7 +674,7 @@
         </w:p>
         <w:p>
           <w:pPr>
-            <w:pStyle w:val="TM2"/>
+            <w:pStyle w:val="TOC2"/>
             <w:tabs>
               <w:tab w:val="right" w:leader="dot" w:pos="9062"/>
             </w:tabs>
@@ -736,7 +687,7 @@
           <w:hyperlink w:anchor="_Toc42544862" w:history="1">
             <w:r>
               <w:rPr>
-                <w:rStyle w:val="Lienhypertexte"/>
+                <w:rStyle w:val="Hyperlink"/>
                 <w:noProof/>
               </w:rPr>
               <w:t>Import camping shapes</w:t>
@@ -793,7 +744,7 @@
         </w:p>
         <w:p>
           <w:pPr>
-            <w:pStyle w:val="TM2"/>
+            <w:pStyle w:val="TOC2"/>
             <w:tabs>
               <w:tab w:val="right" w:leader="dot" w:pos="9062"/>
             </w:tabs>
@@ -806,7 +757,7 @@
           <w:hyperlink w:anchor="_Toc42544863" w:history="1">
             <w:r>
               <w:rPr>
-                <w:rStyle w:val="Lienhypertexte"/>
+                <w:rStyle w:val="Hyperlink"/>
                 <w:noProof/>
               </w:rPr>
               <w:t>Import environment</w:t>
@@ -863,7 +814,7 @@
         </w:p>
         <w:p>
           <w:pPr>
-            <w:pStyle w:val="TM2"/>
+            <w:pStyle w:val="TOC2"/>
             <w:tabs>
               <w:tab w:val="right" w:leader="dot" w:pos="9062"/>
             </w:tabs>
@@ -876,7 +827,7 @@
           <w:hyperlink w:anchor="_Toc42544864" w:history="1">
             <w:r>
               <w:rPr>
-                <w:rStyle w:val="Lienhypertexte"/>
+                <w:rStyle w:val="Hyperlink"/>
                 <w:noProof/>
               </w:rPr>
               <w:t>Setup PyCharm</w:t>
@@ -933,7 +884,7 @@
         </w:p>
         <w:p>
           <w:pPr>
-            <w:pStyle w:val="TM2"/>
+            <w:pStyle w:val="TOC2"/>
             <w:tabs>
               <w:tab w:val="right" w:leader="dot" w:pos="9062"/>
             </w:tabs>
@@ -946,7 +897,7 @@
           <w:hyperlink w:anchor="_Toc42544865" w:history="1">
             <w:r>
               <w:rPr>
-                <w:rStyle w:val="Lienhypertexte"/>
+                <w:rStyle w:val="Hyperlink"/>
                 <w:noProof/>
               </w:rPr>
               <w:t>WARNING: Windows users</w:t>
@@ -1003,7 +954,7 @@
         </w:p>
         <w:p>
           <w:pPr>
-            <w:pStyle w:val="TM1"/>
+            <w:pStyle w:val="TOC1"/>
             <w:rPr>
               <w:rFonts w:eastAsiaTheme="minorEastAsia"/>
               <w:b w:val="0"/>
@@ -1014,7 +965,7 @@
           <w:hyperlink w:anchor="_Toc42544866" w:history="1">
             <w:r>
               <w:rPr>
-                <w:rStyle w:val="Lienhypertexte"/>
+                <w:rStyle w:val="Hyperlink"/>
               </w:rPr>
               <w:t>Design of our project</w:t>
             </w:r>
@@ -1063,7 +1014,7 @@
         </w:p>
         <w:p>
           <w:pPr>
-            <w:pStyle w:val="TM2"/>
+            <w:pStyle w:val="TOC2"/>
             <w:tabs>
               <w:tab w:val="right" w:leader="dot" w:pos="9062"/>
             </w:tabs>
@@ -1076,7 +1027,7 @@
           <w:hyperlink w:anchor="_Toc42544867" w:history="1">
             <w:r>
               <w:rPr>
-                <w:rStyle w:val="Lienhypertexte"/>
+                <w:rStyle w:val="Hyperlink"/>
                 <w:noProof/>
               </w:rPr>
               <w:t>Mockups</w:t>
@@ -1133,7 +1084,7 @@
         </w:p>
         <w:p>
           <w:pPr>
-            <w:pStyle w:val="TM2"/>
+            <w:pStyle w:val="TOC2"/>
             <w:tabs>
               <w:tab w:val="right" w:leader="dot" w:pos="9062"/>
             </w:tabs>
@@ -1146,7 +1097,7 @@
           <w:hyperlink w:anchor="_Toc42544868" w:history="1">
             <w:r>
               <w:rPr>
-                <w:rStyle w:val="Lienhypertexte"/>
+                <w:rStyle w:val="Hyperlink"/>
                 <w:noProof/>
               </w:rPr>
               <w:t>Product Backlog</w:t>
@@ -1203,7 +1154,7 @@
         </w:p>
         <w:p>
           <w:pPr>
-            <w:pStyle w:val="TM1"/>
+            <w:pStyle w:val="TOC1"/>
             <w:rPr>
               <w:rFonts w:eastAsiaTheme="minorEastAsia"/>
               <w:b w:val="0"/>
@@ -1214,7 +1165,7 @@
           <w:hyperlink w:anchor="_Toc42544869" w:history="1">
             <w:r>
               <w:rPr>
-                <w:rStyle w:val="Lienhypertexte"/>
+                <w:rStyle w:val="Hyperlink"/>
               </w:rPr>
               <w:t>User authentication part</w:t>
             </w:r>
@@ -1263,7 +1214,7 @@
         </w:p>
         <w:p>
           <w:pPr>
-            <w:pStyle w:val="TM2"/>
+            <w:pStyle w:val="TOC2"/>
             <w:tabs>
               <w:tab w:val="right" w:leader="dot" w:pos="9062"/>
             </w:tabs>
@@ -1276,7 +1227,7 @@
           <w:hyperlink w:anchor="_Toc42544870" w:history="1">
             <w:r>
               <w:rPr>
-                <w:rStyle w:val="Lienhypertexte"/>
+                <w:rStyle w:val="Hyperlink"/>
                 <w:noProof/>
               </w:rPr>
               <w:t>Integrated module inside Django</w:t>
@@ -1333,7 +1284,7 @@
         </w:p>
         <w:p>
           <w:pPr>
-            <w:pStyle w:val="TM2"/>
+            <w:pStyle w:val="TOC2"/>
             <w:tabs>
               <w:tab w:val="right" w:leader="dot" w:pos="9062"/>
             </w:tabs>
@@ -1346,7 +1297,7 @@
           <w:hyperlink w:anchor="_Toc42544871" w:history="1">
             <w:r>
               <w:rPr>
-                <w:rStyle w:val="Lienhypertexte"/>
+                <w:rStyle w:val="Hyperlink"/>
                 <w:noProof/>
               </w:rPr>
               <w:t>Custom user model</w:t>
@@ -1403,7 +1354,7 @@
         </w:p>
         <w:p>
           <w:pPr>
-            <w:pStyle w:val="TM2"/>
+            <w:pStyle w:val="TOC2"/>
             <w:tabs>
               <w:tab w:val="right" w:leader="dot" w:pos="9062"/>
             </w:tabs>
@@ -1416,7 +1367,7 @@
           <w:hyperlink w:anchor="_Toc42544872" w:history="1">
             <w:r>
               <w:rPr>
-                <w:rStyle w:val="Lienhypertexte"/>
+                <w:rStyle w:val="Hyperlink"/>
                 <w:noProof/>
               </w:rPr>
               <w:t>Custom registration form</w:t>
@@ -1473,7 +1424,7 @@
         </w:p>
         <w:p>
           <w:pPr>
-            <w:pStyle w:val="TM2"/>
+            <w:pStyle w:val="TOC2"/>
             <w:tabs>
               <w:tab w:val="right" w:leader="dot" w:pos="9062"/>
             </w:tabs>
@@ -1486,7 +1437,7 @@
           <w:hyperlink w:anchor="_Toc42544873" w:history="1">
             <w:r>
               <w:rPr>
-                <w:rStyle w:val="Lienhypertexte"/>
+                <w:rStyle w:val="Hyperlink"/>
                 <w:noProof/>
               </w:rPr>
               <w:t>Login on the application</w:t>
@@ -1543,7 +1494,7 @@
         </w:p>
         <w:p>
           <w:pPr>
-            <w:pStyle w:val="TM2"/>
+            <w:pStyle w:val="TOC2"/>
             <w:tabs>
               <w:tab w:val="right" w:leader="dot" w:pos="9062"/>
             </w:tabs>
@@ -1556,7 +1507,7 @@
           <w:hyperlink w:anchor="_Toc42544874" w:history="1">
             <w:r>
               <w:rPr>
-                <w:rStyle w:val="Lienhypertexte"/>
+                <w:rStyle w:val="Hyperlink"/>
                 <w:noProof/>
               </w:rPr>
               <w:t>Custom homepage and logout from the application</w:t>
@@ -1613,7 +1564,7 @@
         </w:p>
         <w:p>
           <w:pPr>
-            <w:pStyle w:val="TM1"/>
+            <w:pStyle w:val="TOC1"/>
             <w:rPr>
               <w:rFonts w:eastAsiaTheme="minorEastAsia"/>
               <w:b w:val="0"/>
@@ -1624,7 +1575,7 @@
           <w:hyperlink w:anchor="_Toc42544875" w:history="1">
             <w:r>
               <w:rPr>
-                <w:rStyle w:val="Lienhypertexte"/>
+                <w:rStyle w:val="Hyperlink"/>
               </w:rPr>
               <w:t>Geographic Information System part</w:t>
             </w:r>
@@ -1673,7 +1624,7 @@
         </w:p>
         <w:p>
           <w:pPr>
-            <w:pStyle w:val="TM2"/>
+            <w:pStyle w:val="TOC2"/>
             <w:tabs>
               <w:tab w:val="right" w:leader="dot" w:pos="9062"/>
             </w:tabs>
@@ -1686,7 +1637,7 @@
           <w:hyperlink w:anchor="_Toc42544876" w:history="1">
             <w:r>
               <w:rPr>
-                <w:rStyle w:val="Lienhypertexte"/>
+                <w:rStyle w:val="Hyperlink"/>
                 <w:noProof/>
               </w:rPr>
               <w:t>Our toolbox</w:t>
@@ -1743,7 +1694,7 @@
         </w:p>
         <w:p>
           <w:pPr>
-            <w:pStyle w:val="TM2"/>
+            <w:pStyle w:val="TOC2"/>
             <w:tabs>
               <w:tab w:val="right" w:leader="dot" w:pos="9062"/>
             </w:tabs>
@@ -1756,7 +1707,7 @@
           <w:hyperlink w:anchor="_Toc42544877" w:history="1">
             <w:r>
               <w:rPr>
-                <w:rStyle w:val="Lienhypertexte"/>
+                <w:rStyle w:val="Hyperlink"/>
                 <w:noProof/>
               </w:rPr>
               <w:t>Functions used</w:t>
@@ -1813,7 +1764,7 @@
         </w:p>
         <w:p>
           <w:pPr>
-            <w:pStyle w:val="TM2"/>
+            <w:pStyle w:val="TOC2"/>
             <w:tabs>
               <w:tab w:val="right" w:leader="dot" w:pos="9062"/>
             </w:tabs>
@@ -1826,10 +1777,24 @@
           <w:hyperlink w:anchor="_Toc42544878" w:history="1">
             <w:r>
               <w:rPr>
-                <w:rStyle w:val="Lienhypertexte"/>
-                <w:noProof/>
-              </w:rPr>
-              <w:t>Use of the different filters</w:t>
+                <w:rStyle w:val="Hyperlink"/>
+                <w:noProof/>
+              </w:rPr>
+              <w:t>Use of the differ</w:t>
+            </w:r>
+            <w:r>
+              <w:rPr>
+                <w:rStyle w:val="Hyperlink"/>
+                <w:noProof/>
+              </w:rPr>
+              <w:t>e</w:t>
+            </w:r>
+            <w:r>
+              <w:rPr>
+                <w:rStyle w:val="Hyperlink"/>
+                <w:noProof/>
+              </w:rPr>
+              <w:t>nt filters</w:t>
             </w:r>
             <w:r>
               <w:rPr>
@@ -1893,10 +1858,7 @@
         </w:p>
       </w:sdtContent>
     </w:sdt>
-    <w:p>
-      <w:bookmarkStart w:id="0" w:name="_GoBack"/>
-      <w:bookmarkEnd w:id="0"/>
-    </w:p>
+    <w:p/>
     <w:p>
       <w:r>
         <w:br w:type="page"/>
@@ -1904,14 +1866,14 @@
     </w:p>
     <w:p>
       <w:pPr>
-        <w:pStyle w:val="Titre1"/>
-      </w:pPr>
-      <w:bookmarkStart w:id="1" w:name="_Toc42544858"/>
+        <w:pStyle w:val="Heading1"/>
+      </w:pPr>
+      <w:bookmarkStart w:id="0" w:name="_Toc42544858"/>
       <w:r>
         <w:lastRenderedPageBreak/>
         <w:t>Structure of the project</w:t>
       </w:r>
-      <w:bookmarkEnd w:id="1"/>
+      <w:bookmarkEnd w:id="0"/>
     </w:p>
     <w:p>
       <w:pPr>
@@ -1939,7 +1901,7 @@
       <w:hyperlink r:id="rId13" w:history="1">
         <w:r>
           <w:rPr>
-            <w:rStyle w:val="Lienhypertexte"/>
+            <w:rStyle w:val="Hyperlink"/>
             <w:i/>
             <w:iCs/>
           </w:rPr>
@@ -2168,28 +2130,28 @@
     </w:p>
     <w:p>
       <w:pPr>
-        <w:pStyle w:val="Titre1"/>
-      </w:pPr>
-      <w:bookmarkStart w:id="2" w:name="_Toc42544859"/>
+        <w:pStyle w:val="Heading1"/>
+      </w:pPr>
+      <w:bookmarkStart w:id="1" w:name="_Toc42544859"/>
       <w:r>
         <w:lastRenderedPageBreak/>
         <w:t>How to setup your project locally</w:t>
       </w:r>
+      <w:bookmarkEnd w:id="1"/>
+    </w:p>
+    <w:p>
+      <w:pPr>
+        <w:pStyle w:val="Heading2"/>
+      </w:pPr>
+      <w:bookmarkStart w:id="2" w:name="_Toc42544860"/>
+      <w:r>
+        <w:t>Pre-requirements</w:t>
+      </w:r>
       <w:bookmarkEnd w:id="2"/>
     </w:p>
     <w:p>
       <w:pPr>
-        <w:pStyle w:val="Titre2"/>
-      </w:pPr>
-      <w:bookmarkStart w:id="3" w:name="_Toc42544860"/>
-      <w:r>
-        <w:t>Pre-requirements</w:t>
-      </w:r>
-      <w:bookmarkEnd w:id="3"/>
-    </w:p>
-    <w:p>
-      <w:pPr>
-        <w:pStyle w:val="Paragraphedeliste"/>
+        <w:pStyle w:val="ListParagraph"/>
         <w:numPr>
           <w:ilvl w:val="0"/>
           <w:numId w:val="1"/>
@@ -2199,34 +2161,18 @@
       <w:hyperlink r:id="rId17" w:history="1">
         <w:r>
           <w:rPr>
-            <w:rStyle w:val="Lienhypertexte"/>
+            <w:rStyle w:val="Hyperlink"/>
           </w:rPr>
           <w:t>PostgreSQL V12</w:t>
         </w:r>
       </w:hyperlink>
       <w:r>
-        <w:t xml:space="preserve"> installed with </w:t>
-      </w:r>
-      <w:proofErr w:type="spellStart"/>
-      <w:r>
-        <w:t>PostGIS</w:t>
-      </w:r>
-      <w:proofErr w:type="spellEnd"/>
-      <w:r>
-        <w:t xml:space="preserve"> and </w:t>
-      </w:r>
-      <w:proofErr w:type="spellStart"/>
-      <w:r>
-        <w:t>pgAdmin</w:t>
-      </w:r>
-      <w:proofErr w:type="spellEnd"/>
-      <w:r>
-        <w:t xml:space="preserve"> modules</w:t>
-      </w:r>
-    </w:p>
-    <w:p>
-      <w:pPr>
-        <w:pStyle w:val="Paragraphedeliste"/>
+        <w:t xml:space="preserve"> installed with PostGIS and pgAdmin modules</w:t>
+      </w:r>
+    </w:p>
+    <w:p>
+      <w:pPr>
+        <w:pStyle w:val="ListParagraph"/>
         <w:numPr>
           <w:ilvl w:val="0"/>
           <w:numId w:val="1"/>
@@ -2234,20 +2180,12 @@
         <w:jc w:val="both"/>
       </w:pPr>
       <w:r>
-        <w:t xml:space="preserve">Clone </w:t>
-      </w:r>
-      <w:proofErr w:type="spellStart"/>
-      <w:r>
-        <w:t>Github</w:t>
-      </w:r>
-      <w:proofErr w:type="spellEnd"/>
-      <w:r>
-        <w:t xml:space="preserve"> Project: </w:t>
+        <w:t xml:space="preserve">Clone Github Project: </w:t>
       </w:r>
       <w:hyperlink r:id="rId18" w:history="1">
         <w:r>
           <w:rPr>
-            <w:rStyle w:val="Lienhypertexte"/>
+            <w:rStyle w:val="Hyperlink"/>
           </w:rPr>
           <w:t>https://github.com/PierreAnken/HEVS_S8_GIS_Camping.git</w:t>
         </w:r>
@@ -2258,7 +2196,7 @@
     </w:p>
     <w:p>
       <w:pPr>
-        <w:pStyle w:val="Paragraphedeliste"/>
+        <w:pStyle w:val="ListParagraph"/>
         <w:numPr>
           <w:ilvl w:val="0"/>
           <w:numId w:val="1"/>
@@ -2271,7 +2209,7 @@
       <w:hyperlink r:id="rId19" w:history="1">
         <w:r>
           <w:rPr>
-            <w:rStyle w:val="Lienhypertexte"/>
+            <w:rStyle w:val="Hyperlink"/>
           </w:rPr>
           <w:t>https://www.anaconda.com/products/individual</w:t>
         </w:r>
@@ -2280,18 +2218,13 @@
     <w:p/>
     <w:p>
       <w:pPr>
-        <w:pStyle w:val="Titre2"/>
-      </w:pPr>
-      <w:bookmarkStart w:id="4" w:name="_Toc42544861"/>
-      <w:r>
-        <w:t xml:space="preserve">Setup local DB in </w:t>
-      </w:r>
-      <w:proofErr w:type="spellStart"/>
-      <w:r>
-        <w:t>pgAdmin</w:t>
-      </w:r>
-      <w:bookmarkEnd w:id="4"/>
-      <w:proofErr w:type="spellEnd"/>
+        <w:pStyle w:val="Heading2"/>
+      </w:pPr>
+      <w:bookmarkStart w:id="3" w:name="_Toc42544861"/>
+      <w:r>
+        <w:t>Setup local DB in pgAdmin</w:t>
+      </w:r>
+      <w:bookmarkEnd w:id="3"/>
     </w:p>
     <w:p>
       <w:pPr>
@@ -2303,7 +2236,7 @@
     </w:p>
     <w:p>
       <w:pPr>
-        <w:pStyle w:val="Paragraphedeliste"/>
+        <w:pStyle w:val="ListParagraph"/>
         <w:numPr>
           <w:ilvl w:val="0"/>
           <w:numId w:val="1"/>
@@ -2315,24 +2248,19 @@
     </w:p>
     <w:p>
       <w:pPr>
-        <w:pStyle w:val="Paragraphedeliste"/>
+        <w:pStyle w:val="ListParagraph"/>
         <w:numPr>
           <w:ilvl w:val="0"/>
           <w:numId w:val="1"/>
         </w:numPr>
       </w:pPr>
       <w:r>
-        <w:t xml:space="preserve">Password: </w:t>
-      </w:r>
-      <w:proofErr w:type="spellStart"/>
-      <w:r>
-        <w:t>adminPWD</w:t>
-      </w:r>
-      <w:proofErr w:type="spellEnd"/>
-    </w:p>
-    <w:p>
-      <w:pPr>
-        <w:pStyle w:val="Paragraphedeliste"/>
+        <w:t>Password: adminPWD</w:t>
+      </w:r>
+    </w:p>
+    <w:p>
+      <w:pPr>
+        <w:pStyle w:val="ListParagraph"/>
         <w:numPr>
           <w:ilvl w:val="0"/>
           <w:numId w:val="1"/>
@@ -2422,7 +2350,7 @@
     </w:p>
     <w:p>
       <w:pPr>
-        <w:pStyle w:val="Paragraphedeliste"/>
+        <w:pStyle w:val="ListParagraph"/>
         <w:numPr>
           <w:ilvl w:val="0"/>
           <w:numId w:val="2"/>
@@ -2446,7 +2374,7 @@
     </w:p>
     <w:p>
       <w:pPr>
-        <w:pStyle w:val="Paragraphedeliste"/>
+        <w:pStyle w:val="ListParagraph"/>
         <w:numPr>
           <w:ilvl w:val="0"/>
           <w:numId w:val="2"/>
@@ -2667,27 +2595,14 @@
         </w:drawing>
       </w:r>
       <w:r>
-        <w:t xml:space="preserve">You </w:t>
-      </w:r>
-      <w:proofErr w:type="gramStart"/>
-      <w:r>
-        <w:t>have to</w:t>
-      </w:r>
-      <w:proofErr w:type="gramEnd"/>
-      <w:r>
-        <w:t xml:space="preserve"> e</w:t>
-      </w:r>
-      <w:r>
-        <w:t xml:space="preserve">nable </w:t>
-      </w:r>
-      <w:proofErr w:type="spellStart"/>
-      <w:r>
-        <w:t>PostG</w:t>
+        <w:t>You have to e</w:t>
+      </w:r>
+      <w:r>
+        <w:t>nable PostG</w:t>
       </w:r>
       <w:r>
         <w:t>IS</w:t>
       </w:r>
-      <w:proofErr w:type="spellEnd"/>
       <w:r>
         <w:t xml:space="preserve"> in your new </w:t>
       </w:r>
@@ -2711,15 +2626,7 @@
         <w:t>CREATE EXTENSION</w:t>
       </w:r>
       <w:r>
-        <w:t xml:space="preserve"> </w:t>
-      </w:r>
-      <w:proofErr w:type="spellStart"/>
-      <w:r>
-        <w:t>postgis</w:t>
-      </w:r>
-      <w:proofErr w:type="spellEnd"/>
-      <w:r>
-        <w:t>;</w:t>
+        <w:t xml:space="preserve"> postgis;</w:t>
       </w:r>
       <w:r>
         <w:br/>
@@ -2733,15 +2640,7 @@
         <w:t>CREATE EXTENSION</w:t>
       </w:r>
       <w:r>
-        <w:t xml:space="preserve"> </w:t>
-      </w:r>
-      <w:proofErr w:type="spellStart"/>
-      <w:r>
-        <w:t>postgis_topology</w:t>
-      </w:r>
-      <w:proofErr w:type="spellEnd"/>
-      <w:r>
-        <w:t>;</w:t>
+        <w:t xml:space="preserve"> postgis_topology;</w:t>
       </w:r>
     </w:p>
     <w:p>
@@ -2751,14 +2650,14 @@
     </w:p>
     <w:p>
       <w:pPr>
-        <w:pStyle w:val="Titre2"/>
-      </w:pPr>
-      <w:bookmarkStart w:id="5" w:name="_Toc42544862"/>
+        <w:pStyle w:val="Heading2"/>
+      </w:pPr>
+      <w:bookmarkStart w:id="4" w:name="_Toc42544862"/>
       <w:r>
         <w:lastRenderedPageBreak/>
         <w:t>Import camping shapes</w:t>
       </w:r>
-      <w:bookmarkEnd w:id="5"/>
+      <w:bookmarkEnd w:id="4"/>
     </w:p>
     <w:p>
       <w:r>
@@ -3013,13 +2912,13 @@
     <w:p/>
     <w:p>
       <w:pPr>
-        <w:pStyle w:val="Titre2"/>
-      </w:pPr>
-      <w:bookmarkStart w:id="6" w:name="_Toc42544863"/>
+        <w:pStyle w:val="Heading2"/>
+      </w:pPr>
+      <w:bookmarkStart w:id="5" w:name="_Toc42544863"/>
       <w:r>
         <w:t>Import environment</w:t>
       </w:r>
-      <w:bookmarkEnd w:id="6"/>
+      <w:bookmarkEnd w:id="5"/>
     </w:p>
     <w:p>
       <w:pPr>
@@ -3103,13 +3002,13 @@
     <w:p/>
     <w:p>
       <w:pPr>
-        <w:pStyle w:val="Titre2"/>
-      </w:pPr>
-      <w:bookmarkStart w:id="7" w:name="_Toc42544864"/>
+        <w:pStyle w:val="Heading2"/>
+      </w:pPr>
+      <w:bookmarkStart w:id="6" w:name="_Toc42544864"/>
       <w:r>
         <w:t>Setup PyCharm</w:t>
       </w:r>
-      <w:bookmarkEnd w:id="7"/>
+      <w:bookmarkEnd w:id="6"/>
     </w:p>
     <w:p>
       <w:r>
@@ -3434,14 +3333,14 @@
     <w:p/>
     <w:p>
       <w:pPr>
-        <w:pStyle w:val="Titre2"/>
-      </w:pPr>
-      <w:bookmarkStart w:id="8" w:name="_Toc42544865"/>
+        <w:pStyle w:val="Heading2"/>
+      </w:pPr>
+      <w:bookmarkStart w:id="7" w:name="_Toc42544865"/>
       <w:r>
         <w:lastRenderedPageBreak/>
         <w:t>WARNING: Windows users</w:t>
       </w:r>
-      <w:bookmarkEnd w:id="8"/>
+      <w:bookmarkEnd w:id="7"/>
     </w:p>
     <w:p>
       <w:r>
@@ -3456,7 +3355,7 @@
       <w:hyperlink r:id="rId29" w:anchor="windows" w:history="1">
         <w:r>
           <w:rPr>
-            <w:rStyle w:val="Lienhypertexte"/>
+            <w:rStyle w:val="Hyperlink"/>
           </w:rPr>
           <w:t>https://docs.djangoproject.com/en/3.0/ref/contrib/gis/install/#windows</w:t>
         </w:r>
@@ -3636,7 +3535,6 @@
         </w:rPr>
         <w:t>=</w:t>
       </w:r>
-      <w:proofErr w:type="gramStart"/>
       <w:r>
         <w:rPr>
           <w:rFonts w:ascii="Courier New" w:eastAsia="Times New Roman" w:hAnsi="Courier New" w:cs="Courier New"/>
@@ -3645,18 +3543,7 @@
           <w:szCs w:val="20"/>
           <w:lang w:eastAsia="fr-CH"/>
         </w:rPr>
-        <w:t>C:\Users\[</w:t>
-      </w:r>
-      <w:proofErr w:type="gramEnd"/>
-      <w:r>
-        <w:rPr>
-          <w:rFonts w:ascii="Courier New" w:eastAsia="Times New Roman" w:hAnsi="Courier New" w:cs="Courier New"/>
-          <w:color w:val="000000"/>
-          <w:sz w:val="20"/>
-          <w:szCs w:val="20"/>
-          <w:lang w:eastAsia="fr-CH"/>
-        </w:rPr>
-        <w:t>USER]\AppData\Local\Programs\Python\Python38-32</w:t>
+        <w:t>C:\Users\[USER]\AppData\Local\Programs\Python\Python38-32</w:t>
       </w:r>
     </w:p>
     <w:p>
@@ -3726,20 +3613,8 @@
           <w:szCs w:val="20"/>
           <w:lang w:eastAsia="fr-CH"/>
         </w:rPr>
-        <w:t>\share\</w:t>
-      </w:r>
-      <w:proofErr w:type="spellStart"/>
-      <w:r>
-        <w:rPr>
-          <w:rFonts w:ascii="Courier New" w:eastAsia="Times New Roman" w:hAnsi="Courier New" w:cs="Courier New"/>
-          <w:color w:val="000000"/>
-          <w:sz w:val="20"/>
-          <w:szCs w:val="20"/>
-          <w:lang w:eastAsia="fr-CH"/>
-        </w:rPr>
-        <w:t>gdal</w:t>
-      </w:r>
-      <w:proofErr w:type="spellEnd"/>
+        <w:t>\share\gdal</w:t>
+      </w:r>
     </w:p>
     <w:p>
       <w:pPr>
@@ -3808,20 +3683,8 @@
           <w:szCs w:val="20"/>
           <w:lang w:eastAsia="fr-CH"/>
         </w:rPr>
-        <w:t>\share\</w:t>
-      </w:r>
-      <w:proofErr w:type="spellStart"/>
-      <w:r>
-        <w:rPr>
-          <w:rFonts w:ascii="Courier New" w:eastAsia="Times New Roman" w:hAnsi="Courier New" w:cs="Courier New"/>
-          <w:color w:val="000000"/>
-          <w:sz w:val="20"/>
-          <w:szCs w:val="20"/>
-          <w:lang w:eastAsia="fr-CH"/>
-        </w:rPr>
-        <w:t>proj</w:t>
-      </w:r>
-      <w:proofErr w:type="spellEnd"/>
+        <w:t>\share\proj</w:t>
+      </w:r>
     </w:p>
     <w:p>
       <w:pPr>
@@ -3880,9 +3743,18 @@
           <w:shd w:val="clear" w:color="auto" w:fill="FCFFF0"/>
           <w:lang w:eastAsia="fr-CH"/>
         </w:rPr>
-        <w:t>%PATH</w:t>
-      </w:r>
-      <w:proofErr w:type="gramStart"/>
+        <w:t>%PATH%</w:t>
+      </w:r>
+      <w:r>
+        <w:rPr>
+          <w:rFonts w:ascii="Courier New" w:eastAsia="Times New Roman" w:hAnsi="Courier New" w:cs="Courier New"/>
+          <w:color w:val="000000"/>
+          <w:sz w:val="20"/>
+          <w:szCs w:val="20"/>
+          <w:lang w:eastAsia="fr-CH"/>
+        </w:rPr>
+        <w:t>;</w:t>
+      </w:r>
       <w:r>
         <w:rPr>
           <w:rFonts w:ascii="Courier New" w:eastAsia="Times New Roman" w:hAnsi="Courier New" w:cs="Courier New"/>
@@ -3894,7 +3766,7 @@
           <w:shd w:val="clear" w:color="auto" w:fill="FCFFF0"/>
           <w:lang w:eastAsia="fr-CH"/>
         </w:rPr>
-        <w:t>%</w:t>
+        <w:t>%PYTHON_ROOT%</w:t>
       </w:r>
       <w:r>
         <w:rPr>
@@ -3917,9 +3789,73 @@
           <w:shd w:val="clear" w:color="auto" w:fill="FCFFF0"/>
           <w:lang w:eastAsia="fr-CH"/>
         </w:rPr>
-        <w:t>%</w:t>
-      </w:r>
-      <w:proofErr w:type="gramEnd"/>
+        <w:t>%OSGEO4W_ROOT%</w:t>
+      </w:r>
+      <w:r>
+        <w:rPr>
+          <w:rFonts w:ascii="Courier New" w:eastAsia="Times New Roman" w:hAnsi="Courier New" w:cs="Courier New"/>
+          <w:color w:val="000000"/>
+          <w:sz w:val="20"/>
+          <w:szCs w:val="20"/>
+          <w:lang w:eastAsia="fr-CH"/>
+        </w:rPr>
+        <w:t>\bin</w:t>
+      </w:r>
+    </w:p>
+    <w:p>
+      <w:pPr>
+        <w:shd w:val="clear" w:color="auto" w:fill="FFFFFF"/>
+        <w:spacing w:after="0" w:line="240" w:lineRule="auto"/>
+        <w:rPr>
+          <w:rFonts w:ascii="Courier New" w:eastAsia="Times New Roman" w:hAnsi="Courier New" w:cs="Courier New"/>
+          <w:color w:val="000000"/>
+          <w:sz w:val="20"/>
+          <w:szCs w:val="20"/>
+          <w:lang w:eastAsia="fr-CH"/>
+        </w:rPr>
+      </w:pPr>
+      <w:r>
+        <w:rPr>
+          <w:rFonts w:ascii="Courier New" w:eastAsia="Times New Roman" w:hAnsi="Courier New" w:cs="Courier New"/>
+          <w:color w:val="0080FF"/>
+          <w:sz w:val="20"/>
+          <w:szCs w:val="20"/>
+          <w:lang w:eastAsia="fr-CH"/>
+        </w:rPr>
+        <w:t>reg</w:t>
+      </w:r>
+      <w:r>
+        <w:rPr>
+          <w:rFonts w:ascii="Courier New" w:eastAsia="Times New Roman" w:hAnsi="Courier New" w:cs="Courier New"/>
+          <w:color w:val="000000"/>
+          <w:sz w:val="20"/>
+          <w:szCs w:val="20"/>
+          <w:lang w:eastAsia="fr-CH"/>
+        </w:rPr>
+        <w:t xml:space="preserve"> ADD "HKLM\SYSTEM\CurrentControlSet\Control\Session Manager\Environment" /v</w:t>
+      </w:r>
+      <w:r>
+        <w:rPr>
+          <w:rFonts w:ascii="Courier New" w:eastAsia="Times New Roman" w:hAnsi="Courier New" w:cs="Courier New"/>
+          <w:b/>
+          <w:bCs/>
+          <w:color w:val="0000FF"/>
+          <w:sz w:val="20"/>
+          <w:szCs w:val="20"/>
+          <w:lang w:eastAsia="fr-CH"/>
+        </w:rPr>
+        <w:t xml:space="preserve"> Path</w:t>
+      </w:r>
+      <w:r>
+        <w:rPr>
+          <w:rFonts w:ascii="Courier New" w:eastAsia="Times New Roman" w:hAnsi="Courier New" w:cs="Courier New"/>
+          <w:color w:val="000000"/>
+          <w:sz w:val="20"/>
+          <w:szCs w:val="20"/>
+          <w:lang w:eastAsia="fr-CH"/>
+        </w:rPr>
+        <w:t xml:space="preserve"> /t REG_EXPAND_SZ /f /d "</w:t>
+      </w:r>
       <w:r>
         <w:rPr>
           <w:rFonts w:ascii="Courier New" w:eastAsia="Times New Roman" w:hAnsi="Courier New" w:cs="Courier New"/>
@@ -3931,7 +3867,7 @@
           <w:shd w:val="clear" w:color="auto" w:fill="FCFFF0"/>
           <w:lang w:eastAsia="fr-CH"/>
         </w:rPr>
-        <w:t>PYTHON_ROOT%</w:t>
+        <w:t>%PATH%</w:t>
       </w:r>
       <w:r>
         <w:rPr>
@@ -3941,7 +3877,40 @@
           <w:szCs w:val="20"/>
           <w:lang w:eastAsia="fr-CH"/>
         </w:rPr>
-        <w:t>;</w:t>
+        <w:t>"</w:t>
+      </w:r>
+    </w:p>
+    <w:p>
+      <w:pPr>
+        <w:shd w:val="clear" w:color="auto" w:fill="FFFFFF"/>
+        <w:spacing w:after="0" w:line="240" w:lineRule="auto"/>
+        <w:rPr>
+          <w:rFonts w:ascii="Courier New" w:eastAsia="Times New Roman" w:hAnsi="Courier New" w:cs="Courier New"/>
+          <w:color w:val="000000"/>
+          <w:sz w:val="20"/>
+          <w:szCs w:val="20"/>
+          <w:lang w:eastAsia="fr-CH"/>
+        </w:rPr>
+      </w:pPr>
+      <w:r>
+        <w:rPr>
+          <w:rFonts w:ascii="Courier New" w:eastAsia="Times New Roman" w:hAnsi="Courier New" w:cs="Courier New"/>
+          <w:color w:val="0080FF"/>
+          <w:sz w:val="20"/>
+          <w:szCs w:val="20"/>
+          <w:lang w:eastAsia="fr-CH"/>
+        </w:rPr>
+        <w:t>reg</w:t>
+      </w:r>
+      <w:r>
+        <w:rPr>
+          <w:rFonts w:ascii="Courier New" w:eastAsia="Times New Roman" w:hAnsi="Courier New" w:cs="Courier New"/>
+          <w:color w:val="000000"/>
+          <w:sz w:val="20"/>
+          <w:szCs w:val="20"/>
+          <w:lang w:eastAsia="fr-CH"/>
+        </w:rPr>
+        <w:t xml:space="preserve"> ADD "HKLM\SYSTEM\CurrentControlSet\Control\Session Manager\Environment" /v GDAL_DATA /t REG_EXPAND_SZ /f /d "</w:t>
       </w:r>
       <w:r>
         <w:rPr>
@@ -3954,7 +3923,7 @@
           <w:shd w:val="clear" w:color="auto" w:fill="FCFFF0"/>
           <w:lang w:eastAsia="fr-CH"/>
         </w:rPr>
-        <w:t>%OSGEO4W_ROOT%</w:t>
+        <w:t>%GDAL_DATA%</w:t>
       </w:r>
       <w:r>
         <w:rPr>
@@ -3964,13 +3933,31 @@
           <w:szCs w:val="20"/>
           <w:lang w:eastAsia="fr-CH"/>
         </w:rPr>
-        <w:t>\bin</w:t>
+        <w:t>"</w:t>
       </w:r>
     </w:p>
     <w:p>
       <w:pPr>
         <w:shd w:val="clear" w:color="auto" w:fill="FFFFFF"/>
         <w:spacing w:after="0" w:line="240" w:lineRule="auto"/>
+        <w:rPr>
+          <w:rFonts w:ascii="Times New Roman" w:eastAsia="Times New Roman" w:hAnsi="Times New Roman" w:cs="Times New Roman"/>
+          <w:sz w:val="24"/>
+          <w:szCs w:val="24"/>
+          <w:lang w:eastAsia="fr-CH"/>
+        </w:rPr>
+      </w:pPr>
+      <w:r>
+        <w:rPr>
+          <w:rFonts w:ascii="Courier New" w:eastAsia="Times New Roman" w:hAnsi="Courier New" w:cs="Courier New"/>
+          <w:color w:val="0080FF"/>
+          <w:sz w:val="20"/>
+          <w:szCs w:val="20"/>
+          <w:lang w:eastAsia="fr-CH"/>
+        </w:rPr>
+        <w:t>reg</w:t>
+      </w:r>
+      <w:r>
         <w:rPr>
           <w:rFonts w:ascii="Courier New" w:eastAsia="Times New Roman" w:hAnsi="Courier New" w:cs="Courier New"/>
           <w:color w:val="000000"/>
@@ -3978,70 +3965,7 @@
           <w:szCs w:val="20"/>
           <w:lang w:eastAsia="fr-CH"/>
         </w:rPr>
-      </w:pPr>
-      <w:r>
-        <w:rPr>
-          <w:rFonts w:ascii="Courier New" w:eastAsia="Times New Roman" w:hAnsi="Courier New" w:cs="Courier New"/>
-          <w:color w:val="0080FF"/>
-          <w:sz w:val="20"/>
-          <w:szCs w:val="20"/>
-          <w:lang w:eastAsia="fr-CH"/>
-        </w:rPr>
-        <w:t>reg</w:t>
-      </w:r>
-      <w:r>
-        <w:rPr>
-          <w:rFonts w:ascii="Courier New" w:eastAsia="Times New Roman" w:hAnsi="Courier New" w:cs="Courier New"/>
-          <w:color w:val="000000"/>
-          <w:sz w:val="20"/>
-          <w:szCs w:val="20"/>
-          <w:lang w:eastAsia="fr-CH"/>
-        </w:rPr>
-        <w:t xml:space="preserve"> ADD "HKLM\SYSTEM\</w:t>
-      </w:r>
-      <w:proofErr w:type="spellStart"/>
-      <w:r>
-        <w:rPr>
-          <w:rFonts w:ascii="Courier New" w:eastAsia="Times New Roman" w:hAnsi="Courier New" w:cs="Courier New"/>
-          <w:color w:val="000000"/>
-          <w:sz w:val="20"/>
-          <w:szCs w:val="20"/>
-          <w:lang w:eastAsia="fr-CH"/>
-        </w:rPr>
-        <w:t>CurrentControlSet</w:t>
-      </w:r>
-      <w:proofErr w:type="spellEnd"/>
-      <w:r>
-        <w:rPr>
-          <w:rFonts w:ascii="Courier New" w:eastAsia="Times New Roman" w:hAnsi="Courier New" w:cs="Courier New"/>
-          <w:color w:val="000000"/>
-          <w:sz w:val="20"/>
-          <w:szCs w:val="20"/>
-          <w:lang w:eastAsia="fr-CH"/>
-        </w:rPr>
-        <w:t>\Control\Session Manager\Environment" /v</w:t>
-      </w:r>
-      <w:r>
-        <w:rPr>
-          <w:rFonts w:ascii="Courier New" w:eastAsia="Times New Roman" w:hAnsi="Courier New" w:cs="Courier New"/>
-          <w:b/>
-          <w:bCs/>
-          <w:color w:val="0000FF"/>
-          <w:sz w:val="20"/>
-          <w:szCs w:val="20"/>
-          <w:lang w:eastAsia="fr-CH"/>
-        </w:rPr>
-        <w:t xml:space="preserve"> Path</w:t>
-      </w:r>
-      <w:r>
-        <w:rPr>
-          <w:rFonts w:ascii="Courier New" w:eastAsia="Times New Roman" w:hAnsi="Courier New" w:cs="Courier New"/>
-          <w:color w:val="000000"/>
-          <w:sz w:val="20"/>
-          <w:szCs w:val="20"/>
-          <w:lang w:eastAsia="fr-CH"/>
-        </w:rPr>
-        <w:t xml:space="preserve"> /t REG_EXPAND_SZ /f /d "</w:t>
+        <w:t xml:space="preserve"> ADD "HKLM\SYSTEM\CurrentControlSet\Control\Session Manager\Environment" /v PROJ_LIB /t REG_EXPAND_SZ /f /d "</w:t>
       </w:r>
       <w:r>
         <w:rPr>
@@ -4054,7 +3978,7 @@
           <w:shd w:val="clear" w:color="auto" w:fill="FCFFF0"/>
           <w:lang w:eastAsia="fr-CH"/>
         </w:rPr>
-        <w:t>%PATH%</w:t>
+        <w:t>%PROJ_LIB%</w:t>
       </w:r>
       <w:r>
         <w:rPr>
@@ -4067,161 +3991,6 @@
         <w:t>"</w:t>
       </w:r>
     </w:p>
-    <w:p>
-      <w:pPr>
-        <w:shd w:val="clear" w:color="auto" w:fill="FFFFFF"/>
-        <w:spacing w:after="0" w:line="240" w:lineRule="auto"/>
-        <w:rPr>
-          <w:rFonts w:ascii="Courier New" w:eastAsia="Times New Roman" w:hAnsi="Courier New" w:cs="Courier New"/>
-          <w:color w:val="000000"/>
-          <w:sz w:val="20"/>
-          <w:szCs w:val="20"/>
-          <w:lang w:eastAsia="fr-CH"/>
-        </w:rPr>
-      </w:pPr>
-      <w:r>
-        <w:rPr>
-          <w:rFonts w:ascii="Courier New" w:eastAsia="Times New Roman" w:hAnsi="Courier New" w:cs="Courier New"/>
-          <w:color w:val="0080FF"/>
-          <w:sz w:val="20"/>
-          <w:szCs w:val="20"/>
-          <w:lang w:eastAsia="fr-CH"/>
-        </w:rPr>
-        <w:t>reg</w:t>
-      </w:r>
-      <w:r>
-        <w:rPr>
-          <w:rFonts w:ascii="Courier New" w:eastAsia="Times New Roman" w:hAnsi="Courier New" w:cs="Courier New"/>
-          <w:color w:val="000000"/>
-          <w:sz w:val="20"/>
-          <w:szCs w:val="20"/>
-          <w:lang w:eastAsia="fr-CH"/>
-        </w:rPr>
-        <w:t xml:space="preserve"> ADD "HKLM\SYSTEM\</w:t>
-      </w:r>
-      <w:proofErr w:type="spellStart"/>
-      <w:r>
-        <w:rPr>
-          <w:rFonts w:ascii="Courier New" w:eastAsia="Times New Roman" w:hAnsi="Courier New" w:cs="Courier New"/>
-          <w:color w:val="000000"/>
-          <w:sz w:val="20"/>
-          <w:szCs w:val="20"/>
-          <w:lang w:eastAsia="fr-CH"/>
-        </w:rPr>
-        <w:t>CurrentControlSet</w:t>
-      </w:r>
-      <w:proofErr w:type="spellEnd"/>
-      <w:r>
-        <w:rPr>
-          <w:rFonts w:ascii="Courier New" w:eastAsia="Times New Roman" w:hAnsi="Courier New" w:cs="Courier New"/>
-          <w:color w:val="000000"/>
-          <w:sz w:val="20"/>
-          <w:szCs w:val="20"/>
-          <w:lang w:eastAsia="fr-CH"/>
-        </w:rPr>
-        <w:t>\Control\Session Manager\Environment" /v GDAL_DATA /t REG_EXPAND_SZ /f /d "</w:t>
-      </w:r>
-      <w:r>
-        <w:rPr>
-          <w:rFonts w:ascii="Courier New" w:eastAsia="Times New Roman" w:hAnsi="Courier New" w:cs="Courier New"/>
-          <w:b/>
-          <w:bCs/>
-          <w:color w:val="FF8000"/>
-          <w:sz w:val="20"/>
-          <w:szCs w:val="20"/>
-          <w:shd w:val="clear" w:color="auto" w:fill="FCFFF0"/>
-          <w:lang w:eastAsia="fr-CH"/>
-        </w:rPr>
-        <w:t>%GDAL_DATA%</w:t>
-      </w:r>
-      <w:r>
-        <w:rPr>
-          <w:rFonts w:ascii="Courier New" w:eastAsia="Times New Roman" w:hAnsi="Courier New" w:cs="Courier New"/>
-          <w:color w:val="000000"/>
-          <w:sz w:val="20"/>
-          <w:szCs w:val="20"/>
-          <w:lang w:eastAsia="fr-CH"/>
-        </w:rPr>
-        <w:t>"</w:t>
-      </w:r>
-    </w:p>
-    <w:p>
-      <w:pPr>
-        <w:shd w:val="clear" w:color="auto" w:fill="FFFFFF"/>
-        <w:spacing w:after="0" w:line="240" w:lineRule="auto"/>
-        <w:rPr>
-          <w:rFonts w:ascii="Times New Roman" w:eastAsia="Times New Roman" w:hAnsi="Times New Roman" w:cs="Times New Roman"/>
-          <w:sz w:val="24"/>
-          <w:szCs w:val="24"/>
-          <w:lang w:eastAsia="fr-CH"/>
-        </w:rPr>
-      </w:pPr>
-      <w:r>
-        <w:rPr>
-          <w:rFonts w:ascii="Courier New" w:eastAsia="Times New Roman" w:hAnsi="Courier New" w:cs="Courier New"/>
-          <w:color w:val="0080FF"/>
-          <w:sz w:val="20"/>
-          <w:szCs w:val="20"/>
-          <w:lang w:eastAsia="fr-CH"/>
-        </w:rPr>
-        <w:t>reg</w:t>
-      </w:r>
-      <w:r>
-        <w:rPr>
-          <w:rFonts w:ascii="Courier New" w:eastAsia="Times New Roman" w:hAnsi="Courier New" w:cs="Courier New"/>
-          <w:color w:val="000000"/>
-          <w:sz w:val="20"/>
-          <w:szCs w:val="20"/>
-          <w:lang w:eastAsia="fr-CH"/>
-        </w:rPr>
-        <w:t xml:space="preserve"> ADD "HKLM\SYSTEM\</w:t>
-      </w:r>
-      <w:proofErr w:type="spellStart"/>
-      <w:r>
-        <w:rPr>
-          <w:rFonts w:ascii="Courier New" w:eastAsia="Times New Roman" w:hAnsi="Courier New" w:cs="Courier New"/>
-          <w:color w:val="000000"/>
-          <w:sz w:val="20"/>
-          <w:szCs w:val="20"/>
-          <w:lang w:eastAsia="fr-CH"/>
-        </w:rPr>
-        <w:t>CurrentControlSet</w:t>
-      </w:r>
-      <w:proofErr w:type="spellEnd"/>
-      <w:r>
-        <w:rPr>
-          <w:rFonts w:ascii="Courier New" w:eastAsia="Times New Roman" w:hAnsi="Courier New" w:cs="Courier New"/>
-          <w:color w:val="000000"/>
-          <w:sz w:val="20"/>
-          <w:szCs w:val="20"/>
-          <w:lang w:eastAsia="fr-CH"/>
-        </w:rPr>
-        <w:t>\Control\Session Manager\Environment" /v PROJ_LIB /t REG_EXPAND_SZ /f /d "</w:t>
-      </w:r>
-      <w:r>
-        <w:rPr>
-          <w:rFonts w:ascii="Courier New" w:eastAsia="Times New Roman" w:hAnsi="Courier New" w:cs="Courier New"/>
-          <w:b/>
-          <w:bCs/>
-          <w:color w:val="FF8000"/>
-          <w:sz w:val="20"/>
-          <w:szCs w:val="20"/>
-          <w:shd w:val="clear" w:color="auto" w:fill="FCFFF0"/>
-          <w:lang w:eastAsia="fr-CH"/>
-        </w:rPr>
-        <w:t>%PROJ_LIB%</w:t>
-      </w:r>
-      <w:r>
-        <w:rPr>
-          <w:rFonts w:ascii="Courier New" w:eastAsia="Times New Roman" w:hAnsi="Courier New" w:cs="Courier New"/>
-          <w:color w:val="000000"/>
-          <w:sz w:val="20"/>
-          <w:szCs w:val="20"/>
-          <w:lang w:eastAsia="fr-CH"/>
-        </w:rPr>
-        <w:t>"</w:t>
-      </w:r>
-    </w:p>
     <w:p/>
     <w:p/>
     <w:p>
@@ -4231,33 +4000,33 @@
     </w:p>
     <w:p>
       <w:pPr>
-        <w:pStyle w:val="Titre1"/>
-      </w:pPr>
-      <w:bookmarkStart w:id="9" w:name="_Toc42544866"/>
+        <w:pStyle w:val="Heading1"/>
+      </w:pPr>
+      <w:bookmarkStart w:id="8" w:name="_Toc42544866"/>
       <w:r>
         <w:lastRenderedPageBreak/>
         <w:t>Design of our project</w:t>
       </w:r>
+      <w:bookmarkEnd w:id="8"/>
+    </w:p>
+    <w:p>
+      <w:pPr>
+        <w:jc w:val="both"/>
+      </w:pPr>
+      <w:r>
+        <w:t>We dedicated our first Teams meetings at designing our project, by creating some mockups and defining a product backlog (user stories).</w:t>
+      </w:r>
+    </w:p>
+    <w:p/>
+    <w:p>
+      <w:pPr>
+        <w:pStyle w:val="Heading2"/>
+      </w:pPr>
+      <w:bookmarkStart w:id="9" w:name="_Toc42544867"/>
+      <w:r>
+        <w:t>Mockups</w:t>
+      </w:r>
       <w:bookmarkEnd w:id="9"/>
-    </w:p>
-    <w:p>
-      <w:pPr>
-        <w:jc w:val="both"/>
-      </w:pPr>
-      <w:r>
-        <w:t>We dedicated our first Teams meetings at designing our project, by creating some mockups and defining a product backlog (user stories).</w:t>
-      </w:r>
-    </w:p>
-    <w:p/>
-    <w:p>
-      <w:pPr>
-        <w:pStyle w:val="Titre2"/>
-      </w:pPr>
-      <w:bookmarkStart w:id="10" w:name="_Toc42544867"/>
-      <w:r>
-        <w:t>Mockups</w:t>
-      </w:r>
-      <w:bookmarkEnd w:id="10"/>
     </w:p>
     <w:p>
       <w:pPr>
@@ -4345,13 +4114,13 @@
     <w:p/>
     <w:p>
       <w:pPr>
-        <w:pStyle w:val="Titre2"/>
-      </w:pPr>
-      <w:bookmarkStart w:id="11" w:name="_Toc42544868"/>
+        <w:pStyle w:val="Heading2"/>
+      </w:pPr>
+      <w:bookmarkStart w:id="10" w:name="_Toc42544868"/>
       <w:r>
         <w:t>Product Backlog</w:t>
       </w:r>
-      <w:bookmarkEnd w:id="11"/>
+      <w:bookmarkEnd w:id="10"/>
     </w:p>
     <w:p>
       <w:pPr>
@@ -4441,14 +4210,14 @@
     </w:p>
     <w:p>
       <w:pPr>
-        <w:pStyle w:val="Titre1"/>
-      </w:pPr>
-      <w:bookmarkStart w:id="12" w:name="_Toc42544869"/>
+        <w:pStyle w:val="Heading1"/>
+      </w:pPr>
+      <w:bookmarkStart w:id="11" w:name="_Toc42544869"/>
       <w:r>
         <w:lastRenderedPageBreak/>
         <w:t>User authentication part</w:t>
       </w:r>
-      <w:bookmarkEnd w:id="12"/>
+      <w:bookmarkEnd w:id="11"/>
     </w:p>
     <w:p>
       <w:pPr>
@@ -4500,15 +4269,7 @@
         <w:t>password &gt;</w:t>
       </w:r>
       <w:r>
-        <w:t xml:space="preserve"> </w:t>
-      </w:r>
-      <w:proofErr w:type="spellStart"/>
-      <w:r>
-        <w:t>adminPWD</w:t>
-      </w:r>
-      <w:proofErr w:type="spellEnd"/>
-      <w:r>
-        <w:t>.</w:t>
+        <w:t xml:space="preserve"> adminPWD.</w:t>
       </w:r>
     </w:p>
     <w:p>
@@ -4553,9 +4314,8 @@
           <w:i/>
           <w:iCs/>
         </w:rPr>
-        <w:t xml:space="preserve">python manage.py </w:t>
-      </w:r>
-      <w:proofErr w:type="spellStart"/>
+        <w:t>python manage.py createsuperuser</w:t>
+      </w:r>
       <w:r>
         <w:rPr>
           <w:b/>
@@ -4563,70 +4323,50 @@
           <w:i/>
           <w:iCs/>
         </w:rPr>
-        <w:t>createsuperuser</w:t>
-      </w:r>
-      <w:proofErr w:type="spellEnd"/>
-      <w:r>
-        <w:rPr>
-          <w:b/>
-          <w:bCs/>
+        <w:t xml:space="preserve"> </w:t>
+      </w:r>
+      <w:r>
+        <w:t>and</w:t>
+      </w:r>
+      <w:r>
+        <w:t xml:space="preserve"> then you just have to complete the asked information (user, email and password).</w:t>
+      </w:r>
+    </w:p>
+    <w:p>
+      <w:pPr>
+        <w:jc w:val="both"/>
+      </w:pPr>
+    </w:p>
+    <w:p>
+      <w:pPr>
+        <w:pStyle w:val="Heading2"/>
+      </w:pPr>
+      <w:bookmarkStart w:id="12" w:name="_Toc42544870"/>
+      <w:r>
+        <w:t>Integrated module inside Django</w:t>
+      </w:r>
+      <w:bookmarkEnd w:id="12"/>
+    </w:p>
+    <w:p>
+      <w:pPr>
+        <w:jc w:val="both"/>
+      </w:pPr>
+      <w:r>
+        <w:t>We used the module proposed by Django for the u</w:t>
+      </w:r>
+      <w:r>
+        <w:t>ser authentication</w:t>
+      </w:r>
+      <w:r>
+        <w:t xml:space="preserve">, which is </w:t>
+      </w:r>
+      <w:r>
+        <w:rPr>
           <w:i/>
           <w:iCs/>
         </w:rPr>
-        <w:t xml:space="preserve"> </w:t>
-      </w:r>
-      <w:r>
-        <w:t>and</w:t>
-      </w:r>
-      <w:r>
-        <w:t xml:space="preserve"> then you just </w:t>
-      </w:r>
-      <w:proofErr w:type="gramStart"/>
-      <w:r>
-        <w:t>have to</w:t>
-      </w:r>
-      <w:proofErr w:type="gramEnd"/>
-      <w:r>
-        <w:t xml:space="preserve"> complete the asked information (user, email and password).</w:t>
-      </w:r>
-    </w:p>
-    <w:p>
-      <w:pPr>
-        <w:jc w:val="both"/>
-      </w:pPr>
-    </w:p>
-    <w:p>
-      <w:pPr>
-        <w:pStyle w:val="Titre2"/>
-      </w:pPr>
-      <w:bookmarkStart w:id="13" w:name="_Toc42544870"/>
-      <w:r>
-        <w:t>Integrated module inside Django</w:t>
-      </w:r>
-      <w:bookmarkEnd w:id="13"/>
-    </w:p>
-    <w:p>
-      <w:pPr>
-        <w:jc w:val="both"/>
-      </w:pPr>
-      <w:r>
-        <w:t>We used the module proposed by Django for the u</w:t>
-      </w:r>
-      <w:r>
-        <w:t>ser authentication</w:t>
-      </w:r>
-      <w:r>
-        <w:t xml:space="preserve">, which is </w:t>
-      </w:r>
-      <w:proofErr w:type="spellStart"/>
-      <w:r>
-        <w:rPr>
-          <w:i/>
-          <w:iCs/>
-        </w:rPr>
         <w:t>django.contrib.auth</w:t>
       </w:r>
-      <w:proofErr w:type="spellEnd"/>
       <w:r>
         <w:t>.</w:t>
       </w:r>
@@ -4798,15 +4538,7 @@
         <w:t>First, t</w:t>
       </w:r>
       <w:r>
-        <w:t xml:space="preserve">o make this part work in synchronization with the database, you </w:t>
-      </w:r>
-      <w:proofErr w:type="gramStart"/>
-      <w:r>
-        <w:t>have to</w:t>
-      </w:r>
-      <w:proofErr w:type="gramEnd"/>
-      <w:r>
-        <w:t xml:space="preserve"> </w:t>
+        <w:t xml:space="preserve">o make this part work in synchronization with the database, you have to </w:t>
       </w:r>
       <w:r>
         <w:t>make migrations</w:t>
@@ -4824,9 +4556,8 @@
           <w:i/>
           <w:iCs/>
         </w:rPr>
-        <w:t xml:space="preserve">python manage.py </w:t>
-      </w:r>
-      <w:proofErr w:type="spellStart"/>
+        <w:t>python manage.py makemigrations [app name]</w:t>
+      </w:r>
       <w:r>
         <w:rPr>
           <w:b/>
@@ -4834,9 +4565,11 @@
           <w:i/>
           <w:iCs/>
         </w:rPr>
-        <w:t>makemigrations</w:t>
-      </w:r>
-      <w:proofErr w:type="spellEnd"/>
+        <w:t xml:space="preserve"> </w:t>
+      </w:r>
+      <w:r>
+        <w:t xml:space="preserve">and then, migrate the project: </w:t>
+      </w:r>
       <w:r>
         <w:rPr>
           <w:b/>
@@ -4844,19 +4577,48 @@
           <w:i/>
           <w:iCs/>
         </w:rPr>
-        <w:t xml:space="preserve"> [app name]</w:t>
-      </w:r>
-      <w:r>
+        <w:t>python manage.py migrate</w:t>
+      </w:r>
+      <w:r>
+        <w:t>. This action will add all required tables inside the database.</w:t>
+      </w:r>
+    </w:p>
+    <w:p>
+      <w:pPr>
+        <w:jc w:val="both"/>
+        <w:rPr>
+          <w:b/>
+          <w:bCs/>
+          <w:color w:val="FF0000"/>
+        </w:rPr>
+      </w:pPr>
+    </w:p>
+    <w:p>
+      <w:pPr>
+        <w:jc w:val="both"/>
         <w:rPr>
           <w:b/>
           <w:bCs/>
           <w:i/>
           <w:iCs/>
         </w:rPr>
+      </w:pPr>
+      <w:r>
+        <w:rPr>
+          <w:b/>
+          <w:bCs/>
+          <w:color w:val="FF0000"/>
+        </w:rPr>
+        <w:t>Note:</w:t>
+      </w:r>
+      <w:r>
+        <w:rPr>
+          <w:color w:val="FF0000"/>
+        </w:rPr>
         <w:t xml:space="preserve"> </w:t>
       </w:r>
       <w:r>
-        <w:t xml:space="preserve">and then, migrate the project: </w:t>
+        <w:t xml:space="preserve">you can drop every table which is not a “shape table” in your database and just run the following command to synchronize the database. </w:t>
       </w:r>
       <w:r>
         <w:rPr>
@@ -4865,84 +4627,14 @@
           <w:i/>
           <w:iCs/>
         </w:rPr>
-        <w:t>python manage.py migrate</w:t>
-      </w:r>
-      <w:r>
-        <w:t>. This action will add all required tables inside the database.</w:t>
-      </w:r>
-    </w:p>
-    <w:p>
-      <w:pPr>
-        <w:jc w:val="both"/>
-        <w:rPr>
-          <w:b/>
-          <w:bCs/>
-          <w:color w:val="FF0000"/>
-        </w:rPr>
-      </w:pPr>
-    </w:p>
-    <w:p>
-      <w:pPr>
-        <w:jc w:val="both"/>
-        <w:rPr>
-          <w:b/>
-          <w:bCs/>
-          <w:i/>
-          <w:iCs/>
-        </w:rPr>
-      </w:pPr>
-      <w:r>
-        <w:rPr>
-          <w:b/>
-          <w:bCs/>
-          <w:color w:val="FF0000"/>
-        </w:rPr>
-        <w:t>Note:</w:t>
-      </w:r>
-      <w:r>
-        <w:rPr>
-          <w:color w:val="FF0000"/>
-        </w:rPr>
-        <w:t xml:space="preserve"> </w:t>
-      </w:r>
-      <w:r>
-        <w:t xml:space="preserve">you can drop every table which is not a “shape table” in your database and just run the following command to synchronize the database. </w:t>
-      </w:r>
-      <w:r>
-        <w:rPr>
-          <w:b/>
-          <w:bCs/>
-          <w:i/>
-          <w:iCs/>
-        </w:rPr>
-        <w:t xml:space="preserve">python manage.py migrate </w:t>
-      </w:r>
-      <w:r>
-        <w:rPr>
-          <w:b/>
-          <w:bCs/>
-          <w:i/>
-          <w:iCs/>
-        </w:rPr>
-        <w:t>--run-</w:t>
-      </w:r>
-      <w:proofErr w:type="spellStart"/>
-      <w:r>
-        <w:rPr>
-          <w:b/>
-          <w:bCs/>
-          <w:i/>
-          <w:iCs/>
-        </w:rPr>
-        <w:t>syncdb</w:t>
-      </w:r>
-      <w:proofErr w:type="spellEnd"/>
-    </w:p>
-    <w:p>
-      <w:pPr>
-        <w:pStyle w:val="Titre2"/>
-      </w:pPr>
-      <w:bookmarkStart w:id="14" w:name="_Toc42544871"/>
+        <w:t>python manage.py migrate --run-syncdb</w:t>
+      </w:r>
+    </w:p>
+    <w:p>
+      <w:pPr>
+        <w:pStyle w:val="Heading2"/>
+      </w:pPr>
+      <w:bookmarkStart w:id="13" w:name="_Toc42544871"/>
       <w:r>
         <w:lastRenderedPageBreak/>
         <w:t xml:space="preserve">Custom </w:t>
@@ -4953,7 +4645,7 @@
       <w:r>
         <w:t>model</w:t>
       </w:r>
-      <w:bookmarkEnd w:id="14"/>
+      <w:bookmarkEnd w:id="13"/>
     </w:p>
     <w:p>
       <w:pPr>
@@ -5106,13 +4798,13 @@
     <w:p/>
     <w:p>
       <w:pPr>
-        <w:pStyle w:val="Titre2"/>
-      </w:pPr>
-      <w:bookmarkStart w:id="15" w:name="_Toc42544872"/>
+        <w:pStyle w:val="Heading2"/>
+      </w:pPr>
+      <w:bookmarkStart w:id="14" w:name="_Toc42544872"/>
       <w:r>
         <w:t>Custom registration form</w:t>
       </w:r>
-      <w:bookmarkEnd w:id="15"/>
+      <w:bookmarkEnd w:id="14"/>
     </w:p>
     <w:p>
       <w:pPr>
@@ -5454,13 +5146,13 @@
     <w:p/>
     <w:p>
       <w:pPr>
-        <w:pStyle w:val="Titre2"/>
-      </w:pPr>
-      <w:bookmarkStart w:id="16" w:name="_Toc42544873"/>
+        <w:pStyle w:val="Heading2"/>
+      </w:pPr>
+      <w:bookmarkStart w:id="15" w:name="_Toc42544873"/>
       <w:r>
         <w:t>Login on the application</w:t>
       </w:r>
-      <w:bookmarkEnd w:id="16"/>
+      <w:bookmarkEnd w:id="15"/>
     </w:p>
     <w:p>
       <w:pPr>
@@ -5624,9 +5316,9 @@
     </w:p>
     <w:p>
       <w:pPr>
-        <w:pStyle w:val="Titre2"/>
-      </w:pPr>
-      <w:bookmarkStart w:id="17" w:name="_Toc42544874"/>
+        <w:pStyle w:val="Heading2"/>
+      </w:pPr>
+      <w:bookmarkStart w:id="16" w:name="_Toc42544874"/>
       <w:r>
         <w:t xml:space="preserve">Custom homepage and logout </w:t>
       </w:r>
@@ -5636,7 +5328,7 @@
       <w:r>
         <w:t xml:space="preserve"> the application</w:t>
       </w:r>
-      <w:bookmarkEnd w:id="17"/>
+      <w:bookmarkEnd w:id="16"/>
     </w:p>
     <w:p>
       <w:pPr>
@@ -6142,9 +5834,9 @@
     </w:p>
     <w:p>
       <w:pPr>
-        <w:pStyle w:val="Titre1"/>
-      </w:pPr>
-      <w:bookmarkStart w:id="18" w:name="_Toc42544875"/>
+        <w:pStyle w:val="Heading1"/>
+      </w:pPr>
+      <w:bookmarkStart w:id="17" w:name="_Toc42544875"/>
       <w:r>
         <w:lastRenderedPageBreak/>
         <w:t xml:space="preserve">Geographic </w:t>
@@ -6164,17 +5856,17 @@
       <w:r>
         <w:t xml:space="preserve"> part</w:t>
       </w:r>
+      <w:bookmarkEnd w:id="17"/>
+    </w:p>
+    <w:p>
+      <w:pPr>
+        <w:pStyle w:val="Heading2"/>
+      </w:pPr>
+      <w:bookmarkStart w:id="18" w:name="_Toc42544876"/>
+      <w:r>
+        <w:t>Our toolbox</w:t>
+      </w:r>
       <w:bookmarkEnd w:id="18"/>
-    </w:p>
-    <w:p>
-      <w:pPr>
-        <w:pStyle w:val="Titre2"/>
-      </w:pPr>
-      <w:bookmarkStart w:id="19" w:name="_Toc42544876"/>
-      <w:r>
-        <w:t>Our toolbox</w:t>
-      </w:r>
-      <w:bookmarkEnd w:id="19"/>
     </w:p>
     <w:p>
       <w:pPr>
@@ -6249,27 +5941,19 @@
         <w:t>W</w:t>
       </w:r>
       <w:r>
-        <w:t>e have created a .</w:t>
-      </w:r>
-      <w:proofErr w:type="spellStart"/>
-      <w:r>
-        <w:t>py</w:t>
-      </w:r>
-      <w:proofErr w:type="spellEnd"/>
-      <w:r>
-        <w:t xml:space="preserve"> file that serves as a toolbox for this project. It is within this file that we have created all the classes that we use to manipulate and perform all the geographic functions used in the project and the display of the shapes.</w:t>
+        <w:t>e have created a .py file that serves as a toolbox for this project. It is within this file that we have created all the classes that we use to manipulate and perform all the geographic functions used in the project and the display of the shapes.</w:t>
       </w:r>
     </w:p>
     <w:p/>
     <w:p>
       <w:pPr>
-        <w:pStyle w:val="Titre2"/>
-      </w:pPr>
-      <w:bookmarkStart w:id="20" w:name="_Toc42544877"/>
+        <w:pStyle w:val="Heading2"/>
+      </w:pPr>
+      <w:bookmarkStart w:id="19" w:name="_Toc42544877"/>
       <w:r>
         <w:t>Functions used</w:t>
       </w:r>
-      <w:bookmarkEnd w:id="20"/>
+      <w:bookmarkEnd w:id="19"/>
     </w:p>
     <w:p>
       <w:pPr>
@@ -6282,21 +5966,12 @@
       <w:r>
         <w:t xml:space="preserve"> </w:t>
       </w:r>
-      <w:proofErr w:type="spellStart"/>
       <w:r>
         <w:rPr>
           <w:b/>
           <w:bCs/>
         </w:rPr>
-        <w:t>get_min_distance_from_objects</w:t>
-      </w:r>
-      <w:proofErr w:type="spellEnd"/>
-      <w:r>
-        <w:rPr>
-          <w:b/>
-          <w:bCs/>
-        </w:rPr>
-        <w:t>:</w:t>
+        <w:t>get_min_distance_from_objects:</w:t>
       </w:r>
       <w:r>
         <w:t xml:space="preserve"> this </w:t>
@@ -6383,39 +6058,7 @@
           <w:i/>
           <w:iCs/>
         </w:rPr>
-        <w:t xml:space="preserve">Geo use: centroid, </w:t>
-      </w:r>
-      <w:proofErr w:type="gramStart"/>
-      <w:r>
-        <w:rPr>
-          <w:i/>
-          <w:iCs/>
-        </w:rPr>
-        <w:t>distance(</w:t>
-      </w:r>
-      <w:proofErr w:type="gramEnd"/>
-      <w:r>
-        <w:rPr>
-          <w:i/>
-          <w:iCs/>
-        </w:rPr>
-        <w:t xml:space="preserve">) and </w:t>
-      </w:r>
-      <w:proofErr w:type="spellStart"/>
-      <w:r>
-        <w:rPr>
-          <w:i/>
-          <w:iCs/>
-        </w:rPr>
-        <w:t>geom_type</w:t>
-      </w:r>
-      <w:proofErr w:type="spellEnd"/>
-      <w:r>
-        <w:rPr>
-          <w:i/>
-          <w:iCs/>
-        </w:rPr>
-        <w:t>.</w:t>
+        <w:t>Geo use: centroid, distance() and geom_type.</w:t>
       </w:r>
     </w:p>
     <w:p>
@@ -6498,7 +6141,6 @@
       <w:r>
         <w:t xml:space="preserve"> </w:t>
       </w:r>
-      <w:proofErr w:type="spellStart"/>
       <w:r>
         <w:rPr>
           <w:b/>
@@ -6513,7 +6155,6 @@
         </w:rPr>
         <w:t>shapes_in_range_from</w:t>
       </w:r>
-      <w:proofErr w:type="spellEnd"/>
       <w:r>
         <w:rPr>
           <w:b/>
@@ -6549,7 +6190,6 @@
       <w:r>
         <w:t xml:space="preserve"> </w:t>
       </w:r>
-      <w:proofErr w:type="spellStart"/>
       <w:r>
         <w:rPr>
           <w:b/>
@@ -6557,7 +6197,6 @@
         </w:rPr>
         <w:t>get_shapes_into_other_shapes</w:t>
       </w:r>
-      <w:proofErr w:type="spellEnd"/>
       <w:r>
         <w:t>: this function checks which shapes of a collection are inside the boundaries of a shape from another collection.</w:t>
       </w:r>
@@ -6673,7 +6312,6 @@
       <w:r>
         <w:t xml:space="preserve"> </w:t>
       </w:r>
-      <w:proofErr w:type="spellStart"/>
       <w:r>
         <w:rPr>
           <w:b/>
@@ -6681,12 +6319,8 @@
         </w:rPr>
         <w:t>get_shapes_intersects_other_shape</w:t>
       </w:r>
-      <w:proofErr w:type="spellEnd"/>
-      <w:r>
-        <w:t>:</w:t>
-      </w:r>
-      <w:r>
-        <w:t xml:space="preserve"> this function checks if a shape intersects with a shape of another collection.</w:t>
+      <w:r>
+        <w:t>: this function checks if a shape intersects with a shape of another collection.</w:t>
       </w:r>
     </w:p>
     <w:p>
@@ -6791,42 +6425,735 @@
     </w:p>
     <w:p>
       <w:pPr>
-        <w:pStyle w:val="Titre2"/>
-      </w:pPr>
-      <w:bookmarkStart w:id="21" w:name="_Toc42544878"/>
+        <w:pStyle w:val="Heading2"/>
+      </w:pPr>
+      <w:bookmarkStart w:id="20" w:name="_Toc42544878"/>
       <w:r>
         <w:t>Use of the different filters</w:t>
       </w:r>
-      <w:bookmarkEnd w:id="21"/>
+      <w:bookmarkEnd w:id="20"/>
+    </w:p>
+    <w:p>
+      <w:r>
+        <w:rPr>
+          <w:noProof/>
+        </w:rPr>
+        <w:drawing>
+          <wp:anchor distT="0" distB="0" distL="114300" distR="114300" simplePos="0" relativeHeight="251697152" behindDoc="1" locked="0" layoutInCell="1" allowOverlap="1" wp14:anchorId="5E328A76" wp14:editId="3E565031">
+            <wp:simplePos x="0" y="0"/>
+            <wp:positionH relativeFrom="column">
+              <wp:posOffset>4049227</wp:posOffset>
+            </wp:positionH>
+            <wp:positionV relativeFrom="paragraph">
+              <wp:posOffset>35800</wp:posOffset>
+            </wp:positionV>
+            <wp:extent cx="1643380" cy="2785745"/>
+            <wp:effectExtent l="0" t="0" r="0" b="0"/>
+            <wp:wrapTight wrapText="bothSides">
+              <wp:wrapPolygon edited="0">
+                <wp:start x="0" y="0"/>
+                <wp:lineTo x="0" y="21418"/>
+                <wp:lineTo x="21283" y="21418"/>
+                <wp:lineTo x="21283" y="0"/>
+                <wp:lineTo x="0" y="0"/>
+              </wp:wrapPolygon>
+            </wp:wrapTight>
+            <wp:docPr id="44" name="Picture 44"/>
+            <wp:cNvGraphicFramePr>
+              <a:graphicFrameLocks xmlns:a="http://schemas.openxmlformats.org/drawingml/2006/main" noChangeAspect="1"/>
+            </wp:cNvGraphicFramePr>
+            <a:graphic xmlns:a="http://schemas.openxmlformats.org/drawingml/2006/main">
+              <a:graphicData uri="http://schemas.openxmlformats.org/drawingml/2006/picture">
+                <pic:pic xmlns:pic="http://schemas.openxmlformats.org/drawingml/2006/picture">
+                  <pic:nvPicPr>
+                    <pic:cNvPr id="1" name=""/>
+                    <pic:cNvPicPr/>
+                  </pic:nvPicPr>
+                  <pic:blipFill>
+                    <a:blip r:embed="rId51">
+                      <a:extLst>
+                        <a:ext uri="{28A0092B-C50C-407E-A947-70E740481C1C}">
+                          <a14:useLocalDpi xmlns:a14="http://schemas.microsoft.com/office/drawing/2010/main" val="0"/>
+                        </a:ext>
+                      </a:extLst>
+                    </a:blip>
+                    <a:stretch>
+                      <a:fillRect/>
+                    </a:stretch>
+                  </pic:blipFill>
+                  <pic:spPr>
+                    <a:xfrm>
+                      <a:off x="0" y="0"/>
+                      <a:ext cx="1643380" cy="2785745"/>
+                    </a:xfrm>
+                    <a:prstGeom prst="rect">
+                      <a:avLst/>
+                    </a:prstGeom>
+                  </pic:spPr>
+                </pic:pic>
+              </a:graphicData>
+            </a:graphic>
+            <wp14:sizeRelH relativeFrom="page">
+              <wp14:pctWidth>0</wp14:pctWidth>
+            </wp14:sizeRelH>
+            <wp14:sizeRelV relativeFrom="page">
+              <wp14:pctHeight>0</wp14:pctHeight>
+            </wp14:sizeRelV>
+          </wp:anchor>
+        </w:drawing>
+      </w:r>
+      <w:r>
+        <w:t xml:space="preserve">We implemented 4 filters: </w:t>
+      </w:r>
+    </w:p>
+    <w:p>
+      <w:pPr>
+        <w:pStyle w:val="ListParagraph"/>
+        <w:numPr>
+          <w:ilvl w:val="0"/>
+          <w:numId w:val="4"/>
+        </w:numPr>
+        <w:ind w:left="426"/>
+      </w:pPr>
+      <w:r>
+        <w:rPr>
+          <w:b/>
+          <w:bCs/>
+        </w:rPr>
+        <w:t>Pool filter:</w:t>
+      </w:r>
+      <w:r>
+        <w:t xml:space="preserve"> filter for places in user selected range of the pools</w:t>
+      </w:r>
+    </w:p>
+    <w:p>
+      <w:pPr>
+        <w:pStyle w:val="ListParagraph"/>
+        <w:numPr>
+          <w:ilvl w:val="0"/>
+          <w:numId w:val="4"/>
+        </w:numPr>
+        <w:ind w:left="426"/>
+      </w:pPr>
+      <w:r>
+        <w:rPr>
+          <w:b/>
+          <w:bCs/>
+        </w:rPr>
+        <w:t>Neighbor filter:</w:t>
+      </w:r>
+      <w:r>
+        <w:t xml:space="preserve"> filter for places that have a certain maximum amount of places right next to it</w:t>
+      </w:r>
+    </w:p>
+    <w:p>
+      <w:pPr>
+        <w:pStyle w:val="ListParagraph"/>
+        <w:numPr>
+          <w:ilvl w:val="0"/>
+          <w:numId w:val="4"/>
+        </w:numPr>
+        <w:ind w:left="426"/>
+      </w:pPr>
+      <w:r>
+        <w:rPr>
+          <w:b/>
+          <w:bCs/>
+        </w:rPr>
+        <w:t>Pet/Children filter:</w:t>
+      </w:r>
+      <w:r>
+        <w:t xml:space="preserve"> filter for places that are at least X meters away from booked campers with pets/children</w:t>
+      </w:r>
+    </w:p>
+    <w:p>
+      <w:pPr>
+        <w:pStyle w:val="ListParagraph"/>
+        <w:numPr>
+          <w:ilvl w:val="0"/>
+          <w:numId w:val="4"/>
+        </w:numPr>
+        <w:ind w:left="426"/>
+      </w:pPr>
+      <w:r>
+        <w:rPr>
+          <w:b/>
+          <w:bCs/>
+        </w:rPr>
+        <w:t>Tree filter:</w:t>
+      </w:r>
+      <w:r>
+        <w:t xml:space="preserve"> filter for places that have trees inside their slot</w:t>
+      </w:r>
+    </w:p>
+    <w:p>
+      <w:pPr>
+        <w:pStyle w:val="ListParagraph"/>
+      </w:pPr>
+    </w:p>
+    <w:p>
+      <w:pPr>
+        <w:pStyle w:val="ListParagraph"/>
+      </w:pPr>
+    </w:p>
+    <w:p>
+      <w:pPr>
+        <w:pStyle w:val="ListParagraph"/>
+      </w:pPr>
+    </w:p>
+    <w:p>
+      <w:pPr>
+        <w:pStyle w:val="ListParagraph"/>
+      </w:pPr>
+    </w:p>
+    <w:p>
+      <w:pPr>
+        <w:pStyle w:val="ListParagraph"/>
+      </w:pPr>
+    </w:p>
+    <w:p>
+      <w:pPr>
+        <w:pStyle w:val="ListParagraph"/>
+      </w:pPr>
+    </w:p>
+    <w:p>
+      <w:pPr>
+        <w:pStyle w:val="ListParagraph"/>
+      </w:pPr>
     </w:p>
     <w:p/>
     <w:p>
-      <w:r>
-        <w:rPr>
-          <w:highlight w:val="yellow"/>
-        </w:rPr>
-        <w:t>TODO (</w:t>
-      </w:r>
-      <w:proofErr w:type="spellStart"/>
-      <w:r>
-        <w:rPr>
-          <w:highlight w:val="yellow"/>
-        </w:rPr>
-        <w:t>Nghi</w:t>
-      </w:r>
-      <w:proofErr w:type="spellEnd"/>
-      <w:r>
-        <w:rPr>
-          <w:highlight w:val="yellow"/>
-        </w:rPr>
-        <w:t>): quick explanation of the filters + screenshots</w:t>
-      </w:r>
-    </w:p>
-    <w:p/>
-    <w:p/>
+      <w:pPr>
+        <w:pStyle w:val="Heading2"/>
+      </w:pPr>
+      <w:r>
+        <w:lastRenderedPageBreak/>
+        <w:t>Explanation</w:t>
+      </w:r>
+    </w:p>
+    <w:p>
+      <w:pPr>
+        <w:pStyle w:val="ListParagraph"/>
+        <w:numPr>
+          <w:ilvl w:val="0"/>
+          <w:numId w:val="5"/>
+        </w:numPr>
+        <w:ind w:left="426"/>
+      </w:pPr>
+      <w:r>
+        <w:rPr>
+          <w:b/>
+          <w:bCs/>
+        </w:rPr>
+        <w:t>Pool filter</w:t>
+      </w:r>
+      <w:r>
+        <w:rPr>
+          <w:b/>
+          <w:bCs/>
+        </w:rPr>
+        <w:t xml:space="preserve">: </w:t>
+      </w:r>
+      <w:r>
+        <w:t xml:space="preserve">we used the </w:t>
+      </w:r>
+      <w:r>
+        <w:rPr>
+          <w:b/>
+          <w:bCs/>
+        </w:rPr>
+        <w:t>get_</w:t>
+      </w:r>
+      <w:r>
+        <w:rPr>
+          <w:b/>
+          <w:bCs/>
+        </w:rPr>
+        <w:t>shapes_in_range_from</w:t>
+      </w:r>
+      <w:r>
+        <w:rPr>
+          <w:b/>
+          <w:bCs/>
+        </w:rPr>
+        <w:t xml:space="preserve"> </w:t>
+      </w:r>
+      <w:r>
+        <w:t>explained above</w:t>
+      </w:r>
+      <w:r>
+        <w:t>.</w:t>
+      </w:r>
+    </w:p>
+    <w:p>
+      <w:r>
+        <w:rPr>
+          <w:noProof/>
+        </w:rPr>
+        <w:drawing>
+          <wp:inline distT="0" distB="0" distL="0" distR="0" wp14:anchorId="24AF96A5" wp14:editId="7ACA804A">
+            <wp:extent cx="5760720" cy="535940"/>
+            <wp:effectExtent l="0" t="0" r="0" b="0"/>
+            <wp:docPr id="36" name="Picture 36"/>
+            <wp:cNvGraphicFramePr>
+              <a:graphicFrameLocks xmlns:a="http://schemas.openxmlformats.org/drawingml/2006/main" noChangeAspect="1"/>
+            </wp:cNvGraphicFramePr>
+            <a:graphic xmlns:a="http://schemas.openxmlformats.org/drawingml/2006/main">
+              <a:graphicData uri="http://schemas.openxmlformats.org/drawingml/2006/picture">
+                <pic:pic xmlns:pic="http://schemas.openxmlformats.org/drawingml/2006/picture">
+                  <pic:nvPicPr>
+                    <pic:cNvPr id="1" name=""/>
+                    <pic:cNvPicPr/>
+                  </pic:nvPicPr>
+                  <pic:blipFill>
+                    <a:blip r:embed="rId52"/>
+                    <a:stretch>
+                      <a:fillRect/>
+                    </a:stretch>
+                  </pic:blipFill>
+                  <pic:spPr>
+                    <a:xfrm>
+                      <a:off x="0" y="0"/>
+                      <a:ext cx="5760720" cy="535940"/>
+                    </a:xfrm>
+                    <a:prstGeom prst="rect">
+                      <a:avLst/>
+                    </a:prstGeom>
+                  </pic:spPr>
+                </pic:pic>
+              </a:graphicData>
+            </a:graphic>
+          </wp:inline>
+        </w:drawing>
+      </w:r>
+    </w:p>
+    <w:p>
+      <w:pPr>
+        <w:pStyle w:val="ListParagraph"/>
+        <w:numPr>
+          <w:ilvl w:val="0"/>
+          <w:numId w:val="5"/>
+        </w:numPr>
+        <w:ind w:left="426"/>
+      </w:pPr>
+      <w:r>
+        <w:rPr>
+          <w:b/>
+          <w:bCs/>
+        </w:rPr>
+        <w:t>Neighbor filter:</w:t>
+      </w:r>
+      <w:r>
+        <w:t xml:space="preserve"> we fetch intersecting places for each place and check for the number of intersecting (neighboring) places.</w:t>
+      </w:r>
+    </w:p>
+    <w:p>
+      <w:pPr>
+        <w:ind w:left="66"/>
+      </w:pPr>
+      <w:r>
+        <w:rPr>
+          <w:noProof/>
+        </w:rPr>
+        <w:drawing>
+          <wp:inline distT="0" distB="0" distL="0" distR="0" wp14:anchorId="49DC31E5" wp14:editId="7DE50288">
+            <wp:extent cx="5760720" cy="1470025"/>
+            <wp:effectExtent l="0" t="0" r="0" b="0"/>
+            <wp:docPr id="37" name="Picture 37"/>
+            <wp:cNvGraphicFramePr>
+              <a:graphicFrameLocks xmlns:a="http://schemas.openxmlformats.org/drawingml/2006/main" noChangeAspect="1"/>
+            </wp:cNvGraphicFramePr>
+            <a:graphic xmlns:a="http://schemas.openxmlformats.org/drawingml/2006/main">
+              <a:graphicData uri="http://schemas.openxmlformats.org/drawingml/2006/picture">
+                <pic:pic xmlns:pic="http://schemas.openxmlformats.org/drawingml/2006/picture">
+                  <pic:nvPicPr>
+                    <pic:cNvPr id="1" name=""/>
+                    <pic:cNvPicPr/>
+                  </pic:nvPicPr>
+                  <pic:blipFill>
+                    <a:blip r:embed="rId53"/>
+                    <a:stretch>
+                      <a:fillRect/>
+                    </a:stretch>
+                  </pic:blipFill>
+                  <pic:spPr>
+                    <a:xfrm>
+                      <a:off x="0" y="0"/>
+                      <a:ext cx="5760720" cy="1470025"/>
+                    </a:xfrm>
+                    <a:prstGeom prst="rect">
+                      <a:avLst/>
+                    </a:prstGeom>
+                  </pic:spPr>
+                </pic:pic>
+              </a:graphicData>
+            </a:graphic>
+          </wp:inline>
+        </w:drawing>
+      </w:r>
+      <w:r>
+        <w:t xml:space="preserve"> </w:t>
+      </w:r>
+    </w:p>
+    <w:p>
+      <w:pPr>
+        <w:pStyle w:val="ListParagraph"/>
+        <w:numPr>
+          <w:ilvl w:val="0"/>
+          <w:numId w:val="5"/>
+        </w:numPr>
+        <w:ind w:left="426"/>
+      </w:pPr>
+      <w:r>
+        <w:rPr>
+          <w:b/>
+          <w:bCs/>
+        </w:rPr>
+        <w:t>Pet/Children filter</w:t>
+      </w:r>
+      <w:r>
+        <w:rPr>
+          <w:b/>
+          <w:bCs/>
+        </w:rPr>
+        <w:t xml:space="preserve">: </w:t>
+      </w:r>
+      <w:r>
+        <w:t xml:space="preserve">We first </w:t>
+      </w:r>
+      <w:r>
+        <w:t xml:space="preserve">get places booked by campers with pets/children, then filter for places that are X meters away from those places. </w:t>
+      </w:r>
+    </w:p>
+    <w:p>
+      <w:pPr>
+        <w:rPr>
+          <w:noProof/>
+        </w:rPr>
+      </w:pPr>
+      <w:r>
+        <w:rPr>
+          <w:noProof/>
+        </w:rPr>
+        <w:drawing>
+          <wp:inline distT="0" distB="0" distL="0" distR="0" wp14:anchorId="49AC9A44" wp14:editId="3E67E7B6">
+            <wp:extent cx="5760720" cy="1920240"/>
+            <wp:effectExtent l="0" t="0" r="0" b="3810"/>
+            <wp:docPr id="41" name="Picture 41"/>
+            <wp:cNvGraphicFramePr>
+              <a:graphicFrameLocks xmlns:a="http://schemas.openxmlformats.org/drawingml/2006/main" noChangeAspect="1"/>
+            </wp:cNvGraphicFramePr>
+            <a:graphic xmlns:a="http://schemas.openxmlformats.org/drawingml/2006/main">
+              <a:graphicData uri="http://schemas.openxmlformats.org/drawingml/2006/picture">
+                <pic:pic xmlns:pic="http://schemas.openxmlformats.org/drawingml/2006/picture">
+                  <pic:nvPicPr>
+                    <pic:cNvPr id="1" name=""/>
+                    <pic:cNvPicPr/>
+                  </pic:nvPicPr>
+                  <pic:blipFill>
+                    <a:blip r:embed="rId54"/>
+                    <a:stretch>
+                      <a:fillRect/>
+                    </a:stretch>
+                  </pic:blipFill>
+                  <pic:spPr>
+                    <a:xfrm>
+                      <a:off x="0" y="0"/>
+                      <a:ext cx="5760720" cy="1920240"/>
+                    </a:xfrm>
+                    <a:prstGeom prst="rect">
+                      <a:avLst/>
+                    </a:prstGeom>
+                  </pic:spPr>
+                </pic:pic>
+              </a:graphicData>
+            </a:graphic>
+          </wp:inline>
+        </w:drawing>
+      </w:r>
+      <w:r>
+        <w:rPr>
+          <w:noProof/>
+        </w:rPr>
+        <w:t xml:space="preserve"> </w:t>
+      </w:r>
+      <w:r>
+        <w:rPr>
+          <w:noProof/>
+        </w:rPr>
+        <w:drawing>
+          <wp:inline distT="0" distB="0" distL="0" distR="0" wp14:anchorId="4314B0F0" wp14:editId="10FB4C44">
+            <wp:extent cx="2699549" cy="1345721"/>
+            <wp:effectExtent l="0" t="0" r="5715" b="6985"/>
+            <wp:docPr id="40" name="Picture 40"/>
+            <wp:cNvGraphicFramePr>
+              <a:graphicFrameLocks xmlns:a="http://schemas.openxmlformats.org/drawingml/2006/main" noChangeAspect="1"/>
+            </wp:cNvGraphicFramePr>
+            <a:graphic xmlns:a="http://schemas.openxmlformats.org/drawingml/2006/main">
+              <a:graphicData uri="http://schemas.openxmlformats.org/drawingml/2006/picture">
+                <pic:pic xmlns:pic="http://schemas.openxmlformats.org/drawingml/2006/picture">
+                  <pic:nvPicPr>
+                    <pic:cNvPr id="1" name=""/>
+                    <pic:cNvPicPr/>
+                  </pic:nvPicPr>
+                  <pic:blipFill>
+                    <a:blip r:embed="rId55"/>
+                    <a:stretch>
+                      <a:fillRect/>
+                    </a:stretch>
+                  </pic:blipFill>
+                  <pic:spPr>
+                    <a:xfrm>
+                      <a:off x="0" y="0"/>
+                      <a:ext cx="2840137" cy="1415804"/>
+                    </a:xfrm>
+                    <a:prstGeom prst="rect">
+                      <a:avLst/>
+                    </a:prstGeom>
+                  </pic:spPr>
+                </pic:pic>
+              </a:graphicData>
+            </a:graphic>
+          </wp:inline>
+        </w:drawing>
+      </w:r>
+      <w:r>
+        <w:rPr>
+          <w:noProof/>
+        </w:rPr>
+        <w:t xml:space="preserve"> </w:t>
+      </w:r>
+      <w:r>
+        <w:rPr>
+          <w:noProof/>
+        </w:rPr>
+        <w:drawing>
+          <wp:inline distT="0" distB="0" distL="0" distR="0" wp14:anchorId="40A0F8CD" wp14:editId="328B91E3">
+            <wp:extent cx="3019245" cy="1340994"/>
+            <wp:effectExtent l="0" t="0" r="0" b="0"/>
+            <wp:docPr id="42" name="Picture 42"/>
+            <wp:cNvGraphicFramePr>
+              <a:graphicFrameLocks xmlns:a="http://schemas.openxmlformats.org/drawingml/2006/main" noChangeAspect="1"/>
+            </wp:cNvGraphicFramePr>
+            <a:graphic xmlns:a="http://schemas.openxmlformats.org/drawingml/2006/main">
+              <a:graphicData uri="http://schemas.openxmlformats.org/drawingml/2006/picture">
+                <pic:pic xmlns:pic="http://schemas.openxmlformats.org/drawingml/2006/picture">
+                  <pic:nvPicPr>
+                    <pic:cNvPr id="1" name=""/>
+                    <pic:cNvPicPr/>
+                  </pic:nvPicPr>
+                  <pic:blipFill>
+                    <a:blip r:embed="rId56"/>
+                    <a:stretch>
+                      <a:fillRect/>
+                    </a:stretch>
+                  </pic:blipFill>
+                  <pic:spPr>
+                    <a:xfrm>
+                      <a:off x="0" y="0"/>
+                      <a:ext cx="3080468" cy="1368186"/>
+                    </a:xfrm>
+                    <a:prstGeom prst="rect">
+                      <a:avLst/>
+                    </a:prstGeom>
+                  </pic:spPr>
+                </pic:pic>
+              </a:graphicData>
+            </a:graphic>
+          </wp:inline>
+        </w:drawing>
+      </w:r>
+    </w:p>
+    <w:p>
+      <w:pPr>
+        <w:rPr>
+          <w:noProof/>
+        </w:rPr>
+      </w:pPr>
+    </w:p>
+    <w:p>
+      <w:pPr>
+        <w:rPr>
+          <w:noProof/>
+        </w:rPr>
+      </w:pPr>
+    </w:p>
+    <w:p>
+      <w:pPr>
+        <w:rPr>
+          <w:noProof/>
+        </w:rPr>
+      </w:pPr>
+    </w:p>
+    <w:p>
+      <w:pPr>
+        <w:rPr>
+          <w:noProof/>
+        </w:rPr>
+      </w:pPr>
+    </w:p>
+    <w:p>
+      <w:pPr>
+        <w:rPr>
+          <w:noProof/>
+        </w:rPr>
+      </w:pPr>
+    </w:p>
+    <w:p>
+      <w:pPr>
+        <w:rPr>
+          <w:noProof/>
+        </w:rPr>
+      </w:pPr>
+    </w:p>
+    <w:p>
+      <w:pPr>
+        <w:pStyle w:val="ListParagraph"/>
+        <w:numPr>
+          <w:ilvl w:val="0"/>
+          <w:numId w:val="5"/>
+        </w:numPr>
+        <w:ind w:left="426"/>
+        <w:rPr>
+          <w:b/>
+          <w:bCs/>
+        </w:rPr>
+      </w:pPr>
+      <w:r>
+        <w:rPr>
+          <w:b/>
+          <w:bCs/>
+        </w:rPr>
+        <w:lastRenderedPageBreak/>
+        <w:t xml:space="preserve">Tree filter: </w:t>
+      </w:r>
+      <w:r>
+        <w:t xml:space="preserve">we get places that contains trees within them. Depending on </w:t>
+      </w:r>
+      <w:r>
+        <w:t>whether users want places with/without trees, places with tree will be included/excluded to the filtered results.</w:t>
+      </w:r>
+    </w:p>
+    <w:p>
+      <w:pPr>
+        <w:ind w:left="66"/>
+        <w:jc w:val="center"/>
+        <w:rPr>
+          <w:b/>
+          <w:bCs/>
+        </w:rPr>
+      </w:pPr>
+      <w:r>
+        <w:rPr>
+          <w:noProof/>
+        </w:rPr>
+        <w:drawing>
+          <wp:inline distT="0" distB="0" distL="0" distR="0" wp14:anchorId="5E578A1A" wp14:editId="0D5DAAA0">
+            <wp:extent cx="5138237" cy="1400103"/>
+            <wp:effectExtent l="0" t="0" r="5715" b="0"/>
+            <wp:docPr id="47" name="Picture 47"/>
+            <wp:cNvGraphicFramePr>
+              <a:graphicFrameLocks xmlns:a="http://schemas.openxmlformats.org/drawingml/2006/main" noChangeAspect="1"/>
+            </wp:cNvGraphicFramePr>
+            <a:graphic xmlns:a="http://schemas.openxmlformats.org/drawingml/2006/main">
+              <a:graphicData uri="http://schemas.openxmlformats.org/drawingml/2006/picture">
+                <pic:pic xmlns:pic="http://schemas.openxmlformats.org/drawingml/2006/picture">
+                  <pic:nvPicPr>
+                    <pic:cNvPr id="1" name=""/>
+                    <pic:cNvPicPr/>
+                  </pic:nvPicPr>
+                  <pic:blipFill>
+                    <a:blip r:embed="rId57"/>
+                    <a:stretch>
+                      <a:fillRect/>
+                    </a:stretch>
+                  </pic:blipFill>
+                  <pic:spPr>
+                    <a:xfrm>
+                      <a:off x="0" y="0"/>
+                      <a:ext cx="5265487" cy="1434777"/>
+                    </a:xfrm>
+                    <a:prstGeom prst="rect">
+                      <a:avLst/>
+                    </a:prstGeom>
+                  </pic:spPr>
+                </pic:pic>
+              </a:graphicData>
+            </a:graphic>
+          </wp:inline>
+        </w:drawing>
+      </w:r>
+    </w:p>
+    <w:p>
+      <w:pPr>
+        <w:ind w:left="66"/>
+        <w:rPr>
+          <w:b/>
+          <w:bCs/>
+        </w:rPr>
+      </w:pPr>
+    </w:p>
+    <w:p>
+      <w:r>
+        <w:rPr>
+          <w:b/>
+          <w:bCs/>
+        </w:rPr>
+        <w:t xml:space="preserve">How filters are combined: </w:t>
+      </w:r>
+      <w:r>
+        <w:t xml:space="preserve">All filter are applied at once, when users press  </w:t>
+      </w:r>
+      <w:r>
+        <w:rPr>
+          <w:noProof/>
+        </w:rPr>
+        <w:drawing>
+          <wp:inline distT="0" distB="0" distL="0" distR="0" wp14:anchorId="4DF4EE15" wp14:editId="34B9BD4D">
+            <wp:extent cx="681487" cy="251074"/>
+            <wp:effectExtent l="0" t="0" r="4445" b="0"/>
+            <wp:docPr id="46" name="Picture 46"/>
+            <wp:cNvGraphicFramePr>
+              <a:graphicFrameLocks xmlns:a="http://schemas.openxmlformats.org/drawingml/2006/main" noChangeAspect="1"/>
+            </wp:cNvGraphicFramePr>
+            <a:graphic xmlns:a="http://schemas.openxmlformats.org/drawingml/2006/main">
+              <a:graphicData uri="http://schemas.openxmlformats.org/drawingml/2006/picture">
+                <pic:pic xmlns:pic="http://schemas.openxmlformats.org/drawingml/2006/picture">
+                  <pic:nvPicPr>
+                    <pic:cNvPr id="1" name=""/>
+                    <pic:cNvPicPr/>
+                  </pic:nvPicPr>
+                  <pic:blipFill>
+                    <a:blip r:embed="rId58"/>
+                    <a:stretch>
+                      <a:fillRect/>
+                    </a:stretch>
+                  </pic:blipFill>
+                  <pic:spPr>
+                    <a:xfrm>
+                      <a:off x="0" y="0"/>
+                      <a:ext cx="716514" cy="263979"/>
+                    </a:xfrm>
+                    <a:prstGeom prst="rect">
+                      <a:avLst/>
+                    </a:prstGeom>
+                  </pic:spPr>
+                </pic:pic>
+              </a:graphicData>
+            </a:graphic>
+          </wp:inline>
+        </w:drawing>
+      </w:r>
+      <w:r>
+        <w:t xml:space="preserve"> button</w:t>
+      </w:r>
+      <w:r>
+        <w:t>.</w:t>
+      </w:r>
+    </w:p>
     <w:sectPr>
-      <w:headerReference w:type="default" r:id="rId51"/>
-      <w:footerReference w:type="default" r:id="rId52"/>
+      <w:headerReference w:type="default" r:id="rId59"/>
+      <w:footerReference w:type="default" r:id="rId60"/>
       <w:pgSz w:w="11906" w:h="16838"/>
       <w:pgMar w:top="1417" w:right="1417" w:bottom="1417" w:left="1417" w:header="708" w:footer="708" w:gutter="0"/>
       <w:pgNumType w:start="1"/>
@@ -6839,7 +7166,7 @@
 </file>
 
 <file path=word/endnotes.xml><?xml version="1.0" encoding="utf-8"?>
-<w:endnotes xmlns:wpc="http://schemas.microsoft.com/office/word/2010/wordprocessingCanvas" xmlns:cx="http://schemas.microsoft.com/office/drawing/2014/chartex" xmlns:cx1="http://schemas.microsoft.com/office/drawing/2015/9/8/chartex" xmlns:cx2="http://schemas.microsoft.com/office/drawing/2015/10/21/chartex" xmlns:cx3="http://schemas.microsoft.com/office/drawing/2016/5/9/chartex" xmlns:cx4="http://schemas.microsoft.com/office/drawing/2016/5/10/chartex" xmlns:cx5="http://schemas.microsoft.com/office/drawing/2016/5/11/chartex" xmlns:cx6="http://schemas.microsoft.com/office/drawing/2016/5/12/chartex" xmlns:cx7="http://schemas.microsoft.com/office/drawing/2016/5/13/chartex" xmlns:cx8="http://schemas.microsoft.com/office/drawing/2016/5/14/chartex" xmlns:mc="http://schemas.openxmlformats.org/markup-compatibility/2006" xmlns:aink="http://schemas.microsoft.com/office/drawing/2016/ink" xmlns:am3d="http://schemas.microsoft.com/office/drawing/2017/model3d" xmlns:o="urn:schemas-microsoft-com:office:office" xmlns:r="http://schemas.openxmlformats.org/officeDocument/2006/relationships" xmlns:m="http://schemas.openxmlformats.org/officeDocument/2006/math" xmlns:v="urn:schemas-microsoft-com:vml" xmlns:wp14="http://schemas.microsoft.com/office/word/2010/wordprocessingDrawing" xmlns:wp="http://schemas.openxmlformats.org/drawingml/2006/wordprocessingDrawing" xmlns:w10="urn:schemas-microsoft-com:office:word" xmlns:w="http://schemas.openxmlformats.org/wordprocessingml/2006/main" xmlns:w14="http://schemas.microsoft.com/office/word/2010/wordml" xmlns:w15="http://schemas.microsoft.com/office/word/2012/wordml" xmlns:w16cid="http://schemas.microsoft.com/office/word/2016/wordml/cid" xmlns:w16se="http://schemas.microsoft.com/office/word/2015/wordml/symex" xmlns:wpg="http://schemas.microsoft.com/office/word/2010/wordprocessingGroup" xmlns:wpi="http://schemas.microsoft.com/office/word/2010/wordprocessingInk" xmlns:wne="http://schemas.microsoft.com/office/word/2006/wordml" xmlns:wps="http://schemas.microsoft.com/office/word/2010/wordprocessingShape" mc:Ignorable="w14 w15 w16se w16cid wp14">
+<w:endnotes xmlns:wpc="http://schemas.microsoft.com/office/word/2010/wordprocessingCanvas" xmlns:cx="http://schemas.microsoft.com/office/drawing/2014/chartex" xmlns:cx1="http://schemas.microsoft.com/office/drawing/2015/9/8/chartex" xmlns:cx2="http://schemas.microsoft.com/office/drawing/2015/10/21/chartex" xmlns:cx3="http://schemas.microsoft.com/office/drawing/2016/5/9/chartex" xmlns:cx4="http://schemas.microsoft.com/office/drawing/2016/5/10/chartex" xmlns:cx5="http://schemas.microsoft.com/office/drawing/2016/5/11/chartex" xmlns:cx6="http://schemas.microsoft.com/office/drawing/2016/5/12/chartex" xmlns:cx7="http://schemas.microsoft.com/office/drawing/2016/5/13/chartex" xmlns:cx8="http://schemas.microsoft.com/office/drawing/2016/5/14/chartex" xmlns:mc="http://schemas.openxmlformats.org/markup-compatibility/2006" xmlns:aink="http://schemas.microsoft.com/office/drawing/2016/ink" xmlns:am3d="http://schemas.microsoft.com/office/drawing/2017/model3d" xmlns:o="urn:schemas-microsoft-com:office:office" xmlns:r="http://schemas.openxmlformats.org/officeDocument/2006/relationships" xmlns:m="http://schemas.openxmlformats.org/officeDocument/2006/math" xmlns:v="urn:schemas-microsoft-com:vml" xmlns:wp14="http://schemas.microsoft.com/office/word/2010/wordprocessingDrawing" xmlns:wp="http://schemas.openxmlformats.org/drawingml/2006/wordprocessingDrawing" xmlns:w10="urn:schemas-microsoft-com:office:word" xmlns:w="http://schemas.openxmlformats.org/wordprocessingml/2006/main" xmlns:w14="http://schemas.microsoft.com/office/word/2010/wordml" xmlns:w15="http://schemas.microsoft.com/office/word/2012/wordml" xmlns:w16cex="http://schemas.microsoft.com/office/word/2018/wordml/cex" xmlns:w16cid="http://schemas.microsoft.com/office/word/2016/wordml/cid" xmlns:w16="http://schemas.microsoft.com/office/word/2018/wordml" xmlns:w16se="http://schemas.microsoft.com/office/word/2015/wordml/symex" xmlns:wpg="http://schemas.microsoft.com/office/word/2010/wordprocessingGroup" xmlns:wpi="http://schemas.microsoft.com/office/word/2010/wordprocessingInk" xmlns:wne="http://schemas.microsoft.com/office/word/2006/wordml" xmlns:wps="http://schemas.microsoft.com/office/word/2010/wordprocessingShape" mc:Ignorable="w14 w15 w16se w16cid w16 w16cex wp14">
   <w:endnote w:type="separator" w:id="-1">
     <w:p>
       <w:pPr>
@@ -6866,10 +7193,10 @@
 </file>
 
 <file path=word/footer1.xml><?xml version="1.0" encoding="utf-8"?>
-<w:ftr xmlns:wpc="http://schemas.microsoft.com/office/word/2010/wordprocessingCanvas" xmlns:cx="http://schemas.microsoft.com/office/drawing/2014/chartex" xmlns:cx1="http://schemas.microsoft.com/office/drawing/2015/9/8/chartex" xmlns:cx2="http://schemas.microsoft.com/office/drawing/2015/10/21/chartex" xmlns:cx3="http://schemas.microsoft.com/office/drawing/2016/5/9/chartex" xmlns:cx4="http://schemas.microsoft.com/office/drawing/2016/5/10/chartex" xmlns:cx5="http://schemas.microsoft.com/office/drawing/2016/5/11/chartex" xmlns:cx6="http://schemas.microsoft.com/office/drawing/2016/5/12/chartex" xmlns:cx7="http://schemas.microsoft.com/office/drawing/2016/5/13/chartex" xmlns:cx8="http://schemas.microsoft.com/office/drawing/2016/5/14/chartex" xmlns:mc="http://schemas.openxmlformats.org/markup-compatibility/2006" xmlns:aink="http://schemas.microsoft.com/office/drawing/2016/ink" xmlns:am3d="http://schemas.microsoft.com/office/drawing/2017/model3d" xmlns:o="urn:schemas-microsoft-com:office:office" xmlns:r="http://schemas.openxmlformats.org/officeDocument/2006/relationships" xmlns:m="http://schemas.openxmlformats.org/officeDocument/2006/math" xmlns:v="urn:schemas-microsoft-com:vml" xmlns:wp14="http://schemas.microsoft.com/office/word/2010/wordprocessingDrawing" xmlns:wp="http://schemas.openxmlformats.org/drawingml/2006/wordprocessingDrawing" xmlns:w10="urn:schemas-microsoft-com:office:word" xmlns:w="http://schemas.openxmlformats.org/wordprocessingml/2006/main" xmlns:w14="http://schemas.microsoft.com/office/word/2010/wordml" xmlns:w15="http://schemas.microsoft.com/office/word/2012/wordml" xmlns:w16cid="http://schemas.microsoft.com/office/word/2016/wordml/cid" xmlns:w16se="http://schemas.microsoft.com/office/word/2015/wordml/symex" xmlns:wpg="http://schemas.microsoft.com/office/word/2010/wordprocessingGroup" xmlns:wpi="http://schemas.microsoft.com/office/word/2010/wordprocessingInk" xmlns:wne="http://schemas.microsoft.com/office/word/2006/wordml" xmlns:wps="http://schemas.microsoft.com/office/word/2010/wordprocessingShape" mc:Ignorable="w14 w15 w16se w16cid wp14">
+<w:ftr xmlns:wpc="http://schemas.microsoft.com/office/word/2010/wordprocessingCanvas" xmlns:cx="http://schemas.microsoft.com/office/drawing/2014/chartex" xmlns:cx1="http://schemas.microsoft.com/office/drawing/2015/9/8/chartex" xmlns:cx2="http://schemas.microsoft.com/office/drawing/2015/10/21/chartex" xmlns:cx3="http://schemas.microsoft.com/office/drawing/2016/5/9/chartex" xmlns:cx4="http://schemas.microsoft.com/office/drawing/2016/5/10/chartex" xmlns:cx5="http://schemas.microsoft.com/office/drawing/2016/5/11/chartex" xmlns:cx6="http://schemas.microsoft.com/office/drawing/2016/5/12/chartex" xmlns:cx7="http://schemas.microsoft.com/office/drawing/2016/5/13/chartex" xmlns:cx8="http://schemas.microsoft.com/office/drawing/2016/5/14/chartex" xmlns:mc="http://schemas.openxmlformats.org/markup-compatibility/2006" xmlns:aink="http://schemas.microsoft.com/office/drawing/2016/ink" xmlns:am3d="http://schemas.microsoft.com/office/drawing/2017/model3d" xmlns:o="urn:schemas-microsoft-com:office:office" xmlns:r="http://schemas.openxmlformats.org/officeDocument/2006/relationships" xmlns:m="http://schemas.openxmlformats.org/officeDocument/2006/math" xmlns:v="urn:schemas-microsoft-com:vml" xmlns:wp14="http://schemas.microsoft.com/office/word/2010/wordprocessingDrawing" xmlns:wp="http://schemas.openxmlformats.org/drawingml/2006/wordprocessingDrawing" xmlns:w10="urn:schemas-microsoft-com:office:word" xmlns:w="http://schemas.openxmlformats.org/wordprocessingml/2006/main" xmlns:w14="http://schemas.microsoft.com/office/word/2010/wordml" xmlns:w15="http://schemas.microsoft.com/office/word/2012/wordml" xmlns:w16cex="http://schemas.microsoft.com/office/word/2018/wordml/cex" xmlns:w16cid="http://schemas.microsoft.com/office/word/2016/wordml/cid" xmlns:w16="http://schemas.microsoft.com/office/word/2018/wordml" xmlns:w16se="http://schemas.microsoft.com/office/word/2015/wordml/symex" xmlns:wpg="http://schemas.microsoft.com/office/word/2010/wordprocessingGroup" xmlns:wpi="http://schemas.microsoft.com/office/word/2010/wordprocessingInk" xmlns:wne="http://schemas.microsoft.com/office/word/2006/wordml" xmlns:wps="http://schemas.microsoft.com/office/word/2010/wordprocessingShape" mc:Ignorable="w14 w15 w16se w16cid w16 w16cex wp14">
   <w:p>
     <w:pPr>
-      <w:pStyle w:val="Pieddepage"/>
+      <w:pStyle w:val="Footer"/>
       <w:rPr>
         <w:color w:val="808080" w:themeColor="background1" w:themeShade="80"/>
       </w:rPr>
@@ -6992,7 +7319,7 @@
 </file>
 
 <file path=word/footnotes.xml><?xml version="1.0" encoding="utf-8"?>
-<w:footnotes xmlns:wpc="http://schemas.microsoft.com/office/word/2010/wordprocessingCanvas" xmlns:cx="http://schemas.microsoft.com/office/drawing/2014/chartex" xmlns:cx1="http://schemas.microsoft.com/office/drawing/2015/9/8/chartex" xmlns:cx2="http://schemas.microsoft.com/office/drawing/2015/10/21/chartex" xmlns:cx3="http://schemas.microsoft.com/office/drawing/2016/5/9/chartex" xmlns:cx4="http://schemas.microsoft.com/office/drawing/2016/5/10/chartex" xmlns:cx5="http://schemas.microsoft.com/office/drawing/2016/5/11/chartex" xmlns:cx6="http://schemas.microsoft.com/office/drawing/2016/5/12/chartex" xmlns:cx7="http://schemas.microsoft.com/office/drawing/2016/5/13/chartex" xmlns:cx8="http://schemas.microsoft.com/office/drawing/2016/5/14/chartex" xmlns:mc="http://schemas.openxmlformats.org/markup-compatibility/2006" xmlns:aink="http://schemas.microsoft.com/office/drawing/2016/ink" xmlns:am3d="http://schemas.microsoft.com/office/drawing/2017/model3d" xmlns:o="urn:schemas-microsoft-com:office:office" xmlns:r="http://schemas.openxmlformats.org/officeDocument/2006/relationships" xmlns:m="http://schemas.openxmlformats.org/officeDocument/2006/math" xmlns:v="urn:schemas-microsoft-com:vml" xmlns:wp14="http://schemas.microsoft.com/office/word/2010/wordprocessingDrawing" xmlns:wp="http://schemas.openxmlformats.org/drawingml/2006/wordprocessingDrawing" xmlns:w10="urn:schemas-microsoft-com:office:word" xmlns:w="http://schemas.openxmlformats.org/wordprocessingml/2006/main" xmlns:w14="http://schemas.microsoft.com/office/word/2010/wordml" xmlns:w15="http://schemas.microsoft.com/office/word/2012/wordml" xmlns:w16cid="http://schemas.microsoft.com/office/word/2016/wordml/cid" xmlns:w16se="http://schemas.microsoft.com/office/word/2015/wordml/symex" xmlns:wpg="http://schemas.microsoft.com/office/word/2010/wordprocessingGroup" xmlns:wpi="http://schemas.microsoft.com/office/word/2010/wordprocessingInk" xmlns:wne="http://schemas.microsoft.com/office/word/2006/wordml" xmlns:wps="http://schemas.microsoft.com/office/word/2010/wordprocessingShape" mc:Ignorable="w14 w15 w16se w16cid wp14">
+<w:footnotes xmlns:wpc="http://schemas.microsoft.com/office/word/2010/wordprocessingCanvas" xmlns:cx="http://schemas.microsoft.com/office/drawing/2014/chartex" xmlns:cx1="http://schemas.microsoft.com/office/drawing/2015/9/8/chartex" xmlns:cx2="http://schemas.microsoft.com/office/drawing/2015/10/21/chartex" xmlns:cx3="http://schemas.microsoft.com/office/drawing/2016/5/9/chartex" xmlns:cx4="http://schemas.microsoft.com/office/drawing/2016/5/10/chartex" xmlns:cx5="http://schemas.microsoft.com/office/drawing/2016/5/11/chartex" xmlns:cx6="http://schemas.microsoft.com/office/drawing/2016/5/12/chartex" xmlns:cx7="http://schemas.microsoft.com/office/drawing/2016/5/13/chartex" xmlns:cx8="http://schemas.microsoft.com/office/drawing/2016/5/14/chartex" xmlns:mc="http://schemas.openxmlformats.org/markup-compatibility/2006" xmlns:aink="http://schemas.microsoft.com/office/drawing/2016/ink" xmlns:am3d="http://schemas.microsoft.com/office/drawing/2017/model3d" xmlns:o="urn:schemas-microsoft-com:office:office" xmlns:r="http://schemas.openxmlformats.org/officeDocument/2006/relationships" xmlns:m="http://schemas.openxmlformats.org/officeDocument/2006/math" xmlns:v="urn:schemas-microsoft-com:vml" xmlns:wp14="http://schemas.microsoft.com/office/word/2010/wordprocessingDrawing" xmlns:wp="http://schemas.openxmlformats.org/drawingml/2006/wordprocessingDrawing" xmlns:w10="urn:schemas-microsoft-com:office:word" xmlns:w="http://schemas.openxmlformats.org/wordprocessingml/2006/main" xmlns:w14="http://schemas.microsoft.com/office/word/2010/wordml" xmlns:w15="http://schemas.microsoft.com/office/word/2012/wordml" xmlns:w16cex="http://schemas.microsoft.com/office/word/2018/wordml/cex" xmlns:w16cid="http://schemas.microsoft.com/office/word/2016/wordml/cid" xmlns:w16="http://schemas.microsoft.com/office/word/2018/wordml" xmlns:w16se="http://schemas.microsoft.com/office/word/2015/wordml/symex" xmlns:wpg="http://schemas.microsoft.com/office/word/2010/wordprocessingGroup" xmlns:wpi="http://schemas.microsoft.com/office/word/2010/wordprocessingInk" xmlns:wne="http://schemas.microsoft.com/office/word/2006/wordml" xmlns:wps="http://schemas.microsoft.com/office/word/2010/wordprocessingShape" mc:Ignorable="w14 w15 w16se w16cid w16 w16cex wp14">
   <w:footnote w:type="separator" w:id="-1">
     <w:p>
       <w:pPr>
@@ -7019,10 +7346,10 @@
 </file>
 
 <file path=word/header1.xml><?xml version="1.0" encoding="utf-8"?>
-<w:hdr xmlns:wpc="http://schemas.microsoft.com/office/word/2010/wordprocessingCanvas" xmlns:cx="http://schemas.microsoft.com/office/drawing/2014/chartex" xmlns:cx1="http://schemas.microsoft.com/office/drawing/2015/9/8/chartex" xmlns:cx2="http://schemas.microsoft.com/office/drawing/2015/10/21/chartex" xmlns:cx3="http://schemas.microsoft.com/office/drawing/2016/5/9/chartex" xmlns:cx4="http://schemas.microsoft.com/office/drawing/2016/5/10/chartex" xmlns:cx5="http://schemas.microsoft.com/office/drawing/2016/5/11/chartex" xmlns:cx6="http://schemas.microsoft.com/office/drawing/2016/5/12/chartex" xmlns:cx7="http://schemas.microsoft.com/office/drawing/2016/5/13/chartex" xmlns:cx8="http://schemas.microsoft.com/office/drawing/2016/5/14/chartex" xmlns:mc="http://schemas.openxmlformats.org/markup-compatibility/2006" xmlns:aink="http://schemas.microsoft.com/office/drawing/2016/ink" xmlns:am3d="http://schemas.microsoft.com/office/drawing/2017/model3d" xmlns:o="urn:schemas-microsoft-com:office:office" xmlns:r="http://schemas.openxmlformats.org/officeDocument/2006/relationships" xmlns:m="http://schemas.openxmlformats.org/officeDocument/2006/math" xmlns:v="urn:schemas-microsoft-com:vml" xmlns:wp14="http://schemas.microsoft.com/office/word/2010/wordprocessingDrawing" xmlns:wp="http://schemas.openxmlformats.org/drawingml/2006/wordprocessingDrawing" xmlns:w10="urn:schemas-microsoft-com:office:word" xmlns:w="http://schemas.openxmlformats.org/wordprocessingml/2006/main" xmlns:w14="http://schemas.microsoft.com/office/word/2010/wordml" xmlns:w15="http://schemas.microsoft.com/office/word/2012/wordml" xmlns:w16cid="http://schemas.microsoft.com/office/word/2016/wordml/cid" xmlns:w16se="http://schemas.microsoft.com/office/word/2015/wordml/symex" xmlns:wpg="http://schemas.microsoft.com/office/word/2010/wordprocessingGroup" xmlns:wpi="http://schemas.microsoft.com/office/word/2010/wordprocessingInk" xmlns:wne="http://schemas.microsoft.com/office/word/2006/wordml" xmlns:wps="http://schemas.microsoft.com/office/word/2010/wordprocessingShape" mc:Ignorable="w14 w15 w16se w16cid wp14">
+<w:hdr xmlns:wpc="http://schemas.microsoft.com/office/word/2010/wordprocessingCanvas" xmlns:cx="http://schemas.microsoft.com/office/drawing/2014/chartex" xmlns:cx1="http://schemas.microsoft.com/office/drawing/2015/9/8/chartex" xmlns:cx2="http://schemas.microsoft.com/office/drawing/2015/10/21/chartex" xmlns:cx3="http://schemas.microsoft.com/office/drawing/2016/5/9/chartex" xmlns:cx4="http://schemas.microsoft.com/office/drawing/2016/5/10/chartex" xmlns:cx5="http://schemas.microsoft.com/office/drawing/2016/5/11/chartex" xmlns:cx6="http://schemas.microsoft.com/office/drawing/2016/5/12/chartex" xmlns:cx7="http://schemas.microsoft.com/office/drawing/2016/5/13/chartex" xmlns:cx8="http://schemas.microsoft.com/office/drawing/2016/5/14/chartex" xmlns:mc="http://schemas.openxmlformats.org/markup-compatibility/2006" xmlns:aink="http://schemas.microsoft.com/office/drawing/2016/ink" xmlns:am3d="http://schemas.microsoft.com/office/drawing/2017/model3d" xmlns:o="urn:schemas-microsoft-com:office:office" xmlns:r="http://schemas.openxmlformats.org/officeDocument/2006/relationships" xmlns:m="http://schemas.openxmlformats.org/officeDocument/2006/math" xmlns:v="urn:schemas-microsoft-com:vml" xmlns:wp14="http://schemas.microsoft.com/office/word/2010/wordprocessingDrawing" xmlns:wp="http://schemas.openxmlformats.org/drawingml/2006/wordprocessingDrawing" xmlns:w10="urn:schemas-microsoft-com:office:word" xmlns:w="http://schemas.openxmlformats.org/wordprocessingml/2006/main" xmlns:w14="http://schemas.microsoft.com/office/word/2010/wordml" xmlns:w15="http://schemas.microsoft.com/office/word/2012/wordml" xmlns:w16cex="http://schemas.microsoft.com/office/word/2018/wordml/cex" xmlns:w16cid="http://schemas.microsoft.com/office/word/2016/wordml/cid" xmlns:w16="http://schemas.microsoft.com/office/word/2018/wordml" xmlns:w16se="http://schemas.microsoft.com/office/word/2015/wordml/symex" xmlns:wpg="http://schemas.microsoft.com/office/word/2010/wordprocessingGroup" xmlns:wpi="http://schemas.microsoft.com/office/word/2010/wordprocessingInk" xmlns:wne="http://schemas.microsoft.com/office/word/2006/wordml" xmlns:wps="http://schemas.microsoft.com/office/word/2010/wordprocessingShape" mc:Ignorable="w14 w15 w16se w16cid w16 w16cex wp14">
   <w:p>
     <w:pPr>
-      <w:pStyle w:val="En-tte"/>
+      <w:pStyle w:val="Header"/>
       <w:rPr>
         <w:color w:val="808080" w:themeColor="background1" w:themeShade="80"/>
         <w:lang w:val="fr-CH"/>
@@ -7033,23 +7360,7 @@
         <w:color w:val="808080" w:themeColor="background1" w:themeShade="80"/>
         <w:lang w:val="fr-CH"/>
       </w:rPr>
-      <w:t xml:space="preserve">Pierre ANKEN – Montaine BURGER – </w:t>
-    </w:r>
-    <w:proofErr w:type="spellStart"/>
-    <w:r>
-      <w:rPr>
-        <w:color w:val="808080" w:themeColor="background1" w:themeShade="80"/>
-        <w:lang w:val="fr-CH"/>
-      </w:rPr>
-      <w:t>Nghi</w:t>
-    </w:r>
-    <w:proofErr w:type="spellEnd"/>
-    <w:r>
-      <w:rPr>
-        <w:color w:val="808080" w:themeColor="background1" w:themeShade="80"/>
-        <w:lang w:val="fr-CH"/>
-      </w:rPr>
-      <w:t xml:space="preserve"> TRAN</w:t>
+      <w:t>Pierre ANKEN – Montaine BURGER – Nghi TRAN</w:t>
     </w:r>
   </w:p>
   <w:p/>
@@ -7057,7 +7368,7 @@
 </file>
 
 <file path=word/numbering.xml><?xml version="1.0" encoding="utf-8"?>
-<w:numbering xmlns:wpc="http://schemas.microsoft.com/office/word/2010/wordprocessingCanvas" xmlns:cx="http://schemas.microsoft.com/office/drawing/2014/chartex" xmlns:cx1="http://schemas.microsoft.com/office/drawing/2015/9/8/chartex" xmlns:cx2="http://schemas.microsoft.com/office/drawing/2015/10/21/chartex" xmlns:cx3="http://schemas.microsoft.com/office/drawing/2016/5/9/chartex" xmlns:cx4="http://schemas.microsoft.com/office/drawing/2016/5/10/chartex" xmlns:cx5="http://schemas.microsoft.com/office/drawing/2016/5/11/chartex" xmlns:cx6="http://schemas.microsoft.com/office/drawing/2016/5/12/chartex" xmlns:cx7="http://schemas.microsoft.com/office/drawing/2016/5/13/chartex" xmlns:cx8="http://schemas.microsoft.com/office/drawing/2016/5/14/chartex" xmlns:mc="http://schemas.openxmlformats.org/markup-compatibility/2006" xmlns:aink="http://schemas.microsoft.com/office/drawing/2016/ink" xmlns:am3d="http://schemas.microsoft.com/office/drawing/2017/model3d" xmlns:o="urn:schemas-microsoft-com:office:office" xmlns:r="http://schemas.openxmlformats.org/officeDocument/2006/relationships" xmlns:m="http://schemas.openxmlformats.org/officeDocument/2006/math" xmlns:v="urn:schemas-microsoft-com:vml" xmlns:wp14="http://schemas.microsoft.com/office/word/2010/wordprocessingDrawing" xmlns:wp="http://schemas.openxmlformats.org/drawingml/2006/wordprocessingDrawing" xmlns:w10="urn:schemas-microsoft-com:office:word" xmlns:w="http://schemas.openxmlformats.org/wordprocessingml/2006/main" xmlns:w14="http://schemas.microsoft.com/office/word/2010/wordml" xmlns:w15="http://schemas.microsoft.com/office/word/2012/wordml" xmlns:w16cid="http://schemas.microsoft.com/office/word/2016/wordml/cid" xmlns:w16se="http://schemas.microsoft.com/office/word/2015/wordml/symex" xmlns:wpg="http://schemas.microsoft.com/office/word/2010/wordprocessingGroup" xmlns:wpi="http://schemas.microsoft.com/office/word/2010/wordprocessingInk" xmlns:wne="http://schemas.microsoft.com/office/word/2006/wordml" xmlns:wps="http://schemas.microsoft.com/office/word/2010/wordprocessingShape" mc:Ignorable="w14 w15 w16se w16cid wp14">
+<w:numbering xmlns:wpc="http://schemas.microsoft.com/office/word/2010/wordprocessingCanvas" xmlns:cx="http://schemas.microsoft.com/office/drawing/2014/chartex" xmlns:cx1="http://schemas.microsoft.com/office/drawing/2015/9/8/chartex" xmlns:cx2="http://schemas.microsoft.com/office/drawing/2015/10/21/chartex" xmlns:cx3="http://schemas.microsoft.com/office/drawing/2016/5/9/chartex" xmlns:cx4="http://schemas.microsoft.com/office/drawing/2016/5/10/chartex" xmlns:cx5="http://schemas.microsoft.com/office/drawing/2016/5/11/chartex" xmlns:cx6="http://schemas.microsoft.com/office/drawing/2016/5/12/chartex" xmlns:cx7="http://schemas.microsoft.com/office/drawing/2016/5/13/chartex" xmlns:cx8="http://schemas.microsoft.com/office/drawing/2016/5/14/chartex" xmlns:mc="http://schemas.openxmlformats.org/markup-compatibility/2006" xmlns:aink="http://schemas.microsoft.com/office/drawing/2016/ink" xmlns:am3d="http://schemas.microsoft.com/office/drawing/2017/model3d" xmlns:o="urn:schemas-microsoft-com:office:office" xmlns:r="http://schemas.openxmlformats.org/officeDocument/2006/relationships" xmlns:m="http://schemas.openxmlformats.org/officeDocument/2006/math" xmlns:v="urn:schemas-microsoft-com:vml" xmlns:wp14="http://schemas.microsoft.com/office/word/2010/wordprocessingDrawing" xmlns:wp="http://schemas.openxmlformats.org/drawingml/2006/wordprocessingDrawing" xmlns:w10="urn:schemas-microsoft-com:office:word" xmlns:w="http://schemas.openxmlformats.org/wordprocessingml/2006/main" xmlns:w14="http://schemas.microsoft.com/office/word/2010/wordml" xmlns:w15="http://schemas.microsoft.com/office/word/2012/wordml" xmlns:w16cex="http://schemas.microsoft.com/office/word/2018/wordml/cex" xmlns:w16cid="http://schemas.microsoft.com/office/word/2016/wordml/cid" xmlns:w16="http://schemas.microsoft.com/office/word/2018/wordml" xmlns:w16se="http://schemas.microsoft.com/office/word/2015/wordml/symex" xmlns:wpg="http://schemas.microsoft.com/office/word/2010/wordprocessingGroup" xmlns:wpi="http://schemas.microsoft.com/office/word/2010/wordprocessingInk" xmlns:wne="http://schemas.microsoft.com/office/word/2006/wordml" xmlns:wps="http://schemas.microsoft.com/office/word/2010/wordprocessingShape" mc:Ignorable="w14 w15 w16se w16cid w16 w16cex wp14">
   <w:abstractNum w:abstractNumId="0" w15:restartNumberingAfterBreak="0">
     <w:nsid w:val="07144838"/>
     <w:multiLevelType w:val="hybridMultilevel"/>
@@ -7285,6 +7596,232 @@
     </w:lvl>
   </w:abstractNum>
   <w:abstractNum w:abstractNumId="2" w15:restartNumberingAfterBreak="0">
+    <w:nsid w:val="123069CD"/>
+    <w:multiLevelType w:val="hybridMultilevel"/>
+    <w:tmpl w:val="480E90DC"/>
+    <w:lvl w:ilvl="0" w:tplc="08090001">
+      <w:start w:val="1"/>
+      <w:numFmt w:val="bullet"/>
+      <w:lvlText w:val=""/>
+      <w:lvlJc w:val="left"/>
+      <w:pPr>
+        <w:ind w:left="720" w:hanging="360"/>
+      </w:pPr>
+      <w:rPr>
+        <w:rFonts w:ascii="Symbol" w:hAnsi="Symbol" w:hint="default"/>
+      </w:rPr>
+    </w:lvl>
+    <w:lvl w:ilvl="1" w:tplc="08090003" w:tentative="1">
+      <w:start w:val="1"/>
+      <w:numFmt w:val="bullet"/>
+      <w:lvlText w:val="o"/>
+      <w:lvlJc w:val="left"/>
+      <w:pPr>
+        <w:ind w:left="1440" w:hanging="360"/>
+      </w:pPr>
+      <w:rPr>
+        <w:rFonts w:ascii="Courier New" w:hAnsi="Courier New" w:cs="Courier New" w:hint="default"/>
+      </w:rPr>
+    </w:lvl>
+    <w:lvl w:ilvl="2" w:tplc="08090005" w:tentative="1">
+      <w:start w:val="1"/>
+      <w:numFmt w:val="bullet"/>
+      <w:lvlText w:val=""/>
+      <w:lvlJc w:val="left"/>
+      <w:pPr>
+        <w:ind w:left="2160" w:hanging="360"/>
+      </w:pPr>
+      <w:rPr>
+        <w:rFonts w:ascii="Wingdings" w:hAnsi="Wingdings" w:hint="default"/>
+      </w:rPr>
+    </w:lvl>
+    <w:lvl w:ilvl="3" w:tplc="08090001" w:tentative="1">
+      <w:start w:val="1"/>
+      <w:numFmt w:val="bullet"/>
+      <w:lvlText w:val=""/>
+      <w:lvlJc w:val="left"/>
+      <w:pPr>
+        <w:ind w:left="2880" w:hanging="360"/>
+      </w:pPr>
+      <w:rPr>
+        <w:rFonts w:ascii="Symbol" w:hAnsi="Symbol" w:hint="default"/>
+      </w:rPr>
+    </w:lvl>
+    <w:lvl w:ilvl="4" w:tplc="08090003" w:tentative="1">
+      <w:start w:val="1"/>
+      <w:numFmt w:val="bullet"/>
+      <w:lvlText w:val="o"/>
+      <w:lvlJc w:val="left"/>
+      <w:pPr>
+        <w:ind w:left="3600" w:hanging="360"/>
+      </w:pPr>
+      <w:rPr>
+        <w:rFonts w:ascii="Courier New" w:hAnsi="Courier New" w:cs="Courier New" w:hint="default"/>
+      </w:rPr>
+    </w:lvl>
+    <w:lvl w:ilvl="5" w:tplc="08090005" w:tentative="1">
+      <w:start w:val="1"/>
+      <w:numFmt w:val="bullet"/>
+      <w:lvlText w:val=""/>
+      <w:lvlJc w:val="left"/>
+      <w:pPr>
+        <w:ind w:left="4320" w:hanging="360"/>
+      </w:pPr>
+      <w:rPr>
+        <w:rFonts w:ascii="Wingdings" w:hAnsi="Wingdings" w:hint="default"/>
+      </w:rPr>
+    </w:lvl>
+    <w:lvl w:ilvl="6" w:tplc="08090001" w:tentative="1">
+      <w:start w:val="1"/>
+      <w:numFmt w:val="bullet"/>
+      <w:lvlText w:val=""/>
+      <w:lvlJc w:val="left"/>
+      <w:pPr>
+        <w:ind w:left="5040" w:hanging="360"/>
+      </w:pPr>
+      <w:rPr>
+        <w:rFonts w:ascii="Symbol" w:hAnsi="Symbol" w:hint="default"/>
+      </w:rPr>
+    </w:lvl>
+    <w:lvl w:ilvl="7" w:tplc="08090003" w:tentative="1">
+      <w:start w:val="1"/>
+      <w:numFmt w:val="bullet"/>
+      <w:lvlText w:val="o"/>
+      <w:lvlJc w:val="left"/>
+      <w:pPr>
+        <w:ind w:left="5760" w:hanging="360"/>
+      </w:pPr>
+      <w:rPr>
+        <w:rFonts w:ascii="Courier New" w:hAnsi="Courier New" w:cs="Courier New" w:hint="default"/>
+      </w:rPr>
+    </w:lvl>
+    <w:lvl w:ilvl="8" w:tplc="08090005" w:tentative="1">
+      <w:start w:val="1"/>
+      <w:numFmt w:val="bullet"/>
+      <w:lvlText w:val=""/>
+      <w:lvlJc w:val="left"/>
+      <w:pPr>
+        <w:ind w:left="6480" w:hanging="360"/>
+      </w:pPr>
+      <w:rPr>
+        <w:rFonts w:ascii="Wingdings" w:hAnsi="Wingdings" w:hint="default"/>
+      </w:rPr>
+    </w:lvl>
+  </w:abstractNum>
+  <w:abstractNum w:abstractNumId="3" w15:restartNumberingAfterBreak="0">
+    <w:nsid w:val="25BA1771"/>
+    <w:multiLevelType w:val="hybridMultilevel"/>
+    <w:tmpl w:val="A6FA3FD2"/>
+    <w:lvl w:ilvl="0" w:tplc="08090001">
+      <w:start w:val="1"/>
+      <w:numFmt w:val="bullet"/>
+      <w:lvlText w:val=""/>
+      <w:lvlJc w:val="left"/>
+      <w:pPr>
+        <w:ind w:left="720" w:hanging="360"/>
+      </w:pPr>
+      <w:rPr>
+        <w:rFonts w:ascii="Symbol" w:hAnsi="Symbol" w:hint="default"/>
+      </w:rPr>
+    </w:lvl>
+    <w:lvl w:ilvl="1" w:tplc="08090003" w:tentative="1">
+      <w:start w:val="1"/>
+      <w:numFmt w:val="bullet"/>
+      <w:lvlText w:val="o"/>
+      <w:lvlJc w:val="left"/>
+      <w:pPr>
+        <w:ind w:left="1440" w:hanging="360"/>
+      </w:pPr>
+      <w:rPr>
+        <w:rFonts w:ascii="Courier New" w:hAnsi="Courier New" w:cs="Courier New" w:hint="default"/>
+      </w:rPr>
+    </w:lvl>
+    <w:lvl w:ilvl="2" w:tplc="08090005" w:tentative="1">
+      <w:start w:val="1"/>
+      <w:numFmt w:val="bullet"/>
+      <w:lvlText w:val=""/>
+      <w:lvlJc w:val="left"/>
+      <w:pPr>
+        <w:ind w:left="2160" w:hanging="360"/>
+      </w:pPr>
+      <w:rPr>
+        <w:rFonts w:ascii="Wingdings" w:hAnsi="Wingdings" w:hint="default"/>
+      </w:rPr>
+    </w:lvl>
+    <w:lvl w:ilvl="3" w:tplc="08090001" w:tentative="1">
+      <w:start w:val="1"/>
+      <w:numFmt w:val="bullet"/>
+      <w:lvlText w:val=""/>
+      <w:lvlJc w:val="left"/>
+      <w:pPr>
+        <w:ind w:left="2880" w:hanging="360"/>
+      </w:pPr>
+      <w:rPr>
+        <w:rFonts w:ascii="Symbol" w:hAnsi="Symbol" w:hint="default"/>
+      </w:rPr>
+    </w:lvl>
+    <w:lvl w:ilvl="4" w:tplc="08090003" w:tentative="1">
+      <w:start w:val="1"/>
+      <w:numFmt w:val="bullet"/>
+      <w:lvlText w:val="o"/>
+      <w:lvlJc w:val="left"/>
+      <w:pPr>
+        <w:ind w:left="3600" w:hanging="360"/>
+      </w:pPr>
+      <w:rPr>
+        <w:rFonts w:ascii="Courier New" w:hAnsi="Courier New" w:cs="Courier New" w:hint="default"/>
+      </w:rPr>
+    </w:lvl>
+    <w:lvl w:ilvl="5" w:tplc="08090005" w:tentative="1">
+      <w:start w:val="1"/>
+      <w:numFmt w:val="bullet"/>
+      <w:lvlText w:val=""/>
+      <w:lvlJc w:val="left"/>
+      <w:pPr>
+        <w:ind w:left="4320" w:hanging="360"/>
+      </w:pPr>
+      <w:rPr>
+        <w:rFonts w:ascii="Wingdings" w:hAnsi="Wingdings" w:hint="default"/>
+      </w:rPr>
+    </w:lvl>
+    <w:lvl w:ilvl="6" w:tplc="08090001" w:tentative="1">
+      <w:start w:val="1"/>
+      <w:numFmt w:val="bullet"/>
+      <w:lvlText w:val=""/>
+      <w:lvlJc w:val="left"/>
+      <w:pPr>
+        <w:ind w:left="5040" w:hanging="360"/>
+      </w:pPr>
+      <w:rPr>
+        <w:rFonts w:ascii="Symbol" w:hAnsi="Symbol" w:hint="default"/>
+      </w:rPr>
+    </w:lvl>
+    <w:lvl w:ilvl="7" w:tplc="08090003" w:tentative="1">
+      <w:start w:val="1"/>
+      <w:numFmt w:val="bullet"/>
+      <w:lvlText w:val="o"/>
+      <w:lvlJc w:val="left"/>
+      <w:pPr>
+        <w:ind w:left="5760" w:hanging="360"/>
+      </w:pPr>
+      <w:rPr>
+        <w:rFonts w:ascii="Courier New" w:hAnsi="Courier New" w:cs="Courier New" w:hint="default"/>
+      </w:rPr>
+    </w:lvl>
+    <w:lvl w:ilvl="8" w:tplc="08090005" w:tentative="1">
+      <w:start w:val="1"/>
+      <w:numFmt w:val="bullet"/>
+      <w:lvlText w:val=""/>
+      <w:lvlJc w:val="left"/>
+      <w:pPr>
+        <w:ind w:left="6480" w:hanging="360"/>
+      </w:pPr>
+      <w:rPr>
+        <w:rFonts w:ascii="Wingdings" w:hAnsi="Wingdings" w:hint="default"/>
+      </w:rPr>
+    </w:lvl>
+  </w:abstractNum>
+  <w:abstractNum w:abstractNumId="4" w15:restartNumberingAfterBreak="0">
     <w:nsid w:val="47D91E42"/>
     <w:multiLevelType w:val="hybridMultilevel"/>
     <w:tmpl w:val="3F5C091C"/>
@@ -7398,7 +7935,7 @@
     </w:lvl>
   </w:abstractNum>
   <w:num w:numId="1">
-    <w:abstractNumId w:val="2"/>
+    <w:abstractNumId w:val="4"/>
   </w:num>
   <w:num w:numId="2">
     <w:abstractNumId w:val="1"/>
@@ -7406,11 +7943,17 @@
   <w:num w:numId="3">
     <w:abstractNumId w:val="0"/>
   </w:num>
+  <w:num w:numId="4">
+    <w:abstractNumId w:val="2"/>
+  </w:num>
+  <w:num w:numId="5">
+    <w:abstractNumId w:val="3"/>
+  </w:num>
 </w:numbering>
 </file>
 
 <file path=word/styles.xml><?xml version="1.0" encoding="utf-8"?>
-<w:styles xmlns:mc="http://schemas.openxmlformats.org/markup-compatibility/2006" xmlns:r="http://schemas.openxmlformats.org/officeDocument/2006/relationships" xmlns:w="http://schemas.openxmlformats.org/wordprocessingml/2006/main" xmlns:w14="http://schemas.microsoft.com/office/word/2010/wordml" xmlns:w15="http://schemas.microsoft.com/office/word/2012/wordml" xmlns:w16cid="http://schemas.microsoft.com/office/word/2016/wordml/cid" xmlns:w16se="http://schemas.microsoft.com/office/word/2015/wordml/symex" mc:Ignorable="w14 w15 w16se w16cid">
+<w:styles xmlns:mc="http://schemas.openxmlformats.org/markup-compatibility/2006" xmlns:r="http://schemas.openxmlformats.org/officeDocument/2006/relationships" xmlns:w="http://schemas.openxmlformats.org/wordprocessingml/2006/main" xmlns:w14="http://schemas.microsoft.com/office/word/2010/wordml" xmlns:w15="http://schemas.microsoft.com/office/word/2012/wordml" xmlns:w16cex="http://schemas.microsoft.com/office/word/2018/wordml/cex" xmlns:w16cid="http://schemas.microsoft.com/office/word/2016/wordml/cid" xmlns:w16="http://schemas.microsoft.com/office/word/2018/wordml" xmlns:w16se="http://schemas.microsoft.com/office/word/2015/wordml/symex" mc:Ignorable="w14 w15 w16se w16cid w16 w16cex">
   <w:docDefaults>
     <w:rPrDefault>
       <w:rPr>
@@ -7807,15 +8350,16 @@
   <w:style w:type="paragraph" w:default="1" w:styleId="Normal">
     <w:name w:val="Normal"/>
     <w:qFormat/>
+    <w:rsid w:val="0093263A"/>
     <w:rPr>
       <w:lang w:val="en-US"/>
     </w:rPr>
   </w:style>
-  <w:style w:type="paragraph" w:styleId="Titre1">
+  <w:style w:type="paragraph" w:styleId="Heading1">
     <w:name w:val="heading 1"/>
     <w:basedOn w:val="Normal"/>
     <w:next w:val="Normal"/>
-    <w:link w:val="Titre1Car"/>
+    <w:link w:val="Heading1Char"/>
     <w:uiPriority w:val="9"/>
     <w:qFormat/>
     <w:rsid w:val="0086772D"/>
@@ -7832,11 +8376,11 @@
       <w:szCs w:val="44"/>
     </w:rPr>
   </w:style>
-  <w:style w:type="paragraph" w:styleId="Titre2">
+  <w:style w:type="paragraph" w:styleId="Heading2">
     <w:name w:val="heading 2"/>
     <w:basedOn w:val="Normal"/>
     <w:next w:val="Normal"/>
-    <w:link w:val="Titre2Car"/>
+    <w:link w:val="Heading2Char"/>
     <w:uiPriority w:val="9"/>
     <w:unhideWhenUsed/>
     <w:qFormat/>
@@ -7854,11 +8398,11 @@
       <w:szCs w:val="28"/>
     </w:rPr>
   </w:style>
-  <w:style w:type="paragraph" w:styleId="Titre3">
+  <w:style w:type="paragraph" w:styleId="Heading3">
     <w:name w:val="heading 3"/>
     <w:basedOn w:val="Normal"/>
     <w:next w:val="Normal"/>
-    <w:link w:val="Titre3Car"/>
+    <w:link w:val="Heading3Char"/>
     <w:uiPriority w:val="9"/>
     <w:unhideWhenUsed/>
     <w:qFormat/>
@@ -7876,13 +8420,12 @@
       <w:szCs w:val="24"/>
     </w:rPr>
   </w:style>
-  <w:style w:type="character" w:default="1" w:styleId="Policepardfaut">
+  <w:style w:type="character" w:default="1" w:styleId="DefaultParagraphFont">
     <w:name w:val="Default Paragraph Font"/>
     <w:uiPriority w:val="1"/>
-    <w:semiHidden/>
     <w:unhideWhenUsed/>
   </w:style>
-  <w:style w:type="table" w:default="1" w:styleId="TableauNormal">
+  <w:style w:type="table" w:default="1" w:styleId="TableNormal">
     <w:name w:val="Normal Table"/>
     <w:uiPriority w:val="99"/>
     <w:semiHidden/>
@@ -7897,13 +8440,13 @@
       </w:tblCellMar>
     </w:tblPr>
   </w:style>
-  <w:style w:type="numbering" w:default="1" w:styleId="Aucuneliste">
+  <w:style w:type="numbering" w:default="1" w:styleId="NoList">
     <w:name w:val="No List"/>
     <w:uiPriority w:val="99"/>
     <w:semiHidden/>
     <w:unhideWhenUsed/>
   </w:style>
-  <w:style w:type="paragraph" w:styleId="Paragraphedeliste">
+  <w:style w:type="paragraph" w:styleId="ListParagraph">
     <w:name w:val="List Paragraph"/>
     <w:basedOn w:val="Normal"/>
     <w:uiPriority w:val="34"/>
@@ -7914,9 +8457,9 @@
       <w:contextualSpacing/>
     </w:pPr>
   </w:style>
-  <w:style w:type="character" w:styleId="Lienhypertexte">
+  <w:style w:type="character" w:styleId="Hyperlink">
     <w:name w:val="Hyperlink"/>
-    <w:basedOn w:val="Policepardfaut"/>
+    <w:basedOn w:val="DefaultParagraphFont"/>
     <w:uiPriority w:val="99"/>
     <w:unhideWhenUsed/>
     <w:rsid w:val="009F5FA7"/>
@@ -7925,9 +8468,9 @@
       <w:u w:val="single"/>
     </w:rPr>
   </w:style>
-  <w:style w:type="character" w:styleId="Mentionnonrsolue">
+  <w:style w:type="character" w:styleId="UnresolvedMention">
     <w:name w:val="Unresolved Mention"/>
-    <w:basedOn w:val="Policepardfaut"/>
+    <w:basedOn w:val="DefaultParagraphFont"/>
     <w:uiPriority w:val="99"/>
     <w:semiHidden/>
     <w:unhideWhenUsed/>
@@ -7937,10 +8480,10 @@
       <w:shd w:val="clear" w:color="auto" w:fill="E1DFDD"/>
     </w:rPr>
   </w:style>
-  <w:style w:type="character" w:customStyle="1" w:styleId="Titre1Car">
-    <w:name w:val="Titre 1 Car"/>
-    <w:basedOn w:val="Policepardfaut"/>
-    <w:link w:val="Titre1"/>
+  <w:style w:type="character" w:customStyle="1" w:styleId="Heading1Char">
+    <w:name w:val="Heading 1 Char"/>
+    <w:basedOn w:val="DefaultParagraphFont"/>
+    <w:link w:val="Heading1"/>
     <w:uiPriority w:val="9"/>
     <w:rsid w:val="0086772D"/>
     <w:rPr>
@@ -7952,10 +8495,10 @@
       <w:lang w:val="en-US"/>
     </w:rPr>
   </w:style>
-  <w:style w:type="character" w:customStyle="1" w:styleId="Titre2Car">
-    <w:name w:val="Titre 2 Car"/>
-    <w:basedOn w:val="Policepardfaut"/>
-    <w:link w:val="Titre2"/>
+  <w:style w:type="character" w:customStyle="1" w:styleId="Heading2Char">
+    <w:name w:val="Heading 2 Char"/>
+    <w:basedOn w:val="DefaultParagraphFont"/>
+    <w:link w:val="Heading2"/>
     <w:uiPriority w:val="9"/>
     <w:rsid w:val="0061179F"/>
     <w:rPr>
@@ -7966,9 +8509,9 @@
       <w:lang w:val="en-US"/>
     </w:rPr>
   </w:style>
-  <w:style w:type="paragraph" w:styleId="En-ttedetabledesmatires">
+  <w:style w:type="paragraph" w:styleId="TOCHeading">
     <w:name w:val="TOC Heading"/>
-    <w:basedOn w:val="Titre1"/>
+    <w:basedOn w:val="Heading1"/>
     <w:next w:val="Normal"/>
     <w:uiPriority w:val="39"/>
     <w:unhideWhenUsed/>
@@ -7990,7 +8533,7 @@
       <w:lang w:val="fr-CH" w:eastAsia="fr-CH"/>
     </w:rPr>
   </w:style>
-  <w:style w:type="paragraph" w:styleId="TM2">
+  <w:style w:type="paragraph" w:styleId="TOC2">
     <w:name w:val="toc 2"/>
     <w:basedOn w:val="Normal"/>
     <w:next w:val="Normal"/>
@@ -8003,7 +8546,7 @@
       <w:ind w:left="220"/>
     </w:pPr>
   </w:style>
-  <w:style w:type="paragraph" w:styleId="TM1">
+  <w:style w:type="paragraph" w:styleId="TOC1">
     <w:name w:val="toc 1"/>
     <w:basedOn w:val="Normal"/>
     <w:next w:val="Normal"/>
@@ -8025,7 +8568,7 @@
   </w:style>
   <w:style w:type="character" w:customStyle="1" w:styleId="sc21">
     <w:name w:val="sc21"/>
-    <w:basedOn w:val="Policepardfaut"/>
+    <w:basedOn w:val="DefaultParagraphFont"/>
     <w:rsid w:val="00A35E0A"/>
     <w:rPr>
       <w:rFonts w:ascii="Courier New" w:hAnsi="Courier New" w:cs="Courier New" w:hint="default"/>
@@ -8038,7 +8581,7 @@
   </w:style>
   <w:style w:type="character" w:customStyle="1" w:styleId="sc0">
     <w:name w:val="sc0"/>
-    <w:basedOn w:val="Policepardfaut"/>
+    <w:basedOn w:val="DefaultParagraphFont"/>
     <w:rsid w:val="00A35E0A"/>
     <w:rPr>
       <w:rFonts w:ascii="Courier New" w:hAnsi="Courier New" w:cs="Courier New" w:hint="default"/>
@@ -8049,7 +8592,7 @@
   </w:style>
   <w:style w:type="character" w:customStyle="1" w:styleId="sc71">
     <w:name w:val="sc71"/>
-    <w:basedOn w:val="Policepardfaut"/>
+    <w:basedOn w:val="DefaultParagraphFont"/>
     <w:rsid w:val="00A35E0A"/>
     <w:rPr>
       <w:rFonts w:ascii="Courier New" w:hAnsi="Courier New" w:cs="Courier New" w:hint="default"/>
@@ -8062,7 +8605,7 @@
   </w:style>
   <w:style w:type="character" w:customStyle="1" w:styleId="sc61">
     <w:name w:val="sc61"/>
-    <w:basedOn w:val="Policepardfaut"/>
+    <w:basedOn w:val="DefaultParagraphFont"/>
     <w:rsid w:val="00A35E0A"/>
     <w:rPr>
       <w:rFonts w:ascii="Courier New" w:hAnsi="Courier New" w:cs="Courier New" w:hint="default"/>
@@ -8076,7 +8619,7 @@
   </w:style>
   <w:style w:type="character" w:customStyle="1" w:styleId="sc51">
     <w:name w:val="sc51"/>
-    <w:basedOn w:val="Policepardfaut"/>
+    <w:basedOn w:val="DefaultParagraphFont"/>
     <w:rsid w:val="00A35E0A"/>
     <w:rPr>
       <w:rFonts w:ascii="Courier New" w:hAnsi="Courier New" w:cs="Courier New" w:hint="default"/>
@@ -8085,9 +8628,9 @@
       <w:szCs w:val="20"/>
     </w:rPr>
   </w:style>
-  <w:style w:type="paragraph" w:styleId="Sansinterligne">
+  <w:style w:type="paragraph" w:styleId="NoSpacing">
     <w:name w:val="No Spacing"/>
-    <w:link w:val="SansinterligneCar"/>
+    <w:link w:val="NoSpacingChar"/>
     <w:uiPriority w:val="1"/>
     <w:qFormat/>
     <w:rsid w:val="0089515C"/>
@@ -8099,10 +8642,10 @@
       <w:lang w:eastAsia="fr-CH"/>
     </w:rPr>
   </w:style>
-  <w:style w:type="character" w:customStyle="1" w:styleId="SansinterligneCar">
-    <w:name w:val="Sans interligne Car"/>
-    <w:basedOn w:val="Policepardfaut"/>
-    <w:link w:val="Sansinterligne"/>
+  <w:style w:type="character" w:customStyle="1" w:styleId="NoSpacingChar">
+    <w:name w:val="No Spacing Char"/>
+    <w:basedOn w:val="DefaultParagraphFont"/>
+    <w:link w:val="NoSpacing"/>
     <w:uiPriority w:val="1"/>
     <w:rsid w:val="0089515C"/>
     <w:rPr>
@@ -8110,10 +8653,10 @@
       <w:lang w:eastAsia="fr-CH"/>
     </w:rPr>
   </w:style>
-  <w:style w:type="character" w:customStyle="1" w:styleId="Titre3Car">
-    <w:name w:val="Titre 3 Car"/>
-    <w:basedOn w:val="Policepardfaut"/>
-    <w:link w:val="Titre3"/>
+  <w:style w:type="character" w:customStyle="1" w:styleId="Heading3Char">
+    <w:name w:val="Heading 3 Char"/>
+    <w:basedOn w:val="DefaultParagraphFont"/>
+    <w:link w:val="Heading3"/>
     <w:uiPriority w:val="9"/>
     <w:rsid w:val="00B45A05"/>
     <w:rPr>
@@ -8124,10 +8667,10 @@
       <w:lang w:val="en-US"/>
     </w:rPr>
   </w:style>
-  <w:style w:type="paragraph" w:styleId="En-tte">
+  <w:style w:type="paragraph" w:styleId="Header">
     <w:name w:val="header"/>
     <w:basedOn w:val="Normal"/>
-    <w:link w:val="En-tteCar"/>
+    <w:link w:val="HeaderChar"/>
     <w:uiPriority w:val="99"/>
     <w:unhideWhenUsed/>
     <w:rsid w:val="00B45A05"/>
@@ -8139,20 +8682,20 @@
       <w:spacing w:after="0" w:line="240" w:lineRule="auto"/>
     </w:pPr>
   </w:style>
-  <w:style w:type="character" w:customStyle="1" w:styleId="En-tteCar">
-    <w:name w:val="En-tête Car"/>
-    <w:basedOn w:val="Policepardfaut"/>
-    <w:link w:val="En-tte"/>
+  <w:style w:type="character" w:customStyle="1" w:styleId="HeaderChar">
+    <w:name w:val="Header Char"/>
+    <w:basedOn w:val="DefaultParagraphFont"/>
+    <w:link w:val="Header"/>
     <w:uiPriority w:val="99"/>
     <w:rsid w:val="00B45A05"/>
     <w:rPr>
       <w:lang w:val="en-US"/>
     </w:rPr>
   </w:style>
-  <w:style w:type="paragraph" w:styleId="Pieddepage">
+  <w:style w:type="paragraph" w:styleId="Footer">
     <w:name w:val="footer"/>
     <w:basedOn w:val="Normal"/>
-    <w:link w:val="PieddepageCar"/>
+    <w:link w:val="FooterChar"/>
     <w:uiPriority w:val="99"/>
     <w:unhideWhenUsed/>
     <w:rsid w:val="00B45A05"/>
@@ -8164,19 +8707,19 @@
       <w:spacing w:after="0" w:line="240" w:lineRule="auto"/>
     </w:pPr>
   </w:style>
-  <w:style w:type="character" w:customStyle="1" w:styleId="PieddepageCar">
-    <w:name w:val="Pied de page Car"/>
-    <w:basedOn w:val="Policepardfaut"/>
-    <w:link w:val="Pieddepage"/>
+  <w:style w:type="character" w:customStyle="1" w:styleId="FooterChar">
+    <w:name w:val="Footer Char"/>
+    <w:basedOn w:val="DefaultParagraphFont"/>
+    <w:link w:val="Footer"/>
     <w:uiPriority w:val="99"/>
     <w:rsid w:val="00B45A05"/>
     <w:rPr>
       <w:lang w:val="en-US"/>
     </w:rPr>
   </w:style>
-  <w:style w:type="character" w:styleId="Lienhypertextesuivivisit">
+  <w:style w:type="character" w:styleId="FollowedHyperlink">
     <w:name w:val="FollowedHyperlink"/>
-    <w:basedOn w:val="Policepardfaut"/>
+    <w:basedOn w:val="DefaultParagraphFont"/>
     <w:uiPriority w:val="99"/>
     <w:semiHidden/>
     <w:unhideWhenUsed/>
@@ -8190,7 +8733,7 @@
 </file>
 
 <file path=word/glossary/document.xml><?xml version="1.0" encoding="utf-8"?>
-<w:glossaryDocument xmlns:wpc="http://schemas.microsoft.com/office/word/2010/wordprocessingCanvas" xmlns:cx="http://schemas.microsoft.com/office/drawing/2014/chartex" xmlns:cx1="http://schemas.microsoft.com/office/drawing/2015/9/8/chartex" xmlns:cx2="http://schemas.microsoft.com/office/drawing/2015/10/21/chartex" xmlns:cx3="http://schemas.microsoft.com/office/drawing/2016/5/9/chartex" xmlns:cx4="http://schemas.microsoft.com/office/drawing/2016/5/10/chartex" xmlns:cx5="http://schemas.microsoft.com/office/drawing/2016/5/11/chartex" xmlns:cx6="http://schemas.microsoft.com/office/drawing/2016/5/12/chartex" xmlns:cx7="http://schemas.microsoft.com/office/drawing/2016/5/13/chartex" xmlns:cx8="http://schemas.microsoft.com/office/drawing/2016/5/14/chartex" xmlns:mc="http://schemas.openxmlformats.org/markup-compatibility/2006" xmlns:aink="http://schemas.microsoft.com/office/drawing/2016/ink" xmlns:am3d="http://schemas.microsoft.com/office/drawing/2017/model3d" xmlns:o="urn:schemas-microsoft-com:office:office" xmlns:r="http://schemas.openxmlformats.org/officeDocument/2006/relationships" xmlns:m="http://schemas.openxmlformats.org/officeDocument/2006/math" xmlns:v="urn:schemas-microsoft-com:vml" xmlns:wp14="http://schemas.microsoft.com/office/word/2010/wordprocessingDrawing" xmlns:wp="http://schemas.openxmlformats.org/drawingml/2006/wordprocessingDrawing" xmlns:w10="urn:schemas-microsoft-com:office:word" xmlns:w="http://schemas.openxmlformats.org/wordprocessingml/2006/main" xmlns:w14="http://schemas.microsoft.com/office/word/2010/wordml" xmlns:w15="http://schemas.microsoft.com/office/word/2012/wordml" xmlns:w16cid="http://schemas.microsoft.com/office/word/2016/wordml/cid" xmlns:w16se="http://schemas.microsoft.com/office/word/2015/wordml/symex" xmlns:wpg="http://schemas.microsoft.com/office/word/2010/wordprocessingGroup" xmlns:wpi="http://schemas.microsoft.com/office/word/2010/wordprocessingInk" xmlns:wne="http://schemas.microsoft.com/office/word/2006/wordml" xmlns:wps="http://schemas.microsoft.com/office/word/2010/wordprocessingShape" mc:Ignorable="w14 w15 w16se w16cid wp14">
+<w:glossaryDocument xmlns:wpc="http://schemas.microsoft.com/office/word/2010/wordprocessingCanvas" xmlns:cx="http://schemas.microsoft.com/office/drawing/2014/chartex" xmlns:cx1="http://schemas.microsoft.com/office/drawing/2015/9/8/chartex" xmlns:cx2="http://schemas.microsoft.com/office/drawing/2015/10/21/chartex" xmlns:cx3="http://schemas.microsoft.com/office/drawing/2016/5/9/chartex" xmlns:cx4="http://schemas.microsoft.com/office/drawing/2016/5/10/chartex" xmlns:cx5="http://schemas.microsoft.com/office/drawing/2016/5/11/chartex" xmlns:cx6="http://schemas.microsoft.com/office/drawing/2016/5/12/chartex" xmlns:cx7="http://schemas.microsoft.com/office/drawing/2016/5/13/chartex" xmlns:cx8="http://schemas.microsoft.com/office/drawing/2016/5/14/chartex" xmlns:mc="http://schemas.openxmlformats.org/markup-compatibility/2006" xmlns:aink="http://schemas.microsoft.com/office/drawing/2016/ink" xmlns:am3d="http://schemas.microsoft.com/office/drawing/2017/model3d" xmlns:o="urn:schemas-microsoft-com:office:office" xmlns:r="http://schemas.openxmlformats.org/officeDocument/2006/relationships" xmlns:m="http://schemas.openxmlformats.org/officeDocument/2006/math" xmlns:v="urn:schemas-microsoft-com:vml" xmlns:wp14="http://schemas.microsoft.com/office/word/2010/wordprocessingDrawing" xmlns:wp="http://schemas.openxmlformats.org/drawingml/2006/wordprocessingDrawing" xmlns:w10="urn:schemas-microsoft-com:office:word" xmlns:w="http://schemas.openxmlformats.org/wordprocessingml/2006/main" xmlns:w14="http://schemas.microsoft.com/office/word/2010/wordml" xmlns:w15="http://schemas.microsoft.com/office/word/2012/wordml" xmlns:w16cex="http://schemas.microsoft.com/office/word/2018/wordml/cex" xmlns:w16cid="http://schemas.microsoft.com/office/word/2016/wordml/cid" xmlns:w16="http://schemas.microsoft.com/office/word/2018/wordml" xmlns:w16se="http://schemas.microsoft.com/office/word/2015/wordml/symex" xmlns:wpg="http://schemas.microsoft.com/office/word/2010/wordprocessingGroup" xmlns:wpi="http://schemas.microsoft.com/office/word/2010/wordprocessingInk" xmlns:wne="http://schemas.microsoft.com/office/word/2006/wordml" xmlns:wps="http://schemas.microsoft.com/office/word/2010/wordprocessingShape" mc:Ignorable="w14 w15 w16se w16cid w16 w16cex wp14">
   <w:docParts>
     <w:docPart>
       <w:docPartPr>
@@ -8262,7 +8805,7 @@
 </file>
 
 <file path=word/glossary/fontTable.xml><?xml version="1.0" encoding="utf-8"?>
-<w:fonts xmlns:mc="http://schemas.openxmlformats.org/markup-compatibility/2006" xmlns:r="http://schemas.openxmlformats.org/officeDocument/2006/relationships" xmlns:w="http://schemas.openxmlformats.org/wordprocessingml/2006/main" xmlns:w14="http://schemas.microsoft.com/office/word/2010/wordml" xmlns:w15="http://schemas.microsoft.com/office/word/2012/wordml" xmlns:w16cid="http://schemas.microsoft.com/office/word/2016/wordml/cid" xmlns:w16se="http://schemas.microsoft.com/office/word/2015/wordml/symex" mc:Ignorable="w14 w15 w16se w16cid">
+<w:fonts xmlns:mc="http://schemas.openxmlformats.org/markup-compatibility/2006" xmlns:r="http://schemas.openxmlformats.org/officeDocument/2006/relationships" xmlns:w="http://schemas.openxmlformats.org/wordprocessingml/2006/main" xmlns:w14="http://schemas.microsoft.com/office/word/2010/wordml" xmlns:w15="http://schemas.microsoft.com/office/word/2012/wordml" xmlns:w16cex="http://schemas.microsoft.com/office/word/2018/wordml/cex" xmlns:w16cid="http://schemas.microsoft.com/office/word/2016/wordml/cid" xmlns:w16="http://schemas.microsoft.com/office/word/2018/wordml" xmlns:w16se="http://schemas.microsoft.com/office/word/2015/wordml/symex" mc:Ignorable="w14 w15 w16se w16cid w16 w16cex">
   <w:font w:name="Symbol">
     <w:panose1 w:val="05050102010706020507"/>
     <w:charset w:val="02"/>
@@ -8275,14 +8818,14 @@
     <w:charset w:val="00"/>
     <w:family w:val="roman"/>
     <w:pitch w:val="variable"/>
-    <w:sig w:usb0="E0002AFF" w:usb1="C0007841" w:usb2="00000009" w:usb3="00000000" w:csb0="000001FF" w:csb1="00000000"/>
+    <w:sig w:usb0="E0002EFF" w:usb1="C000785B" w:usb2="00000009" w:usb3="00000000" w:csb0="000001FF" w:csb1="00000000"/>
   </w:font>
   <w:font w:name="Courier New">
     <w:panose1 w:val="02070309020205020404"/>
     <w:charset w:val="00"/>
     <w:family w:val="modern"/>
     <w:pitch w:val="fixed"/>
-    <w:sig w:usb0="E0002AFF" w:usb1="C0007843" w:usb2="00000009" w:usb3="00000000" w:csb0="000001FF" w:csb1="00000000"/>
+    <w:sig w:usb0="E0002EFF" w:usb1="C0007843" w:usb2="00000009" w:usb3="00000000" w:csb0="000001FF" w:csb1="00000000"/>
   </w:font>
   <w:font w:name="Wingdings">
     <w:panose1 w:val="05000000000000000000"/>
@@ -8296,17 +8839,18 @@
     <w:charset w:val="00"/>
     <w:family w:val="swiss"/>
     <w:pitch w:val="variable"/>
-    <w:sig w:usb0="E00002FF" w:usb1="4000ACFF" w:usb2="00000001" w:usb3="00000000" w:csb0="0000019F" w:csb1="00000000"/>
+    <w:sig w:usb0="E4002EFF" w:usb1="C000247B" w:usb2="00000009" w:usb3="00000000" w:csb0="000001FF" w:csb1="00000000"/>
   </w:font>
   <w:font w:name="Calibri Light">
     <w:panose1 w:val="020F0302020204030204"/>
     <w:charset w:val="00"/>
     <w:family w:val="swiss"/>
     <w:pitch w:val="variable"/>
-    <w:sig w:usb0="A00002EF" w:usb1="4000207B" w:usb2="00000000" w:usb3="00000000" w:csb0="0000019F" w:csb1="00000000"/>
+    <w:sig w:usb0="E4002EFF" w:usb1="C000247B" w:usb2="00000009" w:usb3="00000000" w:csb0="000001FF" w:csb1="00000000"/>
   </w:font>
   <w:font w:name="Yu Gothic Light">
     <w:altName w:val="游ゴシック Light"/>
+    <w:panose1 w:val="020B0300000000000000"/>
     <w:charset w:val="80"/>
     <w:family w:val="swiss"/>
     <w:pitch w:val="variable"/>
@@ -8314,6 +8858,7 @@
   </w:font>
   <w:font w:name="Yu Mincho">
     <w:altName w:val="游明朝"/>
+    <w:panose1 w:val="02020400000000000000"/>
     <w:charset w:val="80"/>
     <w:family w:val="roman"/>
     <w:pitch w:val="variable"/>
@@ -8324,13 +8869,13 @@
     <w:charset w:val="00"/>
     <w:family w:val="swiss"/>
     <w:pitch w:val="variable"/>
-    <w:sig w:usb0="E0002AFF" w:usb1="C0007843" w:usb2="00000009" w:usb3="00000000" w:csb0="000001FF" w:csb1="00000000"/>
+    <w:sig w:usb0="E0002EFF" w:usb1="C000785B" w:usb2="00000009" w:usb3="00000000" w:csb0="000001FF" w:csb1="00000000"/>
   </w:font>
 </w:fonts>
 </file>
 
 <file path=word/glossary/settings.xml><?xml version="1.0" encoding="utf-8"?>
-<w:settings xmlns:mc="http://schemas.openxmlformats.org/markup-compatibility/2006" xmlns:o="urn:schemas-microsoft-com:office:office" xmlns:r="http://schemas.openxmlformats.org/officeDocument/2006/relationships" xmlns:m="http://schemas.openxmlformats.org/officeDocument/2006/math" xmlns:v="urn:schemas-microsoft-com:vml" xmlns:w10="urn:schemas-microsoft-com:office:word" xmlns:w="http://schemas.openxmlformats.org/wordprocessingml/2006/main" xmlns:w14="http://schemas.microsoft.com/office/word/2010/wordml" xmlns:w15="http://schemas.microsoft.com/office/word/2012/wordml" xmlns:w16cid="http://schemas.microsoft.com/office/word/2016/wordml/cid" xmlns:w16se="http://schemas.microsoft.com/office/word/2015/wordml/symex" xmlns:sl="http://schemas.openxmlformats.org/schemaLibrary/2006/main" mc:Ignorable="w14 w15 w16se w16cid">
+<w:settings xmlns:mc="http://schemas.openxmlformats.org/markup-compatibility/2006" xmlns:o="urn:schemas-microsoft-com:office:office" xmlns:r="http://schemas.openxmlformats.org/officeDocument/2006/relationships" xmlns:m="http://schemas.openxmlformats.org/officeDocument/2006/math" xmlns:v="urn:schemas-microsoft-com:vml" xmlns:w10="urn:schemas-microsoft-com:office:word" xmlns:w="http://schemas.openxmlformats.org/wordprocessingml/2006/main" xmlns:w14="http://schemas.microsoft.com/office/word/2010/wordml" xmlns:w15="http://schemas.microsoft.com/office/word/2012/wordml" xmlns:w16cex="http://schemas.microsoft.com/office/word/2018/wordml/cex" xmlns:w16cid="http://schemas.microsoft.com/office/word/2016/wordml/cid" xmlns:w16="http://schemas.microsoft.com/office/word/2018/wordml" xmlns:w16se="http://schemas.microsoft.com/office/word/2015/wordml/symex" xmlns:sl="http://schemas.openxmlformats.org/schemaLibrary/2006/main" mc:Ignorable="w14 w15 w16se w16cid w16 w16cex">
   <w:view w:val="normal"/>
   <w:defaultTabStop w:val="708"/>
   <w:hyphenationZone w:val="425"/>
@@ -8352,6 +8897,7 @@
     <w:rsid w:val="009F53E9"/>
     <w:rsid w:val="00A44399"/>
     <w:rsid w:val="00AE4C43"/>
+    <w:rsid w:val="00B84F09"/>
     <w:rsid w:val="00D35D76"/>
     <w:rsid w:val="00E3767A"/>
   </w:rsids>
@@ -8371,13 +8917,13 @@
   <w:themeFontLang w:val="fr-CH" w:eastAsia="ja-JP"/>
   <w:clrSchemeMapping w:bg1="light1" w:t1="dark1" w:bg2="light2" w:t2="dark2" w:accent1="accent1" w:accent2="accent2" w:accent3="accent3" w:accent4="accent4" w:accent5="accent5" w:accent6="accent6" w:hyperlink="hyperlink" w:followedHyperlink="followedHyperlink"/>
   <w:decimalSymbol w:val="."/>
-  <w:listSeparator w:val=";"/>
+  <w:listSeparator w:val=","/>
   <w15:chartTrackingRefBased/>
 </w:settings>
 </file>
 
 <file path=word/glossary/styles.xml><?xml version="1.0" encoding="utf-8"?>
-<w:styles xmlns:mc="http://schemas.openxmlformats.org/markup-compatibility/2006" xmlns:r="http://schemas.openxmlformats.org/officeDocument/2006/relationships" xmlns:w="http://schemas.openxmlformats.org/wordprocessingml/2006/main" xmlns:w14="http://schemas.microsoft.com/office/word/2010/wordml" xmlns:w15="http://schemas.microsoft.com/office/word/2012/wordml" xmlns:w16cid="http://schemas.microsoft.com/office/word/2016/wordml/cid" xmlns:w16se="http://schemas.microsoft.com/office/word/2015/wordml/symex" mc:Ignorable="w14 w15 w16se w16cid">
+<w:styles xmlns:mc="http://schemas.openxmlformats.org/markup-compatibility/2006" xmlns:r="http://schemas.openxmlformats.org/officeDocument/2006/relationships" xmlns:w="http://schemas.openxmlformats.org/wordprocessingml/2006/main" xmlns:w14="http://schemas.microsoft.com/office/word/2010/wordml" xmlns:w15="http://schemas.microsoft.com/office/word/2012/wordml" xmlns:w16cex="http://schemas.microsoft.com/office/word/2018/wordml/cex" xmlns:w16cid="http://schemas.microsoft.com/office/word/2016/wordml/cid" xmlns:w16="http://schemas.microsoft.com/office/word/2018/wordml" xmlns:w16se="http://schemas.microsoft.com/office/word/2015/wordml/symex" mc:Ignorable="w14 w15 w16se w16cid w16 w16cex">
   <w:docDefaults>
     <w:rPrDefault>
       <w:rPr>
@@ -8775,13 +9321,13 @@
     <w:name w:val="Normal"/>
     <w:qFormat/>
   </w:style>
-  <w:style w:type="character" w:default="1" w:styleId="Policepardfaut">
+  <w:style w:type="character" w:default="1" w:styleId="DefaultParagraphFont">
     <w:name w:val="Default Paragraph Font"/>
     <w:uiPriority w:val="1"/>
     <w:semiHidden/>
     <w:unhideWhenUsed/>
   </w:style>
-  <w:style w:type="table" w:default="1" w:styleId="TableauNormal">
+  <w:style w:type="table" w:default="1" w:styleId="TableNormal">
     <w:name w:val="Normal Table"/>
     <w:uiPriority w:val="99"/>
     <w:semiHidden/>
@@ -8796,7 +9342,7 @@
       </w:tblCellMar>
     </w:tblPr>
   </w:style>
-  <w:style w:type="numbering" w:default="1" w:styleId="Aucuneliste">
+  <w:style w:type="numbering" w:default="1" w:styleId="NoList">
     <w:name w:val="No List"/>
     <w:uiPriority w:val="99"/>
     <w:semiHidden/>
@@ -8826,7 +9372,7 @@
 </file>
 
 <file path=word/glossary/webSettings.xml><?xml version="1.0" encoding="utf-8"?>
-<w:webSettings xmlns:mc="http://schemas.openxmlformats.org/markup-compatibility/2006" xmlns:r="http://schemas.openxmlformats.org/officeDocument/2006/relationships" xmlns:w="http://schemas.openxmlformats.org/wordprocessingml/2006/main" xmlns:w14="http://schemas.microsoft.com/office/word/2010/wordml" xmlns:w15="http://schemas.microsoft.com/office/word/2012/wordml" xmlns:w16cid="http://schemas.microsoft.com/office/word/2016/wordml/cid" xmlns:w16se="http://schemas.microsoft.com/office/word/2015/wordml/symex" mc:Ignorable="w14 w15 w16se w16cid">
+<w:webSettings xmlns:mc="http://schemas.openxmlformats.org/markup-compatibility/2006" xmlns:r="http://schemas.openxmlformats.org/officeDocument/2006/relationships" xmlns:w="http://schemas.openxmlformats.org/wordprocessingml/2006/main" xmlns:w14="http://schemas.microsoft.com/office/word/2010/wordml" xmlns:w15="http://schemas.microsoft.com/office/word/2012/wordml" xmlns:w16cex="http://schemas.microsoft.com/office/word/2018/wordml/cex" xmlns:w16cid="http://schemas.microsoft.com/office/word/2016/wordml/cid" xmlns:w16="http://schemas.microsoft.com/office/word/2018/wordml" xmlns:w16se="http://schemas.microsoft.com/office/word/2015/wordml/symex" mc:Ignorable="w14 w15 w16se w16cid w16 w16cex">
   <w:optimizeForBrowser/>
   <w:allowPNG/>
 </w:webSettings>
@@ -9128,18 +9674,16 @@
 </file>
 
 <file path=customXml/item1.xml><?xml version="1.0" encoding="utf-8"?>
-<p:properties xmlns:p="http://schemas.microsoft.com/office/2006/metadata/properties" xmlns:xsi="http://www.w3.org/2001/XMLSchema-instance" xmlns:pc="http://schemas.microsoft.com/office/infopath/2007/PartnerControls">
-  <documentManagement/>
-</p:properties>
-</file>
-
-<file path=customXml/item2.xml><?xml version="1.0" encoding="utf-8"?>
 <?mso-contentType ?>
 <FormTemplates xmlns="http://schemas.microsoft.com/sharepoint/v3/contenttype/forms">
   <Display>DocumentLibraryForm</Display>
   <Edit>DocumentLibraryForm</Edit>
   <New>DocumentLibraryForm</New>
 </FormTemplates>
+</file>
+
+<file path=customXml/item2.xml><?xml version="1.0" encoding="utf-8"?>
+<b:Sources xmlns:b="http://schemas.openxmlformats.org/officeDocument/2006/bibliography" xmlns="http://schemas.openxmlformats.org/officeDocument/2006/bibliography" SelectedStyle="\APASixthEditionOfficeOnline.xsl" StyleName="APA" Version="6"/>
 </file>
 
 <file path=customXml/item3.xml><?xml version="1.0" encoding="utf-8"?>
@@ -9301,22 +9845,23 @@
 </file>
 
 <file path=customXml/item4.xml><?xml version="1.0" encoding="utf-8"?>
-<b:Sources xmlns:b="http://schemas.openxmlformats.org/officeDocument/2006/bibliography" xmlns="http://schemas.openxmlformats.org/officeDocument/2006/bibliography" SelectedStyle="\APASixthEditionOfficeOnline.xsl" StyleName="APA" Version="6"/>
+<p:properties xmlns:p="http://schemas.microsoft.com/office/2006/metadata/properties" xmlns:xsi="http://www.w3.org/2001/XMLSchema-instance" xmlns:pc="http://schemas.microsoft.com/office/infopath/2007/PartnerControls">
+  <documentManagement/>
+</p:properties>
 </file>
 
 <file path=customXml/itemProps1.xml><?xml version="1.0" encoding="utf-8"?>
-<ds:datastoreItem xmlns:ds="http://schemas.openxmlformats.org/officeDocument/2006/customXml" ds:itemID="{AB1A8394-D24C-4274-8A6B-1B6078F3F970}">
+<ds:datastoreItem xmlns:ds="http://schemas.openxmlformats.org/officeDocument/2006/customXml" ds:itemID="{9937AB6D-53FC-43B1-A91E-B4B47B0389DF}">
   <ds:schemaRefs>
-    <ds:schemaRef ds:uri="http://schemas.microsoft.com/office/2006/metadata/properties"/>
-    <ds:schemaRef ds:uri="http://schemas.microsoft.com/office/infopath/2007/PartnerControls"/>
+    <ds:schemaRef ds:uri="http://schemas.microsoft.com/sharepoint/v3/contenttype/forms"/>
   </ds:schemaRefs>
 </ds:datastoreItem>
 </file>
 
 <file path=customXml/itemProps2.xml><?xml version="1.0" encoding="utf-8"?>
-<ds:datastoreItem xmlns:ds="http://schemas.openxmlformats.org/officeDocument/2006/customXml" ds:itemID="{9937AB6D-53FC-43B1-A91E-B4B47B0389DF}">
+<ds:datastoreItem xmlns:ds="http://schemas.openxmlformats.org/officeDocument/2006/customXml" ds:itemID="{D643AF2A-7903-4262-8C87-110302C5F2C5}">
   <ds:schemaRefs>
-    <ds:schemaRef ds:uri="http://schemas.microsoft.com/sharepoint/v3/contenttype/forms"/>
+    <ds:schemaRef ds:uri="http://schemas.openxmlformats.org/officeDocument/2006/bibliography"/>
   </ds:schemaRefs>
 </ds:datastoreItem>
 </file>
@@ -9340,9 +9885,10 @@
 </file>
 
 <file path=customXml/itemProps4.xml><?xml version="1.0" encoding="utf-8"?>
-<ds:datastoreItem xmlns:ds="http://schemas.openxmlformats.org/officeDocument/2006/customXml" ds:itemID="{D643AF2A-7903-4262-8C87-110302C5F2C5}">
+<ds:datastoreItem xmlns:ds="http://schemas.openxmlformats.org/officeDocument/2006/customXml" ds:itemID="{AB1A8394-D24C-4274-8A6B-1B6078F3F970}">
   <ds:schemaRefs>
-    <ds:schemaRef ds:uri="http://schemas.openxmlformats.org/officeDocument/2006/bibliography"/>
+    <ds:schemaRef ds:uri="http://schemas.microsoft.com/office/2006/metadata/properties"/>
+    <ds:schemaRef ds:uri="http://schemas.microsoft.com/office/infopath/2007/PartnerControls"/>
   </ds:schemaRefs>
 </ds:datastoreItem>
 </file>
</xml_diff>

<commit_message>
Finalise documentation in .pdf format
</commit_message>
<xml_diff>
--- a/Documentation/ANP_BUM_TRN_Django.docx
+++ b/Documentation/ANP_BUM_TRN_Django.docx
@@ -1,6 +1,6 @@
 
 <file path=word/document.xml><?xml version="1.0" encoding="utf-8"?>
-<w:document xmlns:wpc="http://schemas.microsoft.com/office/word/2010/wordprocessingCanvas" xmlns:cx="http://schemas.microsoft.com/office/drawing/2014/chartex" xmlns:cx1="http://schemas.microsoft.com/office/drawing/2015/9/8/chartex" xmlns:cx2="http://schemas.microsoft.com/office/drawing/2015/10/21/chartex" xmlns:cx3="http://schemas.microsoft.com/office/drawing/2016/5/9/chartex" xmlns:cx4="http://schemas.microsoft.com/office/drawing/2016/5/10/chartex" xmlns:cx5="http://schemas.microsoft.com/office/drawing/2016/5/11/chartex" xmlns:cx6="http://schemas.microsoft.com/office/drawing/2016/5/12/chartex" xmlns:cx7="http://schemas.microsoft.com/office/drawing/2016/5/13/chartex" xmlns:cx8="http://schemas.microsoft.com/office/drawing/2016/5/14/chartex" xmlns:mc="http://schemas.openxmlformats.org/markup-compatibility/2006" xmlns:aink="http://schemas.microsoft.com/office/drawing/2016/ink" xmlns:am3d="http://schemas.microsoft.com/office/drawing/2017/model3d" xmlns:o="urn:schemas-microsoft-com:office:office" xmlns:r="http://schemas.openxmlformats.org/officeDocument/2006/relationships" xmlns:m="http://schemas.openxmlformats.org/officeDocument/2006/math" xmlns:v="urn:schemas-microsoft-com:vml" xmlns:wp14="http://schemas.microsoft.com/office/word/2010/wordprocessingDrawing" xmlns:wp="http://schemas.openxmlformats.org/drawingml/2006/wordprocessingDrawing" xmlns:w10="urn:schemas-microsoft-com:office:word" xmlns:w="http://schemas.openxmlformats.org/wordprocessingml/2006/main" xmlns:w14="http://schemas.microsoft.com/office/word/2010/wordml" xmlns:w15="http://schemas.microsoft.com/office/word/2012/wordml" xmlns:w16cex="http://schemas.microsoft.com/office/word/2018/wordml/cex" xmlns:w16cid="http://schemas.microsoft.com/office/word/2016/wordml/cid" xmlns:w16="http://schemas.microsoft.com/office/word/2018/wordml" xmlns:w16se="http://schemas.microsoft.com/office/word/2015/wordml/symex" xmlns:wpg="http://schemas.microsoft.com/office/word/2010/wordprocessingGroup" xmlns:wpi="http://schemas.microsoft.com/office/word/2010/wordprocessingInk" xmlns:wne="http://schemas.microsoft.com/office/word/2006/wordml" xmlns:wps="http://schemas.microsoft.com/office/word/2010/wordprocessingShape" mc:Ignorable="w14 w15 w16se w16cid w16 w16cex wp14">
+<w:document xmlns:wpc="http://schemas.microsoft.com/office/word/2010/wordprocessingCanvas" xmlns:cx="http://schemas.microsoft.com/office/drawing/2014/chartex" xmlns:cx1="http://schemas.microsoft.com/office/drawing/2015/9/8/chartex" xmlns:cx2="http://schemas.microsoft.com/office/drawing/2015/10/21/chartex" xmlns:cx3="http://schemas.microsoft.com/office/drawing/2016/5/9/chartex" xmlns:cx4="http://schemas.microsoft.com/office/drawing/2016/5/10/chartex" xmlns:cx5="http://schemas.microsoft.com/office/drawing/2016/5/11/chartex" xmlns:cx6="http://schemas.microsoft.com/office/drawing/2016/5/12/chartex" xmlns:cx7="http://schemas.microsoft.com/office/drawing/2016/5/13/chartex" xmlns:cx8="http://schemas.microsoft.com/office/drawing/2016/5/14/chartex" xmlns:mc="http://schemas.openxmlformats.org/markup-compatibility/2006" xmlns:aink="http://schemas.microsoft.com/office/drawing/2016/ink" xmlns:am3d="http://schemas.microsoft.com/office/drawing/2017/model3d" xmlns:o="urn:schemas-microsoft-com:office:office" xmlns:r="http://schemas.openxmlformats.org/officeDocument/2006/relationships" xmlns:m="http://schemas.openxmlformats.org/officeDocument/2006/math" xmlns:v="urn:schemas-microsoft-com:vml" xmlns:wp14="http://schemas.microsoft.com/office/word/2010/wordprocessingDrawing" xmlns:wp="http://schemas.openxmlformats.org/drawingml/2006/wordprocessingDrawing" xmlns:w10="urn:schemas-microsoft-com:office:word" xmlns:w="http://schemas.openxmlformats.org/wordprocessingml/2006/main" xmlns:w14="http://schemas.microsoft.com/office/word/2010/wordml" xmlns:w15="http://schemas.microsoft.com/office/word/2012/wordml" xmlns:w16cid="http://schemas.microsoft.com/office/word/2016/wordml/cid" xmlns:w16se="http://schemas.microsoft.com/office/word/2015/wordml/symex" xmlns:wpg="http://schemas.microsoft.com/office/word/2010/wordprocessingGroup" xmlns:wpi="http://schemas.microsoft.com/office/word/2010/wordprocessingInk" xmlns:wne="http://schemas.microsoft.com/office/word/2006/wordml" xmlns:wps="http://schemas.microsoft.com/office/word/2010/wordprocessingShape" mc:Ignorable="w14 w15 w16se w16cid wp14">
   <w:body>
     <w:sdt>
       <w:sdtPr>
@@ -27,7 +27,7 @@
               <w:lang w:eastAsia="fr-CH"/>
             </w:rPr>
             <w:drawing>
-              <wp:anchor distT="0" distB="0" distL="114300" distR="114300" simplePos="0" relativeHeight="251659264" behindDoc="0" locked="0" layoutInCell="1" allowOverlap="1" wp14:anchorId="352274C5" wp14:editId="2F2B2CB7">
+              <wp:anchor distT="0" distB="0" distL="114300" distR="114300" simplePos="0" relativeHeight="251699200" behindDoc="0" locked="0" layoutInCell="1" allowOverlap="1" wp14:anchorId="1E748D12" wp14:editId="7854AD40">
                 <wp:simplePos x="0" y="0"/>
                 <wp:positionH relativeFrom="margin">
                   <wp:align>right</wp:align>
@@ -94,18 +94,23 @@
         <w:p/>
         <w:p/>
         <w:p>
-          <w:pPr>
-            <w:jc w:val="center"/>
-          </w:pPr>
           <w:r>
             <w:rPr>
               <w:noProof/>
             </w:rPr>
             <w:drawing>
-              <wp:inline distT="0" distB="0" distL="0" distR="0" wp14:anchorId="4143D791" wp14:editId="53E653B7">
-                <wp:extent cx="5105216" cy="2777705"/>
-                <wp:effectExtent l="0" t="0" r="635" b="3810"/>
-                <wp:docPr id="33" name="Picture 33"/>
+              <wp:anchor distT="0" distB="0" distL="114300" distR="114300" simplePos="0" relativeHeight="251700224" behindDoc="0" locked="0" layoutInCell="1" allowOverlap="1" wp14:anchorId="6387558D" wp14:editId="59E9F23D">
+                <wp:simplePos x="0" y="0"/>
+                <wp:positionH relativeFrom="margin">
+                  <wp:align>right</wp:align>
+                </wp:positionH>
+                <wp:positionV relativeFrom="paragraph">
+                  <wp:posOffset>4445</wp:posOffset>
+                </wp:positionV>
+                <wp:extent cx="5760720" cy="3243580"/>
+                <wp:effectExtent l="0" t="0" r="0" b="0"/>
+                <wp:wrapNone/>
+                <wp:docPr id="9" name="Image 9"/>
                 <wp:cNvGraphicFramePr>
                   <a:graphicFrameLocks xmlns:a="http://schemas.openxmlformats.org/drawingml/2006/main" noChangeAspect="1"/>
                 </wp:cNvGraphicFramePr>
@@ -117,7 +122,13 @@
                         <pic:cNvPicPr/>
                       </pic:nvPicPr>
                       <pic:blipFill>
-                        <a:blip r:embed="rId12"/>
+                        <a:blip r:embed="rId12">
+                          <a:extLst>
+                            <a:ext uri="{28A0092B-C50C-407E-A947-70E740481C1C}">
+                              <a14:useLocalDpi xmlns:a14="http://schemas.microsoft.com/office/drawing/2010/main" val="0"/>
+                            </a:ext>
+                          </a:extLst>
+                        </a:blip>
                         <a:stretch>
                           <a:fillRect/>
                         </a:stretch>
@@ -125,16 +136,25 @@
                       <pic:spPr>
                         <a:xfrm>
                           <a:off x="0" y="0"/>
-                          <a:ext cx="5142923" cy="2798221"/>
+                          <a:ext cx="5760720" cy="3243580"/>
                         </a:xfrm>
                         <a:prstGeom prst="rect">
                           <a:avLst/>
                         </a:prstGeom>
+                        <a:effectLst>
+                          <a:softEdge rad="12700"/>
+                        </a:effectLst>
                       </pic:spPr>
                     </pic:pic>
                   </a:graphicData>
                 </a:graphic>
-              </wp:inline>
+                <wp14:sizeRelH relativeFrom="page">
+                  <wp14:pctWidth>0</wp14:pctWidth>
+                </wp14:sizeRelH>
+                <wp14:sizeRelV relativeFrom="page">
+                  <wp14:pctHeight>0</wp14:pctHeight>
+                </wp14:sizeRelV>
+              </wp:anchor>
             </w:drawing>
           </w:r>
         </w:p>
@@ -182,16 +202,15 @@
                   <w:alias w:val="Titre"/>
                   <w:id w:val="13406919"/>
                   <w:placeholder>
-                    <w:docPart w:val="F4566AD966CD448CA5D1A0D1AA212A03"/>
+                    <w:docPart w:val="753982076A564C9B8530BC55CB0EB4DD"/>
                   </w:placeholder>
                   <w:dataBinding w:prefixMappings="xmlns:ns0='http://schemas.openxmlformats.org/package/2006/metadata/core-properties' xmlns:ns1='http://purl.org/dc/elements/1.1/'" w:xpath="/ns0:coreProperties[1]/ns1:title[1]" w:storeItemID="{6C3C8BC8-F283-45AE-878A-BAB7291924A1}"/>
                   <w:text/>
                 </w:sdtPr>
-                <w:sdtEndPr/>
                 <w:sdtContent>
                   <w:p>
                     <w:pPr>
-                      <w:pStyle w:val="NoSpacing"/>
+                      <w:pStyle w:val="Sansinterligne"/>
                       <w:spacing w:line="216" w:lineRule="auto"/>
                       <w:rPr>
                         <w:rFonts w:asciiTheme="majorHAnsi" w:eastAsiaTheme="majorEastAsia" w:hAnsiTheme="majorHAnsi" w:cstheme="majorBidi"/>
@@ -231,12 +250,11 @@
                 <w:alias w:val="Sous-titre"/>
                 <w:id w:val="13406923"/>
                 <w:placeholder>
-                  <w:docPart w:val="543C679082EE429297DECA1948D45274"/>
+                  <w:docPart w:val="7AFFCF5865B442AA80884EF97B687511"/>
                 </w:placeholder>
                 <w:dataBinding w:prefixMappings="xmlns:ns0='http://schemas.openxmlformats.org/package/2006/metadata/core-properties' xmlns:ns1='http://purl.org/dc/elements/1.1/'" w:xpath="/ns0:coreProperties[1]/ns1:subject[1]" w:storeItemID="{6C3C8BC8-F283-45AE-878A-BAB7291924A1}"/>
                 <w:text/>
               </w:sdtPr>
-              <w:sdtEndPr/>
               <w:sdtContent>
                 <w:tc>
                   <w:tcPr>
@@ -253,7 +271,7 @@
                   </w:tcPr>
                   <w:p>
                     <w:pPr>
-                      <w:pStyle w:val="NoSpacing"/>
+                      <w:pStyle w:val="Sansinterligne"/>
                       <w:rPr>
                         <w:color w:val="2F5496" w:themeColor="accent1" w:themeShade="BF"/>
                         <w:sz w:val="24"/>
@@ -295,7 +313,7 @@
               </w:tcPr>
               <w:p>
                 <w:pPr>
-                  <w:pStyle w:val="NoSpacing"/>
+                  <w:pStyle w:val="Sansinterligne"/>
                   <w:rPr>
                     <w:color w:val="4472C4" w:themeColor="accent1"/>
                     <w:sz w:val="28"/>
@@ -310,12 +328,32 @@
                     <w:szCs w:val="28"/>
                     <w:lang w:val="en-US"/>
                   </w:rPr>
-                  <w:t>Pierre ANKEN – Montaine BURGER – Nghi TRAN</w:t>
+                  <w:t xml:space="preserve">Pierre ANKEN – Montaine BURGER – </w:t>
+                </w:r>
+                <w:proofErr w:type="spellStart"/>
+                <w:r>
+                  <w:rPr>
+                    <w:color w:val="4472C4" w:themeColor="accent1"/>
+                    <w:sz w:val="28"/>
+                    <w:szCs w:val="28"/>
+                    <w:lang w:val="en-US"/>
+                  </w:rPr>
+                  <w:t>Nghi</w:t>
+                </w:r>
+                <w:proofErr w:type="spellEnd"/>
+                <w:r>
+                  <w:rPr>
+                    <w:color w:val="4472C4" w:themeColor="accent1"/>
+                    <w:sz w:val="28"/>
+                    <w:szCs w:val="28"/>
+                    <w:lang w:val="en-US"/>
+                  </w:rPr>
+                  <w:t xml:space="preserve"> TRAN</w:t>
                 </w:r>
               </w:p>
               <w:p>
                 <w:pPr>
-                  <w:pStyle w:val="NoSpacing"/>
+                  <w:pStyle w:val="Sansinterligne"/>
                   <w:rPr>
                     <w:color w:val="4472C4" w:themeColor="accent1"/>
                     <w:sz w:val="28"/>
@@ -344,7 +382,7 @@
               </w:p>
               <w:p>
                 <w:pPr>
-                  <w:pStyle w:val="NoSpacing"/>
+                  <w:pStyle w:val="Sansinterligne"/>
                   <w:rPr>
                     <w:color w:val="4472C4" w:themeColor="accent1"/>
                     <w:lang w:val="en-US"/>
@@ -363,11 +401,18 @@
               <w:szCs w:val="32"/>
             </w:rPr>
           </w:pPr>
+          <w:r>
+            <w:rPr>
+              <w:b/>
+              <w:bCs/>
+              <w:sz w:val="32"/>
+              <w:szCs w:val="32"/>
+            </w:rPr>
+            <w:br w:type="page"/>
+          </w:r>
         </w:p>
       </w:sdtContent>
     </w:sdt>
-    <w:p/>
-    <w:p/>
     <w:sdt>
       <w:sdtPr>
         <w:rPr>
@@ -394,7 +439,7 @@
       <w:sdtContent>
         <w:p>
           <w:pPr>
-            <w:pStyle w:val="TOCHeading"/>
+            <w:pStyle w:val="En-ttedetabledesmatires"/>
           </w:pPr>
           <w:r>
             <w:t xml:space="preserve">Table </w:t>
@@ -403,9 +448,11 @@
             <w:t>of contents</w:t>
           </w:r>
         </w:p>
+        <w:bookmarkStart w:id="0" w:name="_GoBack"/>
+        <w:bookmarkEnd w:id="0"/>
         <w:p>
           <w:pPr>
-            <w:pStyle w:val="TOC1"/>
+            <w:pStyle w:val="TM1"/>
             <w:rPr>
               <w:rFonts w:eastAsiaTheme="minorEastAsia"/>
               <w:b w:val="0"/>
@@ -422,10 +469,10 @@
           <w:r>
             <w:fldChar w:fldCharType="separate"/>
           </w:r>
-          <w:hyperlink w:anchor="_Toc42544858" w:history="1">
-            <w:r>
-              <w:rPr>
-                <w:rStyle w:val="Hyperlink"/>
+          <w:hyperlink w:anchor="_Toc42776998" w:history="1">
+            <w:r>
+              <w:rPr>
+                <w:rStyle w:val="Lienhypertexte"/>
               </w:rPr>
               <w:t>Structure of the project</w:t>
             </w:r>
@@ -445,7 +492,7 @@
               <w:rPr>
                 <w:webHidden/>
               </w:rPr>
-              <w:instrText xml:space="preserve"> PAGEREF _Toc42544858 \h </w:instrText>
+              <w:instrText xml:space="preserve"> PAGEREF _Toc42776998 \h </w:instrText>
             </w:r>
             <w:r>
               <w:rPr>
@@ -474,7 +521,7 @@
         </w:p>
         <w:p>
           <w:pPr>
-            <w:pStyle w:val="TOC1"/>
+            <w:pStyle w:val="TM1"/>
             <w:rPr>
               <w:rFonts w:eastAsiaTheme="minorEastAsia"/>
               <w:b w:val="0"/>
@@ -482,10 +529,10 @@
               <w:lang w:val="fr-CH" w:eastAsia="fr-CH"/>
             </w:rPr>
           </w:pPr>
-          <w:hyperlink w:anchor="_Toc42544859" w:history="1">
-            <w:r>
-              <w:rPr>
-                <w:rStyle w:val="Hyperlink"/>
+          <w:hyperlink w:anchor="_Toc42776999" w:history="1">
+            <w:r>
+              <w:rPr>
+                <w:rStyle w:val="Lienhypertexte"/>
               </w:rPr>
               <w:t>How to setup your project locally</w:t>
             </w:r>
@@ -505,7 +552,7 @@
               <w:rPr>
                 <w:webHidden/>
               </w:rPr>
-              <w:instrText xml:space="preserve"> PAGEREF _Toc42544859 \h </w:instrText>
+              <w:instrText xml:space="preserve"> PAGEREF _Toc42776999 \h </w:instrText>
             </w:r>
             <w:r>
               <w:rPr>
@@ -534,7 +581,7 @@
         </w:p>
         <w:p>
           <w:pPr>
-            <w:pStyle w:val="TOC2"/>
+            <w:pStyle w:val="TM2"/>
             <w:tabs>
               <w:tab w:val="right" w:leader="dot" w:pos="9062"/>
             </w:tabs>
@@ -544,10 +591,10 @@
               <w:lang w:val="fr-CH" w:eastAsia="fr-CH"/>
             </w:rPr>
           </w:pPr>
-          <w:hyperlink w:anchor="_Toc42544860" w:history="1">
-            <w:r>
-              <w:rPr>
-                <w:rStyle w:val="Hyperlink"/>
+          <w:hyperlink w:anchor="_Toc42777000" w:history="1">
+            <w:r>
+              <w:rPr>
+                <w:rStyle w:val="Lienhypertexte"/>
                 <w:noProof/>
               </w:rPr>
               <w:t>Pre-requirements</w:t>
@@ -571,7 +618,7 @@
                 <w:noProof/>
                 <w:webHidden/>
               </w:rPr>
-              <w:instrText xml:space="preserve"> PAGEREF _Toc42544860 \h </w:instrText>
+              <w:instrText xml:space="preserve"> PAGEREF _Toc42777000 \h </w:instrText>
             </w:r>
             <w:r>
               <w:rPr>
@@ -604,7 +651,7 @@
         </w:p>
         <w:p>
           <w:pPr>
-            <w:pStyle w:val="TOC2"/>
+            <w:pStyle w:val="TM2"/>
             <w:tabs>
               <w:tab w:val="right" w:leader="dot" w:pos="9062"/>
             </w:tabs>
@@ -614,10 +661,10 @@
               <w:lang w:val="fr-CH" w:eastAsia="fr-CH"/>
             </w:rPr>
           </w:pPr>
-          <w:hyperlink w:anchor="_Toc42544861" w:history="1">
-            <w:r>
-              <w:rPr>
-                <w:rStyle w:val="Hyperlink"/>
+          <w:hyperlink w:anchor="_Toc42777001" w:history="1">
+            <w:r>
+              <w:rPr>
+                <w:rStyle w:val="Lienhypertexte"/>
                 <w:noProof/>
               </w:rPr>
               <w:t>Setup local DB in pgAdmin</w:t>
@@ -641,7 +688,7 @@
                 <w:noProof/>
                 <w:webHidden/>
               </w:rPr>
-              <w:instrText xml:space="preserve"> PAGEREF _Toc42544861 \h </w:instrText>
+              <w:instrText xml:space="preserve"> PAGEREF _Toc42777001 \h </w:instrText>
             </w:r>
             <w:r>
               <w:rPr>
@@ -674,7 +721,7 @@
         </w:p>
         <w:p>
           <w:pPr>
-            <w:pStyle w:val="TOC2"/>
+            <w:pStyle w:val="TM2"/>
             <w:tabs>
               <w:tab w:val="right" w:leader="dot" w:pos="9062"/>
             </w:tabs>
@@ -684,10 +731,10 @@
               <w:lang w:val="fr-CH" w:eastAsia="fr-CH"/>
             </w:rPr>
           </w:pPr>
-          <w:hyperlink w:anchor="_Toc42544862" w:history="1">
-            <w:r>
-              <w:rPr>
-                <w:rStyle w:val="Hyperlink"/>
+          <w:hyperlink w:anchor="_Toc42777002" w:history="1">
+            <w:r>
+              <w:rPr>
+                <w:rStyle w:val="Lienhypertexte"/>
                 <w:noProof/>
               </w:rPr>
               <w:t>Import camping shapes</w:t>
@@ -711,7 +758,7 @@
                 <w:noProof/>
                 <w:webHidden/>
               </w:rPr>
-              <w:instrText xml:space="preserve"> PAGEREF _Toc42544862 \h </w:instrText>
+              <w:instrText xml:space="preserve"> PAGEREF _Toc42777002 \h </w:instrText>
             </w:r>
             <w:r>
               <w:rPr>
@@ -744,7 +791,7 @@
         </w:p>
         <w:p>
           <w:pPr>
-            <w:pStyle w:val="TOC2"/>
+            <w:pStyle w:val="TM2"/>
             <w:tabs>
               <w:tab w:val="right" w:leader="dot" w:pos="9062"/>
             </w:tabs>
@@ -754,10 +801,10 @@
               <w:lang w:val="fr-CH" w:eastAsia="fr-CH"/>
             </w:rPr>
           </w:pPr>
-          <w:hyperlink w:anchor="_Toc42544863" w:history="1">
-            <w:r>
-              <w:rPr>
-                <w:rStyle w:val="Hyperlink"/>
+          <w:hyperlink w:anchor="_Toc42777003" w:history="1">
+            <w:r>
+              <w:rPr>
+                <w:rStyle w:val="Lienhypertexte"/>
                 <w:noProof/>
               </w:rPr>
               <w:t>Import environment</w:t>
@@ -781,7 +828,7 @@
                 <w:noProof/>
                 <w:webHidden/>
               </w:rPr>
-              <w:instrText xml:space="preserve"> PAGEREF _Toc42544863 \h </w:instrText>
+              <w:instrText xml:space="preserve"> PAGEREF _Toc42777003 \h </w:instrText>
             </w:r>
             <w:r>
               <w:rPr>
@@ -814,7 +861,7 @@
         </w:p>
         <w:p>
           <w:pPr>
-            <w:pStyle w:val="TOC2"/>
+            <w:pStyle w:val="TM2"/>
             <w:tabs>
               <w:tab w:val="right" w:leader="dot" w:pos="9062"/>
             </w:tabs>
@@ -824,10 +871,10 @@
               <w:lang w:val="fr-CH" w:eastAsia="fr-CH"/>
             </w:rPr>
           </w:pPr>
-          <w:hyperlink w:anchor="_Toc42544864" w:history="1">
-            <w:r>
-              <w:rPr>
-                <w:rStyle w:val="Hyperlink"/>
+          <w:hyperlink w:anchor="_Toc42777004" w:history="1">
+            <w:r>
+              <w:rPr>
+                <w:rStyle w:val="Lienhypertexte"/>
                 <w:noProof/>
               </w:rPr>
               <w:t>Setup PyCharm</w:t>
@@ -851,7 +898,7 @@
                 <w:noProof/>
                 <w:webHidden/>
               </w:rPr>
-              <w:instrText xml:space="preserve"> PAGEREF _Toc42544864 \h </w:instrText>
+              <w:instrText xml:space="preserve"> PAGEREF _Toc42777004 \h </w:instrText>
             </w:r>
             <w:r>
               <w:rPr>
@@ -884,7 +931,7 @@
         </w:p>
         <w:p>
           <w:pPr>
-            <w:pStyle w:val="TOC2"/>
+            <w:pStyle w:val="TM2"/>
             <w:tabs>
               <w:tab w:val="right" w:leader="dot" w:pos="9062"/>
             </w:tabs>
@@ -894,10 +941,10 @@
               <w:lang w:val="fr-CH" w:eastAsia="fr-CH"/>
             </w:rPr>
           </w:pPr>
-          <w:hyperlink w:anchor="_Toc42544865" w:history="1">
-            <w:r>
-              <w:rPr>
-                <w:rStyle w:val="Hyperlink"/>
+          <w:hyperlink w:anchor="_Toc42777005" w:history="1">
+            <w:r>
+              <w:rPr>
+                <w:rStyle w:val="Lienhypertexte"/>
                 <w:noProof/>
               </w:rPr>
               <w:t>WARNING: Windows users</w:t>
@@ -921,7 +968,7 @@
                 <w:noProof/>
                 <w:webHidden/>
               </w:rPr>
-              <w:instrText xml:space="preserve"> PAGEREF _Toc42544865 \h </w:instrText>
+              <w:instrText xml:space="preserve"> PAGEREF _Toc42777005 \h </w:instrText>
             </w:r>
             <w:r>
               <w:rPr>
@@ -954,7 +1001,7 @@
         </w:p>
         <w:p>
           <w:pPr>
-            <w:pStyle w:val="TOC1"/>
+            <w:pStyle w:val="TM1"/>
             <w:rPr>
               <w:rFonts w:eastAsiaTheme="minorEastAsia"/>
               <w:b w:val="0"/>
@@ -962,10 +1009,10 @@
               <w:lang w:val="fr-CH" w:eastAsia="fr-CH"/>
             </w:rPr>
           </w:pPr>
-          <w:hyperlink w:anchor="_Toc42544866" w:history="1">
-            <w:r>
-              <w:rPr>
-                <w:rStyle w:val="Hyperlink"/>
+          <w:hyperlink w:anchor="_Toc42777006" w:history="1">
+            <w:r>
+              <w:rPr>
+                <w:rStyle w:val="Lienhypertexte"/>
               </w:rPr>
               <w:t>Design of our project</w:t>
             </w:r>
@@ -985,7 +1032,7 @@
               <w:rPr>
                 <w:webHidden/>
               </w:rPr>
-              <w:instrText xml:space="preserve"> PAGEREF _Toc42544866 \h </w:instrText>
+              <w:instrText xml:space="preserve"> PAGEREF _Toc42777006 \h </w:instrText>
             </w:r>
             <w:r>
               <w:rPr>
@@ -1014,7 +1061,7 @@
         </w:p>
         <w:p>
           <w:pPr>
-            <w:pStyle w:val="TOC2"/>
+            <w:pStyle w:val="TM2"/>
             <w:tabs>
               <w:tab w:val="right" w:leader="dot" w:pos="9062"/>
             </w:tabs>
@@ -1024,10 +1071,10 @@
               <w:lang w:val="fr-CH" w:eastAsia="fr-CH"/>
             </w:rPr>
           </w:pPr>
-          <w:hyperlink w:anchor="_Toc42544867" w:history="1">
-            <w:r>
-              <w:rPr>
-                <w:rStyle w:val="Hyperlink"/>
+          <w:hyperlink w:anchor="_Toc42777007" w:history="1">
+            <w:r>
+              <w:rPr>
+                <w:rStyle w:val="Lienhypertexte"/>
                 <w:noProof/>
               </w:rPr>
               <w:t>Mockups</w:t>
@@ -1051,7 +1098,7 @@
                 <w:noProof/>
                 <w:webHidden/>
               </w:rPr>
-              <w:instrText xml:space="preserve"> PAGEREF _Toc42544867 \h </w:instrText>
+              <w:instrText xml:space="preserve"> PAGEREF _Toc42777007 \h </w:instrText>
             </w:r>
             <w:r>
               <w:rPr>
@@ -1084,7 +1131,7 @@
         </w:p>
         <w:p>
           <w:pPr>
-            <w:pStyle w:val="TOC2"/>
+            <w:pStyle w:val="TM2"/>
             <w:tabs>
               <w:tab w:val="right" w:leader="dot" w:pos="9062"/>
             </w:tabs>
@@ -1094,10 +1141,10 @@
               <w:lang w:val="fr-CH" w:eastAsia="fr-CH"/>
             </w:rPr>
           </w:pPr>
-          <w:hyperlink w:anchor="_Toc42544868" w:history="1">
-            <w:r>
-              <w:rPr>
-                <w:rStyle w:val="Hyperlink"/>
+          <w:hyperlink w:anchor="_Toc42777008" w:history="1">
+            <w:r>
+              <w:rPr>
+                <w:rStyle w:val="Lienhypertexte"/>
                 <w:noProof/>
               </w:rPr>
               <w:t>Product Backlog</w:t>
@@ -1121,7 +1168,7 @@
                 <w:noProof/>
                 <w:webHidden/>
               </w:rPr>
-              <w:instrText xml:space="preserve"> PAGEREF _Toc42544868 \h </w:instrText>
+              <w:instrText xml:space="preserve"> PAGEREF _Toc42777008 \h </w:instrText>
             </w:r>
             <w:r>
               <w:rPr>
@@ -1154,7 +1201,7 @@
         </w:p>
         <w:p>
           <w:pPr>
-            <w:pStyle w:val="TOC1"/>
+            <w:pStyle w:val="TM1"/>
             <w:rPr>
               <w:rFonts w:eastAsiaTheme="minorEastAsia"/>
               <w:b w:val="0"/>
@@ -1162,10 +1209,10 @@
               <w:lang w:val="fr-CH" w:eastAsia="fr-CH"/>
             </w:rPr>
           </w:pPr>
-          <w:hyperlink w:anchor="_Toc42544869" w:history="1">
-            <w:r>
-              <w:rPr>
-                <w:rStyle w:val="Hyperlink"/>
+          <w:hyperlink w:anchor="_Toc42777009" w:history="1">
+            <w:r>
+              <w:rPr>
+                <w:rStyle w:val="Lienhypertexte"/>
               </w:rPr>
               <w:t>User authentication part</w:t>
             </w:r>
@@ -1185,7 +1232,7 @@
               <w:rPr>
                 <w:webHidden/>
               </w:rPr>
-              <w:instrText xml:space="preserve"> PAGEREF _Toc42544869 \h </w:instrText>
+              <w:instrText xml:space="preserve"> PAGEREF _Toc42777009 \h </w:instrText>
             </w:r>
             <w:r>
               <w:rPr>
@@ -1214,7 +1261,7 @@
         </w:p>
         <w:p>
           <w:pPr>
-            <w:pStyle w:val="TOC2"/>
+            <w:pStyle w:val="TM2"/>
             <w:tabs>
               <w:tab w:val="right" w:leader="dot" w:pos="9062"/>
             </w:tabs>
@@ -1224,10 +1271,10 @@
               <w:lang w:val="fr-CH" w:eastAsia="fr-CH"/>
             </w:rPr>
           </w:pPr>
-          <w:hyperlink w:anchor="_Toc42544870" w:history="1">
-            <w:r>
-              <w:rPr>
-                <w:rStyle w:val="Hyperlink"/>
+          <w:hyperlink w:anchor="_Toc42777010" w:history="1">
+            <w:r>
+              <w:rPr>
+                <w:rStyle w:val="Lienhypertexte"/>
                 <w:noProof/>
               </w:rPr>
               <w:t>Integrated module inside Django</w:t>
@@ -1251,7 +1298,7 @@
                 <w:noProof/>
                 <w:webHidden/>
               </w:rPr>
-              <w:instrText xml:space="preserve"> PAGEREF _Toc42544870 \h </w:instrText>
+              <w:instrText xml:space="preserve"> PAGEREF _Toc42777010 \h </w:instrText>
             </w:r>
             <w:r>
               <w:rPr>
@@ -1284,7 +1331,7 @@
         </w:p>
         <w:p>
           <w:pPr>
-            <w:pStyle w:val="TOC2"/>
+            <w:pStyle w:val="TM2"/>
             <w:tabs>
               <w:tab w:val="right" w:leader="dot" w:pos="9062"/>
             </w:tabs>
@@ -1294,10 +1341,10 @@
               <w:lang w:val="fr-CH" w:eastAsia="fr-CH"/>
             </w:rPr>
           </w:pPr>
-          <w:hyperlink w:anchor="_Toc42544871" w:history="1">
-            <w:r>
-              <w:rPr>
-                <w:rStyle w:val="Hyperlink"/>
+          <w:hyperlink w:anchor="_Toc42777011" w:history="1">
+            <w:r>
+              <w:rPr>
+                <w:rStyle w:val="Lienhypertexte"/>
                 <w:noProof/>
               </w:rPr>
               <w:t>Custom user model</w:t>
@@ -1321,7 +1368,7 @@
                 <w:noProof/>
                 <w:webHidden/>
               </w:rPr>
-              <w:instrText xml:space="preserve"> PAGEREF _Toc42544871 \h </w:instrText>
+              <w:instrText xml:space="preserve"> PAGEREF _Toc42777011 \h </w:instrText>
             </w:r>
             <w:r>
               <w:rPr>
@@ -1354,7 +1401,7 @@
         </w:p>
         <w:p>
           <w:pPr>
-            <w:pStyle w:val="TOC2"/>
+            <w:pStyle w:val="TM2"/>
             <w:tabs>
               <w:tab w:val="right" w:leader="dot" w:pos="9062"/>
             </w:tabs>
@@ -1364,10 +1411,10 @@
               <w:lang w:val="fr-CH" w:eastAsia="fr-CH"/>
             </w:rPr>
           </w:pPr>
-          <w:hyperlink w:anchor="_Toc42544872" w:history="1">
-            <w:r>
-              <w:rPr>
-                <w:rStyle w:val="Hyperlink"/>
+          <w:hyperlink w:anchor="_Toc42777012" w:history="1">
+            <w:r>
+              <w:rPr>
+                <w:rStyle w:val="Lienhypertexte"/>
                 <w:noProof/>
               </w:rPr>
               <w:t>Custom registration form</w:t>
@@ -1391,7 +1438,7 @@
                 <w:noProof/>
                 <w:webHidden/>
               </w:rPr>
-              <w:instrText xml:space="preserve"> PAGEREF _Toc42544872 \h </w:instrText>
+              <w:instrText xml:space="preserve"> PAGEREF _Toc42777012 \h </w:instrText>
             </w:r>
             <w:r>
               <w:rPr>
@@ -1424,7 +1471,7 @@
         </w:p>
         <w:p>
           <w:pPr>
-            <w:pStyle w:val="TOC2"/>
+            <w:pStyle w:val="TM2"/>
             <w:tabs>
               <w:tab w:val="right" w:leader="dot" w:pos="9062"/>
             </w:tabs>
@@ -1434,10 +1481,10 @@
               <w:lang w:val="fr-CH" w:eastAsia="fr-CH"/>
             </w:rPr>
           </w:pPr>
-          <w:hyperlink w:anchor="_Toc42544873" w:history="1">
-            <w:r>
-              <w:rPr>
-                <w:rStyle w:val="Hyperlink"/>
+          <w:hyperlink w:anchor="_Toc42777013" w:history="1">
+            <w:r>
+              <w:rPr>
+                <w:rStyle w:val="Lienhypertexte"/>
                 <w:noProof/>
               </w:rPr>
               <w:t>Login on the application</w:t>
@@ -1461,7 +1508,7 @@
                 <w:noProof/>
                 <w:webHidden/>
               </w:rPr>
-              <w:instrText xml:space="preserve"> PAGEREF _Toc42544873 \h </w:instrText>
+              <w:instrText xml:space="preserve"> PAGEREF _Toc42777013 \h </w:instrText>
             </w:r>
             <w:r>
               <w:rPr>
@@ -1494,7 +1541,7 @@
         </w:p>
         <w:p>
           <w:pPr>
-            <w:pStyle w:val="TOC2"/>
+            <w:pStyle w:val="TM2"/>
             <w:tabs>
               <w:tab w:val="right" w:leader="dot" w:pos="9062"/>
             </w:tabs>
@@ -1504,10 +1551,10 @@
               <w:lang w:val="fr-CH" w:eastAsia="fr-CH"/>
             </w:rPr>
           </w:pPr>
-          <w:hyperlink w:anchor="_Toc42544874" w:history="1">
-            <w:r>
-              <w:rPr>
-                <w:rStyle w:val="Hyperlink"/>
+          <w:hyperlink w:anchor="_Toc42777014" w:history="1">
+            <w:r>
+              <w:rPr>
+                <w:rStyle w:val="Lienhypertexte"/>
                 <w:noProof/>
               </w:rPr>
               <w:t>Custom homepage and logout from the application</w:t>
@@ -1531,7 +1578,7 @@
                 <w:noProof/>
                 <w:webHidden/>
               </w:rPr>
-              <w:instrText xml:space="preserve"> PAGEREF _Toc42544874 \h </w:instrText>
+              <w:instrText xml:space="preserve"> PAGEREF _Toc42777014 \h </w:instrText>
             </w:r>
             <w:r>
               <w:rPr>
@@ -1564,7 +1611,7 @@
         </w:p>
         <w:p>
           <w:pPr>
-            <w:pStyle w:val="TOC1"/>
+            <w:pStyle w:val="TM1"/>
             <w:rPr>
               <w:rFonts w:eastAsiaTheme="minorEastAsia"/>
               <w:b w:val="0"/>
@@ -1572,10 +1619,10 @@
               <w:lang w:val="fr-CH" w:eastAsia="fr-CH"/>
             </w:rPr>
           </w:pPr>
-          <w:hyperlink w:anchor="_Toc42544875" w:history="1">
-            <w:r>
-              <w:rPr>
-                <w:rStyle w:val="Hyperlink"/>
+          <w:hyperlink w:anchor="_Toc42777015" w:history="1">
+            <w:r>
+              <w:rPr>
+                <w:rStyle w:val="Lienhypertexte"/>
               </w:rPr>
               <w:t>Geographic Information System part</w:t>
             </w:r>
@@ -1595,7 +1642,7 @@
               <w:rPr>
                 <w:webHidden/>
               </w:rPr>
-              <w:instrText xml:space="preserve"> PAGEREF _Toc42544875 \h </w:instrText>
+              <w:instrText xml:space="preserve"> PAGEREF _Toc42777015 \h </w:instrText>
             </w:r>
             <w:r>
               <w:rPr>
@@ -1624,7 +1671,7 @@
         </w:p>
         <w:p>
           <w:pPr>
-            <w:pStyle w:val="TOC2"/>
+            <w:pStyle w:val="TM2"/>
             <w:tabs>
               <w:tab w:val="right" w:leader="dot" w:pos="9062"/>
             </w:tabs>
@@ -1634,10 +1681,10 @@
               <w:lang w:val="fr-CH" w:eastAsia="fr-CH"/>
             </w:rPr>
           </w:pPr>
-          <w:hyperlink w:anchor="_Toc42544876" w:history="1">
-            <w:r>
-              <w:rPr>
-                <w:rStyle w:val="Hyperlink"/>
+          <w:hyperlink w:anchor="_Toc42777016" w:history="1">
+            <w:r>
+              <w:rPr>
+                <w:rStyle w:val="Lienhypertexte"/>
                 <w:noProof/>
               </w:rPr>
               <w:t>Our toolbox</w:t>
@@ -1661,7 +1708,7 @@
                 <w:noProof/>
                 <w:webHidden/>
               </w:rPr>
-              <w:instrText xml:space="preserve"> PAGEREF _Toc42544876 \h </w:instrText>
+              <w:instrText xml:space="preserve"> PAGEREF _Toc42777016 \h </w:instrText>
             </w:r>
             <w:r>
               <w:rPr>
@@ -1694,7 +1741,7 @@
         </w:p>
         <w:p>
           <w:pPr>
-            <w:pStyle w:val="TOC2"/>
+            <w:pStyle w:val="TM2"/>
             <w:tabs>
               <w:tab w:val="right" w:leader="dot" w:pos="9062"/>
             </w:tabs>
@@ -1704,10 +1751,10 @@
               <w:lang w:val="fr-CH" w:eastAsia="fr-CH"/>
             </w:rPr>
           </w:pPr>
-          <w:hyperlink w:anchor="_Toc42544877" w:history="1">
-            <w:r>
-              <w:rPr>
-                <w:rStyle w:val="Hyperlink"/>
+          <w:hyperlink w:anchor="_Toc42777017" w:history="1">
+            <w:r>
+              <w:rPr>
+                <w:rStyle w:val="Lienhypertexte"/>
                 <w:noProof/>
               </w:rPr>
               <w:t>Functions used</w:t>
@@ -1731,7 +1778,7 @@
                 <w:noProof/>
                 <w:webHidden/>
               </w:rPr>
-              <w:instrText xml:space="preserve"> PAGEREF _Toc42544877 \h </w:instrText>
+              <w:instrText xml:space="preserve"> PAGEREF _Toc42777017 \h </w:instrText>
             </w:r>
             <w:r>
               <w:rPr>
@@ -1764,7 +1811,7 @@
         </w:p>
         <w:p>
           <w:pPr>
-            <w:pStyle w:val="TOC2"/>
+            <w:pStyle w:val="TM2"/>
             <w:tabs>
               <w:tab w:val="right" w:leader="dot" w:pos="9062"/>
             </w:tabs>
@@ -1774,27 +1821,13 @@
               <w:lang w:val="fr-CH" w:eastAsia="fr-CH"/>
             </w:rPr>
           </w:pPr>
-          <w:hyperlink w:anchor="_Toc42544878" w:history="1">
-            <w:r>
-              <w:rPr>
-                <w:rStyle w:val="Hyperlink"/>
-                <w:noProof/>
-              </w:rPr>
-              <w:t>Use of the differ</w:t>
-            </w:r>
-            <w:r>
-              <w:rPr>
-                <w:rStyle w:val="Hyperlink"/>
-                <w:noProof/>
-              </w:rPr>
-              <w:t>e</w:t>
-            </w:r>
-            <w:r>
-              <w:rPr>
-                <w:rStyle w:val="Hyperlink"/>
-                <w:noProof/>
-              </w:rPr>
-              <w:t>nt filters</w:t>
+          <w:hyperlink w:anchor="_Toc42777018" w:history="1">
+            <w:r>
+              <w:rPr>
+                <w:rStyle w:val="Lienhypertexte"/>
+                <w:noProof/>
+              </w:rPr>
+              <w:t>Use of the different filters</w:t>
             </w:r>
             <w:r>
               <w:rPr>
@@ -1815,7 +1848,7 @@
                 <w:noProof/>
                 <w:webHidden/>
               </w:rPr>
-              <w:instrText xml:space="preserve"> PAGEREF _Toc42544878 \h </w:instrText>
+              <w:instrText xml:space="preserve"> PAGEREF _Toc42777018 \h </w:instrText>
             </w:r>
             <w:r>
               <w:rPr>
@@ -1836,6 +1869,76 @@
                 <w:webHidden/>
               </w:rPr>
               <w:t>16</w:t>
+            </w:r>
+            <w:r>
+              <w:rPr>
+                <w:noProof/>
+                <w:webHidden/>
+              </w:rPr>
+              <w:fldChar w:fldCharType="end"/>
+            </w:r>
+          </w:hyperlink>
+        </w:p>
+        <w:p>
+          <w:pPr>
+            <w:pStyle w:val="TM2"/>
+            <w:tabs>
+              <w:tab w:val="right" w:leader="dot" w:pos="9062"/>
+            </w:tabs>
+            <w:rPr>
+              <w:rFonts w:eastAsiaTheme="minorEastAsia"/>
+              <w:noProof/>
+              <w:lang w:val="fr-CH" w:eastAsia="fr-CH"/>
+            </w:rPr>
+          </w:pPr>
+          <w:hyperlink w:anchor="_Toc42777019" w:history="1">
+            <w:r>
+              <w:rPr>
+                <w:rStyle w:val="Lienhypertexte"/>
+                <w:noProof/>
+              </w:rPr>
+              <w:t>Explanation</w:t>
+            </w:r>
+            <w:r>
+              <w:rPr>
+                <w:noProof/>
+                <w:webHidden/>
+              </w:rPr>
+              <w:tab/>
+            </w:r>
+            <w:r>
+              <w:rPr>
+                <w:noProof/>
+                <w:webHidden/>
+              </w:rPr>
+              <w:fldChar w:fldCharType="begin"/>
+            </w:r>
+            <w:r>
+              <w:rPr>
+                <w:noProof/>
+                <w:webHidden/>
+              </w:rPr>
+              <w:instrText xml:space="preserve"> PAGEREF _Toc42777019 \h </w:instrText>
+            </w:r>
+            <w:r>
+              <w:rPr>
+                <w:noProof/>
+                <w:webHidden/>
+              </w:rPr>
+            </w:r>
+            <w:r>
+              <w:rPr>
+                <w:noProof/>
+                <w:webHidden/>
+              </w:rPr>
+              <w:fldChar w:fldCharType="separate"/>
+            </w:r>
+            <w:r>
+              <w:rPr>
+                <w:noProof/>
+                <w:webHidden/>
+              </w:rPr>
+              <w:t>17</w:t>
             </w:r>
             <w:r>
               <w:rPr>
@@ -1866,14 +1969,14 @@
     </w:p>
     <w:p>
       <w:pPr>
-        <w:pStyle w:val="Heading1"/>
-      </w:pPr>
-      <w:bookmarkStart w:id="0" w:name="_Toc42544858"/>
+        <w:pStyle w:val="Titre1"/>
+      </w:pPr>
+      <w:bookmarkStart w:id="1" w:name="_Toc42776998"/>
       <w:r>
         <w:lastRenderedPageBreak/>
         <w:t>Structure of the project</w:t>
       </w:r>
-      <w:bookmarkEnd w:id="0"/>
+      <w:bookmarkEnd w:id="1"/>
     </w:p>
     <w:p>
       <w:pPr>
@@ -1901,7 +2004,7 @@
       <w:hyperlink r:id="rId13" w:history="1">
         <w:r>
           <w:rPr>
-            <w:rStyle w:val="Hyperlink"/>
+            <w:rStyle w:val="Lienhypertexte"/>
             <w:i/>
             <w:iCs/>
           </w:rPr>
@@ -2130,28 +2233,28 @@
     </w:p>
     <w:p>
       <w:pPr>
-        <w:pStyle w:val="Heading1"/>
-      </w:pPr>
-      <w:bookmarkStart w:id="1" w:name="_Toc42544859"/>
+        <w:pStyle w:val="Titre1"/>
+      </w:pPr>
+      <w:bookmarkStart w:id="2" w:name="_Toc42776999"/>
       <w:r>
         <w:lastRenderedPageBreak/>
         <w:t>How to setup your project locally</w:t>
       </w:r>
-      <w:bookmarkEnd w:id="1"/>
-    </w:p>
-    <w:p>
-      <w:pPr>
-        <w:pStyle w:val="Heading2"/>
-      </w:pPr>
-      <w:bookmarkStart w:id="2" w:name="_Toc42544860"/>
+      <w:bookmarkEnd w:id="2"/>
+    </w:p>
+    <w:p>
+      <w:pPr>
+        <w:pStyle w:val="Titre2"/>
+      </w:pPr>
+      <w:bookmarkStart w:id="3" w:name="_Toc42777000"/>
       <w:r>
         <w:t>Pre-requirements</w:t>
       </w:r>
-      <w:bookmarkEnd w:id="2"/>
-    </w:p>
-    <w:p>
-      <w:pPr>
-        <w:pStyle w:val="ListParagraph"/>
+      <w:bookmarkEnd w:id="3"/>
+    </w:p>
+    <w:p>
+      <w:pPr>
+        <w:pStyle w:val="Paragraphedeliste"/>
         <w:numPr>
           <w:ilvl w:val="0"/>
           <w:numId w:val="1"/>
@@ -2161,18 +2264,34 @@
       <w:hyperlink r:id="rId17" w:history="1">
         <w:r>
           <w:rPr>
-            <w:rStyle w:val="Hyperlink"/>
+            <w:rStyle w:val="Lienhypertexte"/>
           </w:rPr>
           <w:t>PostgreSQL V12</w:t>
         </w:r>
       </w:hyperlink>
       <w:r>
-        <w:t xml:space="preserve"> installed with PostGIS and pgAdmin modules</w:t>
-      </w:r>
-    </w:p>
-    <w:p>
-      <w:pPr>
-        <w:pStyle w:val="ListParagraph"/>
+        <w:t xml:space="preserve"> installed with </w:t>
+      </w:r>
+      <w:proofErr w:type="spellStart"/>
+      <w:r>
+        <w:t>PostGIS</w:t>
+      </w:r>
+      <w:proofErr w:type="spellEnd"/>
+      <w:r>
+        <w:t xml:space="preserve"> and </w:t>
+      </w:r>
+      <w:proofErr w:type="spellStart"/>
+      <w:r>
+        <w:t>pgAdmin</w:t>
+      </w:r>
+      <w:proofErr w:type="spellEnd"/>
+      <w:r>
+        <w:t xml:space="preserve"> modules</w:t>
+      </w:r>
+    </w:p>
+    <w:p>
+      <w:pPr>
+        <w:pStyle w:val="Paragraphedeliste"/>
         <w:numPr>
           <w:ilvl w:val="0"/>
           <w:numId w:val="1"/>
@@ -2180,12 +2299,20 @@
         <w:jc w:val="both"/>
       </w:pPr>
       <w:r>
-        <w:t xml:space="preserve">Clone Github Project: </w:t>
+        <w:t xml:space="preserve">Clone </w:t>
+      </w:r>
+      <w:proofErr w:type="spellStart"/>
+      <w:r>
+        <w:t>Github</w:t>
+      </w:r>
+      <w:proofErr w:type="spellEnd"/>
+      <w:r>
+        <w:t xml:space="preserve"> Project: </w:t>
       </w:r>
       <w:hyperlink r:id="rId18" w:history="1">
         <w:r>
           <w:rPr>
-            <w:rStyle w:val="Hyperlink"/>
+            <w:rStyle w:val="Lienhypertexte"/>
           </w:rPr>
           <w:t>https://github.com/PierreAnken/HEVS_S8_GIS_Camping.git</w:t>
         </w:r>
@@ -2196,7 +2323,7 @@
     </w:p>
     <w:p>
       <w:pPr>
-        <w:pStyle w:val="ListParagraph"/>
+        <w:pStyle w:val="Paragraphedeliste"/>
         <w:numPr>
           <w:ilvl w:val="0"/>
           <w:numId w:val="1"/>
@@ -2209,7 +2336,7 @@
       <w:hyperlink r:id="rId19" w:history="1">
         <w:r>
           <w:rPr>
-            <w:rStyle w:val="Hyperlink"/>
+            <w:rStyle w:val="Lienhypertexte"/>
           </w:rPr>
           <w:t>https://www.anaconda.com/products/individual</w:t>
         </w:r>
@@ -2218,13 +2345,18 @@
     <w:p/>
     <w:p>
       <w:pPr>
-        <w:pStyle w:val="Heading2"/>
-      </w:pPr>
-      <w:bookmarkStart w:id="3" w:name="_Toc42544861"/>
-      <w:r>
-        <w:t>Setup local DB in pgAdmin</w:t>
-      </w:r>
-      <w:bookmarkEnd w:id="3"/>
+        <w:pStyle w:val="Titre2"/>
+      </w:pPr>
+      <w:bookmarkStart w:id="4" w:name="_Toc42777001"/>
+      <w:r>
+        <w:t xml:space="preserve">Setup local DB in </w:t>
+      </w:r>
+      <w:proofErr w:type="spellStart"/>
+      <w:r>
+        <w:t>pgAdmin</w:t>
+      </w:r>
+      <w:bookmarkEnd w:id="4"/>
+      <w:proofErr w:type="spellEnd"/>
     </w:p>
     <w:p>
       <w:pPr>
@@ -2236,7 +2368,7 @@
     </w:p>
     <w:p>
       <w:pPr>
-        <w:pStyle w:val="ListParagraph"/>
+        <w:pStyle w:val="Paragraphedeliste"/>
         <w:numPr>
           <w:ilvl w:val="0"/>
           <w:numId w:val="1"/>
@@ -2248,19 +2380,24 @@
     </w:p>
     <w:p>
       <w:pPr>
-        <w:pStyle w:val="ListParagraph"/>
+        <w:pStyle w:val="Paragraphedeliste"/>
         <w:numPr>
           <w:ilvl w:val="0"/>
           <w:numId w:val="1"/>
         </w:numPr>
       </w:pPr>
       <w:r>
-        <w:t>Password: adminPWD</w:t>
-      </w:r>
-    </w:p>
-    <w:p>
-      <w:pPr>
-        <w:pStyle w:val="ListParagraph"/>
+        <w:t xml:space="preserve">Password: </w:t>
+      </w:r>
+      <w:proofErr w:type="spellStart"/>
+      <w:r>
+        <w:t>adminPWD</w:t>
+      </w:r>
+      <w:proofErr w:type="spellEnd"/>
+    </w:p>
+    <w:p>
+      <w:pPr>
+        <w:pStyle w:val="Paragraphedeliste"/>
         <w:numPr>
           <w:ilvl w:val="0"/>
           <w:numId w:val="1"/>
@@ -2350,7 +2487,7 @@
     </w:p>
     <w:p>
       <w:pPr>
-        <w:pStyle w:val="ListParagraph"/>
+        <w:pStyle w:val="Paragraphedeliste"/>
         <w:numPr>
           <w:ilvl w:val="0"/>
           <w:numId w:val="2"/>
@@ -2374,7 +2511,7 @@
     </w:p>
     <w:p>
       <w:pPr>
-        <w:pStyle w:val="ListParagraph"/>
+        <w:pStyle w:val="Paragraphedeliste"/>
         <w:numPr>
           <w:ilvl w:val="0"/>
           <w:numId w:val="2"/>
@@ -2598,11 +2735,16 @@
         <w:t>You have to e</w:t>
       </w:r>
       <w:r>
-        <w:t>nable PostG</w:t>
+        <w:t xml:space="preserve">nable </w:t>
+      </w:r>
+      <w:proofErr w:type="spellStart"/>
+      <w:r>
+        <w:t>PostG</w:t>
       </w:r>
       <w:r>
         <w:t>IS</w:t>
       </w:r>
+      <w:proofErr w:type="spellEnd"/>
       <w:r>
         <w:t xml:space="preserve"> in your new </w:t>
       </w:r>
@@ -2626,7 +2768,15 @@
         <w:t>CREATE EXTENSION</w:t>
       </w:r>
       <w:r>
-        <w:t xml:space="preserve"> postgis;</w:t>
+        <w:t xml:space="preserve"> </w:t>
+      </w:r>
+      <w:proofErr w:type="spellStart"/>
+      <w:r>
+        <w:t>postgis</w:t>
+      </w:r>
+      <w:proofErr w:type="spellEnd"/>
+      <w:r>
+        <w:t>;</w:t>
       </w:r>
       <w:r>
         <w:br/>
@@ -2640,7 +2790,15 @@
         <w:t>CREATE EXTENSION</w:t>
       </w:r>
       <w:r>
-        <w:t xml:space="preserve"> postgis_topology;</w:t>
+        <w:t xml:space="preserve"> </w:t>
+      </w:r>
+      <w:proofErr w:type="spellStart"/>
+      <w:r>
+        <w:t>postgis_topology</w:t>
+      </w:r>
+      <w:proofErr w:type="spellEnd"/>
+      <w:r>
+        <w:t>;</w:t>
       </w:r>
     </w:p>
     <w:p>
@@ -2650,14 +2808,14 @@
     </w:p>
     <w:p>
       <w:pPr>
-        <w:pStyle w:val="Heading2"/>
-      </w:pPr>
-      <w:bookmarkStart w:id="4" w:name="_Toc42544862"/>
+        <w:pStyle w:val="Titre2"/>
+      </w:pPr>
+      <w:bookmarkStart w:id="5" w:name="_Toc42777002"/>
       <w:r>
         <w:lastRenderedPageBreak/>
         <w:t>Import camping shapes</w:t>
       </w:r>
-      <w:bookmarkEnd w:id="4"/>
+      <w:bookmarkEnd w:id="5"/>
     </w:p>
     <w:p>
       <w:r>
@@ -2912,13 +3070,13 @@
     <w:p/>
     <w:p>
       <w:pPr>
-        <w:pStyle w:val="Heading2"/>
-      </w:pPr>
-      <w:bookmarkStart w:id="5" w:name="_Toc42544863"/>
+        <w:pStyle w:val="Titre2"/>
+      </w:pPr>
+      <w:bookmarkStart w:id="6" w:name="_Toc42777003"/>
       <w:r>
         <w:t>Import environment</w:t>
       </w:r>
-      <w:bookmarkEnd w:id="5"/>
+      <w:bookmarkEnd w:id="6"/>
     </w:p>
     <w:p>
       <w:pPr>
@@ -3002,13 +3160,13 @@
     <w:p/>
     <w:p>
       <w:pPr>
-        <w:pStyle w:val="Heading2"/>
-      </w:pPr>
-      <w:bookmarkStart w:id="6" w:name="_Toc42544864"/>
+        <w:pStyle w:val="Titre2"/>
+      </w:pPr>
+      <w:bookmarkStart w:id="7" w:name="_Toc42777004"/>
       <w:r>
         <w:t>Setup PyCharm</w:t>
       </w:r>
-      <w:bookmarkEnd w:id="6"/>
+      <w:bookmarkEnd w:id="7"/>
     </w:p>
     <w:p>
       <w:r>
@@ -3333,14 +3491,14 @@
     <w:p/>
     <w:p>
       <w:pPr>
-        <w:pStyle w:val="Heading2"/>
-      </w:pPr>
-      <w:bookmarkStart w:id="7" w:name="_Toc42544865"/>
+        <w:pStyle w:val="Titre2"/>
+      </w:pPr>
+      <w:bookmarkStart w:id="8" w:name="_Toc42777005"/>
       <w:r>
         <w:lastRenderedPageBreak/>
         <w:t>WARNING: Windows users</w:t>
       </w:r>
-      <w:bookmarkEnd w:id="7"/>
+      <w:bookmarkEnd w:id="8"/>
     </w:p>
     <w:p>
       <w:r>
@@ -3355,7 +3513,7 @@
       <w:hyperlink r:id="rId29" w:anchor="windows" w:history="1">
         <w:r>
           <w:rPr>
-            <w:rStyle w:val="Hyperlink"/>
+            <w:rStyle w:val="Lienhypertexte"/>
           </w:rPr>
           <w:t>https://docs.djangoproject.com/en/3.0/ref/contrib/gis/install/#windows</w:t>
         </w:r>
@@ -3613,8 +3771,20 @@
           <w:szCs w:val="20"/>
           <w:lang w:eastAsia="fr-CH"/>
         </w:rPr>
-        <w:t>\share\gdal</w:t>
-      </w:r>
+        <w:t>\share\</w:t>
+      </w:r>
+      <w:proofErr w:type="spellStart"/>
+      <w:r>
+        <w:rPr>
+          <w:rFonts w:ascii="Courier New" w:eastAsia="Times New Roman" w:hAnsi="Courier New" w:cs="Courier New"/>
+          <w:color w:val="000000"/>
+          <w:sz w:val="20"/>
+          <w:szCs w:val="20"/>
+          <w:lang w:eastAsia="fr-CH"/>
+        </w:rPr>
+        <w:t>gdal</w:t>
+      </w:r>
+      <w:proofErr w:type="spellEnd"/>
     </w:p>
     <w:p>
       <w:pPr>
@@ -3683,8 +3853,20 @@
           <w:szCs w:val="20"/>
           <w:lang w:eastAsia="fr-CH"/>
         </w:rPr>
-        <w:t>\share\proj</w:t>
-      </w:r>
+        <w:t>\share\</w:t>
+      </w:r>
+      <w:proofErr w:type="spellStart"/>
+      <w:r>
+        <w:rPr>
+          <w:rFonts w:ascii="Courier New" w:eastAsia="Times New Roman" w:hAnsi="Courier New" w:cs="Courier New"/>
+          <w:color w:val="000000"/>
+          <w:sz w:val="20"/>
+          <w:szCs w:val="20"/>
+          <w:lang w:eastAsia="fr-CH"/>
+        </w:rPr>
+        <w:t>proj</w:t>
+      </w:r>
+      <w:proofErr w:type="spellEnd"/>
     </w:p>
     <w:p>
       <w:pPr>
@@ -3832,7 +4014,29 @@
           <w:szCs w:val="20"/>
           <w:lang w:eastAsia="fr-CH"/>
         </w:rPr>
-        <w:t xml:space="preserve"> ADD "HKLM\SYSTEM\CurrentControlSet\Control\Session Manager\Environment" /v</w:t>
+        <w:t xml:space="preserve"> ADD "HKLM\SYSTEM\</w:t>
+      </w:r>
+      <w:proofErr w:type="spellStart"/>
+      <w:r>
+        <w:rPr>
+          <w:rFonts w:ascii="Courier New" w:eastAsia="Times New Roman" w:hAnsi="Courier New" w:cs="Courier New"/>
+          <w:color w:val="000000"/>
+          <w:sz w:val="20"/>
+          <w:szCs w:val="20"/>
+          <w:lang w:eastAsia="fr-CH"/>
+        </w:rPr>
+        <w:t>CurrentControlSet</w:t>
+      </w:r>
+      <w:proofErr w:type="spellEnd"/>
+      <w:r>
+        <w:rPr>
+          <w:rFonts w:ascii="Courier New" w:eastAsia="Times New Roman" w:hAnsi="Courier New" w:cs="Courier New"/>
+          <w:color w:val="000000"/>
+          <w:sz w:val="20"/>
+          <w:szCs w:val="20"/>
+          <w:lang w:eastAsia="fr-CH"/>
+        </w:rPr>
+        <w:t>\Control\Session Manager\Environment" /v</w:t>
       </w:r>
       <w:r>
         <w:rPr>
@@ -3910,7 +4114,29 @@
           <w:szCs w:val="20"/>
           <w:lang w:eastAsia="fr-CH"/>
         </w:rPr>
-        <w:t xml:space="preserve"> ADD "HKLM\SYSTEM\CurrentControlSet\Control\Session Manager\Environment" /v GDAL_DATA /t REG_EXPAND_SZ /f /d "</w:t>
+        <w:t xml:space="preserve"> ADD "HKLM\SYSTEM\</w:t>
+      </w:r>
+      <w:proofErr w:type="spellStart"/>
+      <w:r>
+        <w:rPr>
+          <w:rFonts w:ascii="Courier New" w:eastAsia="Times New Roman" w:hAnsi="Courier New" w:cs="Courier New"/>
+          <w:color w:val="000000"/>
+          <w:sz w:val="20"/>
+          <w:szCs w:val="20"/>
+          <w:lang w:eastAsia="fr-CH"/>
+        </w:rPr>
+        <w:t>CurrentControlSet</w:t>
+      </w:r>
+      <w:proofErr w:type="spellEnd"/>
+      <w:r>
+        <w:rPr>
+          <w:rFonts w:ascii="Courier New" w:eastAsia="Times New Roman" w:hAnsi="Courier New" w:cs="Courier New"/>
+          <w:color w:val="000000"/>
+          <w:sz w:val="20"/>
+          <w:szCs w:val="20"/>
+          <w:lang w:eastAsia="fr-CH"/>
+        </w:rPr>
+        <w:t>\Control\Session Manager\Environment" /v GDAL_DATA /t REG_EXPAND_SZ /f /d "</w:t>
       </w:r>
       <w:r>
         <w:rPr>
@@ -3965,7 +4191,29 @@
           <w:szCs w:val="20"/>
           <w:lang w:eastAsia="fr-CH"/>
         </w:rPr>
-        <w:t xml:space="preserve"> ADD "HKLM\SYSTEM\CurrentControlSet\Control\Session Manager\Environment" /v PROJ_LIB /t REG_EXPAND_SZ /f /d "</w:t>
+        <w:t xml:space="preserve"> ADD "HKLM\SYSTEM\</w:t>
+      </w:r>
+      <w:proofErr w:type="spellStart"/>
+      <w:r>
+        <w:rPr>
+          <w:rFonts w:ascii="Courier New" w:eastAsia="Times New Roman" w:hAnsi="Courier New" w:cs="Courier New"/>
+          <w:color w:val="000000"/>
+          <w:sz w:val="20"/>
+          <w:szCs w:val="20"/>
+          <w:lang w:eastAsia="fr-CH"/>
+        </w:rPr>
+        <w:t>CurrentControlSet</w:t>
+      </w:r>
+      <w:proofErr w:type="spellEnd"/>
+      <w:r>
+        <w:rPr>
+          <w:rFonts w:ascii="Courier New" w:eastAsia="Times New Roman" w:hAnsi="Courier New" w:cs="Courier New"/>
+          <w:color w:val="000000"/>
+          <w:sz w:val="20"/>
+          <w:szCs w:val="20"/>
+          <w:lang w:eastAsia="fr-CH"/>
+        </w:rPr>
+        <w:t>\Control\Session Manager\Environment" /v PROJ_LIB /t REG_EXPAND_SZ /f /d "</w:t>
       </w:r>
       <w:r>
         <w:rPr>
@@ -4000,14 +4248,14 @@
     </w:p>
     <w:p>
       <w:pPr>
-        <w:pStyle w:val="Heading1"/>
-      </w:pPr>
-      <w:bookmarkStart w:id="8" w:name="_Toc42544866"/>
+        <w:pStyle w:val="Titre1"/>
+      </w:pPr>
+      <w:bookmarkStart w:id="9" w:name="_Toc42777006"/>
       <w:r>
         <w:lastRenderedPageBreak/>
         <w:t>Design of our project</w:t>
       </w:r>
-      <w:bookmarkEnd w:id="8"/>
+      <w:bookmarkEnd w:id="9"/>
     </w:p>
     <w:p>
       <w:pPr>
@@ -4020,13 +4268,13 @@
     <w:p/>
     <w:p>
       <w:pPr>
-        <w:pStyle w:val="Heading2"/>
-      </w:pPr>
-      <w:bookmarkStart w:id="9" w:name="_Toc42544867"/>
+        <w:pStyle w:val="Titre2"/>
+      </w:pPr>
+      <w:bookmarkStart w:id="10" w:name="_Toc42777007"/>
       <w:r>
         <w:t>Mockups</w:t>
       </w:r>
-      <w:bookmarkEnd w:id="9"/>
+      <w:bookmarkEnd w:id="10"/>
     </w:p>
     <w:p>
       <w:pPr>
@@ -4114,13 +4362,13 @@
     <w:p/>
     <w:p>
       <w:pPr>
-        <w:pStyle w:val="Heading2"/>
-      </w:pPr>
-      <w:bookmarkStart w:id="10" w:name="_Toc42544868"/>
+        <w:pStyle w:val="Titre2"/>
+      </w:pPr>
+      <w:bookmarkStart w:id="11" w:name="_Toc42777008"/>
       <w:r>
         <w:t>Product Backlog</w:t>
       </w:r>
-      <w:bookmarkEnd w:id="10"/>
+      <w:bookmarkEnd w:id="11"/>
     </w:p>
     <w:p>
       <w:pPr>
@@ -4210,14 +4458,14 @@
     </w:p>
     <w:p>
       <w:pPr>
-        <w:pStyle w:val="Heading1"/>
-      </w:pPr>
-      <w:bookmarkStart w:id="11" w:name="_Toc42544869"/>
+        <w:pStyle w:val="Titre1"/>
+      </w:pPr>
+      <w:bookmarkStart w:id="12" w:name="_Toc42777009"/>
       <w:r>
         <w:lastRenderedPageBreak/>
         <w:t>User authentication part</w:t>
       </w:r>
-      <w:bookmarkEnd w:id="11"/>
+      <w:bookmarkEnd w:id="12"/>
     </w:p>
     <w:p>
       <w:pPr>
@@ -4269,7 +4517,15 @@
         <w:t>password &gt;</w:t>
       </w:r>
       <w:r>
-        <w:t xml:space="preserve"> adminPWD.</w:t>
+        <w:t xml:space="preserve"> </w:t>
+      </w:r>
+      <w:proofErr w:type="spellStart"/>
+      <w:r>
+        <w:t>adminPWD</w:t>
+      </w:r>
+      <w:proofErr w:type="spellEnd"/>
+      <w:r>
+        <w:t>.</w:t>
       </w:r>
     </w:p>
     <w:p>
@@ -4314,8 +4570,9 @@
           <w:i/>
           <w:iCs/>
         </w:rPr>
-        <w:t>python manage.py createsuperuser</w:t>
-      </w:r>
+        <w:t xml:space="preserve">python manage.py </w:t>
+      </w:r>
+      <w:proofErr w:type="spellStart"/>
       <w:r>
         <w:rPr>
           <w:b/>
@@ -4323,50 +4580,62 @@
           <w:i/>
           <w:iCs/>
         </w:rPr>
-        <w:t xml:space="preserve"> </w:t>
-      </w:r>
-      <w:r>
-        <w:t>and</w:t>
-      </w:r>
-      <w:r>
-        <w:t xml:space="preserve"> then you just have to complete the asked information (user, email and password).</w:t>
-      </w:r>
-    </w:p>
-    <w:p>
-      <w:pPr>
-        <w:jc w:val="both"/>
-      </w:pPr>
-    </w:p>
-    <w:p>
-      <w:pPr>
-        <w:pStyle w:val="Heading2"/>
-      </w:pPr>
-      <w:bookmarkStart w:id="12" w:name="_Toc42544870"/>
-      <w:r>
-        <w:t>Integrated module inside Django</w:t>
-      </w:r>
-      <w:bookmarkEnd w:id="12"/>
-    </w:p>
-    <w:p>
-      <w:pPr>
-        <w:jc w:val="both"/>
-      </w:pPr>
-      <w:r>
-        <w:t>We used the module proposed by Django for the u</w:t>
-      </w:r>
-      <w:r>
-        <w:t>ser authentication</w:t>
-      </w:r>
-      <w:r>
-        <w:t xml:space="preserve">, which is </w:t>
-      </w:r>
-      <w:r>
-        <w:rPr>
+        <w:t>createsuperuser</w:t>
+      </w:r>
+      <w:proofErr w:type="spellEnd"/>
+      <w:r>
+        <w:rPr>
+          <w:b/>
+          <w:bCs/>
           <w:i/>
           <w:iCs/>
         </w:rPr>
+        <w:t xml:space="preserve"> </w:t>
+      </w:r>
+      <w:r>
+        <w:t>and</w:t>
+      </w:r>
+      <w:r>
+        <w:t xml:space="preserve"> then you just have to complete the asked information (user, email and password).</w:t>
+      </w:r>
+    </w:p>
+    <w:p>
+      <w:pPr>
+        <w:jc w:val="both"/>
+      </w:pPr>
+    </w:p>
+    <w:p>
+      <w:pPr>
+        <w:pStyle w:val="Titre2"/>
+      </w:pPr>
+      <w:bookmarkStart w:id="13" w:name="_Toc42777010"/>
+      <w:r>
+        <w:t>Integrated module inside Django</w:t>
+      </w:r>
+      <w:bookmarkEnd w:id="13"/>
+    </w:p>
+    <w:p>
+      <w:pPr>
+        <w:jc w:val="both"/>
+      </w:pPr>
+      <w:r>
+        <w:t>We used the module proposed by Django for the u</w:t>
+      </w:r>
+      <w:r>
+        <w:t>ser authentication</w:t>
+      </w:r>
+      <w:r>
+        <w:t xml:space="preserve">, which is </w:t>
+      </w:r>
+      <w:proofErr w:type="spellStart"/>
+      <w:r>
+        <w:rPr>
+          <w:i/>
+          <w:iCs/>
+        </w:rPr>
         <w:t>django.contrib.auth</w:t>
       </w:r>
+      <w:proofErr w:type="spellEnd"/>
       <w:r>
         <w:t>.</w:t>
       </w:r>
@@ -4556,8 +4825,9 @@
           <w:i/>
           <w:iCs/>
         </w:rPr>
-        <w:t>python manage.py makemigrations [app name]</w:t>
-      </w:r>
+        <w:t xml:space="preserve">python manage.py </w:t>
+      </w:r>
+      <w:proofErr w:type="spellStart"/>
       <w:r>
         <w:rPr>
           <w:b/>
@@ -4565,11 +4835,9 @@
           <w:i/>
           <w:iCs/>
         </w:rPr>
-        <w:t xml:space="preserve"> </w:t>
-      </w:r>
-      <w:r>
-        <w:t xml:space="preserve">and then, migrate the project: </w:t>
-      </w:r>
+        <w:t>makemigrations</w:t>
+      </w:r>
+      <w:proofErr w:type="spellEnd"/>
       <w:r>
         <w:rPr>
           <w:b/>
@@ -4577,48 +4845,19 @@
           <w:i/>
           <w:iCs/>
         </w:rPr>
-        <w:t>python manage.py migrate</w:t>
-      </w:r>
-      <w:r>
-        <w:t>. This action will add all required tables inside the database.</w:t>
-      </w:r>
-    </w:p>
-    <w:p>
-      <w:pPr>
-        <w:jc w:val="both"/>
-        <w:rPr>
-          <w:b/>
-          <w:bCs/>
-          <w:color w:val="FF0000"/>
-        </w:rPr>
-      </w:pPr>
-    </w:p>
-    <w:p>
-      <w:pPr>
-        <w:jc w:val="both"/>
+        <w:t xml:space="preserve"> [app name]</w:t>
+      </w:r>
+      <w:r>
         <w:rPr>
           <w:b/>
           <w:bCs/>
           <w:i/>
           <w:iCs/>
         </w:rPr>
-      </w:pPr>
-      <w:r>
-        <w:rPr>
-          <w:b/>
-          <w:bCs/>
-          <w:color w:val="FF0000"/>
-        </w:rPr>
-        <w:t>Note:</w:t>
-      </w:r>
-      <w:r>
-        <w:rPr>
-          <w:color w:val="FF0000"/>
-        </w:rPr>
         <w:t xml:space="preserve"> </w:t>
       </w:r>
       <w:r>
-        <w:t xml:space="preserve">you can drop every table which is not a “shape table” in your database and just run the following command to synchronize the database. </w:t>
+        <w:t xml:space="preserve">and then, migrate the project: </w:t>
       </w:r>
       <w:r>
         <w:rPr>
@@ -4627,14 +4866,75 @@
           <w:i/>
           <w:iCs/>
         </w:rPr>
-        <w:t>python manage.py migrate --run-syncdb</w:t>
-      </w:r>
-    </w:p>
-    <w:p>
-      <w:pPr>
-        <w:pStyle w:val="Heading2"/>
-      </w:pPr>
-      <w:bookmarkStart w:id="13" w:name="_Toc42544871"/>
+        <w:t>python manage.py migrate</w:t>
+      </w:r>
+      <w:r>
+        <w:t>. This action will add all required tables inside the database.</w:t>
+      </w:r>
+    </w:p>
+    <w:p>
+      <w:pPr>
+        <w:jc w:val="both"/>
+        <w:rPr>
+          <w:b/>
+          <w:bCs/>
+          <w:color w:val="FF0000"/>
+        </w:rPr>
+      </w:pPr>
+    </w:p>
+    <w:p>
+      <w:pPr>
+        <w:jc w:val="both"/>
+        <w:rPr>
+          <w:b/>
+          <w:bCs/>
+          <w:i/>
+          <w:iCs/>
+        </w:rPr>
+      </w:pPr>
+      <w:r>
+        <w:rPr>
+          <w:b/>
+          <w:bCs/>
+          <w:color w:val="FF0000"/>
+        </w:rPr>
+        <w:t>Note:</w:t>
+      </w:r>
+      <w:r>
+        <w:rPr>
+          <w:color w:val="FF0000"/>
+        </w:rPr>
+        <w:t xml:space="preserve"> </w:t>
+      </w:r>
+      <w:r>
+        <w:t xml:space="preserve">you can drop every table which is not a “shape table” in your database and just run the following command to synchronize the database. </w:t>
+      </w:r>
+      <w:r>
+        <w:rPr>
+          <w:b/>
+          <w:bCs/>
+          <w:i/>
+          <w:iCs/>
+        </w:rPr>
+        <w:t>python manage.py migrate --run-</w:t>
+      </w:r>
+      <w:proofErr w:type="spellStart"/>
+      <w:r>
+        <w:rPr>
+          <w:b/>
+          <w:bCs/>
+          <w:i/>
+          <w:iCs/>
+        </w:rPr>
+        <w:t>syncdb</w:t>
+      </w:r>
+      <w:proofErr w:type="spellEnd"/>
+    </w:p>
+    <w:p>
+      <w:pPr>
+        <w:pStyle w:val="Titre2"/>
+      </w:pPr>
+      <w:bookmarkStart w:id="14" w:name="_Toc42777011"/>
       <w:r>
         <w:lastRenderedPageBreak/>
         <w:t xml:space="preserve">Custom </w:t>
@@ -4645,7 +4945,7 @@
       <w:r>
         <w:t>model</w:t>
       </w:r>
-      <w:bookmarkEnd w:id="13"/>
+      <w:bookmarkEnd w:id="14"/>
     </w:p>
     <w:p>
       <w:pPr>
@@ -4798,13 +5098,13 @@
     <w:p/>
     <w:p>
       <w:pPr>
-        <w:pStyle w:val="Heading2"/>
-      </w:pPr>
-      <w:bookmarkStart w:id="14" w:name="_Toc42544872"/>
+        <w:pStyle w:val="Titre2"/>
+      </w:pPr>
+      <w:bookmarkStart w:id="15" w:name="_Toc42777012"/>
       <w:r>
         <w:t>Custom registration form</w:t>
       </w:r>
-      <w:bookmarkEnd w:id="14"/>
+      <w:bookmarkEnd w:id="15"/>
     </w:p>
     <w:p>
       <w:pPr>
@@ -5146,13 +5446,13 @@
     <w:p/>
     <w:p>
       <w:pPr>
-        <w:pStyle w:val="Heading2"/>
-      </w:pPr>
-      <w:bookmarkStart w:id="15" w:name="_Toc42544873"/>
+        <w:pStyle w:val="Titre2"/>
+      </w:pPr>
+      <w:bookmarkStart w:id="16" w:name="_Toc42777013"/>
       <w:r>
         <w:t>Login on the application</w:t>
       </w:r>
-      <w:bookmarkEnd w:id="15"/>
+      <w:bookmarkEnd w:id="16"/>
     </w:p>
     <w:p>
       <w:pPr>
@@ -5316,9 +5616,9 @@
     </w:p>
     <w:p>
       <w:pPr>
-        <w:pStyle w:val="Heading2"/>
-      </w:pPr>
-      <w:bookmarkStart w:id="16" w:name="_Toc42544874"/>
+        <w:pStyle w:val="Titre2"/>
+      </w:pPr>
+      <w:bookmarkStart w:id="17" w:name="_Toc42777014"/>
       <w:r>
         <w:t xml:space="preserve">Custom homepage and logout </w:t>
       </w:r>
@@ -5328,7 +5628,7 @@
       <w:r>
         <w:t xml:space="preserve"> the application</w:t>
       </w:r>
-      <w:bookmarkEnd w:id="16"/>
+      <w:bookmarkEnd w:id="17"/>
     </w:p>
     <w:p>
       <w:pPr>
@@ -5834,9 +6134,9 @@
     </w:p>
     <w:p>
       <w:pPr>
-        <w:pStyle w:val="Heading1"/>
-      </w:pPr>
-      <w:bookmarkStart w:id="17" w:name="_Toc42544875"/>
+        <w:pStyle w:val="Titre1"/>
+      </w:pPr>
+      <w:bookmarkStart w:id="18" w:name="_Toc42777015"/>
       <w:r>
         <w:lastRenderedPageBreak/>
         <w:t xml:space="preserve">Geographic </w:t>
@@ -5856,17 +6156,17 @@
       <w:r>
         <w:t xml:space="preserve"> part</w:t>
       </w:r>
-      <w:bookmarkEnd w:id="17"/>
-    </w:p>
-    <w:p>
-      <w:pPr>
-        <w:pStyle w:val="Heading2"/>
-      </w:pPr>
-      <w:bookmarkStart w:id="18" w:name="_Toc42544876"/>
+      <w:bookmarkEnd w:id="18"/>
+    </w:p>
+    <w:p>
+      <w:pPr>
+        <w:pStyle w:val="Titre2"/>
+      </w:pPr>
+      <w:bookmarkStart w:id="19" w:name="_Toc42777016"/>
       <w:r>
         <w:t>Our toolbox</w:t>
       </w:r>
-      <w:bookmarkEnd w:id="18"/>
+      <w:bookmarkEnd w:id="19"/>
     </w:p>
     <w:p>
       <w:pPr>
@@ -5941,19 +6241,27 @@
         <w:t>W</w:t>
       </w:r>
       <w:r>
-        <w:t>e have created a .py file that serves as a toolbox for this project. It is within this file that we have created all the classes that we use to manipulate and perform all the geographic functions used in the project and the display of the shapes.</w:t>
+        <w:t>e have created a .</w:t>
+      </w:r>
+      <w:proofErr w:type="spellStart"/>
+      <w:r>
+        <w:t>py</w:t>
+      </w:r>
+      <w:proofErr w:type="spellEnd"/>
+      <w:r>
+        <w:t xml:space="preserve"> file that serves as a toolbox for this project. It is within this file that we have created all the classes that we use to manipulate and perform all the geographic functions used in the project and the display of the shapes.</w:t>
       </w:r>
     </w:p>
     <w:p/>
     <w:p>
       <w:pPr>
-        <w:pStyle w:val="Heading2"/>
-      </w:pPr>
-      <w:bookmarkStart w:id="19" w:name="_Toc42544877"/>
+        <w:pStyle w:val="Titre2"/>
+      </w:pPr>
+      <w:bookmarkStart w:id="20" w:name="_Toc42777017"/>
       <w:r>
         <w:t>Functions used</w:t>
       </w:r>
-      <w:bookmarkEnd w:id="19"/>
+      <w:bookmarkEnd w:id="20"/>
     </w:p>
     <w:p>
       <w:pPr>
@@ -5966,12 +6274,21 @@
       <w:r>
         <w:t xml:space="preserve"> </w:t>
       </w:r>
+      <w:proofErr w:type="spellStart"/>
       <w:r>
         <w:rPr>
           <w:b/>
           <w:bCs/>
         </w:rPr>
-        <w:t>get_min_distance_from_objects:</w:t>
+        <w:t>get_min_distance_from_objects</w:t>
+      </w:r>
+      <w:proofErr w:type="spellEnd"/>
+      <w:r>
+        <w:rPr>
+          <w:b/>
+          <w:bCs/>
+        </w:rPr>
+        <w:t>:</w:t>
       </w:r>
       <w:r>
         <w:t xml:space="preserve"> this </w:t>
@@ -6058,7 +6375,23 @@
           <w:i/>
           <w:iCs/>
         </w:rPr>
-        <w:t>Geo use: centroid, distance() and geom_type.</w:t>
+        <w:t xml:space="preserve">Geo use: centroid, distance() and </w:t>
+      </w:r>
+      <w:proofErr w:type="spellStart"/>
+      <w:r>
+        <w:rPr>
+          <w:i/>
+          <w:iCs/>
+        </w:rPr>
+        <w:t>geom_type</w:t>
+      </w:r>
+      <w:proofErr w:type="spellEnd"/>
+      <w:r>
+        <w:rPr>
+          <w:i/>
+          <w:iCs/>
+        </w:rPr>
+        <w:t>.</w:t>
       </w:r>
     </w:p>
     <w:p>
@@ -6141,6 +6474,7 @@
       <w:r>
         <w:t xml:space="preserve"> </w:t>
       </w:r>
+      <w:proofErr w:type="spellStart"/>
       <w:r>
         <w:rPr>
           <w:b/>
@@ -6155,6 +6489,7 @@
         </w:rPr>
         <w:t>shapes_in_range_from</w:t>
       </w:r>
+      <w:proofErr w:type="spellEnd"/>
       <w:r>
         <w:rPr>
           <w:b/>
@@ -6190,6 +6525,7 @@
       <w:r>
         <w:t xml:space="preserve"> </w:t>
       </w:r>
+      <w:proofErr w:type="spellStart"/>
       <w:r>
         <w:rPr>
           <w:b/>
@@ -6197,6 +6533,7 @@
         </w:rPr>
         <w:t>get_shapes_into_other_shapes</w:t>
       </w:r>
+      <w:proofErr w:type="spellEnd"/>
       <w:r>
         <w:t>: this function checks which shapes of a collection are inside the boundaries of a shape from another collection.</w:t>
       </w:r>
@@ -6312,6 +6649,7 @@
       <w:r>
         <w:t xml:space="preserve"> </w:t>
       </w:r>
+      <w:proofErr w:type="spellStart"/>
       <w:r>
         <w:rPr>
           <w:b/>
@@ -6319,6 +6657,7 @@
         </w:rPr>
         <w:t>get_shapes_intersects_other_shape</w:t>
       </w:r>
+      <w:proofErr w:type="spellEnd"/>
       <w:r>
         <w:t>: this function checks if a shape intersects with a shape of another collection.</w:t>
       </w:r>
@@ -6425,15 +6764,18 @@
     </w:p>
     <w:p>
       <w:pPr>
-        <w:pStyle w:val="Heading2"/>
-      </w:pPr>
-      <w:bookmarkStart w:id="20" w:name="_Toc42544878"/>
+        <w:pStyle w:val="Titre2"/>
+      </w:pPr>
+      <w:bookmarkStart w:id="21" w:name="_Toc42777018"/>
       <w:r>
         <w:t>Use of the different filters</w:t>
       </w:r>
-      <w:bookmarkEnd w:id="20"/>
-    </w:p>
-    <w:p>
+      <w:bookmarkEnd w:id="21"/>
+    </w:p>
+    <w:p>
+      <w:pPr>
+        <w:jc w:val="both"/>
+      </w:pPr>
       <w:r>
         <w:rPr>
           <w:noProof/>
@@ -6508,12 +6850,13 @@
     </w:p>
     <w:p>
       <w:pPr>
-        <w:pStyle w:val="ListParagraph"/>
+        <w:pStyle w:val="Paragraphedeliste"/>
         <w:numPr>
           <w:ilvl w:val="0"/>
           <w:numId w:val="4"/>
         </w:numPr>
         <w:ind w:left="426"/>
+        <w:jc w:val="both"/>
       </w:pPr>
       <w:r>
         <w:rPr>
@@ -6528,12 +6871,13 @@
     </w:p>
     <w:p>
       <w:pPr>
-        <w:pStyle w:val="ListParagraph"/>
+        <w:pStyle w:val="Paragraphedeliste"/>
         <w:numPr>
           <w:ilvl w:val="0"/>
           <w:numId w:val="4"/>
         </w:numPr>
         <w:ind w:left="426"/>
+        <w:jc w:val="both"/>
       </w:pPr>
       <w:r>
         <w:rPr>
@@ -6548,12 +6892,13 @@
     </w:p>
     <w:p>
       <w:pPr>
-        <w:pStyle w:val="ListParagraph"/>
+        <w:pStyle w:val="Paragraphedeliste"/>
         <w:numPr>
           <w:ilvl w:val="0"/>
           <w:numId w:val="4"/>
         </w:numPr>
         <w:ind w:left="426"/>
+        <w:jc w:val="both"/>
       </w:pPr>
       <w:r>
         <w:rPr>
@@ -6568,12 +6913,13 @@
     </w:p>
     <w:p>
       <w:pPr>
-        <w:pStyle w:val="ListParagraph"/>
+        <w:pStyle w:val="Paragraphedeliste"/>
         <w:numPr>
           <w:ilvl w:val="0"/>
           <w:numId w:val="4"/>
         </w:numPr>
         <w:ind w:left="426"/>
+        <w:jc w:val="both"/>
       </w:pPr>
       <w:r>
         <w:rPr>
@@ -6588,57 +6934,60 @@
     </w:p>
     <w:p>
       <w:pPr>
-        <w:pStyle w:val="ListParagraph"/>
-      </w:pPr>
-    </w:p>
-    <w:p>
-      <w:pPr>
-        <w:pStyle w:val="ListParagraph"/>
-      </w:pPr>
-    </w:p>
-    <w:p>
-      <w:pPr>
-        <w:pStyle w:val="ListParagraph"/>
-      </w:pPr>
-    </w:p>
-    <w:p>
-      <w:pPr>
-        <w:pStyle w:val="ListParagraph"/>
-      </w:pPr>
-    </w:p>
-    <w:p>
-      <w:pPr>
-        <w:pStyle w:val="ListParagraph"/>
-      </w:pPr>
-    </w:p>
-    <w:p>
-      <w:pPr>
-        <w:pStyle w:val="ListParagraph"/>
-      </w:pPr>
-    </w:p>
-    <w:p>
-      <w:pPr>
-        <w:pStyle w:val="ListParagraph"/>
+        <w:pStyle w:val="Paragraphedeliste"/>
+      </w:pPr>
+    </w:p>
+    <w:p>
+      <w:pPr>
+        <w:pStyle w:val="Paragraphedeliste"/>
+      </w:pPr>
+    </w:p>
+    <w:p>
+      <w:pPr>
+        <w:pStyle w:val="Paragraphedeliste"/>
+      </w:pPr>
+    </w:p>
+    <w:p>
+      <w:pPr>
+        <w:pStyle w:val="Paragraphedeliste"/>
+      </w:pPr>
+    </w:p>
+    <w:p>
+      <w:pPr>
+        <w:pStyle w:val="Paragraphedeliste"/>
+      </w:pPr>
+    </w:p>
+    <w:p>
+      <w:pPr>
+        <w:pStyle w:val="Paragraphedeliste"/>
+      </w:pPr>
+    </w:p>
+    <w:p>
+      <w:pPr>
+        <w:pStyle w:val="Paragraphedeliste"/>
       </w:pPr>
     </w:p>
     <w:p/>
     <w:p>
       <w:pPr>
-        <w:pStyle w:val="Heading2"/>
-      </w:pPr>
+        <w:pStyle w:val="Titre2"/>
+      </w:pPr>
+      <w:bookmarkStart w:id="22" w:name="_Toc42777019"/>
       <w:r>
         <w:lastRenderedPageBreak/>
         <w:t>Explanation</w:t>
       </w:r>
-    </w:p>
-    <w:p>
-      <w:pPr>
-        <w:pStyle w:val="ListParagraph"/>
+      <w:bookmarkEnd w:id="22"/>
+    </w:p>
+    <w:p>
+      <w:pPr>
+        <w:pStyle w:val="Paragraphedeliste"/>
         <w:numPr>
           <w:ilvl w:val="0"/>
           <w:numId w:val="5"/>
         </w:numPr>
         <w:ind w:left="426"/>
+        <w:jc w:val="both"/>
       </w:pPr>
       <w:r>
         <w:rPr>
@@ -6657,20 +7006,17 @@
       <w:r>
         <w:t xml:space="preserve">we used the </w:t>
       </w:r>
+      <w:proofErr w:type="spellStart"/>
       <w:r>
         <w:rPr>
           <w:b/>
           <w:bCs/>
-        </w:rPr>
-        <w:t>get_</w:t>
-      </w:r>
-      <w:r>
-        <w:rPr>
-          <w:b/>
-          <w:bCs/>
-        </w:rPr>
-        <w:t>shapes_in_range_from</w:t>
-      </w:r>
+          <w:i/>
+          <w:iCs/>
+        </w:rPr>
+        <w:t>get_shapes_in_range_from</w:t>
+      </w:r>
+      <w:proofErr w:type="spellEnd"/>
       <w:r>
         <w:rPr>
           <w:b/>
@@ -6727,14 +7073,16 @@
         </w:drawing>
       </w:r>
     </w:p>
-    <w:p>
-      <w:pPr>
-        <w:pStyle w:val="ListParagraph"/>
+    <w:p/>
+    <w:p>
+      <w:pPr>
+        <w:pStyle w:val="Paragraphedeliste"/>
         <w:numPr>
           <w:ilvl w:val="0"/>
           <w:numId w:val="5"/>
         </w:numPr>
         <w:ind w:left="426"/>
+        <w:jc w:val="both"/>
       </w:pPr>
       <w:r>
         <w:rPr>
@@ -6797,12 +7145,18 @@
     </w:p>
     <w:p>
       <w:pPr>
-        <w:pStyle w:val="ListParagraph"/>
+        <w:ind w:left="66"/>
+      </w:pPr>
+    </w:p>
+    <w:p>
+      <w:pPr>
+        <w:pStyle w:val="Paragraphedeliste"/>
         <w:numPr>
           <w:ilvl w:val="0"/>
           <w:numId w:val="5"/>
         </w:numPr>
         <w:ind w:left="426"/>
+        <w:jc w:val="both"/>
       </w:pPr>
       <w:r>
         <w:rPr>
@@ -6994,26 +7348,13 @@
     </w:p>
     <w:p>
       <w:pPr>
-        <w:rPr>
-          <w:noProof/>
-        </w:rPr>
-      </w:pPr>
-    </w:p>
-    <w:p>
-      <w:pPr>
-        <w:rPr>
-          <w:noProof/>
-        </w:rPr>
-      </w:pPr>
-    </w:p>
-    <w:p>
-      <w:pPr>
-        <w:pStyle w:val="ListParagraph"/>
+        <w:pStyle w:val="Paragraphedeliste"/>
         <w:numPr>
           <w:ilvl w:val="0"/>
           <w:numId w:val="5"/>
         </w:numPr>
         <w:ind w:left="426"/>
+        <w:jc w:val="both"/>
         <w:rPr>
           <w:b/>
           <w:bCs/>
@@ -7094,6 +7435,9 @@
       </w:pPr>
     </w:p>
     <w:p>
+      <w:pPr>
+        <w:jc w:val="both"/>
+      </w:pPr>
       <w:r>
         <w:rPr>
           <w:b/>
@@ -7102,7 +7446,16 @@
         <w:t xml:space="preserve">How filters are combined: </w:t>
       </w:r>
       <w:r>
-        <w:t xml:space="preserve">All filter are applied at once, when users press  </w:t>
+        <w:t>a</w:t>
+      </w:r>
+      <w:r>
+        <w:t>ll filter</w:t>
+      </w:r>
+      <w:r>
+        <w:t>s</w:t>
+      </w:r>
+      <w:r>
+        <w:t xml:space="preserve"> are applied at once, when users press  </w:t>
       </w:r>
       <w:r>
         <w:rPr>
@@ -7166,7 +7519,7 @@
 </file>
 
 <file path=word/endnotes.xml><?xml version="1.0" encoding="utf-8"?>
-<w:endnotes xmlns:wpc="http://schemas.microsoft.com/office/word/2010/wordprocessingCanvas" xmlns:cx="http://schemas.microsoft.com/office/drawing/2014/chartex" xmlns:cx1="http://schemas.microsoft.com/office/drawing/2015/9/8/chartex" xmlns:cx2="http://schemas.microsoft.com/office/drawing/2015/10/21/chartex" xmlns:cx3="http://schemas.microsoft.com/office/drawing/2016/5/9/chartex" xmlns:cx4="http://schemas.microsoft.com/office/drawing/2016/5/10/chartex" xmlns:cx5="http://schemas.microsoft.com/office/drawing/2016/5/11/chartex" xmlns:cx6="http://schemas.microsoft.com/office/drawing/2016/5/12/chartex" xmlns:cx7="http://schemas.microsoft.com/office/drawing/2016/5/13/chartex" xmlns:cx8="http://schemas.microsoft.com/office/drawing/2016/5/14/chartex" xmlns:mc="http://schemas.openxmlformats.org/markup-compatibility/2006" xmlns:aink="http://schemas.microsoft.com/office/drawing/2016/ink" xmlns:am3d="http://schemas.microsoft.com/office/drawing/2017/model3d" xmlns:o="urn:schemas-microsoft-com:office:office" xmlns:r="http://schemas.openxmlformats.org/officeDocument/2006/relationships" xmlns:m="http://schemas.openxmlformats.org/officeDocument/2006/math" xmlns:v="urn:schemas-microsoft-com:vml" xmlns:wp14="http://schemas.microsoft.com/office/word/2010/wordprocessingDrawing" xmlns:wp="http://schemas.openxmlformats.org/drawingml/2006/wordprocessingDrawing" xmlns:w10="urn:schemas-microsoft-com:office:word" xmlns:w="http://schemas.openxmlformats.org/wordprocessingml/2006/main" xmlns:w14="http://schemas.microsoft.com/office/word/2010/wordml" xmlns:w15="http://schemas.microsoft.com/office/word/2012/wordml" xmlns:w16cex="http://schemas.microsoft.com/office/word/2018/wordml/cex" xmlns:w16cid="http://schemas.microsoft.com/office/word/2016/wordml/cid" xmlns:w16="http://schemas.microsoft.com/office/word/2018/wordml" xmlns:w16se="http://schemas.microsoft.com/office/word/2015/wordml/symex" xmlns:wpg="http://schemas.microsoft.com/office/word/2010/wordprocessingGroup" xmlns:wpi="http://schemas.microsoft.com/office/word/2010/wordprocessingInk" xmlns:wne="http://schemas.microsoft.com/office/word/2006/wordml" xmlns:wps="http://schemas.microsoft.com/office/word/2010/wordprocessingShape" mc:Ignorable="w14 w15 w16se w16cid w16 w16cex wp14">
+<w:endnotes xmlns:wpc="http://schemas.microsoft.com/office/word/2010/wordprocessingCanvas" xmlns:cx="http://schemas.microsoft.com/office/drawing/2014/chartex" xmlns:cx1="http://schemas.microsoft.com/office/drawing/2015/9/8/chartex" xmlns:cx2="http://schemas.microsoft.com/office/drawing/2015/10/21/chartex" xmlns:cx3="http://schemas.microsoft.com/office/drawing/2016/5/9/chartex" xmlns:cx4="http://schemas.microsoft.com/office/drawing/2016/5/10/chartex" xmlns:cx5="http://schemas.microsoft.com/office/drawing/2016/5/11/chartex" xmlns:cx6="http://schemas.microsoft.com/office/drawing/2016/5/12/chartex" xmlns:cx7="http://schemas.microsoft.com/office/drawing/2016/5/13/chartex" xmlns:cx8="http://schemas.microsoft.com/office/drawing/2016/5/14/chartex" xmlns:mc="http://schemas.openxmlformats.org/markup-compatibility/2006" xmlns:aink="http://schemas.microsoft.com/office/drawing/2016/ink" xmlns:am3d="http://schemas.microsoft.com/office/drawing/2017/model3d" xmlns:o="urn:schemas-microsoft-com:office:office" xmlns:r="http://schemas.openxmlformats.org/officeDocument/2006/relationships" xmlns:m="http://schemas.openxmlformats.org/officeDocument/2006/math" xmlns:v="urn:schemas-microsoft-com:vml" xmlns:wp14="http://schemas.microsoft.com/office/word/2010/wordprocessingDrawing" xmlns:wp="http://schemas.openxmlformats.org/drawingml/2006/wordprocessingDrawing" xmlns:w10="urn:schemas-microsoft-com:office:word" xmlns:w="http://schemas.openxmlformats.org/wordprocessingml/2006/main" xmlns:w14="http://schemas.microsoft.com/office/word/2010/wordml" xmlns:w15="http://schemas.microsoft.com/office/word/2012/wordml" xmlns:w16cid="http://schemas.microsoft.com/office/word/2016/wordml/cid" xmlns:w16se="http://schemas.microsoft.com/office/word/2015/wordml/symex" xmlns:wpg="http://schemas.microsoft.com/office/word/2010/wordprocessingGroup" xmlns:wpi="http://schemas.microsoft.com/office/word/2010/wordprocessingInk" xmlns:wne="http://schemas.microsoft.com/office/word/2006/wordml" xmlns:wps="http://schemas.microsoft.com/office/word/2010/wordprocessingShape" mc:Ignorable="w14 w15 w16se w16cid wp14">
   <w:endnote w:type="separator" w:id="-1">
     <w:p>
       <w:pPr>
@@ -7193,10 +7546,10 @@
 </file>
 
 <file path=word/footer1.xml><?xml version="1.0" encoding="utf-8"?>
-<w:ftr xmlns:wpc="http://schemas.microsoft.com/office/word/2010/wordprocessingCanvas" xmlns:cx="http://schemas.microsoft.com/office/drawing/2014/chartex" xmlns:cx1="http://schemas.microsoft.com/office/drawing/2015/9/8/chartex" xmlns:cx2="http://schemas.microsoft.com/office/drawing/2015/10/21/chartex" xmlns:cx3="http://schemas.microsoft.com/office/drawing/2016/5/9/chartex" xmlns:cx4="http://schemas.microsoft.com/office/drawing/2016/5/10/chartex" xmlns:cx5="http://schemas.microsoft.com/office/drawing/2016/5/11/chartex" xmlns:cx6="http://schemas.microsoft.com/office/drawing/2016/5/12/chartex" xmlns:cx7="http://schemas.microsoft.com/office/drawing/2016/5/13/chartex" xmlns:cx8="http://schemas.microsoft.com/office/drawing/2016/5/14/chartex" xmlns:mc="http://schemas.openxmlformats.org/markup-compatibility/2006" xmlns:aink="http://schemas.microsoft.com/office/drawing/2016/ink" xmlns:am3d="http://schemas.microsoft.com/office/drawing/2017/model3d" xmlns:o="urn:schemas-microsoft-com:office:office" xmlns:r="http://schemas.openxmlformats.org/officeDocument/2006/relationships" xmlns:m="http://schemas.openxmlformats.org/officeDocument/2006/math" xmlns:v="urn:schemas-microsoft-com:vml" xmlns:wp14="http://schemas.microsoft.com/office/word/2010/wordprocessingDrawing" xmlns:wp="http://schemas.openxmlformats.org/drawingml/2006/wordprocessingDrawing" xmlns:w10="urn:schemas-microsoft-com:office:word" xmlns:w="http://schemas.openxmlformats.org/wordprocessingml/2006/main" xmlns:w14="http://schemas.microsoft.com/office/word/2010/wordml" xmlns:w15="http://schemas.microsoft.com/office/word/2012/wordml" xmlns:w16cex="http://schemas.microsoft.com/office/word/2018/wordml/cex" xmlns:w16cid="http://schemas.microsoft.com/office/word/2016/wordml/cid" xmlns:w16="http://schemas.microsoft.com/office/word/2018/wordml" xmlns:w16se="http://schemas.microsoft.com/office/word/2015/wordml/symex" xmlns:wpg="http://schemas.microsoft.com/office/word/2010/wordprocessingGroup" xmlns:wpi="http://schemas.microsoft.com/office/word/2010/wordprocessingInk" xmlns:wne="http://schemas.microsoft.com/office/word/2006/wordml" xmlns:wps="http://schemas.microsoft.com/office/word/2010/wordprocessingShape" mc:Ignorable="w14 w15 w16se w16cid w16 w16cex wp14">
+<w:ftr xmlns:wpc="http://schemas.microsoft.com/office/word/2010/wordprocessingCanvas" xmlns:cx="http://schemas.microsoft.com/office/drawing/2014/chartex" xmlns:cx1="http://schemas.microsoft.com/office/drawing/2015/9/8/chartex" xmlns:cx2="http://schemas.microsoft.com/office/drawing/2015/10/21/chartex" xmlns:cx3="http://schemas.microsoft.com/office/drawing/2016/5/9/chartex" xmlns:cx4="http://schemas.microsoft.com/office/drawing/2016/5/10/chartex" xmlns:cx5="http://schemas.microsoft.com/office/drawing/2016/5/11/chartex" xmlns:cx6="http://schemas.microsoft.com/office/drawing/2016/5/12/chartex" xmlns:cx7="http://schemas.microsoft.com/office/drawing/2016/5/13/chartex" xmlns:cx8="http://schemas.microsoft.com/office/drawing/2016/5/14/chartex" xmlns:mc="http://schemas.openxmlformats.org/markup-compatibility/2006" xmlns:aink="http://schemas.microsoft.com/office/drawing/2016/ink" xmlns:am3d="http://schemas.microsoft.com/office/drawing/2017/model3d" xmlns:o="urn:schemas-microsoft-com:office:office" xmlns:r="http://schemas.openxmlformats.org/officeDocument/2006/relationships" xmlns:m="http://schemas.openxmlformats.org/officeDocument/2006/math" xmlns:v="urn:schemas-microsoft-com:vml" xmlns:wp14="http://schemas.microsoft.com/office/word/2010/wordprocessingDrawing" xmlns:wp="http://schemas.openxmlformats.org/drawingml/2006/wordprocessingDrawing" xmlns:w10="urn:schemas-microsoft-com:office:word" xmlns:w="http://schemas.openxmlformats.org/wordprocessingml/2006/main" xmlns:w14="http://schemas.microsoft.com/office/word/2010/wordml" xmlns:w15="http://schemas.microsoft.com/office/word/2012/wordml" xmlns:w16cid="http://schemas.microsoft.com/office/word/2016/wordml/cid" xmlns:w16se="http://schemas.microsoft.com/office/word/2015/wordml/symex" xmlns:wpg="http://schemas.microsoft.com/office/word/2010/wordprocessingGroup" xmlns:wpi="http://schemas.microsoft.com/office/word/2010/wordprocessingInk" xmlns:wne="http://schemas.microsoft.com/office/word/2006/wordml" xmlns:wps="http://schemas.microsoft.com/office/word/2010/wordprocessingShape" mc:Ignorable="w14 w15 w16se w16cid wp14">
   <w:p>
     <w:pPr>
-      <w:pStyle w:val="Footer"/>
+      <w:pStyle w:val="Pieddepage"/>
       <w:rPr>
         <w:color w:val="808080" w:themeColor="background1" w:themeShade="80"/>
       </w:rPr>
@@ -7319,7 +7672,7 @@
 </file>
 
 <file path=word/footnotes.xml><?xml version="1.0" encoding="utf-8"?>
-<w:footnotes xmlns:wpc="http://schemas.microsoft.com/office/word/2010/wordprocessingCanvas" xmlns:cx="http://schemas.microsoft.com/office/drawing/2014/chartex" xmlns:cx1="http://schemas.microsoft.com/office/drawing/2015/9/8/chartex" xmlns:cx2="http://schemas.microsoft.com/office/drawing/2015/10/21/chartex" xmlns:cx3="http://schemas.microsoft.com/office/drawing/2016/5/9/chartex" xmlns:cx4="http://schemas.microsoft.com/office/drawing/2016/5/10/chartex" xmlns:cx5="http://schemas.microsoft.com/office/drawing/2016/5/11/chartex" xmlns:cx6="http://schemas.microsoft.com/office/drawing/2016/5/12/chartex" xmlns:cx7="http://schemas.microsoft.com/office/drawing/2016/5/13/chartex" xmlns:cx8="http://schemas.microsoft.com/office/drawing/2016/5/14/chartex" xmlns:mc="http://schemas.openxmlformats.org/markup-compatibility/2006" xmlns:aink="http://schemas.microsoft.com/office/drawing/2016/ink" xmlns:am3d="http://schemas.microsoft.com/office/drawing/2017/model3d" xmlns:o="urn:schemas-microsoft-com:office:office" xmlns:r="http://schemas.openxmlformats.org/officeDocument/2006/relationships" xmlns:m="http://schemas.openxmlformats.org/officeDocument/2006/math" xmlns:v="urn:schemas-microsoft-com:vml" xmlns:wp14="http://schemas.microsoft.com/office/word/2010/wordprocessingDrawing" xmlns:wp="http://schemas.openxmlformats.org/drawingml/2006/wordprocessingDrawing" xmlns:w10="urn:schemas-microsoft-com:office:word" xmlns:w="http://schemas.openxmlformats.org/wordprocessingml/2006/main" xmlns:w14="http://schemas.microsoft.com/office/word/2010/wordml" xmlns:w15="http://schemas.microsoft.com/office/word/2012/wordml" xmlns:w16cex="http://schemas.microsoft.com/office/word/2018/wordml/cex" xmlns:w16cid="http://schemas.microsoft.com/office/word/2016/wordml/cid" xmlns:w16="http://schemas.microsoft.com/office/word/2018/wordml" xmlns:w16se="http://schemas.microsoft.com/office/word/2015/wordml/symex" xmlns:wpg="http://schemas.microsoft.com/office/word/2010/wordprocessingGroup" xmlns:wpi="http://schemas.microsoft.com/office/word/2010/wordprocessingInk" xmlns:wne="http://schemas.microsoft.com/office/word/2006/wordml" xmlns:wps="http://schemas.microsoft.com/office/word/2010/wordprocessingShape" mc:Ignorable="w14 w15 w16se w16cid w16 w16cex wp14">
+<w:footnotes xmlns:wpc="http://schemas.microsoft.com/office/word/2010/wordprocessingCanvas" xmlns:cx="http://schemas.microsoft.com/office/drawing/2014/chartex" xmlns:cx1="http://schemas.microsoft.com/office/drawing/2015/9/8/chartex" xmlns:cx2="http://schemas.microsoft.com/office/drawing/2015/10/21/chartex" xmlns:cx3="http://schemas.microsoft.com/office/drawing/2016/5/9/chartex" xmlns:cx4="http://schemas.microsoft.com/office/drawing/2016/5/10/chartex" xmlns:cx5="http://schemas.microsoft.com/office/drawing/2016/5/11/chartex" xmlns:cx6="http://schemas.microsoft.com/office/drawing/2016/5/12/chartex" xmlns:cx7="http://schemas.microsoft.com/office/drawing/2016/5/13/chartex" xmlns:cx8="http://schemas.microsoft.com/office/drawing/2016/5/14/chartex" xmlns:mc="http://schemas.openxmlformats.org/markup-compatibility/2006" xmlns:aink="http://schemas.microsoft.com/office/drawing/2016/ink" xmlns:am3d="http://schemas.microsoft.com/office/drawing/2017/model3d" xmlns:o="urn:schemas-microsoft-com:office:office" xmlns:r="http://schemas.openxmlformats.org/officeDocument/2006/relationships" xmlns:m="http://schemas.openxmlformats.org/officeDocument/2006/math" xmlns:v="urn:schemas-microsoft-com:vml" xmlns:wp14="http://schemas.microsoft.com/office/word/2010/wordprocessingDrawing" xmlns:wp="http://schemas.openxmlformats.org/drawingml/2006/wordprocessingDrawing" xmlns:w10="urn:schemas-microsoft-com:office:word" xmlns:w="http://schemas.openxmlformats.org/wordprocessingml/2006/main" xmlns:w14="http://schemas.microsoft.com/office/word/2010/wordml" xmlns:w15="http://schemas.microsoft.com/office/word/2012/wordml" xmlns:w16cid="http://schemas.microsoft.com/office/word/2016/wordml/cid" xmlns:w16se="http://schemas.microsoft.com/office/word/2015/wordml/symex" xmlns:wpg="http://schemas.microsoft.com/office/word/2010/wordprocessingGroup" xmlns:wpi="http://schemas.microsoft.com/office/word/2010/wordprocessingInk" xmlns:wne="http://schemas.microsoft.com/office/word/2006/wordml" xmlns:wps="http://schemas.microsoft.com/office/word/2010/wordprocessingShape" mc:Ignorable="w14 w15 w16se w16cid wp14">
   <w:footnote w:type="separator" w:id="-1">
     <w:p>
       <w:pPr>
@@ -7346,10 +7699,10 @@
 </file>
 
 <file path=word/header1.xml><?xml version="1.0" encoding="utf-8"?>
-<w:hdr xmlns:wpc="http://schemas.microsoft.com/office/word/2010/wordprocessingCanvas" xmlns:cx="http://schemas.microsoft.com/office/drawing/2014/chartex" xmlns:cx1="http://schemas.microsoft.com/office/drawing/2015/9/8/chartex" xmlns:cx2="http://schemas.microsoft.com/office/drawing/2015/10/21/chartex" xmlns:cx3="http://schemas.microsoft.com/office/drawing/2016/5/9/chartex" xmlns:cx4="http://schemas.microsoft.com/office/drawing/2016/5/10/chartex" xmlns:cx5="http://schemas.microsoft.com/office/drawing/2016/5/11/chartex" xmlns:cx6="http://schemas.microsoft.com/office/drawing/2016/5/12/chartex" xmlns:cx7="http://schemas.microsoft.com/office/drawing/2016/5/13/chartex" xmlns:cx8="http://schemas.microsoft.com/office/drawing/2016/5/14/chartex" xmlns:mc="http://schemas.openxmlformats.org/markup-compatibility/2006" xmlns:aink="http://schemas.microsoft.com/office/drawing/2016/ink" xmlns:am3d="http://schemas.microsoft.com/office/drawing/2017/model3d" xmlns:o="urn:schemas-microsoft-com:office:office" xmlns:r="http://schemas.openxmlformats.org/officeDocument/2006/relationships" xmlns:m="http://schemas.openxmlformats.org/officeDocument/2006/math" xmlns:v="urn:schemas-microsoft-com:vml" xmlns:wp14="http://schemas.microsoft.com/office/word/2010/wordprocessingDrawing" xmlns:wp="http://schemas.openxmlformats.org/drawingml/2006/wordprocessingDrawing" xmlns:w10="urn:schemas-microsoft-com:office:word" xmlns:w="http://schemas.openxmlformats.org/wordprocessingml/2006/main" xmlns:w14="http://schemas.microsoft.com/office/word/2010/wordml" xmlns:w15="http://schemas.microsoft.com/office/word/2012/wordml" xmlns:w16cex="http://schemas.microsoft.com/office/word/2018/wordml/cex" xmlns:w16cid="http://schemas.microsoft.com/office/word/2016/wordml/cid" xmlns:w16="http://schemas.microsoft.com/office/word/2018/wordml" xmlns:w16se="http://schemas.microsoft.com/office/word/2015/wordml/symex" xmlns:wpg="http://schemas.microsoft.com/office/word/2010/wordprocessingGroup" xmlns:wpi="http://schemas.microsoft.com/office/word/2010/wordprocessingInk" xmlns:wne="http://schemas.microsoft.com/office/word/2006/wordml" xmlns:wps="http://schemas.microsoft.com/office/word/2010/wordprocessingShape" mc:Ignorable="w14 w15 w16se w16cid w16 w16cex wp14">
+<w:hdr xmlns:wpc="http://schemas.microsoft.com/office/word/2010/wordprocessingCanvas" xmlns:cx="http://schemas.microsoft.com/office/drawing/2014/chartex" xmlns:cx1="http://schemas.microsoft.com/office/drawing/2015/9/8/chartex" xmlns:cx2="http://schemas.microsoft.com/office/drawing/2015/10/21/chartex" xmlns:cx3="http://schemas.microsoft.com/office/drawing/2016/5/9/chartex" xmlns:cx4="http://schemas.microsoft.com/office/drawing/2016/5/10/chartex" xmlns:cx5="http://schemas.microsoft.com/office/drawing/2016/5/11/chartex" xmlns:cx6="http://schemas.microsoft.com/office/drawing/2016/5/12/chartex" xmlns:cx7="http://schemas.microsoft.com/office/drawing/2016/5/13/chartex" xmlns:cx8="http://schemas.microsoft.com/office/drawing/2016/5/14/chartex" xmlns:mc="http://schemas.openxmlformats.org/markup-compatibility/2006" xmlns:aink="http://schemas.microsoft.com/office/drawing/2016/ink" xmlns:am3d="http://schemas.microsoft.com/office/drawing/2017/model3d" xmlns:o="urn:schemas-microsoft-com:office:office" xmlns:r="http://schemas.openxmlformats.org/officeDocument/2006/relationships" xmlns:m="http://schemas.openxmlformats.org/officeDocument/2006/math" xmlns:v="urn:schemas-microsoft-com:vml" xmlns:wp14="http://schemas.microsoft.com/office/word/2010/wordprocessingDrawing" xmlns:wp="http://schemas.openxmlformats.org/drawingml/2006/wordprocessingDrawing" xmlns:w10="urn:schemas-microsoft-com:office:word" xmlns:w="http://schemas.openxmlformats.org/wordprocessingml/2006/main" xmlns:w14="http://schemas.microsoft.com/office/word/2010/wordml" xmlns:w15="http://schemas.microsoft.com/office/word/2012/wordml" xmlns:w16cid="http://schemas.microsoft.com/office/word/2016/wordml/cid" xmlns:w16se="http://schemas.microsoft.com/office/word/2015/wordml/symex" xmlns:wpg="http://schemas.microsoft.com/office/word/2010/wordprocessingGroup" xmlns:wpi="http://schemas.microsoft.com/office/word/2010/wordprocessingInk" xmlns:wne="http://schemas.microsoft.com/office/word/2006/wordml" xmlns:wps="http://schemas.microsoft.com/office/word/2010/wordprocessingShape" mc:Ignorable="w14 w15 w16se w16cid wp14">
   <w:p>
     <w:pPr>
-      <w:pStyle w:val="Header"/>
+      <w:pStyle w:val="En-tte"/>
       <w:rPr>
         <w:color w:val="808080" w:themeColor="background1" w:themeShade="80"/>
         <w:lang w:val="fr-CH"/>
@@ -7360,7 +7713,23 @@
         <w:color w:val="808080" w:themeColor="background1" w:themeShade="80"/>
         <w:lang w:val="fr-CH"/>
       </w:rPr>
-      <w:t>Pierre ANKEN – Montaine BURGER – Nghi TRAN</w:t>
+      <w:t xml:space="preserve">Pierre ANKEN – Montaine BURGER – </w:t>
+    </w:r>
+    <w:proofErr w:type="spellStart"/>
+    <w:r>
+      <w:rPr>
+        <w:color w:val="808080" w:themeColor="background1" w:themeShade="80"/>
+        <w:lang w:val="fr-CH"/>
+      </w:rPr>
+      <w:t>Nghi</w:t>
+    </w:r>
+    <w:proofErr w:type="spellEnd"/>
+    <w:r>
+      <w:rPr>
+        <w:color w:val="808080" w:themeColor="background1" w:themeShade="80"/>
+        <w:lang w:val="fr-CH"/>
+      </w:rPr>
+      <w:t xml:space="preserve"> TRAN</w:t>
     </w:r>
   </w:p>
   <w:p/>
@@ -7368,7 +7737,7 @@
 </file>
 
 <file path=word/numbering.xml><?xml version="1.0" encoding="utf-8"?>
-<w:numbering xmlns:wpc="http://schemas.microsoft.com/office/word/2010/wordprocessingCanvas" xmlns:cx="http://schemas.microsoft.com/office/drawing/2014/chartex" xmlns:cx1="http://schemas.microsoft.com/office/drawing/2015/9/8/chartex" xmlns:cx2="http://schemas.microsoft.com/office/drawing/2015/10/21/chartex" xmlns:cx3="http://schemas.microsoft.com/office/drawing/2016/5/9/chartex" xmlns:cx4="http://schemas.microsoft.com/office/drawing/2016/5/10/chartex" xmlns:cx5="http://schemas.microsoft.com/office/drawing/2016/5/11/chartex" xmlns:cx6="http://schemas.microsoft.com/office/drawing/2016/5/12/chartex" xmlns:cx7="http://schemas.microsoft.com/office/drawing/2016/5/13/chartex" xmlns:cx8="http://schemas.microsoft.com/office/drawing/2016/5/14/chartex" xmlns:mc="http://schemas.openxmlformats.org/markup-compatibility/2006" xmlns:aink="http://schemas.microsoft.com/office/drawing/2016/ink" xmlns:am3d="http://schemas.microsoft.com/office/drawing/2017/model3d" xmlns:o="urn:schemas-microsoft-com:office:office" xmlns:r="http://schemas.openxmlformats.org/officeDocument/2006/relationships" xmlns:m="http://schemas.openxmlformats.org/officeDocument/2006/math" xmlns:v="urn:schemas-microsoft-com:vml" xmlns:wp14="http://schemas.microsoft.com/office/word/2010/wordprocessingDrawing" xmlns:wp="http://schemas.openxmlformats.org/drawingml/2006/wordprocessingDrawing" xmlns:w10="urn:schemas-microsoft-com:office:word" xmlns:w="http://schemas.openxmlformats.org/wordprocessingml/2006/main" xmlns:w14="http://schemas.microsoft.com/office/word/2010/wordml" xmlns:w15="http://schemas.microsoft.com/office/word/2012/wordml" xmlns:w16cex="http://schemas.microsoft.com/office/word/2018/wordml/cex" xmlns:w16cid="http://schemas.microsoft.com/office/word/2016/wordml/cid" xmlns:w16="http://schemas.microsoft.com/office/word/2018/wordml" xmlns:w16se="http://schemas.microsoft.com/office/word/2015/wordml/symex" xmlns:wpg="http://schemas.microsoft.com/office/word/2010/wordprocessingGroup" xmlns:wpi="http://schemas.microsoft.com/office/word/2010/wordprocessingInk" xmlns:wne="http://schemas.microsoft.com/office/word/2006/wordml" xmlns:wps="http://schemas.microsoft.com/office/word/2010/wordprocessingShape" mc:Ignorable="w14 w15 w16se w16cid w16 w16cex wp14">
+<w:numbering xmlns:wpc="http://schemas.microsoft.com/office/word/2010/wordprocessingCanvas" xmlns:cx="http://schemas.microsoft.com/office/drawing/2014/chartex" xmlns:cx1="http://schemas.microsoft.com/office/drawing/2015/9/8/chartex" xmlns:cx2="http://schemas.microsoft.com/office/drawing/2015/10/21/chartex" xmlns:cx3="http://schemas.microsoft.com/office/drawing/2016/5/9/chartex" xmlns:cx4="http://schemas.microsoft.com/office/drawing/2016/5/10/chartex" xmlns:cx5="http://schemas.microsoft.com/office/drawing/2016/5/11/chartex" xmlns:cx6="http://schemas.microsoft.com/office/drawing/2016/5/12/chartex" xmlns:cx7="http://schemas.microsoft.com/office/drawing/2016/5/13/chartex" xmlns:cx8="http://schemas.microsoft.com/office/drawing/2016/5/14/chartex" xmlns:mc="http://schemas.openxmlformats.org/markup-compatibility/2006" xmlns:aink="http://schemas.microsoft.com/office/drawing/2016/ink" xmlns:am3d="http://schemas.microsoft.com/office/drawing/2017/model3d" xmlns:o="urn:schemas-microsoft-com:office:office" xmlns:r="http://schemas.openxmlformats.org/officeDocument/2006/relationships" xmlns:m="http://schemas.openxmlformats.org/officeDocument/2006/math" xmlns:v="urn:schemas-microsoft-com:vml" xmlns:wp14="http://schemas.microsoft.com/office/word/2010/wordprocessingDrawing" xmlns:wp="http://schemas.openxmlformats.org/drawingml/2006/wordprocessingDrawing" xmlns:w10="urn:schemas-microsoft-com:office:word" xmlns:w="http://schemas.openxmlformats.org/wordprocessingml/2006/main" xmlns:w14="http://schemas.microsoft.com/office/word/2010/wordml" xmlns:w15="http://schemas.microsoft.com/office/word/2012/wordml" xmlns:w16cid="http://schemas.microsoft.com/office/word/2016/wordml/cid" xmlns:w16se="http://schemas.microsoft.com/office/word/2015/wordml/symex" xmlns:wpg="http://schemas.microsoft.com/office/word/2010/wordprocessingGroup" xmlns:wpi="http://schemas.microsoft.com/office/word/2010/wordprocessingInk" xmlns:wne="http://schemas.microsoft.com/office/word/2006/wordml" xmlns:wps="http://schemas.microsoft.com/office/word/2010/wordprocessingShape" mc:Ignorable="w14 w15 w16se w16cid wp14">
   <w:abstractNum w:abstractNumId="0" w15:restartNumberingAfterBreak="0">
     <w:nsid w:val="07144838"/>
     <w:multiLevelType w:val="hybridMultilevel"/>
@@ -7953,7 +8322,7 @@
 </file>
 
 <file path=word/styles.xml><?xml version="1.0" encoding="utf-8"?>
-<w:styles xmlns:mc="http://schemas.openxmlformats.org/markup-compatibility/2006" xmlns:r="http://schemas.openxmlformats.org/officeDocument/2006/relationships" xmlns:w="http://schemas.openxmlformats.org/wordprocessingml/2006/main" xmlns:w14="http://schemas.microsoft.com/office/word/2010/wordml" xmlns:w15="http://schemas.microsoft.com/office/word/2012/wordml" xmlns:w16cex="http://schemas.microsoft.com/office/word/2018/wordml/cex" xmlns:w16cid="http://schemas.microsoft.com/office/word/2016/wordml/cid" xmlns:w16="http://schemas.microsoft.com/office/word/2018/wordml" xmlns:w16se="http://schemas.microsoft.com/office/word/2015/wordml/symex" mc:Ignorable="w14 w15 w16se w16cid w16 w16cex">
+<w:styles xmlns:mc="http://schemas.openxmlformats.org/markup-compatibility/2006" xmlns:r="http://schemas.openxmlformats.org/officeDocument/2006/relationships" xmlns:w="http://schemas.openxmlformats.org/wordprocessingml/2006/main" xmlns:w14="http://schemas.microsoft.com/office/word/2010/wordml" xmlns:w15="http://schemas.microsoft.com/office/word/2012/wordml" xmlns:w16cid="http://schemas.microsoft.com/office/word/2016/wordml/cid" xmlns:w16se="http://schemas.microsoft.com/office/word/2015/wordml/symex" mc:Ignorable="w14 w15 w16se w16cid">
   <w:docDefaults>
     <w:rPrDefault>
       <w:rPr>
@@ -8355,11 +8724,11 @@
       <w:lang w:val="en-US"/>
     </w:rPr>
   </w:style>
-  <w:style w:type="paragraph" w:styleId="Heading1">
+  <w:style w:type="paragraph" w:styleId="Titre1">
     <w:name w:val="heading 1"/>
     <w:basedOn w:val="Normal"/>
     <w:next w:val="Normal"/>
-    <w:link w:val="Heading1Char"/>
+    <w:link w:val="Titre1Car"/>
     <w:uiPriority w:val="9"/>
     <w:qFormat/>
     <w:rsid w:val="0086772D"/>
@@ -8376,11 +8745,11 @@
       <w:szCs w:val="44"/>
     </w:rPr>
   </w:style>
-  <w:style w:type="paragraph" w:styleId="Heading2">
+  <w:style w:type="paragraph" w:styleId="Titre2">
     <w:name w:val="heading 2"/>
     <w:basedOn w:val="Normal"/>
     <w:next w:val="Normal"/>
-    <w:link w:val="Heading2Char"/>
+    <w:link w:val="Titre2Car"/>
     <w:uiPriority w:val="9"/>
     <w:unhideWhenUsed/>
     <w:qFormat/>
@@ -8398,11 +8767,11 @@
       <w:szCs w:val="28"/>
     </w:rPr>
   </w:style>
-  <w:style w:type="paragraph" w:styleId="Heading3">
+  <w:style w:type="paragraph" w:styleId="Titre3">
     <w:name w:val="heading 3"/>
     <w:basedOn w:val="Normal"/>
     <w:next w:val="Normal"/>
-    <w:link w:val="Heading3Char"/>
+    <w:link w:val="Titre3Car"/>
     <w:uiPriority w:val="9"/>
     <w:unhideWhenUsed/>
     <w:qFormat/>
@@ -8420,12 +8789,13 @@
       <w:szCs w:val="24"/>
     </w:rPr>
   </w:style>
-  <w:style w:type="character" w:default="1" w:styleId="DefaultParagraphFont">
+  <w:style w:type="character" w:default="1" w:styleId="Policepardfaut">
     <w:name w:val="Default Paragraph Font"/>
     <w:uiPriority w:val="1"/>
+    <w:semiHidden/>
     <w:unhideWhenUsed/>
   </w:style>
-  <w:style w:type="table" w:default="1" w:styleId="TableNormal">
+  <w:style w:type="table" w:default="1" w:styleId="TableauNormal">
     <w:name w:val="Normal Table"/>
     <w:uiPriority w:val="99"/>
     <w:semiHidden/>
@@ -8440,13 +8810,13 @@
       </w:tblCellMar>
     </w:tblPr>
   </w:style>
-  <w:style w:type="numbering" w:default="1" w:styleId="NoList">
+  <w:style w:type="numbering" w:default="1" w:styleId="Aucuneliste">
     <w:name w:val="No List"/>
     <w:uiPriority w:val="99"/>
     <w:semiHidden/>
     <w:unhideWhenUsed/>
   </w:style>
-  <w:style w:type="paragraph" w:styleId="ListParagraph">
+  <w:style w:type="paragraph" w:styleId="Paragraphedeliste">
     <w:name w:val="List Paragraph"/>
     <w:basedOn w:val="Normal"/>
     <w:uiPriority w:val="34"/>
@@ -8457,9 +8827,9 @@
       <w:contextualSpacing/>
     </w:pPr>
   </w:style>
-  <w:style w:type="character" w:styleId="Hyperlink">
+  <w:style w:type="character" w:styleId="Lienhypertexte">
     <w:name w:val="Hyperlink"/>
-    <w:basedOn w:val="DefaultParagraphFont"/>
+    <w:basedOn w:val="Policepardfaut"/>
     <w:uiPriority w:val="99"/>
     <w:unhideWhenUsed/>
     <w:rsid w:val="009F5FA7"/>
@@ -8468,9 +8838,9 @@
       <w:u w:val="single"/>
     </w:rPr>
   </w:style>
-  <w:style w:type="character" w:styleId="UnresolvedMention">
+  <w:style w:type="character" w:styleId="Mentionnonrsolue">
     <w:name w:val="Unresolved Mention"/>
-    <w:basedOn w:val="DefaultParagraphFont"/>
+    <w:basedOn w:val="Policepardfaut"/>
     <w:uiPriority w:val="99"/>
     <w:semiHidden/>
     <w:unhideWhenUsed/>
@@ -8480,10 +8850,10 @@
       <w:shd w:val="clear" w:color="auto" w:fill="E1DFDD"/>
     </w:rPr>
   </w:style>
-  <w:style w:type="character" w:customStyle="1" w:styleId="Heading1Char">
-    <w:name w:val="Heading 1 Char"/>
-    <w:basedOn w:val="DefaultParagraphFont"/>
-    <w:link w:val="Heading1"/>
+  <w:style w:type="character" w:customStyle="1" w:styleId="Titre1Car">
+    <w:name w:val="Titre 1 Car"/>
+    <w:basedOn w:val="Policepardfaut"/>
+    <w:link w:val="Titre1"/>
     <w:uiPriority w:val="9"/>
     <w:rsid w:val="0086772D"/>
     <w:rPr>
@@ -8495,10 +8865,10 @@
       <w:lang w:val="en-US"/>
     </w:rPr>
   </w:style>
-  <w:style w:type="character" w:customStyle="1" w:styleId="Heading2Char">
-    <w:name w:val="Heading 2 Char"/>
-    <w:basedOn w:val="DefaultParagraphFont"/>
-    <w:link w:val="Heading2"/>
+  <w:style w:type="character" w:customStyle="1" w:styleId="Titre2Car">
+    <w:name w:val="Titre 2 Car"/>
+    <w:basedOn w:val="Policepardfaut"/>
+    <w:link w:val="Titre2"/>
     <w:uiPriority w:val="9"/>
     <w:rsid w:val="0061179F"/>
     <w:rPr>
@@ -8509,9 +8879,9 @@
       <w:lang w:val="en-US"/>
     </w:rPr>
   </w:style>
-  <w:style w:type="paragraph" w:styleId="TOCHeading">
+  <w:style w:type="paragraph" w:styleId="En-ttedetabledesmatires">
     <w:name w:val="TOC Heading"/>
-    <w:basedOn w:val="Heading1"/>
+    <w:basedOn w:val="Titre1"/>
     <w:next w:val="Normal"/>
     <w:uiPriority w:val="39"/>
     <w:unhideWhenUsed/>
@@ -8533,7 +8903,7 @@
       <w:lang w:val="fr-CH" w:eastAsia="fr-CH"/>
     </w:rPr>
   </w:style>
-  <w:style w:type="paragraph" w:styleId="TOC2">
+  <w:style w:type="paragraph" w:styleId="TM2">
     <w:name w:val="toc 2"/>
     <w:basedOn w:val="Normal"/>
     <w:next w:val="Normal"/>
@@ -8546,7 +8916,7 @@
       <w:ind w:left="220"/>
     </w:pPr>
   </w:style>
-  <w:style w:type="paragraph" w:styleId="TOC1">
+  <w:style w:type="paragraph" w:styleId="TM1">
     <w:name w:val="toc 1"/>
     <w:basedOn w:val="Normal"/>
     <w:next w:val="Normal"/>
@@ -8568,7 +8938,7 @@
   </w:style>
   <w:style w:type="character" w:customStyle="1" w:styleId="sc21">
     <w:name w:val="sc21"/>
-    <w:basedOn w:val="DefaultParagraphFont"/>
+    <w:basedOn w:val="Policepardfaut"/>
     <w:rsid w:val="00A35E0A"/>
     <w:rPr>
       <w:rFonts w:ascii="Courier New" w:hAnsi="Courier New" w:cs="Courier New" w:hint="default"/>
@@ -8581,7 +8951,7 @@
   </w:style>
   <w:style w:type="character" w:customStyle="1" w:styleId="sc0">
     <w:name w:val="sc0"/>
-    <w:basedOn w:val="DefaultParagraphFont"/>
+    <w:basedOn w:val="Policepardfaut"/>
     <w:rsid w:val="00A35E0A"/>
     <w:rPr>
       <w:rFonts w:ascii="Courier New" w:hAnsi="Courier New" w:cs="Courier New" w:hint="default"/>
@@ -8592,7 +8962,7 @@
   </w:style>
   <w:style w:type="character" w:customStyle="1" w:styleId="sc71">
     <w:name w:val="sc71"/>
-    <w:basedOn w:val="DefaultParagraphFont"/>
+    <w:basedOn w:val="Policepardfaut"/>
     <w:rsid w:val="00A35E0A"/>
     <w:rPr>
       <w:rFonts w:ascii="Courier New" w:hAnsi="Courier New" w:cs="Courier New" w:hint="default"/>
@@ -8605,7 +8975,7 @@
   </w:style>
   <w:style w:type="character" w:customStyle="1" w:styleId="sc61">
     <w:name w:val="sc61"/>
-    <w:basedOn w:val="DefaultParagraphFont"/>
+    <w:basedOn w:val="Policepardfaut"/>
     <w:rsid w:val="00A35E0A"/>
     <w:rPr>
       <w:rFonts w:ascii="Courier New" w:hAnsi="Courier New" w:cs="Courier New" w:hint="default"/>
@@ -8619,7 +8989,7 @@
   </w:style>
   <w:style w:type="character" w:customStyle="1" w:styleId="sc51">
     <w:name w:val="sc51"/>
-    <w:basedOn w:val="DefaultParagraphFont"/>
+    <w:basedOn w:val="Policepardfaut"/>
     <w:rsid w:val="00A35E0A"/>
     <w:rPr>
       <w:rFonts w:ascii="Courier New" w:hAnsi="Courier New" w:cs="Courier New" w:hint="default"/>
@@ -8628,9 +8998,9 @@
       <w:szCs w:val="20"/>
     </w:rPr>
   </w:style>
-  <w:style w:type="paragraph" w:styleId="NoSpacing">
+  <w:style w:type="paragraph" w:styleId="Sansinterligne">
     <w:name w:val="No Spacing"/>
-    <w:link w:val="NoSpacingChar"/>
+    <w:link w:val="SansinterligneCar"/>
     <w:uiPriority w:val="1"/>
     <w:qFormat/>
     <w:rsid w:val="0089515C"/>
@@ -8642,10 +9012,10 @@
       <w:lang w:eastAsia="fr-CH"/>
     </w:rPr>
   </w:style>
-  <w:style w:type="character" w:customStyle="1" w:styleId="NoSpacingChar">
-    <w:name w:val="No Spacing Char"/>
-    <w:basedOn w:val="DefaultParagraphFont"/>
-    <w:link w:val="NoSpacing"/>
+  <w:style w:type="character" w:customStyle="1" w:styleId="SansinterligneCar">
+    <w:name w:val="Sans interligne Car"/>
+    <w:basedOn w:val="Policepardfaut"/>
+    <w:link w:val="Sansinterligne"/>
     <w:uiPriority w:val="1"/>
     <w:rsid w:val="0089515C"/>
     <w:rPr>
@@ -8653,10 +9023,10 @@
       <w:lang w:eastAsia="fr-CH"/>
     </w:rPr>
   </w:style>
-  <w:style w:type="character" w:customStyle="1" w:styleId="Heading3Char">
-    <w:name w:val="Heading 3 Char"/>
-    <w:basedOn w:val="DefaultParagraphFont"/>
-    <w:link w:val="Heading3"/>
+  <w:style w:type="character" w:customStyle="1" w:styleId="Titre3Car">
+    <w:name w:val="Titre 3 Car"/>
+    <w:basedOn w:val="Policepardfaut"/>
+    <w:link w:val="Titre3"/>
     <w:uiPriority w:val="9"/>
     <w:rsid w:val="00B45A05"/>
     <w:rPr>
@@ -8667,10 +9037,10 @@
       <w:lang w:val="en-US"/>
     </w:rPr>
   </w:style>
-  <w:style w:type="paragraph" w:styleId="Header">
+  <w:style w:type="paragraph" w:styleId="En-tte">
     <w:name w:val="header"/>
     <w:basedOn w:val="Normal"/>
-    <w:link w:val="HeaderChar"/>
+    <w:link w:val="En-tteCar"/>
     <w:uiPriority w:val="99"/>
     <w:unhideWhenUsed/>
     <w:rsid w:val="00B45A05"/>
@@ -8682,20 +9052,20 @@
       <w:spacing w:after="0" w:line="240" w:lineRule="auto"/>
     </w:pPr>
   </w:style>
-  <w:style w:type="character" w:customStyle="1" w:styleId="HeaderChar">
-    <w:name w:val="Header Char"/>
-    <w:basedOn w:val="DefaultParagraphFont"/>
-    <w:link w:val="Header"/>
+  <w:style w:type="character" w:customStyle="1" w:styleId="En-tteCar">
+    <w:name w:val="En-tête Car"/>
+    <w:basedOn w:val="Policepardfaut"/>
+    <w:link w:val="En-tte"/>
     <w:uiPriority w:val="99"/>
     <w:rsid w:val="00B45A05"/>
     <w:rPr>
       <w:lang w:val="en-US"/>
     </w:rPr>
   </w:style>
-  <w:style w:type="paragraph" w:styleId="Footer">
+  <w:style w:type="paragraph" w:styleId="Pieddepage">
     <w:name w:val="footer"/>
     <w:basedOn w:val="Normal"/>
-    <w:link w:val="FooterChar"/>
+    <w:link w:val="PieddepageCar"/>
     <w:uiPriority w:val="99"/>
     <w:unhideWhenUsed/>
     <w:rsid w:val="00B45A05"/>
@@ -8707,19 +9077,19 @@
       <w:spacing w:after="0" w:line="240" w:lineRule="auto"/>
     </w:pPr>
   </w:style>
-  <w:style w:type="character" w:customStyle="1" w:styleId="FooterChar">
-    <w:name w:val="Footer Char"/>
-    <w:basedOn w:val="DefaultParagraphFont"/>
-    <w:link w:val="Footer"/>
+  <w:style w:type="character" w:customStyle="1" w:styleId="PieddepageCar">
+    <w:name w:val="Pied de page Car"/>
+    <w:basedOn w:val="Policepardfaut"/>
+    <w:link w:val="Pieddepage"/>
     <w:uiPriority w:val="99"/>
     <w:rsid w:val="00B45A05"/>
     <w:rPr>
       <w:lang w:val="en-US"/>
     </w:rPr>
   </w:style>
-  <w:style w:type="character" w:styleId="FollowedHyperlink">
+  <w:style w:type="character" w:styleId="Lienhypertextesuivivisit">
     <w:name w:val="FollowedHyperlink"/>
-    <w:basedOn w:val="DefaultParagraphFont"/>
+    <w:basedOn w:val="Policepardfaut"/>
     <w:uiPriority w:val="99"/>
     <w:semiHidden/>
     <w:unhideWhenUsed/>
@@ -8729,15 +9099,46 @@
       <w:u w:val="single"/>
     </w:rPr>
   </w:style>
+  <w:style w:type="paragraph" w:styleId="Textedebulles">
+    <w:name w:val="Balloon Text"/>
+    <w:basedOn w:val="Normal"/>
+    <w:link w:val="TextedebullesCar"/>
+    <w:uiPriority w:val="99"/>
+    <w:semiHidden/>
+    <w:unhideWhenUsed/>
+    <w:rsid w:val="00026B8B"/>
+    <w:pPr>
+      <w:spacing w:after="0" w:line="240" w:lineRule="auto"/>
+    </w:pPr>
+    <w:rPr>
+      <w:rFonts w:ascii="Segoe UI" w:hAnsi="Segoe UI" w:cs="Segoe UI"/>
+      <w:sz w:val="18"/>
+      <w:szCs w:val="18"/>
+    </w:rPr>
+  </w:style>
+  <w:style w:type="character" w:customStyle="1" w:styleId="TextedebullesCar">
+    <w:name w:val="Texte de bulles Car"/>
+    <w:basedOn w:val="Policepardfaut"/>
+    <w:link w:val="Textedebulles"/>
+    <w:uiPriority w:val="99"/>
+    <w:semiHidden/>
+    <w:rsid w:val="00026B8B"/>
+    <w:rPr>
+      <w:rFonts w:ascii="Segoe UI" w:hAnsi="Segoe UI" w:cs="Segoe UI"/>
+      <w:sz w:val="18"/>
+      <w:szCs w:val="18"/>
+      <w:lang w:val="en-US"/>
+    </w:rPr>
+  </w:style>
 </w:styles>
 </file>
 
 <file path=word/glossary/document.xml><?xml version="1.0" encoding="utf-8"?>
-<w:glossaryDocument xmlns:wpc="http://schemas.microsoft.com/office/word/2010/wordprocessingCanvas" xmlns:cx="http://schemas.microsoft.com/office/drawing/2014/chartex" xmlns:cx1="http://schemas.microsoft.com/office/drawing/2015/9/8/chartex" xmlns:cx2="http://schemas.microsoft.com/office/drawing/2015/10/21/chartex" xmlns:cx3="http://schemas.microsoft.com/office/drawing/2016/5/9/chartex" xmlns:cx4="http://schemas.microsoft.com/office/drawing/2016/5/10/chartex" xmlns:cx5="http://schemas.microsoft.com/office/drawing/2016/5/11/chartex" xmlns:cx6="http://schemas.microsoft.com/office/drawing/2016/5/12/chartex" xmlns:cx7="http://schemas.microsoft.com/office/drawing/2016/5/13/chartex" xmlns:cx8="http://schemas.microsoft.com/office/drawing/2016/5/14/chartex" xmlns:mc="http://schemas.openxmlformats.org/markup-compatibility/2006" xmlns:aink="http://schemas.microsoft.com/office/drawing/2016/ink" xmlns:am3d="http://schemas.microsoft.com/office/drawing/2017/model3d" xmlns:o="urn:schemas-microsoft-com:office:office" xmlns:r="http://schemas.openxmlformats.org/officeDocument/2006/relationships" xmlns:m="http://schemas.openxmlformats.org/officeDocument/2006/math" xmlns:v="urn:schemas-microsoft-com:vml" xmlns:wp14="http://schemas.microsoft.com/office/word/2010/wordprocessingDrawing" xmlns:wp="http://schemas.openxmlformats.org/drawingml/2006/wordprocessingDrawing" xmlns:w10="urn:schemas-microsoft-com:office:word" xmlns:w="http://schemas.openxmlformats.org/wordprocessingml/2006/main" xmlns:w14="http://schemas.microsoft.com/office/word/2010/wordml" xmlns:w15="http://schemas.microsoft.com/office/word/2012/wordml" xmlns:w16cex="http://schemas.microsoft.com/office/word/2018/wordml/cex" xmlns:w16cid="http://schemas.microsoft.com/office/word/2016/wordml/cid" xmlns:w16="http://schemas.microsoft.com/office/word/2018/wordml" xmlns:w16se="http://schemas.microsoft.com/office/word/2015/wordml/symex" xmlns:wpg="http://schemas.microsoft.com/office/word/2010/wordprocessingGroup" xmlns:wpi="http://schemas.microsoft.com/office/word/2010/wordprocessingInk" xmlns:wne="http://schemas.microsoft.com/office/word/2006/wordml" xmlns:wps="http://schemas.microsoft.com/office/word/2010/wordprocessingShape" mc:Ignorable="w14 w15 w16se w16cid w16 w16cex wp14">
+<w:glossaryDocument xmlns:wpc="http://schemas.microsoft.com/office/word/2010/wordprocessingCanvas" xmlns:cx="http://schemas.microsoft.com/office/drawing/2014/chartex" xmlns:cx1="http://schemas.microsoft.com/office/drawing/2015/9/8/chartex" xmlns:cx2="http://schemas.microsoft.com/office/drawing/2015/10/21/chartex" xmlns:cx3="http://schemas.microsoft.com/office/drawing/2016/5/9/chartex" xmlns:cx4="http://schemas.microsoft.com/office/drawing/2016/5/10/chartex" xmlns:cx5="http://schemas.microsoft.com/office/drawing/2016/5/11/chartex" xmlns:cx6="http://schemas.microsoft.com/office/drawing/2016/5/12/chartex" xmlns:cx7="http://schemas.microsoft.com/office/drawing/2016/5/13/chartex" xmlns:cx8="http://schemas.microsoft.com/office/drawing/2016/5/14/chartex" xmlns:mc="http://schemas.openxmlformats.org/markup-compatibility/2006" xmlns:aink="http://schemas.microsoft.com/office/drawing/2016/ink" xmlns:am3d="http://schemas.microsoft.com/office/drawing/2017/model3d" xmlns:o="urn:schemas-microsoft-com:office:office" xmlns:r="http://schemas.openxmlformats.org/officeDocument/2006/relationships" xmlns:m="http://schemas.openxmlformats.org/officeDocument/2006/math" xmlns:v="urn:schemas-microsoft-com:vml" xmlns:wp14="http://schemas.microsoft.com/office/word/2010/wordprocessingDrawing" xmlns:wp="http://schemas.openxmlformats.org/drawingml/2006/wordprocessingDrawing" xmlns:w10="urn:schemas-microsoft-com:office:word" xmlns:w="http://schemas.openxmlformats.org/wordprocessingml/2006/main" xmlns:w14="http://schemas.microsoft.com/office/word/2010/wordml" xmlns:w15="http://schemas.microsoft.com/office/word/2012/wordml" xmlns:w16cid="http://schemas.microsoft.com/office/word/2016/wordml/cid" xmlns:w16se="http://schemas.microsoft.com/office/word/2015/wordml/symex" xmlns:wpg="http://schemas.microsoft.com/office/word/2010/wordprocessingGroup" xmlns:wpi="http://schemas.microsoft.com/office/word/2010/wordprocessingInk" xmlns:wne="http://schemas.microsoft.com/office/word/2006/wordml" xmlns:wps="http://schemas.microsoft.com/office/word/2010/wordprocessingShape" mc:Ignorable="w14 w15 w16se w16cid wp14">
   <w:docParts>
     <w:docPart>
       <w:docPartPr>
-        <w:name w:val="F4566AD966CD448CA5D1A0D1AA212A03"/>
+        <w:name w:val="753982076A564C9B8530BC55CB0EB4DD"/>
         <w:category>
           <w:name w:val="Général"/>
           <w:gallery w:val="placeholder"/>
@@ -8748,12 +9149,12 @@
         <w:behaviors>
           <w:behavior w:val="content"/>
         </w:behaviors>
-        <w:guid w:val="{1E004A6C-010B-4FF4-8D62-9DDB0B8F5B37}"/>
+        <w:guid w:val="{796D95C1-FA8F-47E2-84D5-03E068127D6B}"/>
       </w:docPartPr>
       <w:docPartBody>
         <w:p>
           <w:pPr>
-            <w:pStyle w:val="F4566AD966CD448CA5D1A0D1AA212A03"/>
+            <w:pStyle w:val="753982076A564C9B8530BC55CB0EB4DD"/>
           </w:pPr>
           <w:r>
             <w:rPr>
@@ -8770,7 +9171,7 @@
     </w:docPart>
     <w:docPart>
       <w:docPartPr>
-        <w:name w:val="543C679082EE429297DECA1948D45274"/>
+        <w:name w:val="7AFFCF5865B442AA80884EF97B687511"/>
         <w:category>
           <w:name w:val="Général"/>
           <w:gallery w:val="placeholder"/>
@@ -8781,12 +9182,12 @@
         <w:behaviors>
           <w:behavior w:val="content"/>
         </w:behaviors>
-        <w:guid w:val="{07070829-1F06-4830-AEC9-9C95F65B0991}"/>
+        <w:guid w:val="{16B9823F-75AE-4B12-AB12-33D2742D6D33}"/>
       </w:docPartPr>
       <w:docPartBody>
         <w:p>
           <w:pPr>
-            <w:pStyle w:val="543C679082EE429297DECA1948D45274"/>
+            <w:pStyle w:val="7AFFCF5865B442AA80884EF97B687511"/>
           </w:pPr>
           <w:r>
             <w:rPr>
@@ -8805,7 +9206,7 @@
 </file>
 
 <file path=word/glossary/fontTable.xml><?xml version="1.0" encoding="utf-8"?>
-<w:fonts xmlns:mc="http://schemas.openxmlformats.org/markup-compatibility/2006" xmlns:r="http://schemas.openxmlformats.org/officeDocument/2006/relationships" xmlns:w="http://schemas.openxmlformats.org/wordprocessingml/2006/main" xmlns:w14="http://schemas.microsoft.com/office/word/2010/wordml" xmlns:w15="http://schemas.microsoft.com/office/word/2012/wordml" xmlns:w16cex="http://schemas.microsoft.com/office/word/2018/wordml/cex" xmlns:w16cid="http://schemas.microsoft.com/office/word/2016/wordml/cid" xmlns:w16="http://schemas.microsoft.com/office/word/2018/wordml" xmlns:w16se="http://schemas.microsoft.com/office/word/2015/wordml/symex" mc:Ignorable="w14 w15 w16se w16cid w16 w16cex">
+<w:fonts xmlns:mc="http://schemas.openxmlformats.org/markup-compatibility/2006" xmlns:r="http://schemas.openxmlformats.org/officeDocument/2006/relationships" xmlns:w="http://schemas.openxmlformats.org/wordprocessingml/2006/main" xmlns:w14="http://schemas.microsoft.com/office/word/2010/wordml" xmlns:w15="http://schemas.microsoft.com/office/word/2012/wordml" xmlns:w16cid="http://schemas.microsoft.com/office/word/2016/wordml/cid" xmlns:w16se="http://schemas.microsoft.com/office/word/2015/wordml/symex" mc:Ignorable="w14 w15 w16se w16cid">
   <w:font w:name="Symbol">
     <w:panose1 w:val="05050102010706020507"/>
     <w:charset w:val="02"/>
@@ -8818,14 +9219,14 @@
     <w:charset w:val="00"/>
     <w:family w:val="roman"/>
     <w:pitch w:val="variable"/>
-    <w:sig w:usb0="E0002EFF" w:usb1="C000785B" w:usb2="00000009" w:usb3="00000000" w:csb0="000001FF" w:csb1="00000000"/>
+    <w:sig w:usb0="E0002AFF" w:usb1="C0007841" w:usb2="00000009" w:usb3="00000000" w:csb0="000001FF" w:csb1="00000000"/>
   </w:font>
   <w:font w:name="Courier New">
     <w:panose1 w:val="02070309020205020404"/>
     <w:charset w:val="00"/>
     <w:family w:val="modern"/>
     <w:pitch w:val="fixed"/>
-    <w:sig w:usb0="E0002EFF" w:usb1="C0007843" w:usb2="00000009" w:usb3="00000000" w:csb0="000001FF" w:csb1="00000000"/>
+    <w:sig w:usb0="E0002AFF" w:usb1="C0007843" w:usb2="00000009" w:usb3="00000000" w:csb0="000001FF" w:csb1="00000000"/>
   </w:font>
   <w:font w:name="Wingdings">
     <w:panose1 w:val="05000000000000000000"/>
@@ -8839,18 +9240,17 @@
     <w:charset w:val="00"/>
     <w:family w:val="swiss"/>
     <w:pitch w:val="variable"/>
-    <w:sig w:usb0="E4002EFF" w:usb1="C000247B" w:usb2="00000009" w:usb3="00000000" w:csb0="000001FF" w:csb1="00000000"/>
+    <w:sig w:usb0="E00002FF" w:usb1="4000ACFF" w:usb2="00000001" w:usb3="00000000" w:csb0="0000019F" w:csb1="00000000"/>
   </w:font>
   <w:font w:name="Calibri Light">
     <w:panose1 w:val="020F0302020204030204"/>
     <w:charset w:val="00"/>
     <w:family w:val="swiss"/>
     <w:pitch w:val="variable"/>
-    <w:sig w:usb0="E4002EFF" w:usb1="C000247B" w:usb2="00000009" w:usb3="00000000" w:csb0="000001FF" w:csb1="00000000"/>
+    <w:sig w:usb0="A00002EF" w:usb1="4000207B" w:usb2="00000000" w:usb3="00000000" w:csb0="0000019F" w:csb1="00000000"/>
   </w:font>
   <w:font w:name="Yu Gothic Light">
     <w:altName w:val="游ゴシック Light"/>
-    <w:panose1 w:val="020B0300000000000000"/>
     <w:charset w:val="80"/>
     <w:family w:val="swiss"/>
     <w:pitch w:val="variable"/>
@@ -8858,24 +9258,30 @@
   </w:font>
   <w:font w:name="Yu Mincho">
     <w:altName w:val="游明朝"/>
-    <w:panose1 w:val="02020400000000000000"/>
     <w:charset w:val="80"/>
     <w:family w:val="roman"/>
     <w:pitch w:val="variable"/>
     <w:sig w:usb0="800002E7" w:usb1="2AC7FCFF" w:usb2="00000012" w:usb3="00000000" w:csb0="0002009F" w:csb1="00000000"/>
+  </w:font>
+  <w:font w:name="Segoe UI">
+    <w:panose1 w:val="020B0502040204020203"/>
+    <w:charset w:val="00"/>
+    <w:family w:val="swiss"/>
+    <w:pitch w:val="variable"/>
+    <w:sig w:usb0="E10022FF" w:usb1="C000E47F" w:usb2="00000029" w:usb3="00000000" w:csb0="000001DF" w:csb1="00000000"/>
   </w:font>
   <w:font w:name="Arial">
     <w:panose1 w:val="020B0604020202020204"/>
     <w:charset w:val="00"/>
     <w:family w:val="swiss"/>
     <w:pitch w:val="variable"/>
-    <w:sig w:usb0="E0002EFF" w:usb1="C000785B" w:usb2="00000009" w:usb3="00000000" w:csb0="000001FF" w:csb1="00000000"/>
+    <w:sig w:usb0="E0002AFF" w:usb1="C0007843" w:usb2="00000009" w:usb3="00000000" w:csb0="000001FF" w:csb1="00000000"/>
   </w:font>
 </w:fonts>
 </file>
 
 <file path=word/glossary/settings.xml><?xml version="1.0" encoding="utf-8"?>
-<w:settings xmlns:mc="http://schemas.openxmlformats.org/markup-compatibility/2006" xmlns:o="urn:schemas-microsoft-com:office:office" xmlns:r="http://schemas.openxmlformats.org/officeDocument/2006/relationships" xmlns:m="http://schemas.openxmlformats.org/officeDocument/2006/math" xmlns:v="urn:schemas-microsoft-com:vml" xmlns:w10="urn:schemas-microsoft-com:office:word" xmlns:w="http://schemas.openxmlformats.org/wordprocessingml/2006/main" xmlns:w14="http://schemas.microsoft.com/office/word/2010/wordml" xmlns:w15="http://schemas.microsoft.com/office/word/2012/wordml" xmlns:w16cex="http://schemas.microsoft.com/office/word/2018/wordml/cex" xmlns:w16cid="http://schemas.microsoft.com/office/word/2016/wordml/cid" xmlns:w16="http://schemas.microsoft.com/office/word/2018/wordml" xmlns:w16se="http://schemas.microsoft.com/office/word/2015/wordml/symex" xmlns:sl="http://schemas.openxmlformats.org/schemaLibrary/2006/main" mc:Ignorable="w14 w15 w16se w16cid w16 w16cex">
+<w:settings xmlns:mc="http://schemas.openxmlformats.org/markup-compatibility/2006" xmlns:o="urn:schemas-microsoft-com:office:office" xmlns:r="http://schemas.openxmlformats.org/officeDocument/2006/relationships" xmlns:m="http://schemas.openxmlformats.org/officeDocument/2006/math" xmlns:v="urn:schemas-microsoft-com:vml" xmlns:w10="urn:schemas-microsoft-com:office:word" xmlns:w="http://schemas.openxmlformats.org/wordprocessingml/2006/main" xmlns:w14="http://schemas.microsoft.com/office/word/2010/wordml" xmlns:w15="http://schemas.microsoft.com/office/word/2012/wordml" xmlns:w16cid="http://schemas.microsoft.com/office/word/2016/wordml/cid" xmlns:w16se="http://schemas.microsoft.com/office/word/2015/wordml/symex" xmlns:sl="http://schemas.openxmlformats.org/schemaLibrary/2006/main" mc:Ignorable="w14 w15 w16se w16cid">
   <w:view w:val="normal"/>
   <w:defaultTabStop w:val="708"/>
   <w:hyphenationZone w:val="425"/>
@@ -8892,6 +9298,8 @@
   <w:rsids>
     <w:rsidRoot w:val="00E3767A"/>
     <w:rsid w:val="000758B5"/>
+    <w:rsid w:val="00104DC8"/>
+    <w:rsid w:val="001B16C9"/>
     <w:rsid w:val="00673EBC"/>
     <w:rsid w:val="007E607B"/>
     <w:rsid w:val="009F53E9"/>
@@ -8917,13 +9325,13 @@
   <w:themeFontLang w:val="fr-CH" w:eastAsia="ja-JP"/>
   <w:clrSchemeMapping w:bg1="light1" w:t1="dark1" w:bg2="light2" w:t2="dark2" w:accent1="accent1" w:accent2="accent2" w:accent3="accent3" w:accent4="accent4" w:accent5="accent5" w:accent6="accent6" w:hyperlink="hyperlink" w:followedHyperlink="followedHyperlink"/>
   <w:decimalSymbol w:val="."/>
-  <w:listSeparator w:val=","/>
+  <w:listSeparator w:val=";"/>
   <w15:chartTrackingRefBased/>
 </w:settings>
 </file>
 
 <file path=word/glossary/styles.xml><?xml version="1.0" encoding="utf-8"?>
-<w:styles xmlns:mc="http://schemas.openxmlformats.org/markup-compatibility/2006" xmlns:r="http://schemas.openxmlformats.org/officeDocument/2006/relationships" xmlns:w="http://schemas.openxmlformats.org/wordprocessingml/2006/main" xmlns:w14="http://schemas.microsoft.com/office/word/2010/wordml" xmlns:w15="http://schemas.microsoft.com/office/word/2012/wordml" xmlns:w16cex="http://schemas.microsoft.com/office/word/2018/wordml/cex" xmlns:w16cid="http://schemas.microsoft.com/office/word/2016/wordml/cid" xmlns:w16="http://schemas.microsoft.com/office/word/2018/wordml" xmlns:w16se="http://schemas.microsoft.com/office/word/2015/wordml/symex" mc:Ignorable="w14 w15 w16se w16cid w16 w16cex">
+<w:styles xmlns:mc="http://schemas.openxmlformats.org/markup-compatibility/2006" xmlns:r="http://schemas.openxmlformats.org/officeDocument/2006/relationships" xmlns:w="http://schemas.openxmlformats.org/wordprocessingml/2006/main" xmlns:w14="http://schemas.microsoft.com/office/word/2010/wordml" xmlns:w15="http://schemas.microsoft.com/office/word/2012/wordml" xmlns:w16cid="http://schemas.microsoft.com/office/word/2016/wordml/cid" xmlns:w16se="http://schemas.microsoft.com/office/word/2015/wordml/symex" mc:Ignorable="w14 w15 w16se w16cid">
   <w:docDefaults>
     <w:rPrDefault>
       <w:rPr>
@@ -9321,13 +9729,13 @@
     <w:name w:val="Normal"/>
     <w:qFormat/>
   </w:style>
-  <w:style w:type="character" w:default="1" w:styleId="DefaultParagraphFont">
+  <w:style w:type="character" w:default="1" w:styleId="Policepardfaut">
     <w:name w:val="Default Paragraph Font"/>
     <w:uiPriority w:val="1"/>
     <w:semiHidden/>
     <w:unhideWhenUsed/>
   </w:style>
-  <w:style w:type="table" w:default="1" w:styleId="TableNormal">
+  <w:style w:type="table" w:default="1" w:styleId="TableauNormal">
     <w:name w:val="Normal Table"/>
     <w:uiPriority w:val="99"/>
     <w:semiHidden/>
@@ -9342,7 +9750,7 @@
       </w:tblCellMar>
     </w:tblPr>
   </w:style>
-  <w:style w:type="numbering" w:default="1" w:styleId="NoList">
+  <w:style w:type="numbering" w:default="1" w:styleId="Aucuneliste">
     <w:name w:val="No List"/>
     <w:uiPriority w:val="99"/>
     <w:semiHidden/>
@@ -9368,11 +9776,19 @@
     <w:name w:val="A623C67B03EE42C4A21E7AE20E55546D"/>
     <w:rsid w:val="00E3767A"/>
   </w:style>
+  <w:style w:type="paragraph" w:customStyle="1" w:styleId="753982076A564C9B8530BC55CB0EB4DD">
+    <w:name w:val="753982076A564C9B8530BC55CB0EB4DD"/>
+    <w:rsid w:val="00104DC8"/>
+  </w:style>
+  <w:style w:type="paragraph" w:customStyle="1" w:styleId="7AFFCF5865B442AA80884EF97B687511">
+    <w:name w:val="7AFFCF5865B442AA80884EF97B687511"/>
+    <w:rsid w:val="00104DC8"/>
+  </w:style>
 </w:styles>
 </file>
 
 <file path=word/glossary/webSettings.xml><?xml version="1.0" encoding="utf-8"?>
-<w:webSettings xmlns:mc="http://schemas.openxmlformats.org/markup-compatibility/2006" xmlns:r="http://schemas.openxmlformats.org/officeDocument/2006/relationships" xmlns:w="http://schemas.openxmlformats.org/wordprocessingml/2006/main" xmlns:w14="http://schemas.microsoft.com/office/word/2010/wordml" xmlns:w15="http://schemas.microsoft.com/office/word/2012/wordml" xmlns:w16cex="http://schemas.microsoft.com/office/word/2018/wordml/cex" xmlns:w16cid="http://schemas.microsoft.com/office/word/2016/wordml/cid" xmlns:w16="http://schemas.microsoft.com/office/word/2018/wordml" xmlns:w16se="http://schemas.microsoft.com/office/word/2015/wordml/symex" mc:Ignorable="w14 w15 w16se w16cid w16 w16cex">
+<w:webSettings xmlns:mc="http://schemas.openxmlformats.org/markup-compatibility/2006" xmlns:r="http://schemas.openxmlformats.org/officeDocument/2006/relationships" xmlns:w="http://schemas.openxmlformats.org/wordprocessingml/2006/main" xmlns:w14="http://schemas.microsoft.com/office/word/2010/wordml" xmlns:w15="http://schemas.microsoft.com/office/word/2012/wordml" xmlns:w16cid="http://schemas.microsoft.com/office/word/2016/wordml/cid" xmlns:w16se="http://schemas.microsoft.com/office/word/2015/wordml/symex" mc:Ignorable="w14 w15 w16se w16cid">
   <w:optimizeForBrowser/>
   <w:allowPNG/>
 </w:webSettings>
@@ -9683,7 +10099,9 @@
 </file>
 
 <file path=customXml/item2.xml><?xml version="1.0" encoding="utf-8"?>
-<b:Sources xmlns:b="http://schemas.openxmlformats.org/officeDocument/2006/bibliography" xmlns="http://schemas.openxmlformats.org/officeDocument/2006/bibliography" SelectedStyle="\APASixthEditionOfficeOnline.xsl" StyleName="APA" Version="6"/>
+<p:properties xmlns:p="http://schemas.microsoft.com/office/2006/metadata/properties" xmlns:xsi="http://www.w3.org/2001/XMLSchema-instance" xmlns:pc="http://schemas.microsoft.com/office/infopath/2007/PartnerControls">
+  <documentManagement/>
+</p:properties>
 </file>
 
 <file path=customXml/item3.xml><?xml version="1.0" encoding="utf-8"?>
@@ -9845,9 +10263,7 @@
 </file>
 
 <file path=customXml/item4.xml><?xml version="1.0" encoding="utf-8"?>
-<p:properties xmlns:p="http://schemas.microsoft.com/office/2006/metadata/properties" xmlns:xsi="http://www.w3.org/2001/XMLSchema-instance" xmlns:pc="http://schemas.microsoft.com/office/infopath/2007/PartnerControls">
-  <documentManagement/>
-</p:properties>
+<b:Sources xmlns:b="http://schemas.openxmlformats.org/officeDocument/2006/bibliography" xmlns="http://schemas.openxmlformats.org/officeDocument/2006/bibliography" SelectedStyle="\APASixthEditionOfficeOnline.xsl" StyleName="APA" Version="6"/>
 </file>
 
 <file path=customXml/itemProps1.xml><?xml version="1.0" encoding="utf-8"?>
@@ -9859,9 +10275,10 @@
 </file>
 
 <file path=customXml/itemProps2.xml><?xml version="1.0" encoding="utf-8"?>
-<ds:datastoreItem xmlns:ds="http://schemas.openxmlformats.org/officeDocument/2006/customXml" ds:itemID="{D643AF2A-7903-4262-8C87-110302C5F2C5}">
+<ds:datastoreItem xmlns:ds="http://schemas.openxmlformats.org/officeDocument/2006/customXml" ds:itemID="{AB1A8394-D24C-4274-8A6B-1B6078F3F970}">
   <ds:schemaRefs>
-    <ds:schemaRef ds:uri="http://schemas.openxmlformats.org/officeDocument/2006/bibliography"/>
+    <ds:schemaRef ds:uri="http://schemas.microsoft.com/office/2006/metadata/properties"/>
+    <ds:schemaRef ds:uri="http://schemas.microsoft.com/office/infopath/2007/PartnerControls"/>
   </ds:schemaRefs>
 </ds:datastoreItem>
 </file>
@@ -9885,10 +10302,9 @@
 </file>
 
 <file path=customXml/itemProps4.xml><?xml version="1.0" encoding="utf-8"?>
-<ds:datastoreItem xmlns:ds="http://schemas.openxmlformats.org/officeDocument/2006/customXml" ds:itemID="{AB1A8394-D24C-4274-8A6B-1B6078F3F970}">
+<ds:datastoreItem xmlns:ds="http://schemas.openxmlformats.org/officeDocument/2006/customXml" ds:itemID="{6E6174E7-7FDE-4321-96C2-819702724846}">
   <ds:schemaRefs>
-    <ds:schemaRef ds:uri="http://schemas.microsoft.com/office/2006/metadata/properties"/>
-    <ds:schemaRef ds:uri="http://schemas.microsoft.com/office/infopath/2007/PartnerControls"/>
+    <ds:schemaRef ds:uri="http://schemas.openxmlformats.org/officeDocument/2006/bibliography"/>
   </ds:schemaRefs>
 </ds:datastoreItem>
 </file>
</xml_diff>